<commit_message>
adding videorecord pseudocode on bab 3
</commit_message>
<xml_diff>
--- a/onWork/Skripsi_DeanZakaHidayat_.docx
+++ b/onWork/Skripsi_DeanZakaHidayat_.docx
@@ -2696,7 +2696,15 @@
         <w:t xml:space="preserve"> camshift berbasis kalman filter</w:t>
       </w:r>
       <w:r>
-        <w:t>. Metode ini dipilih karena fleksibilitasnya dalam penentuan obyek sehingga obyek dapat dianggap sebagai satu titik ataupun rekonstruksi dari titik-titik yang sama yang dilihat dari prespektif kamera yang berbeda.</w:t>
+        <w:t xml:space="preserve">. Metode ini dipilih karena fleksibilitasnya dalam penentuan obyek sehingga obyek dapat dianggap sebagai satu titik ataupun rekonstruksi dari titik-titik yang </w:t>
+      </w:r>
+      <w:proofErr w:type="gramStart"/>
+      <w:r>
+        <w:t>sama</w:t>
+      </w:r>
+      <w:proofErr w:type="gramEnd"/>
+      <w:r>
+        <w:t xml:space="preserve"> yang dilihat dari prespektif kamera yang berbeda.</w:t>
       </w:r>
     </w:p>
     <w:p>
@@ -17385,11 +17393,19 @@
         </w:rPr>
         <w:t xml:space="preserve">Sistem </w:t>
       </w:r>
+      <w:proofErr w:type="gramStart"/>
       <w:r>
         <w:rPr>
           <w:lang w:val="en-US"/>
         </w:rPr>
-        <w:t xml:space="preserve">apa pun yang diprogram, apakah itu </w:t>
+        <w:t>apa</w:t>
+      </w:r>
+      <w:proofErr w:type="gramEnd"/>
+      <w:r>
+        <w:rPr>
+          <w:lang w:val="en-US"/>
+        </w:rPr>
+        <w:t xml:space="preserve"> pun yang diprogram, apakah itu </w:t>
       </w:r>
       <w:r>
         <w:t xml:space="preserve">robot </w:t>
@@ -17440,7 +17456,21 @@
         <w:rPr>
           <w:lang w:val="en-US"/>
         </w:rPr>
-        <w:t>mana yang akan dijalankan. Kesamaan terminologi programming ini tentu akan memudahkan programmer untuk</w:t>
+        <w:t xml:space="preserve">mana yang akan dijalankan. Kesamaan terminologi programming ini tentu </w:t>
+      </w:r>
+      <w:proofErr w:type="gramStart"/>
+      <w:r>
+        <w:rPr>
+          <w:lang w:val="en-US"/>
+        </w:rPr>
+        <w:t>akan</w:t>
+      </w:r>
+      <w:proofErr w:type="gramEnd"/>
+      <w:r>
+        <w:rPr>
+          <w:lang w:val="en-US"/>
+        </w:rPr>
+        <w:t xml:space="preserve"> memudahkan programmer untuk</w:t>
       </w:r>
       <w:r>
         <w:rPr>
@@ -20546,41 +20576,3193 @@
         <w:pStyle w:val="Paragraph"/>
       </w:pPr>
       <w:r>
-        <w:t xml:space="preserve">Algoritma yang dipakai pada sistem ini dapat dibagi menjadi empat bagian utama bagian utama, yaitu background substraction, </w:t>
-      </w:r>
-      <w:r>
-        <w:t>optical flow, color thresholding, dan yang terakhir ad</w:t>
-      </w:r>
-      <w:r>
-        <w:t>a</w:t>
-      </w:r>
-      <w:r>
-        <w:t>lah penentuan posisi benda melalui epipolar geometry</w:t>
+        <w:t xml:space="preserve">Algoritma yang dipakai pada sistem ini dapat dibagi menjadi </w:t>
+      </w:r>
+      <w:r>
+        <w:t>dua bagian utama, yaitu bagian pengambilan data video, serta bagian pengolah data.</w:t>
+      </w:r>
+    </w:p>
+    <w:p>
+      <w:pPr>
+        <w:pStyle w:val="Paragraph"/>
+        <w:ind w:firstLine="0"/>
+        <w:jc w:val="center"/>
+      </w:pPr>
+      <w:r>
+        <w:rPr>
+          <w:noProof/>
+          <w:lang w:eastAsia="id-ID"/>
+        </w:rPr>
+        <w:drawing>
+          <wp:inline distT="0" distB="0" distL="0" distR="0">
+            <wp:extent cx="1936935" cy="4300286"/>
+            <wp:effectExtent l="0" t="0" r="6350" b="5080"/>
+            <wp:docPr id="6" name="Picture 6"/>
+            <wp:cNvGraphicFramePr>
+              <a:graphicFrameLocks xmlns:a="http://schemas.openxmlformats.org/drawingml/2006/main" noChangeAspect="1"/>
+            </wp:cNvGraphicFramePr>
+            <a:graphic xmlns:a="http://schemas.openxmlformats.org/drawingml/2006/main">
+              <a:graphicData uri="http://schemas.openxmlformats.org/drawingml/2006/picture">
+                <pic:pic xmlns:pic="http://schemas.openxmlformats.org/drawingml/2006/picture">
+                  <pic:nvPicPr>
+                    <pic:cNvPr id="0" name="Picture 2" descr="D:\Document\Semester 7\Seminar - Skripsi\onWork\Diagram\Flowchart Program.png"/>
+                    <pic:cNvPicPr>
+                      <a:picLocks noChangeAspect="1" noChangeArrowheads="1"/>
+                    </pic:cNvPicPr>
+                  </pic:nvPicPr>
+                  <pic:blipFill>
+                    <a:blip r:embed="rId33">
+                      <a:extLst>
+                        <a:ext uri="{28A0092B-C50C-407E-A947-70E740481C1C}">
+                          <a14:useLocalDpi xmlns:a14="http://schemas.microsoft.com/office/drawing/2010/main" val="0"/>
+                        </a:ext>
+                      </a:extLst>
+                    </a:blip>
+                    <a:stretch>
+                      <a:fillRect/>
+                    </a:stretch>
+                  </pic:blipFill>
+                  <pic:spPr bwMode="auto">
+                    <a:xfrm>
+                      <a:off x="0" y="0"/>
+                      <a:ext cx="1936935" cy="4300286"/>
+                    </a:xfrm>
+                    <a:prstGeom prst="rect">
+                      <a:avLst/>
+                    </a:prstGeom>
+                    <a:noFill/>
+                    <a:ln>
+                      <a:noFill/>
+                    </a:ln>
+                  </pic:spPr>
+                </pic:pic>
+              </a:graphicData>
+            </a:graphic>
+          </wp:inline>
+        </w:drawing>
+      </w:r>
+    </w:p>
+    <w:p>
+      <w:pPr>
+        <w:pStyle w:val="Caption"/>
+        <w:tabs>
+          <w:tab w:val="center" w:pos="3969"/>
+        </w:tabs>
+        <w:rPr>
+          <w:lang w:val="id-ID"/>
+        </w:rPr>
+      </w:pPr>
+      <w:r>
+        <w:t xml:space="preserve">Gambar </w:t>
+      </w:r>
+      <w:r>
+        <w:fldChar w:fldCharType="begin"/>
+      </w:r>
+      <w:r>
+        <w:instrText xml:space="preserve"> STYLEREF 2 \s </w:instrText>
+      </w:r>
+      <w:r>
+        <w:fldChar w:fldCharType="separate"/>
+      </w:r>
+      <w:r>
+        <w:rPr>
+          <w:noProof/>
+        </w:rPr>
+        <w:t>3.3.2</w:t>
+      </w:r>
+      <w:r>
+        <w:fldChar w:fldCharType="end"/>
       </w:r>
       <w:r>
         <w:t>.</w:t>
       </w:r>
+      <w:r>
+        <w:fldChar w:fldCharType="begin"/>
+      </w:r>
+      <w:r>
+        <w:instrText xml:space="preserve"> SEQ Gambar \* ARABIC \s 2 </w:instrText>
+      </w:r>
+      <w:r>
+        <w:fldChar w:fldCharType="separate"/>
+      </w:r>
+      <w:r>
+        <w:rPr>
+          <w:noProof/>
+        </w:rPr>
+        <w:t>1</w:t>
+      </w:r>
+      <w:r>
+        <w:fldChar w:fldCharType="end"/>
+      </w:r>
+      <w:r>
+        <w:rPr>
+          <w:lang w:val="id-ID"/>
+        </w:rPr>
+        <w:t>. Flowchart p</w:t>
+      </w:r>
+      <w:r>
+        <w:rPr>
+          <w:lang w:val="id-ID"/>
+        </w:rPr>
+        <w:t>rogram</w:t>
+      </w:r>
+      <w:r>
+        <w:rPr>
+          <w:lang w:val="id-ID"/>
+        </w:rPr>
+        <w:t xml:space="preserve"> perekam video</w:t>
+      </w:r>
     </w:p>
     <w:p>
       <w:pPr>
         <w:pStyle w:val="Paragraph"/>
       </w:pPr>
       <w:r>
-        <w:t>Pada bagian pertama, background substraction, kamera pertama-tama akan mengambil gambar background. Gambar background adalah gambar di mana tidak ditemukan obyek dalam gambar dan gambar merupakan latar dari obyek nantinya yang tidak bergerak. Tahap ini disebut dengan tahap preprocessing. Hal ini sangat bermanfaat itu tahap-tahap selanjutnya</w:t>
-      </w:r>
-      <w:r>
-        <w:t>.</w:t>
-      </w:r>
-    </w:p>
+        <w:t xml:space="preserve">Gambar di atas menunjukkan diagram alur untuk program perekam video. Program ini memanfaatkan fungsi </w:t>
+      </w:r>
+      <w:r>
+        <w:rPr>
+          <w:i/>
+        </w:rPr>
+        <w:t xml:space="preserve">videowriter </w:t>
+      </w:r>
+      <w:r>
+        <w:t>yang disediakan oleh OpenCV. Namun, fungsi ini memiliki satu kelemahan, yaitu pengaturan untuk fps (</w:t>
+      </w:r>
+      <w:r>
+        <w:rPr>
+          <w:i/>
+        </w:rPr>
+        <w:t>frame per second</w:t>
+      </w:r>
+      <w:r>
+        <w:t>) tidak memperhitungkan waktu proses sehingga hasil video tidak akurat. Karena itu lah diperlukan satu fungsi timestamp untuk melakukan pengecekan di setiap iterasi sehingga waktu iterasi memiliki periode yang sesuai dengan fps video.</w:t>
+      </w:r>
+      <w:r>
+        <w:t xml:space="preserve"> Berikut pseudocode dari program pengambil video dalam ROS:</w:t>
+      </w:r>
+    </w:p>
+    <w:tbl>
+      <w:tblPr>
+        <w:tblW w:w="0" w:type="auto"/>
+        <w:tblBorders>
+          <w:top w:val="single" w:sz="4" w:space="0" w:color="auto"/>
+          <w:left w:val="single" w:sz="4" w:space="0" w:color="auto"/>
+          <w:bottom w:val="single" w:sz="4" w:space="0" w:color="auto"/>
+          <w:right w:val="single" w:sz="4" w:space="0" w:color="auto"/>
+        </w:tblBorders>
+        <w:shd w:val="clear" w:color="auto" w:fill="FFFFFF"/>
+        <w:tblCellMar>
+          <w:top w:w="15" w:type="dxa"/>
+          <w:left w:w="15" w:type="dxa"/>
+          <w:bottom w:w="15" w:type="dxa"/>
+          <w:right w:w="15" w:type="dxa"/>
+        </w:tblCellMar>
+        <w:tblLook w:val="04A0" w:firstRow="1" w:lastRow="0" w:firstColumn="1" w:lastColumn="0" w:noHBand="0" w:noVBand="1"/>
+      </w:tblPr>
+      <w:tblGrid>
+        <w:gridCol w:w="8237"/>
+      </w:tblGrid>
+      <w:tr>
+        <w:tc>
+          <w:tcPr>
+            <w:tcW w:w="0" w:type="auto"/>
+            <w:shd w:val="clear" w:color="auto" w:fill="FFFFFF"/>
+            <w:tcMar>
+              <w:top w:w="0" w:type="dxa"/>
+              <w:left w:w="150" w:type="dxa"/>
+              <w:bottom w:w="0" w:type="dxa"/>
+              <w:right w:w="150" w:type="dxa"/>
+            </w:tcMar>
+            <w:hideMark/>
+          </w:tcPr>
+          <w:p>
+            <w:pPr>
+              <w:spacing w:after="0" w:line="273" w:lineRule="atLeast"/>
+              <w:jc w:val="left"/>
+              <w:rPr>
+                <w:rFonts w:ascii="Consolas" w:eastAsia="Times New Roman" w:hAnsi="Consolas" w:cs="Consolas"/>
+                <w:color w:val="333333"/>
+                <w:sz w:val="18"/>
+                <w:szCs w:val="18"/>
+                <w:lang w:val="id-ID" w:eastAsia="id-ID"/>
+              </w:rPr>
+            </w:pPr>
+            <w:r>
+              <w:rPr>
+                <w:rFonts w:ascii="Consolas" w:eastAsia="Times New Roman" w:hAnsi="Consolas" w:cs="Consolas"/>
+                <w:color w:val="0086B3"/>
+                <w:sz w:val="18"/>
+                <w:szCs w:val="18"/>
+                <w:lang w:val="id-ID" w:eastAsia="id-ID"/>
+              </w:rPr>
+              <w:lastRenderedPageBreak/>
+              <w:t>ros::init</w:t>
+            </w:r>
+            <w:r>
+              <w:rPr>
+                <w:rFonts w:ascii="Consolas" w:eastAsia="Times New Roman" w:hAnsi="Consolas" w:cs="Consolas"/>
+                <w:color w:val="333333"/>
+                <w:sz w:val="18"/>
+                <w:szCs w:val="18"/>
+                <w:lang w:val="id-ID" w:eastAsia="id-ID"/>
+              </w:rPr>
+              <w:t xml:space="preserve"> (argc, argv, </w:t>
+            </w:r>
+            <w:r>
+              <w:rPr>
+                <w:rFonts w:ascii="Consolas" w:eastAsia="Times New Roman" w:hAnsi="Consolas" w:cs="Consolas"/>
+                <w:color w:val="183691"/>
+                <w:sz w:val="18"/>
+                <w:szCs w:val="18"/>
+                <w:lang w:val="id-ID" w:eastAsia="id-ID"/>
+              </w:rPr>
+              <w:t>"camshift"</w:t>
+            </w:r>
+            <w:r>
+              <w:rPr>
+                <w:rFonts w:ascii="Consolas" w:eastAsia="Times New Roman" w:hAnsi="Consolas" w:cs="Consolas"/>
+                <w:color w:val="333333"/>
+                <w:sz w:val="18"/>
+                <w:szCs w:val="18"/>
+                <w:lang w:val="id-ID" w:eastAsia="id-ID"/>
+              </w:rPr>
+              <w:t>);</w:t>
+            </w:r>
+          </w:p>
+        </w:tc>
+      </w:tr>
+      <w:tr>
+        <w:tc>
+          <w:tcPr>
+            <w:tcW w:w="0" w:type="auto"/>
+            <w:shd w:val="clear" w:color="auto" w:fill="FFFFFF"/>
+            <w:tcMar>
+              <w:top w:w="0" w:type="dxa"/>
+              <w:left w:w="150" w:type="dxa"/>
+              <w:bottom w:w="0" w:type="dxa"/>
+              <w:right w:w="150" w:type="dxa"/>
+            </w:tcMar>
+            <w:hideMark/>
+          </w:tcPr>
+          <w:p>
+            <w:pPr>
+              <w:spacing w:after="0" w:line="273" w:lineRule="atLeast"/>
+              <w:jc w:val="left"/>
+              <w:rPr>
+                <w:rFonts w:ascii="Consolas" w:eastAsia="Times New Roman" w:hAnsi="Consolas" w:cs="Consolas"/>
+                <w:color w:val="333333"/>
+                <w:sz w:val="18"/>
+                <w:szCs w:val="18"/>
+                <w:lang w:val="id-ID" w:eastAsia="id-ID"/>
+              </w:rPr>
+            </w:pPr>
+            <w:r>
+              <w:rPr>
+                <w:rFonts w:ascii="Consolas" w:eastAsia="Times New Roman" w:hAnsi="Consolas" w:cs="Consolas"/>
+                <w:color w:val="333333"/>
+                <w:sz w:val="18"/>
+                <w:szCs w:val="18"/>
+                <w:lang w:val="id-ID" w:eastAsia="id-ID"/>
+              </w:rPr>
+              <w:t xml:space="preserve">ros::NodeHandle nh;  </w:t>
+            </w:r>
+          </w:p>
+        </w:tc>
+      </w:tr>
+      <w:tr>
+        <w:tc>
+          <w:tcPr>
+            <w:tcW w:w="0" w:type="auto"/>
+            <w:shd w:val="clear" w:color="auto" w:fill="FFFFFF"/>
+            <w:tcMar>
+              <w:top w:w="0" w:type="dxa"/>
+              <w:left w:w="150" w:type="dxa"/>
+              <w:bottom w:w="0" w:type="dxa"/>
+              <w:right w:w="150" w:type="dxa"/>
+            </w:tcMar>
+            <w:hideMark/>
+          </w:tcPr>
+          <w:p>
+            <w:pPr>
+              <w:spacing w:after="0" w:line="273" w:lineRule="atLeast"/>
+              <w:jc w:val="left"/>
+              <w:rPr>
+                <w:rFonts w:ascii="Consolas" w:eastAsia="Times New Roman" w:hAnsi="Consolas" w:cs="Consolas"/>
+                <w:color w:val="333333"/>
+                <w:sz w:val="18"/>
+                <w:szCs w:val="18"/>
+                <w:lang w:val="id-ID" w:eastAsia="id-ID"/>
+              </w:rPr>
+            </w:pPr>
+            <w:r>
+              <w:rPr>
+                <w:rFonts w:ascii="Consolas" w:eastAsia="Times New Roman" w:hAnsi="Consolas" w:cs="Consolas"/>
+                <w:color w:val="333333"/>
+                <w:sz w:val="18"/>
+                <w:szCs w:val="18"/>
+                <w:lang w:val="id-ID" w:eastAsia="id-ID"/>
+              </w:rPr>
+              <w:tab/>
+            </w:r>
+          </w:p>
+        </w:tc>
+      </w:tr>
+      <w:tr>
+        <w:tc>
+          <w:tcPr>
+            <w:tcW w:w="0" w:type="auto"/>
+            <w:shd w:val="clear" w:color="auto" w:fill="FFFFFF"/>
+            <w:tcMar>
+              <w:top w:w="0" w:type="dxa"/>
+              <w:left w:w="150" w:type="dxa"/>
+              <w:bottom w:w="0" w:type="dxa"/>
+              <w:right w:w="150" w:type="dxa"/>
+            </w:tcMar>
+            <w:hideMark/>
+          </w:tcPr>
+          <w:p>
+            <w:pPr>
+              <w:spacing w:after="0" w:line="273" w:lineRule="atLeast"/>
+              <w:jc w:val="left"/>
+              <w:rPr>
+                <w:rFonts w:ascii="Consolas" w:eastAsia="Times New Roman" w:hAnsi="Consolas" w:cs="Consolas"/>
+                <w:color w:val="333333"/>
+                <w:sz w:val="18"/>
+                <w:szCs w:val="18"/>
+                <w:lang w:val="id-ID" w:eastAsia="id-ID"/>
+              </w:rPr>
+            </w:pPr>
+            <w:r>
+              <w:rPr>
+                <w:rFonts w:ascii="Consolas" w:eastAsia="Times New Roman" w:hAnsi="Consolas" w:cs="Consolas"/>
+                <w:color w:val="A71D5D"/>
+                <w:sz w:val="18"/>
+                <w:szCs w:val="18"/>
+                <w:lang w:val="id-ID" w:eastAsia="id-ID"/>
+              </w:rPr>
+              <w:t>i</w:t>
+            </w:r>
+            <w:r>
+              <w:rPr>
+                <w:rFonts w:ascii="Consolas" w:eastAsia="Times New Roman" w:hAnsi="Consolas" w:cs="Consolas"/>
+                <w:color w:val="A71D5D"/>
+                <w:sz w:val="18"/>
+                <w:szCs w:val="18"/>
+                <w:lang w:val="id-ID" w:eastAsia="id-ID"/>
+              </w:rPr>
+              <w:t>nt</w:t>
+            </w:r>
+            <w:r>
+              <w:rPr>
+                <w:rFonts w:ascii="Consolas" w:eastAsia="Times New Roman" w:hAnsi="Consolas" w:cs="Consolas"/>
+                <w:color w:val="333333"/>
+                <w:sz w:val="18"/>
+                <w:szCs w:val="18"/>
+                <w:lang w:val="id-ID" w:eastAsia="id-ID"/>
+              </w:rPr>
+              <w:t xml:space="preserve"> fps = </w:t>
+            </w:r>
+            <w:r>
+              <w:rPr>
+                <w:rFonts w:ascii="Consolas" w:eastAsia="Times New Roman" w:hAnsi="Consolas" w:cs="Consolas"/>
+                <w:color w:val="0086B3"/>
+                <w:sz w:val="18"/>
+                <w:szCs w:val="18"/>
+                <w:lang w:val="id-ID" w:eastAsia="id-ID"/>
+              </w:rPr>
+              <w:t>25</w:t>
+            </w:r>
+            <w:r>
+              <w:rPr>
+                <w:rFonts w:ascii="Consolas" w:eastAsia="Times New Roman" w:hAnsi="Consolas" w:cs="Consolas"/>
+                <w:color w:val="333333"/>
+                <w:sz w:val="18"/>
+                <w:szCs w:val="18"/>
+                <w:lang w:val="id-ID" w:eastAsia="id-ID"/>
+              </w:rPr>
+              <w:t>;</w:t>
+            </w:r>
+          </w:p>
+        </w:tc>
+      </w:tr>
+      <w:tr>
+        <w:tc>
+          <w:tcPr>
+            <w:tcW w:w="0" w:type="auto"/>
+            <w:shd w:val="clear" w:color="auto" w:fill="FFFFFF"/>
+            <w:tcMar>
+              <w:top w:w="0" w:type="dxa"/>
+              <w:left w:w="150" w:type="dxa"/>
+              <w:bottom w:w="0" w:type="dxa"/>
+              <w:right w:w="150" w:type="dxa"/>
+            </w:tcMar>
+            <w:hideMark/>
+          </w:tcPr>
+          <w:p>
+            <w:pPr>
+              <w:spacing w:after="0" w:line="273" w:lineRule="atLeast"/>
+              <w:jc w:val="left"/>
+              <w:rPr>
+                <w:rFonts w:ascii="Consolas" w:eastAsia="Times New Roman" w:hAnsi="Consolas" w:cs="Consolas"/>
+                <w:color w:val="333333"/>
+                <w:sz w:val="18"/>
+                <w:szCs w:val="18"/>
+                <w:lang w:val="id-ID" w:eastAsia="id-ID"/>
+              </w:rPr>
+            </w:pPr>
+            <w:r>
+              <w:rPr>
+                <w:rFonts w:ascii="Consolas" w:eastAsia="Times New Roman" w:hAnsi="Consolas" w:cs="Consolas"/>
+                <w:color w:val="333333"/>
+                <w:sz w:val="18"/>
+                <w:szCs w:val="18"/>
+                <w:lang w:val="id-ID" w:eastAsia="id-ID"/>
+              </w:rPr>
+              <w:tab/>
+            </w:r>
+          </w:p>
+        </w:tc>
+      </w:tr>
+      <w:tr>
+        <w:tc>
+          <w:tcPr>
+            <w:tcW w:w="0" w:type="auto"/>
+            <w:shd w:val="clear" w:color="auto" w:fill="FFFFFF"/>
+            <w:tcMar>
+              <w:top w:w="0" w:type="dxa"/>
+              <w:left w:w="150" w:type="dxa"/>
+              <w:bottom w:w="0" w:type="dxa"/>
+              <w:right w:w="150" w:type="dxa"/>
+            </w:tcMar>
+            <w:hideMark/>
+          </w:tcPr>
+          <w:p>
+            <w:pPr>
+              <w:spacing w:after="0" w:line="273" w:lineRule="atLeast"/>
+              <w:jc w:val="left"/>
+              <w:rPr>
+                <w:rFonts w:ascii="Consolas" w:eastAsia="Times New Roman" w:hAnsi="Consolas" w:cs="Consolas"/>
+                <w:color w:val="333333"/>
+                <w:sz w:val="18"/>
+                <w:szCs w:val="18"/>
+                <w:lang w:val="id-ID" w:eastAsia="id-ID"/>
+              </w:rPr>
+            </w:pPr>
+            <w:r>
+              <w:rPr>
+                <w:rFonts w:ascii="Consolas" w:eastAsia="Times New Roman" w:hAnsi="Consolas" w:cs="Consolas"/>
+                <w:color w:val="333333"/>
+                <w:sz w:val="18"/>
+                <w:szCs w:val="18"/>
+                <w:lang w:val="id-ID" w:eastAsia="id-ID"/>
+              </w:rPr>
+              <w:t>VideoCapture cap1(</w:t>
+            </w:r>
+            <w:r>
+              <w:rPr>
+                <w:rFonts w:ascii="Consolas" w:eastAsia="Times New Roman" w:hAnsi="Consolas" w:cs="Consolas"/>
+                <w:color w:val="0086B3"/>
+                <w:sz w:val="18"/>
+                <w:szCs w:val="18"/>
+                <w:lang w:val="id-ID" w:eastAsia="id-ID"/>
+              </w:rPr>
+              <w:t>1</w:t>
+            </w:r>
+            <w:r>
+              <w:rPr>
+                <w:rFonts w:ascii="Consolas" w:eastAsia="Times New Roman" w:hAnsi="Consolas" w:cs="Consolas"/>
+                <w:color w:val="333333"/>
+                <w:sz w:val="18"/>
+                <w:szCs w:val="18"/>
+                <w:lang w:val="id-ID" w:eastAsia="id-ID"/>
+              </w:rPr>
+              <w:t xml:space="preserve">); </w:t>
+            </w:r>
+          </w:p>
+        </w:tc>
+      </w:tr>
+      <w:tr>
+        <w:tc>
+          <w:tcPr>
+            <w:tcW w:w="0" w:type="auto"/>
+            <w:shd w:val="clear" w:color="auto" w:fill="FFFFFF"/>
+            <w:tcMar>
+              <w:top w:w="0" w:type="dxa"/>
+              <w:left w:w="150" w:type="dxa"/>
+              <w:bottom w:w="0" w:type="dxa"/>
+              <w:right w:w="150" w:type="dxa"/>
+            </w:tcMar>
+            <w:hideMark/>
+          </w:tcPr>
+          <w:p>
+            <w:pPr>
+              <w:spacing w:after="0" w:line="273" w:lineRule="atLeast"/>
+              <w:jc w:val="left"/>
+              <w:rPr>
+                <w:rFonts w:ascii="Consolas" w:eastAsia="Times New Roman" w:hAnsi="Consolas" w:cs="Consolas"/>
+                <w:color w:val="333333"/>
+                <w:sz w:val="18"/>
+                <w:szCs w:val="18"/>
+                <w:lang w:val="id-ID" w:eastAsia="id-ID"/>
+              </w:rPr>
+            </w:pPr>
+            <w:r>
+              <w:rPr>
+                <w:rFonts w:ascii="Consolas" w:eastAsia="Times New Roman" w:hAnsi="Consolas" w:cs="Consolas"/>
+                <w:color w:val="A71D5D"/>
+                <w:sz w:val="18"/>
+                <w:szCs w:val="18"/>
+                <w:lang w:val="id-ID" w:eastAsia="id-ID"/>
+              </w:rPr>
+              <w:t>if</w:t>
+            </w:r>
+            <w:r>
+              <w:rPr>
+                <w:rFonts w:ascii="Consolas" w:eastAsia="Times New Roman" w:hAnsi="Consolas" w:cs="Consolas"/>
+                <w:color w:val="333333"/>
+                <w:sz w:val="18"/>
+                <w:szCs w:val="18"/>
+                <w:lang w:val="id-ID" w:eastAsia="id-ID"/>
+              </w:rPr>
+              <w:t>(!cap1.</w:t>
+            </w:r>
+            <w:r>
+              <w:rPr>
+                <w:rFonts w:ascii="Consolas" w:eastAsia="Times New Roman" w:hAnsi="Consolas" w:cs="Consolas"/>
+                <w:color w:val="0086B3"/>
+                <w:sz w:val="18"/>
+                <w:szCs w:val="18"/>
+                <w:lang w:val="id-ID" w:eastAsia="id-ID"/>
+              </w:rPr>
+              <w:t>isOpened</w:t>
+            </w:r>
+            <w:r>
+              <w:rPr>
+                <w:rFonts w:ascii="Consolas" w:eastAsia="Times New Roman" w:hAnsi="Consolas" w:cs="Consolas"/>
+                <w:color w:val="333333"/>
+                <w:sz w:val="18"/>
+                <w:szCs w:val="18"/>
+                <w:lang w:val="id-ID" w:eastAsia="id-ID"/>
+              </w:rPr>
+              <w:t>()){</w:t>
+            </w:r>
+          </w:p>
+        </w:tc>
+      </w:tr>
+      <w:tr>
+        <w:tc>
+          <w:tcPr>
+            <w:tcW w:w="0" w:type="auto"/>
+            <w:shd w:val="clear" w:color="auto" w:fill="FFFFFF"/>
+            <w:tcMar>
+              <w:top w:w="0" w:type="dxa"/>
+              <w:left w:w="150" w:type="dxa"/>
+              <w:bottom w:w="0" w:type="dxa"/>
+              <w:right w:w="150" w:type="dxa"/>
+            </w:tcMar>
+            <w:hideMark/>
+          </w:tcPr>
+          <w:p>
+            <w:pPr>
+              <w:spacing w:after="0" w:line="273" w:lineRule="atLeast"/>
+              <w:jc w:val="left"/>
+              <w:rPr>
+                <w:rFonts w:ascii="Consolas" w:eastAsia="Times New Roman" w:hAnsi="Consolas" w:cs="Consolas"/>
+                <w:color w:val="333333"/>
+                <w:sz w:val="18"/>
+                <w:szCs w:val="18"/>
+                <w:lang w:val="id-ID" w:eastAsia="id-ID"/>
+              </w:rPr>
+            </w:pPr>
+            <w:r>
+              <w:rPr>
+                <w:rFonts w:ascii="Consolas" w:eastAsia="Times New Roman" w:hAnsi="Consolas" w:cs="Consolas"/>
+                <w:color w:val="333333"/>
+                <w:sz w:val="18"/>
+                <w:szCs w:val="18"/>
+                <w:lang w:val="id-ID" w:eastAsia="id-ID"/>
+              </w:rPr>
+              <w:tab/>
+              <w:t xml:space="preserve">cout &lt;&lt; </w:t>
+            </w:r>
+            <w:r>
+              <w:rPr>
+                <w:rFonts w:ascii="Consolas" w:eastAsia="Times New Roman" w:hAnsi="Consolas" w:cs="Consolas"/>
+                <w:color w:val="183691"/>
+                <w:sz w:val="18"/>
+                <w:szCs w:val="18"/>
+                <w:lang w:val="id-ID" w:eastAsia="id-ID"/>
+              </w:rPr>
+              <w:t>"Error opening video stream 1"</w:t>
+            </w:r>
+            <w:r>
+              <w:rPr>
+                <w:rFonts w:ascii="Consolas" w:eastAsia="Times New Roman" w:hAnsi="Consolas" w:cs="Consolas"/>
+                <w:color w:val="333333"/>
+                <w:sz w:val="18"/>
+                <w:szCs w:val="18"/>
+                <w:lang w:val="id-ID" w:eastAsia="id-ID"/>
+              </w:rPr>
+              <w:t xml:space="preserve"> &lt;&lt; endl;</w:t>
+            </w:r>
+          </w:p>
+        </w:tc>
+      </w:tr>
+      <w:tr>
+        <w:tc>
+          <w:tcPr>
+            <w:tcW w:w="0" w:type="auto"/>
+            <w:shd w:val="clear" w:color="auto" w:fill="FFFFFF"/>
+            <w:tcMar>
+              <w:top w:w="0" w:type="dxa"/>
+              <w:left w:w="150" w:type="dxa"/>
+              <w:bottom w:w="0" w:type="dxa"/>
+              <w:right w:w="150" w:type="dxa"/>
+            </w:tcMar>
+            <w:hideMark/>
+          </w:tcPr>
+          <w:p>
+            <w:pPr>
+              <w:spacing w:after="0" w:line="273" w:lineRule="atLeast"/>
+              <w:jc w:val="left"/>
+              <w:rPr>
+                <w:rFonts w:ascii="Consolas" w:eastAsia="Times New Roman" w:hAnsi="Consolas" w:cs="Consolas"/>
+                <w:color w:val="333333"/>
+                <w:sz w:val="18"/>
+                <w:szCs w:val="18"/>
+                <w:lang w:val="id-ID" w:eastAsia="id-ID"/>
+              </w:rPr>
+            </w:pPr>
+            <w:r>
+              <w:rPr>
+                <w:rFonts w:ascii="Consolas" w:eastAsia="Times New Roman" w:hAnsi="Consolas" w:cs="Consolas"/>
+                <w:color w:val="333333"/>
+                <w:sz w:val="18"/>
+                <w:szCs w:val="18"/>
+                <w:lang w:val="id-ID" w:eastAsia="id-ID"/>
+              </w:rPr>
+              <w:t>}</w:t>
+            </w:r>
+          </w:p>
+        </w:tc>
+      </w:tr>
+      <w:tr>
+        <w:tc>
+          <w:tcPr>
+            <w:tcW w:w="0" w:type="auto"/>
+            <w:shd w:val="clear" w:color="auto" w:fill="FFFFFF"/>
+            <w:tcMar>
+              <w:top w:w="0" w:type="dxa"/>
+              <w:left w:w="150" w:type="dxa"/>
+              <w:bottom w:w="0" w:type="dxa"/>
+              <w:right w:w="150" w:type="dxa"/>
+            </w:tcMar>
+            <w:hideMark/>
+          </w:tcPr>
+          <w:p>
+            <w:pPr>
+              <w:spacing w:after="0" w:line="270" w:lineRule="atLeast"/>
+              <w:rPr>
+                <w:rFonts w:eastAsia="Times New Roman" w:cs="Times New Roman"/>
+                <w:sz w:val="20"/>
+                <w:szCs w:val="20"/>
+                <w:lang w:val="id-ID" w:eastAsia="id-ID"/>
+              </w:rPr>
+            </w:pPr>
+          </w:p>
+        </w:tc>
+      </w:tr>
+      <w:tr>
+        <w:tc>
+          <w:tcPr>
+            <w:tcW w:w="0" w:type="auto"/>
+            <w:shd w:val="clear" w:color="auto" w:fill="FFFFFF"/>
+            <w:tcMar>
+              <w:top w:w="0" w:type="dxa"/>
+              <w:left w:w="150" w:type="dxa"/>
+              <w:bottom w:w="0" w:type="dxa"/>
+              <w:right w:w="150" w:type="dxa"/>
+            </w:tcMar>
+            <w:hideMark/>
+          </w:tcPr>
+          <w:p>
+            <w:pPr>
+              <w:spacing w:after="0" w:line="273" w:lineRule="atLeast"/>
+              <w:jc w:val="left"/>
+              <w:rPr>
+                <w:rFonts w:ascii="Consolas" w:eastAsia="Times New Roman" w:hAnsi="Consolas" w:cs="Consolas"/>
+                <w:color w:val="333333"/>
+                <w:sz w:val="18"/>
+                <w:szCs w:val="18"/>
+                <w:lang w:val="id-ID" w:eastAsia="id-ID"/>
+              </w:rPr>
+            </w:pPr>
+            <w:r>
+              <w:rPr>
+                <w:rFonts w:ascii="Consolas" w:eastAsia="Times New Roman" w:hAnsi="Consolas" w:cs="Consolas"/>
+                <w:color w:val="333333"/>
+                <w:sz w:val="18"/>
+                <w:szCs w:val="18"/>
+                <w:lang w:val="id-ID" w:eastAsia="id-ID"/>
+              </w:rPr>
+              <w:t>VideoCapture cap2(</w:t>
+            </w:r>
+            <w:r>
+              <w:rPr>
+                <w:rFonts w:ascii="Consolas" w:eastAsia="Times New Roman" w:hAnsi="Consolas" w:cs="Consolas"/>
+                <w:color w:val="0086B3"/>
+                <w:sz w:val="18"/>
+                <w:szCs w:val="18"/>
+                <w:lang w:val="id-ID" w:eastAsia="id-ID"/>
+              </w:rPr>
+              <w:t>2</w:t>
+            </w:r>
+            <w:r>
+              <w:rPr>
+                <w:rFonts w:ascii="Consolas" w:eastAsia="Times New Roman" w:hAnsi="Consolas" w:cs="Consolas"/>
+                <w:color w:val="333333"/>
+                <w:sz w:val="18"/>
+                <w:szCs w:val="18"/>
+                <w:lang w:val="id-ID" w:eastAsia="id-ID"/>
+              </w:rPr>
+              <w:t xml:space="preserve">); </w:t>
+            </w:r>
+          </w:p>
+        </w:tc>
+      </w:tr>
+      <w:tr>
+        <w:tc>
+          <w:tcPr>
+            <w:tcW w:w="0" w:type="auto"/>
+            <w:shd w:val="clear" w:color="auto" w:fill="FFFFFF"/>
+            <w:tcMar>
+              <w:top w:w="0" w:type="dxa"/>
+              <w:left w:w="150" w:type="dxa"/>
+              <w:bottom w:w="0" w:type="dxa"/>
+              <w:right w:w="150" w:type="dxa"/>
+            </w:tcMar>
+            <w:hideMark/>
+          </w:tcPr>
+          <w:p>
+            <w:pPr>
+              <w:spacing w:after="0" w:line="273" w:lineRule="atLeast"/>
+              <w:jc w:val="left"/>
+              <w:rPr>
+                <w:rFonts w:ascii="Consolas" w:eastAsia="Times New Roman" w:hAnsi="Consolas" w:cs="Consolas"/>
+                <w:color w:val="333333"/>
+                <w:sz w:val="18"/>
+                <w:szCs w:val="18"/>
+                <w:lang w:val="id-ID" w:eastAsia="id-ID"/>
+              </w:rPr>
+            </w:pPr>
+            <w:r>
+              <w:rPr>
+                <w:rFonts w:ascii="Consolas" w:eastAsia="Times New Roman" w:hAnsi="Consolas" w:cs="Consolas"/>
+                <w:color w:val="A71D5D"/>
+                <w:sz w:val="18"/>
+                <w:szCs w:val="18"/>
+                <w:lang w:val="id-ID" w:eastAsia="id-ID"/>
+              </w:rPr>
+              <w:t>if</w:t>
+            </w:r>
+            <w:r>
+              <w:rPr>
+                <w:rFonts w:ascii="Consolas" w:eastAsia="Times New Roman" w:hAnsi="Consolas" w:cs="Consolas"/>
+                <w:color w:val="333333"/>
+                <w:sz w:val="18"/>
+                <w:szCs w:val="18"/>
+                <w:lang w:val="id-ID" w:eastAsia="id-ID"/>
+              </w:rPr>
+              <w:t>(!cap2.</w:t>
+            </w:r>
+            <w:r>
+              <w:rPr>
+                <w:rFonts w:ascii="Consolas" w:eastAsia="Times New Roman" w:hAnsi="Consolas" w:cs="Consolas"/>
+                <w:color w:val="0086B3"/>
+                <w:sz w:val="18"/>
+                <w:szCs w:val="18"/>
+                <w:lang w:val="id-ID" w:eastAsia="id-ID"/>
+              </w:rPr>
+              <w:t>isOpened</w:t>
+            </w:r>
+            <w:r>
+              <w:rPr>
+                <w:rFonts w:ascii="Consolas" w:eastAsia="Times New Roman" w:hAnsi="Consolas" w:cs="Consolas"/>
+                <w:color w:val="333333"/>
+                <w:sz w:val="18"/>
+                <w:szCs w:val="18"/>
+                <w:lang w:val="id-ID" w:eastAsia="id-ID"/>
+              </w:rPr>
+              <w:t>()){</w:t>
+            </w:r>
+          </w:p>
+        </w:tc>
+      </w:tr>
+      <w:tr>
+        <w:tc>
+          <w:tcPr>
+            <w:tcW w:w="0" w:type="auto"/>
+            <w:shd w:val="clear" w:color="auto" w:fill="FFFFFF"/>
+            <w:tcMar>
+              <w:top w:w="0" w:type="dxa"/>
+              <w:left w:w="150" w:type="dxa"/>
+              <w:bottom w:w="0" w:type="dxa"/>
+              <w:right w:w="150" w:type="dxa"/>
+            </w:tcMar>
+            <w:hideMark/>
+          </w:tcPr>
+          <w:p>
+            <w:pPr>
+              <w:spacing w:after="0" w:line="273" w:lineRule="atLeast"/>
+              <w:jc w:val="left"/>
+              <w:rPr>
+                <w:rFonts w:ascii="Consolas" w:eastAsia="Times New Roman" w:hAnsi="Consolas" w:cs="Consolas"/>
+                <w:color w:val="333333"/>
+                <w:sz w:val="18"/>
+                <w:szCs w:val="18"/>
+                <w:lang w:val="id-ID" w:eastAsia="id-ID"/>
+              </w:rPr>
+            </w:pPr>
+            <w:r>
+              <w:rPr>
+                <w:rFonts w:ascii="Consolas" w:eastAsia="Times New Roman" w:hAnsi="Consolas" w:cs="Consolas"/>
+                <w:color w:val="333333"/>
+                <w:sz w:val="18"/>
+                <w:szCs w:val="18"/>
+                <w:lang w:val="id-ID" w:eastAsia="id-ID"/>
+              </w:rPr>
+              <w:tab/>
+              <w:t xml:space="preserve">cout &lt;&lt; </w:t>
+            </w:r>
+            <w:r>
+              <w:rPr>
+                <w:rFonts w:ascii="Consolas" w:eastAsia="Times New Roman" w:hAnsi="Consolas" w:cs="Consolas"/>
+                <w:color w:val="183691"/>
+                <w:sz w:val="18"/>
+                <w:szCs w:val="18"/>
+                <w:lang w:val="id-ID" w:eastAsia="id-ID"/>
+              </w:rPr>
+              <w:t>"Error opening video stream 2"</w:t>
+            </w:r>
+            <w:r>
+              <w:rPr>
+                <w:rFonts w:ascii="Consolas" w:eastAsia="Times New Roman" w:hAnsi="Consolas" w:cs="Consolas"/>
+                <w:color w:val="333333"/>
+                <w:sz w:val="18"/>
+                <w:szCs w:val="18"/>
+                <w:lang w:val="id-ID" w:eastAsia="id-ID"/>
+              </w:rPr>
+              <w:t xml:space="preserve"> &lt;&lt; endl;</w:t>
+            </w:r>
+          </w:p>
+        </w:tc>
+      </w:tr>
+      <w:tr>
+        <w:tc>
+          <w:tcPr>
+            <w:tcW w:w="0" w:type="auto"/>
+            <w:shd w:val="clear" w:color="auto" w:fill="FFFFFF"/>
+            <w:tcMar>
+              <w:top w:w="0" w:type="dxa"/>
+              <w:left w:w="150" w:type="dxa"/>
+              <w:bottom w:w="0" w:type="dxa"/>
+              <w:right w:w="150" w:type="dxa"/>
+            </w:tcMar>
+            <w:hideMark/>
+          </w:tcPr>
+          <w:p>
+            <w:pPr>
+              <w:spacing w:after="0" w:line="273" w:lineRule="atLeast"/>
+              <w:jc w:val="left"/>
+              <w:rPr>
+                <w:rFonts w:ascii="Consolas" w:eastAsia="Times New Roman" w:hAnsi="Consolas" w:cs="Consolas"/>
+                <w:color w:val="333333"/>
+                <w:sz w:val="18"/>
+                <w:szCs w:val="18"/>
+                <w:lang w:val="id-ID" w:eastAsia="id-ID"/>
+              </w:rPr>
+            </w:pPr>
+            <w:r>
+              <w:rPr>
+                <w:rFonts w:ascii="Consolas" w:eastAsia="Times New Roman" w:hAnsi="Consolas" w:cs="Consolas"/>
+                <w:color w:val="333333"/>
+                <w:sz w:val="18"/>
+                <w:szCs w:val="18"/>
+                <w:lang w:val="id-ID" w:eastAsia="id-ID"/>
+              </w:rPr>
+              <w:t>}</w:t>
+            </w:r>
+          </w:p>
+        </w:tc>
+      </w:tr>
+      <w:tr>
+        <w:tc>
+          <w:tcPr>
+            <w:tcW w:w="0" w:type="auto"/>
+            <w:shd w:val="clear" w:color="auto" w:fill="FFFFFF"/>
+            <w:tcMar>
+              <w:top w:w="0" w:type="dxa"/>
+              <w:left w:w="150" w:type="dxa"/>
+              <w:bottom w:w="0" w:type="dxa"/>
+              <w:right w:w="150" w:type="dxa"/>
+            </w:tcMar>
+            <w:hideMark/>
+          </w:tcPr>
+          <w:p>
+            <w:pPr>
+              <w:spacing w:after="0" w:line="270" w:lineRule="atLeast"/>
+              <w:jc w:val="right"/>
+              <w:rPr>
+                <w:rFonts w:eastAsia="Times New Roman" w:cs="Times New Roman"/>
+                <w:sz w:val="20"/>
+                <w:szCs w:val="20"/>
+                <w:lang w:val="id-ID" w:eastAsia="id-ID"/>
+              </w:rPr>
+            </w:pPr>
+          </w:p>
+        </w:tc>
+      </w:tr>
+      <w:tr>
+        <w:tc>
+          <w:tcPr>
+            <w:tcW w:w="0" w:type="auto"/>
+            <w:shd w:val="clear" w:color="auto" w:fill="FFFFFF"/>
+            <w:tcMar>
+              <w:top w:w="0" w:type="dxa"/>
+              <w:left w:w="150" w:type="dxa"/>
+              <w:bottom w:w="0" w:type="dxa"/>
+              <w:right w:w="150" w:type="dxa"/>
+            </w:tcMar>
+            <w:hideMark/>
+          </w:tcPr>
+          <w:p>
+            <w:pPr>
+              <w:spacing w:after="0" w:line="273" w:lineRule="atLeast"/>
+              <w:jc w:val="left"/>
+              <w:rPr>
+                <w:rFonts w:ascii="Consolas" w:eastAsia="Times New Roman" w:hAnsi="Consolas" w:cs="Consolas"/>
+                <w:color w:val="A71D5D"/>
+                <w:sz w:val="18"/>
+                <w:szCs w:val="18"/>
+                <w:lang w:val="id-ID" w:eastAsia="id-ID"/>
+              </w:rPr>
+            </w:pPr>
+          </w:p>
+          <w:p>
+            <w:pPr>
+              <w:spacing w:after="0" w:line="273" w:lineRule="atLeast"/>
+              <w:jc w:val="left"/>
+              <w:rPr>
+                <w:rFonts w:ascii="Consolas" w:eastAsia="Times New Roman" w:hAnsi="Consolas" w:cs="Consolas"/>
+                <w:color w:val="333333"/>
+                <w:sz w:val="18"/>
+                <w:szCs w:val="18"/>
+                <w:lang w:val="id-ID" w:eastAsia="id-ID"/>
+              </w:rPr>
+            </w:pPr>
+            <w:r>
+              <w:rPr>
+                <w:rFonts w:ascii="Consolas" w:eastAsia="Times New Roman" w:hAnsi="Consolas" w:cs="Consolas"/>
+                <w:color w:val="A71D5D"/>
+                <w:sz w:val="18"/>
+                <w:szCs w:val="18"/>
+                <w:lang w:val="id-ID" w:eastAsia="id-ID"/>
+              </w:rPr>
+              <w:t>int</w:t>
+            </w:r>
+            <w:r>
+              <w:rPr>
+                <w:rFonts w:ascii="Consolas" w:eastAsia="Times New Roman" w:hAnsi="Consolas" w:cs="Consolas"/>
+                <w:color w:val="333333"/>
+                <w:sz w:val="18"/>
+                <w:szCs w:val="18"/>
+                <w:lang w:val="id-ID" w:eastAsia="id-ID"/>
+              </w:rPr>
+              <w:t xml:space="preserve"> frame_width_1=   cap1.</w:t>
+            </w:r>
+            <w:r>
+              <w:rPr>
+                <w:rFonts w:ascii="Consolas" w:eastAsia="Times New Roman" w:hAnsi="Consolas" w:cs="Consolas"/>
+                <w:color w:val="0086B3"/>
+                <w:sz w:val="18"/>
+                <w:szCs w:val="18"/>
+                <w:lang w:val="id-ID" w:eastAsia="id-ID"/>
+              </w:rPr>
+              <w:t>get</w:t>
+            </w:r>
+            <w:r>
+              <w:rPr>
+                <w:rFonts w:ascii="Consolas" w:eastAsia="Times New Roman" w:hAnsi="Consolas" w:cs="Consolas"/>
+                <w:color w:val="333333"/>
+                <w:sz w:val="18"/>
+                <w:szCs w:val="18"/>
+                <w:lang w:val="id-ID" w:eastAsia="id-ID"/>
+              </w:rPr>
+              <w:t>(CV_CAP_PROP_FRAME_WIDTH);</w:t>
+            </w:r>
+          </w:p>
+        </w:tc>
+      </w:tr>
+      <w:tr>
+        <w:tc>
+          <w:tcPr>
+            <w:tcW w:w="0" w:type="auto"/>
+            <w:shd w:val="clear" w:color="auto" w:fill="FFFFFF"/>
+            <w:tcMar>
+              <w:top w:w="0" w:type="dxa"/>
+              <w:left w:w="150" w:type="dxa"/>
+              <w:bottom w:w="0" w:type="dxa"/>
+              <w:right w:w="150" w:type="dxa"/>
+            </w:tcMar>
+            <w:hideMark/>
+          </w:tcPr>
+          <w:p>
+            <w:pPr>
+              <w:spacing w:after="0" w:line="273" w:lineRule="atLeast"/>
+              <w:jc w:val="left"/>
+              <w:rPr>
+                <w:rFonts w:ascii="Consolas" w:eastAsia="Times New Roman" w:hAnsi="Consolas" w:cs="Consolas"/>
+                <w:color w:val="333333"/>
+                <w:sz w:val="18"/>
+                <w:szCs w:val="18"/>
+                <w:lang w:val="id-ID" w:eastAsia="id-ID"/>
+              </w:rPr>
+            </w:pPr>
+            <w:r>
+              <w:rPr>
+                <w:rFonts w:ascii="Consolas" w:eastAsia="Times New Roman" w:hAnsi="Consolas" w:cs="Consolas"/>
+                <w:color w:val="A71D5D"/>
+                <w:sz w:val="18"/>
+                <w:szCs w:val="18"/>
+                <w:lang w:val="id-ID" w:eastAsia="id-ID"/>
+              </w:rPr>
+              <w:t>int</w:t>
+            </w:r>
+            <w:r>
+              <w:rPr>
+                <w:rFonts w:ascii="Consolas" w:eastAsia="Times New Roman" w:hAnsi="Consolas" w:cs="Consolas"/>
+                <w:color w:val="333333"/>
+                <w:sz w:val="18"/>
+                <w:szCs w:val="18"/>
+                <w:lang w:val="id-ID" w:eastAsia="id-ID"/>
+              </w:rPr>
+              <w:t xml:space="preserve"> frame_height_1=   cap1.</w:t>
+            </w:r>
+            <w:r>
+              <w:rPr>
+                <w:rFonts w:ascii="Consolas" w:eastAsia="Times New Roman" w:hAnsi="Consolas" w:cs="Consolas"/>
+                <w:color w:val="0086B3"/>
+                <w:sz w:val="18"/>
+                <w:szCs w:val="18"/>
+                <w:lang w:val="id-ID" w:eastAsia="id-ID"/>
+              </w:rPr>
+              <w:t>get</w:t>
+            </w:r>
+            <w:r>
+              <w:rPr>
+                <w:rFonts w:ascii="Consolas" w:eastAsia="Times New Roman" w:hAnsi="Consolas" w:cs="Consolas"/>
+                <w:color w:val="333333"/>
+                <w:sz w:val="18"/>
+                <w:szCs w:val="18"/>
+                <w:lang w:val="id-ID" w:eastAsia="id-ID"/>
+              </w:rPr>
+              <w:t>(CV_CAP_PROP_FRAME_HEIGHT);</w:t>
+            </w:r>
+          </w:p>
+        </w:tc>
+      </w:tr>
+      <w:tr>
+        <w:tc>
+          <w:tcPr>
+            <w:tcW w:w="0" w:type="auto"/>
+            <w:shd w:val="clear" w:color="auto" w:fill="FFFFFF"/>
+            <w:tcMar>
+              <w:top w:w="0" w:type="dxa"/>
+              <w:left w:w="150" w:type="dxa"/>
+              <w:bottom w:w="0" w:type="dxa"/>
+              <w:right w:w="150" w:type="dxa"/>
+            </w:tcMar>
+            <w:hideMark/>
+          </w:tcPr>
+          <w:p>
+            <w:pPr>
+              <w:spacing w:after="0" w:line="273" w:lineRule="atLeast"/>
+              <w:jc w:val="left"/>
+              <w:rPr>
+                <w:rFonts w:ascii="Consolas" w:eastAsia="Times New Roman" w:hAnsi="Consolas" w:cs="Consolas"/>
+                <w:color w:val="333333"/>
+                <w:sz w:val="18"/>
+                <w:szCs w:val="18"/>
+                <w:lang w:val="id-ID" w:eastAsia="id-ID"/>
+              </w:rPr>
+            </w:pPr>
+            <w:r>
+              <w:rPr>
+                <w:rFonts w:ascii="Consolas" w:eastAsia="Times New Roman" w:hAnsi="Consolas" w:cs="Consolas"/>
+                <w:color w:val="333333"/>
+                <w:sz w:val="18"/>
+                <w:szCs w:val="18"/>
+                <w:lang w:val="id-ID" w:eastAsia="id-ID"/>
+              </w:rPr>
+              <w:t xml:space="preserve">VideoWriter </w:t>
+            </w:r>
+            <w:r>
+              <w:rPr>
+                <w:rFonts w:ascii="Consolas" w:eastAsia="Times New Roman" w:hAnsi="Consolas" w:cs="Consolas"/>
+                <w:color w:val="333333"/>
+                <w:sz w:val="18"/>
+                <w:szCs w:val="18"/>
+                <w:lang w:val="id-ID" w:eastAsia="id-ID"/>
+              </w:rPr>
+              <w:t>v</w:t>
+            </w:r>
+            <w:r>
+              <w:rPr>
+                <w:rFonts w:ascii="Consolas" w:eastAsia="Times New Roman" w:hAnsi="Consolas" w:cs="Consolas"/>
+                <w:color w:val="333333"/>
+                <w:sz w:val="18"/>
+                <w:szCs w:val="18"/>
+                <w:lang w:val="id-ID" w:eastAsia="id-ID"/>
+              </w:rPr>
+              <w:t>ideo1(</w:t>
+            </w:r>
+            <w:r>
+              <w:rPr>
+                <w:rFonts w:ascii="Consolas" w:eastAsia="Times New Roman" w:hAnsi="Consolas" w:cs="Consolas"/>
+                <w:color w:val="183691"/>
+                <w:sz w:val="18"/>
+                <w:szCs w:val="18"/>
+                <w:lang w:val="id-ID" w:eastAsia="id-ID"/>
+              </w:rPr>
+              <w:t>"/home/deanzaka/datatemp/video1.avi"</w:t>
+            </w:r>
+            <w:r>
+              <w:rPr>
+                <w:rFonts w:ascii="Consolas" w:eastAsia="Times New Roman" w:hAnsi="Consolas" w:cs="Consolas"/>
+                <w:color w:val="333333"/>
+                <w:sz w:val="18"/>
+                <w:szCs w:val="18"/>
+                <w:lang w:val="id-ID" w:eastAsia="id-ID"/>
+              </w:rPr>
+              <w:t>,</w:t>
+            </w:r>
+            <w:r>
+              <w:rPr>
+                <w:rFonts w:ascii="Consolas" w:eastAsia="Times New Roman" w:hAnsi="Consolas" w:cs="Consolas"/>
+                <w:color w:val="0086B3"/>
+                <w:sz w:val="18"/>
+                <w:szCs w:val="18"/>
+                <w:lang w:val="id-ID" w:eastAsia="id-ID"/>
+              </w:rPr>
+              <w:t>CV_FOURCC</w:t>
+            </w:r>
+            <w:r>
+              <w:rPr>
+                <w:rFonts w:ascii="Consolas" w:eastAsia="Times New Roman" w:hAnsi="Consolas" w:cs="Consolas"/>
+                <w:color w:val="333333"/>
+                <w:sz w:val="18"/>
+                <w:szCs w:val="18"/>
+                <w:lang w:val="id-ID" w:eastAsia="id-ID"/>
+              </w:rPr>
+              <w:t>(</w:t>
+            </w:r>
+            <w:r>
+              <w:rPr>
+                <w:rFonts w:ascii="Consolas" w:eastAsia="Times New Roman" w:hAnsi="Consolas" w:cs="Consolas"/>
+                <w:color w:val="183691"/>
+                <w:sz w:val="18"/>
+                <w:szCs w:val="18"/>
+                <w:lang w:val="id-ID" w:eastAsia="id-ID"/>
+              </w:rPr>
+              <w:t>'M'</w:t>
+            </w:r>
+            <w:r>
+              <w:rPr>
+                <w:rFonts w:ascii="Consolas" w:eastAsia="Times New Roman" w:hAnsi="Consolas" w:cs="Consolas"/>
+                <w:color w:val="333333"/>
+                <w:sz w:val="18"/>
+                <w:szCs w:val="18"/>
+                <w:lang w:val="id-ID" w:eastAsia="id-ID"/>
+              </w:rPr>
+              <w:t>,</w:t>
+            </w:r>
+            <w:r>
+              <w:rPr>
+                <w:rFonts w:ascii="Consolas" w:eastAsia="Times New Roman" w:hAnsi="Consolas" w:cs="Consolas"/>
+                <w:color w:val="183691"/>
+                <w:sz w:val="18"/>
+                <w:szCs w:val="18"/>
+                <w:lang w:val="id-ID" w:eastAsia="id-ID"/>
+              </w:rPr>
+              <w:t>'J'</w:t>
+            </w:r>
+            <w:r>
+              <w:rPr>
+                <w:rFonts w:ascii="Consolas" w:eastAsia="Times New Roman" w:hAnsi="Consolas" w:cs="Consolas"/>
+                <w:color w:val="333333"/>
+                <w:sz w:val="18"/>
+                <w:szCs w:val="18"/>
+                <w:lang w:val="id-ID" w:eastAsia="id-ID"/>
+              </w:rPr>
+              <w:t>,</w:t>
+            </w:r>
+            <w:r>
+              <w:rPr>
+                <w:rFonts w:ascii="Consolas" w:eastAsia="Times New Roman" w:hAnsi="Consolas" w:cs="Consolas"/>
+                <w:color w:val="183691"/>
+                <w:sz w:val="18"/>
+                <w:szCs w:val="18"/>
+                <w:lang w:val="id-ID" w:eastAsia="id-ID"/>
+              </w:rPr>
+              <w:t>'P'</w:t>
+            </w:r>
+            <w:r>
+              <w:rPr>
+                <w:rFonts w:ascii="Consolas" w:eastAsia="Times New Roman" w:hAnsi="Consolas" w:cs="Consolas"/>
+                <w:color w:val="333333"/>
+                <w:sz w:val="18"/>
+                <w:szCs w:val="18"/>
+                <w:lang w:val="id-ID" w:eastAsia="id-ID"/>
+              </w:rPr>
+              <w:t>,</w:t>
+            </w:r>
+            <w:r>
+              <w:rPr>
+                <w:rFonts w:ascii="Consolas" w:eastAsia="Times New Roman" w:hAnsi="Consolas" w:cs="Consolas"/>
+                <w:color w:val="183691"/>
+                <w:sz w:val="18"/>
+                <w:szCs w:val="18"/>
+                <w:lang w:val="id-ID" w:eastAsia="id-ID"/>
+              </w:rPr>
+              <w:t>'G'</w:t>
+            </w:r>
+            <w:r>
+              <w:rPr>
+                <w:rFonts w:ascii="Consolas" w:eastAsia="Times New Roman" w:hAnsi="Consolas" w:cs="Consolas"/>
+                <w:color w:val="333333"/>
+                <w:sz w:val="18"/>
+                <w:szCs w:val="18"/>
+                <w:lang w:val="id-ID" w:eastAsia="id-ID"/>
+              </w:rPr>
+              <w:t xml:space="preserve">),fps, </w:t>
+            </w:r>
+            <w:r>
+              <w:rPr>
+                <w:rFonts w:ascii="Consolas" w:eastAsia="Times New Roman" w:hAnsi="Consolas" w:cs="Consolas"/>
+                <w:color w:val="0086B3"/>
+                <w:sz w:val="18"/>
+                <w:szCs w:val="18"/>
+                <w:lang w:val="id-ID" w:eastAsia="id-ID"/>
+              </w:rPr>
+              <w:t>Size</w:t>
+            </w:r>
+            <w:r>
+              <w:rPr>
+                <w:rFonts w:ascii="Consolas" w:eastAsia="Times New Roman" w:hAnsi="Consolas" w:cs="Consolas"/>
+                <w:color w:val="333333"/>
+                <w:sz w:val="18"/>
+                <w:szCs w:val="18"/>
+                <w:lang w:val="id-ID" w:eastAsia="id-ID"/>
+              </w:rPr>
+              <w:t>(frame_width_1,frame_height_1),</w:t>
+            </w:r>
+            <w:r>
+              <w:rPr>
+                <w:rFonts w:ascii="Consolas" w:eastAsia="Times New Roman" w:hAnsi="Consolas" w:cs="Consolas"/>
+                <w:color w:val="0086B3"/>
+                <w:sz w:val="18"/>
+                <w:szCs w:val="18"/>
+                <w:lang w:val="id-ID" w:eastAsia="id-ID"/>
+              </w:rPr>
+              <w:t>true</w:t>
+            </w:r>
+            <w:r>
+              <w:rPr>
+                <w:rFonts w:ascii="Consolas" w:eastAsia="Times New Roman" w:hAnsi="Consolas" w:cs="Consolas"/>
+                <w:color w:val="333333"/>
+                <w:sz w:val="18"/>
+                <w:szCs w:val="18"/>
+                <w:lang w:val="id-ID" w:eastAsia="id-ID"/>
+              </w:rPr>
+              <w:t>);</w:t>
+            </w:r>
+          </w:p>
+        </w:tc>
+      </w:tr>
+      <w:tr>
+        <w:tc>
+          <w:tcPr>
+            <w:tcW w:w="0" w:type="auto"/>
+            <w:shd w:val="clear" w:color="auto" w:fill="FFFFFF"/>
+            <w:tcMar>
+              <w:top w:w="0" w:type="dxa"/>
+              <w:left w:w="150" w:type="dxa"/>
+              <w:bottom w:w="0" w:type="dxa"/>
+              <w:right w:w="150" w:type="dxa"/>
+            </w:tcMar>
+            <w:hideMark/>
+          </w:tcPr>
+          <w:p>
+            <w:pPr>
+              <w:spacing w:after="0" w:line="270" w:lineRule="atLeast"/>
+              <w:jc w:val="right"/>
+              <w:rPr>
+                <w:rFonts w:eastAsia="Times New Roman" w:cs="Times New Roman"/>
+                <w:sz w:val="20"/>
+                <w:szCs w:val="20"/>
+                <w:lang w:val="id-ID" w:eastAsia="id-ID"/>
+              </w:rPr>
+            </w:pPr>
+          </w:p>
+        </w:tc>
+      </w:tr>
+      <w:tr>
+        <w:tc>
+          <w:tcPr>
+            <w:tcW w:w="0" w:type="auto"/>
+            <w:shd w:val="clear" w:color="auto" w:fill="FFFFFF"/>
+            <w:tcMar>
+              <w:top w:w="0" w:type="dxa"/>
+              <w:left w:w="150" w:type="dxa"/>
+              <w:bottom w:w="0" w:type="dxa"/>
+              <w:right w:w="150" w:type="dxa"/>
+            </w:tcMar>
+            <w:hideMark/>
+          </w:tcPr>
+          <w:p>
+            <w:pPr>
+              <w:spacing w:after="0" w:line="273" w:lineRule="atLeast"/>
+              <w:jc w:val="left"/>
+              <w:rPr>
+                <w:rFonts w:ascii="Consolas" w:eastAsia="Times New Roman" w:hAnsi="Consolas" w:cs="Consolas"/>
+                <w:color w:val="333333"/>
+                <w:sz w:val="18"/>
+                <w:szCs w:val="18"/>
+                <w:lang w:val="id-ID" w:eastAsia="id-ID"/>
+              </w:rPr>
+            </w:pPr>
+          </w:p>
+          <w:p>
+            <w:pPr>
+              <w:spacing w:after="0" w:line="273" w:lineRule="atLeast"/>
+              <w:jc w:val="left"/>
+              <w:rPr>
+                <w:rFonts w:ascii="Consolas" w:eastAsia="Times New Roman" w:hAnsi="Consolas" w:cs="Consolas"/>
+                <w:color w:val="333333"/>
+                <w:sz w:val="18"/>
+                <w:szCs w:val="18"/>
+                <w:lang w:val="id-ID" w:eastAsia="id-ID"/>
+              </w:rPr>
+            </w:pPr>
+            <w:r>
+              <w:rPr>
+                <w:rFonts w:ascii="Consolas" w:eastAsia="Times New Roman" w:hAnsi="Consolas" w:cs="Consolas"/>
+                <w:color w:val="A71D5D"/>
+                <w:sz w:val="18"/>
+                <w:szCs w:val="18"/>
+                <w:lang w:val="id-ID" w:eastAsia="id-ID"/>
+              </w:rPr>
+              <w:t>int</w:t>
+            </w:r>
+            <w:r>
+              <w:rPr>
+                <w:rFonts w:ascii="Consolas" w:eastAsia="Times New Roman" w:hAnsi="Consolas" w:cs="Consolas"/>
+                <w:color w:val="333333"/>
+                <w:sz w:val="18"/>
+                <w:szCs w:val="18"/>
+                <w:lang w:val="id-ID" w:eastAsia="id-ID"/>
+              </w:rPr>
+              <w:t xml:space="preserve"> frame_width_2=   cap2.</w:t>
+            </w:r>
+            <w:r>
+              <w:rPr>
+                <w:rFonts w:ascii="Consolas" w:eastAsia="Times New Roman" w:hAnsi="Consolas" w:cs="Consolas"/>
+                <w:color w:val="0086B3"/>
+                <w:sz w:val="18"/>
+                <w:szCs w:val="18"/>
+                <w:lang w:val="id-ID" w:eastAsia="id-ID"/>
+              </w:rPr>
+              <w:t>get</w:t>
+            </w:r>
+            <w:r>
+              <w:rPr>
+                <w:rFonts w:ascii="Consolas" w:eastAsia="Times New Roman" w:hAnsi="Consolas" w:cs="Consolas"/>
+                <w:color w:val="333333"/>
+                <w:sz w:val="18"/>
+                <w:szCs w:val="18"/>
+                <w:lang w:val="id-ID" w:eastAsia="id-ID"/>
+              </w:rPr>
+              <w:t>(CV_CAP_PROP_FRAME_WIDTH);</w:t>
+            </w:r>
+          </w:p>
+        </w:tc>
+      </w:tr>
+      <w:tr>
+        <w:tc>
+          <w:tcPr>
+            <w:tcW w:w="0" w:type="auto"/>
+            <w:shd w:val="clear" w:color="auto" w:fill="FFFFFF"/>
+            <w:tcMar>
+              <w:top w:w="0" w:type="dxa"/>
+              <w:left w:w="150" w:type="dxa"/>
+              <w:bottom w:w="0" w:type="dxa"/>
+              <w:right w:w="150" w:type="dxa"/>
+            </w:tcMar>
+            <w:hideMark/>
+          </w:tcPr>
+          <w:p>
+            <w:pPr>
+              <w:spacing w:after="0" w:line="273" w:lineRule="atLeast"/>
+              <w:jc w:val="left"/>
+              <w:rPr>
+                <w:rFonts w:ascii="Consolas" w:eastAsia="Times New Roman" w:hAnsi="Consolas" w:cs="Consolas"/>
+                <w:color w:val="333333"/>
+                <w:sz w:val="18"/>
+                <w:szCs w:val="18"/>
+                <w:lang w:val="id-ID" w:eastAsia="id-ID"/>
+              </w:rPr>
+            </w:pPr>
+            <w:r>
+              <w:rPr>
+                <w:rFonts w:ascii="Consolas" w:eastAsia="Times New Roman" w:hAnsi="Consolas" w:cs="Consolas"/>
+                <w:color w:val="A71D5D"/>
+                <w:sz w:val="18"/>
+                <w:szCs w:val="18"/>
+                <w:lang w:val="id-ID" w:eastAsia="id-ID"/>
+              </w:rPr>
+              <w:t>int</w:t>
+            </w:r>
+            <w:r>
+              <w:rPr>
+                <w:rFonts w:ascii="Consolas" w:eastAsia="Times New Roman" w:hAnsi="Consolas" w:cs="Consolas"/>
+                <w:color w:val="333333"/>
+                <w:sz w:val="18"/>
+                <w:szCs w:val="18"/>
+                <w:lang w:val="id-ID" w:eastAsia="id-ID"/>
+              </w:rPr>
+              <w:t xml:space="preserve"> frame_height_2=   cap2.</w:t>
+            </w:r>
+            <w:r>
+              <w:rPr>
+                <w:rFonts w:ascii="Consolas" w:eastAsia="Times New Roman" w:hAnsi="Consolas" w:cs="Consolas"/>
+                <w:color w:val="0086B3"/>
+                <w:sz w:val="18"/>
+                <w:szCs w:val="18"/>
+                <w:lang w:val="id-ID" w:eastAsia="id-ID"/>
+              </w:rPr>
+              <w:t>get</w:t>
+            </w:r>
+            <w:r>
+              <w:rPr>
+                <w:rFonts w:ascii="Consolas" w:eastAsia="Times New Roman" w:hAnsi="Consolas" w:cs="Consolas"/>
+                <w:color w:val="333333"/>
+                <w:sz w:val="18"/>
+                <w:szCs w:val="18"/>
+                <w:lang w:val="id-ID" w:eastAsia="id-ID"/>
+              </w:rPr>
+              <w:t>(CV_CAP_PROP_FRAME_HEIGHT);</w:t>
+            </w:r>
+          </w:p>
+        </w:tc>
+      </w:tr>
+      <w:tr>
+        <w:tc>
+          <w:tcPr>
+            <w:tcW w:w="0" w:type="auto"/>
+            <w:shd w:val="clear" w:color="auto" w:fill="FFFFFF"/>
+            <w:tcMar>
+              <w:top w:w="0" w:type="dxa"/>
+              <w:left w:w="150" w:type="dxa"/>
+              <w:bottom w:w="0" w:type="dxa"/>
+              <w:right w:w="150" w:type="dxa"/>
+            </w:tcMar>
+            <w:hideMark/>
+          </w:tcPr>
+          <w:p>
+            <w:pPr>
+              <w:spacing w:after="0" w:line="273" w:lineRule="atLeast"/>
+              <w:jc w:val="left"/>
+              <w:rPr>
+                <w:rFonts w:ascii="Consolas" w:eastAsia="Times New Roman" w:hAnsi="Consolas" w:cs="Consolas"/>
+                <w:color w:val="333333"/>
+                <w:sz w:val="18"/>
+                <w:szCs w:val="18"/>
+                <w:lang w:val="id-ID" w:eastAsia="id-ID"/>
+              </w:rPr>
+            </w:pPr>
+            <w:r>
+              <w:rPr>
+                <w:rFonts w:ascii="Consolas" w:eastAsia="Times New Roman" w:hAnsi="Consolas" w:cs="Consolas"/>
+                <w:color w:val="333333"/>
+                <w:sz w:val="18"/>
+                <w:szCs w:val="18"/>
+                <w:lang w:val="id-ID" w:eastAsia="id-ID"/>
+              </w:rPr>
+              <w:t>VideoWriter video2(</w:t>
+            </w:r>
+            <w:r>
+              <w:rPr>
+                <w:rFonts w:ascii="Consolas" w:eastAsia="Times New Roman" w:hAnsi="Consolas" w:cs="Consolas"/>
+                <w:color w:val="183691"/>
+                <w:sz w:val="18"/>
+                <w:szCs w:val="18"/>
+                <w:lang w:val="id-ID" w:eastAsia="id-ID"/>
+              </w:rPr>
+              <w:t>"/home/deanzaka/datatemp/video2.avi"</w:t>
+            </w:r>
+            <w:r>
+              <w:rPr>
+                <w:rFonts w:ascii="Consolas" w:eastAsia="Times New Roman" w:hAnsi="Consolas" w:cs="Consolas"/>
+                <w:color w:val="333333"/>
+                <w:sz w:val="18"/>
+                <w:szCs w:val="18"/>
+                <w:lang w:val="id-ID" w:eastAsia="id-ID"/>
+              </w:rPr>
+              <w:t>,</w:t>
+            </w:r>
+            <w:r>
+              <w:rPr>
+                <w:rFonts w:ascii="Consolas" w:eastAsia="Times New Roman" w:hAnsi="Consolas" w:cs="Consolas"/>
+                <w:color w:val="0086B3"/>
+                <w:sz w:val="18"/>
+                <w:szCs w:val="18"/>
+                <w:lang w:val="id-ID" w:eastAsia="id-ID"/>
+              </w:rPr>
+              <w:t>CV_FOURCC</w:t>
+            </w:r>
+            <w:r>
+              <w:rPr>
+                <w:rFonts w:ascii="Consolas" w:eastAsia="Times New Roman" w:hAnsi="Consolas" w:cs="Consolas"/>
+                <w:color w:val="333333"/>
+                <w:sz w:val="18"/>
+                <w:szCs w:val="18"/>
+                <w:lang w:val="id-ID" w:eastAsia="id-ID"/>
+              </w:rPr>
+              <w:t>(</w:t>
+            </w:r>
+            <w:r>
+              <w:rPr>
+                <w:rFonts w:ascii="Consolas" w:eastAsia="Times New Roman" w:hAnsi="Consolas" w:cs="Consolas"/>
+                <w:color w:val="183691"/>
+                <w:sz w:val="18"/>
+                <w:szCs w:val="18"/>
+                <w:lang w:val="id-ID" w:eastAsia="id-ID"/>
+              </w:rPr>
+              <w:t>'M'</w:t>
+            </w:r>
+            <w:r>
+              <w:rPr>
+                <w:rFonts w:ascii="Consolas" w:eastAsia="Times New Roman" w:hAnsi="Consolas" w:cs="Consolas"/>
+                <w:color w:val="333333"/>
+                <w:sz w:val="18"/>
+                <w:szCs w:val="18"/>
+                <w:lang w:val="id-ID" w:eastAsia="id-ID"/>
+              </w:rPr>
+              <w:t>,</w:t>
+            </w:r>
+            <w:r>
+              <w:rPr>
+                <w:rFonts w:ascii="Consolas" w:eastAsia="Times New Roman" w:hAnsi="Consolas" w:cs="Consolas"/>
+                <w:color w:val="183691"/>
+                <w:sz w:val="18"/>
+                <w:szCs w:val="18"/>
+                <w:lang w:val="id-ID" w:eastAsia="id-ID"/>
+              </w:rPr>
+              <w:t>'J'</w:t>
+            </w:r>
+            <w:r>
+              <w:rPr>
+                <w:rFonts w:ascii="Consolas" w:eastAsia="Times New Roman" w:hAnsi="Consolas" w:cs="Consolas"/>
+                <w:color w:val="333333"/>
+                <w:sz w:val="18"/>
+                <w:szCs w:val="18"/>
+                <w:lang w:val="id-ID" w:eastAsia="id-ID"/>
+              </w:rPr>
+              <w:t>,</w:t>
+            </w:r>
+            <w:r>
+              <w:rPr>
+                <w:rFonts w:ascii="Consolas" w:eastAsia="Times New Roman" w:hAnsi="Consolas" w:cs="Consolas"/>
+                <w:color w:val="183691"/>
+                <w:sz w:val="18"/>
+                <w:szCs w:val="18"/>
+                <w:lang w:val="id-ID" w:eastAsia="id-ID"/>
+              </w:rPr>
+              <w:t>'P'</w:t>
+            </w:r>
+            <w:r>
+              <w:rPr>
+                <w:rFonts w:ascii="Consolas" w:eastAsia="Times New Roman" w:hAnsi="Consolas" w:cs="Consolas"/>
+                <w:color w:val="333333"/>
+                <w:sz w:val="18"/>
+                <w:szCs w:val="18"/>
+                <w:lang w:val="id-ID" w:eastAsia="id-ID"/>
+              </w:rPr>
+              <w:t>,</w:t>
+            </w:r>
+            <w:r>
+              <w:rPr>
+                <w:rFonts w:ascii="Consolas" w:eastAsia="Times New Roman" w:hAnsi="Consolas" w:cs="Consolas"/>
+                <w:color w:val="183691"/>
+                <w:sz w:val="18"/>
+                <w:szCs w:val="18"/>
+                <w:lang w:val="id-ID" w:eastAsia="id-ID"/>
+              </w:rPr>
+              <w:t>'G'</w:t>
+            </w:r>
+            <w:r>
+              <w:rPr>
+                <w:rFonts w:ascii="Consolas" w:eastAsia="Times New Roman" w:hAnsi="Consolas" w:cs="Consolas"/>
+                <w:color w:val="333333"/>
+                <w:sz w:val="18"/>
+                <w:szCs w:val="18"/>
+                <w:lang w:val="id-ID" w:eastAsia="id-ID"/>
+              </w:rPr>
+              <w:t xml:space="preserve">),fps, </w:t>
+            </w:r>
+            <w:r>
+              <w:rPr>
+                <w:rFonts w:ascii="Consolas" w:eastAsia="Times New Roman" w:hAnsi="Consolas" w:cs="Consolas"/>
+                <w:color w:val="0086B3"/>
+                <w:sz w:val="18"/>
+                <w:szCs w:val="18"/>
+                <w:lang w:val="id-ID" w:eastAsia="id-ID"/>
+              </w:rPr>
+              <w:t>Size</w:t>
+            </w:r>
+            <w:r>
+              <w:rPr>
+                <w:rFonts w:ascii="Consolas" w:eastAsia="Times New Roman" w:hAnsi="Consolas" w:cs="Consolas"/>
+                <w:color w:val="333333"/>
+                <w:sz w:val="18"/>
+                <w:szCs w:val="18"/>
+                <w:lang w:val="id-ID" w:eastAsia="id-ID"/>
+              </w:rPr>
+              <w:t>(frame_width_2,frame_height_2),</w:t>
+            </w:r>
+            <w:r>
+              <w:rPr>
+                <w:rFonts w:ascii="Consolas" w:eastAsia="Times New Roman" w:hAnsi="Consolas" w:cs="Consolas"/>
+                <w:color w:val="0086B3"/>
+                <w:sz w:val="18"/>
+                <w:szCs w:val="18"/>
+                <w:lang w:val="id-ID" w:eastAsia="id-ID"/>
+              </w:rPr>
+              <w:t>true</w:t>
+            </w:r>
+            <w:r>
+              <w:rPr>
+                <w:rFonts w:ascii="Consolas" w:eastAsia="Times New Roman" w:hAnsi="Consolas" w:cs="Consolas"/>
+                <w:color w:val="333333"/>
+                <w:sz w:val="18"/>
+                <w:szCs w:val="18"/>
+                <w:lang w:val="id-ID" w:eastAsia="id-ID"/>
+              </w:rPr>
+              <w:t>);</w:t>
+            </w:r>
+          </w:p>
+        </w:tc>
+      </w:tr>
+      <w:tr>
+        <w:tc>
+          <w:tcPr>
+            <w:tcW w:w="0" w:type="auto"/>
+            <w:shd w:val="clear" w:color="auto" w:fill="FFFFFF"/>
+            <w:tcMar>
+              <w:top w:w="0" w:type="dxa"/>
+              <w:left w:w="150" w:type="dxa"/>
+              <w:bottom w:w="0" w:type="dxa"/>
+              <w:right w:w="150" w:type="dxa"/>
+            </w:tcMar>
+            <w:hideMark/>
+          </w:tcPr>
+          <w:p>
+            <w:pPr>
+              <w:spacing w:after="0" w:line="270" w:lineRule="atLeast"/>
+              <w:rPr>
+                <w:rFonts w:eastAsia="Times New Roman" w:cs="Times New Roman"/>
+                <w:sz w:val="20"/>
+                <w:szCs w:val="20"/>
+                <w:lang w:val="id-ID" w:eastAsia="id-ID"/>
+              </w:rPr>
+            </w:pPr>
+          </w:p>
+        </w:tc>
+      </w:tr>
+      <w:tr>
+        <w:tc>
+          <w:tcPr>
+            <w:tcW w:w="0" w:type="auto"/>
+            <w:shd w:val="clear" w:color="auto" w:fill="FFFFFF"/>
+            <w:tcMar>
+              <w:top w:w="0" w:type="dxa"/>
+              <w:left w:w="150" w:type="dxa"/>
+              <w:bottom w:w="0" w:type="dxa"/>
+              <w:right w:w="150" w:type="dxa"/>
+            </w:tcMar>
+            <w:hideMark/>
+          </w:tcPr>
+          <w:p>
+            <w:pPr>
+              <w:spacing w:after="0" w:line="273" w:lineRule="atLeast"/>
+              <w:jc w:val="left"/>
+              <w:rPr>
+                <w:rFonts w:ascii="Consolas" w:eastAsia="Times New Roman" w:hAnsi="Consolas" w:cs="Consolas"/>
+                <w:color w:val="333333"/>
+                <w:sz w:val="18"/>
+                <w:szCs w:val="18"/>
+                <w:lang w:val="id-ID" w:eastAsia="id-ID"/>
+              </w:rPr>
+            </w:pPr>
+            <w:r>
+              <w:rPr>
+                <w:rFonts w:ascii="Consolas" w:eastAsia="Times New Roman" w:hAnsi="Consolas" w:cs="Consolas"/>
+                <w:color w:val="A71D5D"/>
+                <w:sz w:val="18"/>
+                <w:szCs w:val="18"/>
+                <w:lang w:val="id-ID" w:eastAsia="id-ID"/>
+              </w:rPr>
+              <w:t>while</w:t>
+            </w:r>
+            <w:r>
+              <w:rPr>
+                <w:rFonts w:ascii="Consolas" w:eastAsia="Times New Roman" w:hAnsi="Consolas" w:cs="Consolas"/>
+                <w:color w:val="333333"/>
+                <w:sz w:val="18"/>
+                <w:szCs w:val="18"/>
+                <w:lang w:val="id-ID" w:eastAsia="id-ID"/>
+              </w:rPr>
+              <w:t>(nh.</w:t>
+            </w:r>
+            <w:r>
+              <w:rPr>
+                <w:rFonts w:ascii="Consolas" w:eastAsia="Times New Roman" w:hAnsi="Consolas" w:cs="Consolas"/>
+                <w:color w:val="0086B3"/>
+                <w:sz w:val="18"/>
+                <w:szCs w:val="18"/>
+                <w:lang w:val="id-ID" w:eastAsia="id-ID"/>
+              </w:rPr>
+              <w:t>ok</w:t>
+            </w:r>
+            <w:r>
+              <w:rPr>
+                <w:rFonts w:ascii="Consolas" w:eastAsia="Times New Roman" w:hAnsi="Consolas" w:cs="Consolas"/>
+                <w:color w:val="333333"/>
+                <w:sz w:val="18"/>
+                <w:szCs w:val="18"/>
+                <w:lang w:val="id-ID" w:eastAsia="id-ID"/>
+              </w:rPr>
+              <w:t>()){</w:t>
+            </w:r>
+          </w:p>
+        </w:tc>
+      </w:tr>
+      <w:tr>
+        <w:tc>
+          <w:tcPr>
+            <w:tcW w:w="0" w:type="auto"/>
+            <w:shd w:val="clear" w:color="auto" w:fill="FFFFFF"/>
+            <w:tcMar>
+              <w:top w:w="0" w:type="dxa"/>
+              <w:left w:w="150" w:type="dxa"/>
+              <w:bottom w:w="0" w:type="dxa"/>
+              <w:right w:w="150" w:type="dxa"/>
+            </w:tcMar>
+            <w:hideMark/>
+          </w:tcPr>
+          <w:p>
+            <w:pPr>
+              <w:spacing w:after="0" w:line="273" w:lineRule="atLeast"/>
+              <w:jc w:val="left"/>
+              <w:rPr>
+                <w:rFonts w:ascii="Consolas" w:eastAsia="Times New Roman" w:hAnsi="Consolas" w:cs="Consolas"/>
+                <w:color w:val="333333"/>
+                <w:sz w:val="18"/>
+                <w:szCs w:val="18"/>
+                <w:lang w:val="id-ID" w:eastAsia="id-ID"/>
+              </w:rPr>
+            </w:pPr>
+            <w:r>
+              <w:rPr>
+                <w:rFonts w:ascii="Consolas" w:eastAsia="Times New Roman" w:hAnsi="Consolas" w:cs="Consolas"/>
+                <w:color w:val="333333"/>
+                <w:sz w:val="18"/>
+                <w:szCs w:val="18"/>
+                <w:lang w:val="id-ID" w:eastAsia="id-ID"/>
+              </w:rPr>
+              <w:tab/>
+              <w:t xml:space="preserve">ros::Time start = </w:t>
+            </w:r>
+            <w:r>
+              <w:rPr>
+                <w:rFonts w:ascii="Consolas" w:eastAsia="Times New Roman" w:hAnsi="Consolas" w:cs="Consolas"/>
+                <w:color w:val="0086B3"/>
+                <w:sz w:val="18"/>
+                <w:szCs w:val="18"/>
+                <w:lang w:val="id-ID" w:eastAsia="id-ID"/>
+              </w:rPr>
+              <w:t>ros::Time::now</w:t>
+            </w:r>
+            <w:r>
+              <w:rPr>
+                <w:rFonts w:ascii="Consolas" w:eastAsia="Times New Roman" w:hAnsi="Consolas" w:cs="Consolas"/>
+                <w:color w:val="333333"/>
+                <w:sz w:val="18"/>
+                <w:szCs w:val="18"/>
+                <w:lang w:val="id-ID" w:eastAsia="id-ID"/>
+              </w:rPr>
+              <w:t>();</w:t>
+            </w:r>
+          </w:p>
+        </w:tc>
+      </w:tr>
+      <w:tr>
+        <w:tc>
+          <w:tcPr>
+            <w:tcW w:w="0" w:type="auto"/>
+            <w:shd w:val="clear" w:color="auto" w:fill="FFFFFF"/>
+            <w:tcMar>
+              <w:top w:w="0" w:type="dxa"/>
+              <w:left w:w="150" w:type="dxa"/>
+              <w:bottom w:w="0" w:type="dxa"/>
+              <w:right w:w="150" w:type="dxa"/>
+            </w:tcMar>
+            <w:hideMark/>
+          </w:tcPr>
+          <w:p>
+            <w:pPr>
+              <w:spacing w:after="0" w:line="270" w:lineRule="atLeast"/>
+              <w:rPr>
+                <w:rFonts w:eastAsia="Times New Roman" w:cs="Times New Roman"/>
+                <w:sz w:val="20"/>
+                <w:szCs w:val="20"/>
+                <w:lang w:val="id-ID" w:eastAsia="id-ID"/>
+              </w:rPr>
+            </w:pPr>
+          </w:p>
+        </w:tc>
+      </w:tr>
+      <w:tr>
+        <w:tc>
+          <w:tcPr>
+            <w:tcW w:w="0" w:type="auto"/>
+            <w:shd w:val="clear" w:color="auto" w:fill="FFFFFF"/>
+            <w:tcMar>
+              <w:top w:w="0" w:type="dxa"/>
+              <w:left w:w="150" w:type="dxa"/>
+              <w:bottom w:w="0" w:type="dxa"/>
+              <w:right w:w="150" w:type="dxa"/>
+            </w:tcMar>
+            <w:hideMark/>
+          </w:tcPr>
+          <w:p>
+            <w:pPr>
+              <w:spacing w:after="0" w:line="273" w:lineRule="atLeast"/>
+              <w:jc w:val="left"/>
+              <w:rPr>
+                <w:rFonts w:ascii="Consolas" w:eastAsia="Times New Roman" w:hAnsi="Consolas" w:cs="Consolas"/>
+                <w:color w:val="333333"/>
+                <w:sz w:val="18"/>
+                <w:szCs w:val="18"/>
+                <w:lang w:val="id-ID" w:eastAsia="id-ID"/>
+              </w:rPr>
+            </w:pPr>
+            <w:r>
+              <w:rPr>
+                <w:rFonts w:ascii="Consolas" w:eastAsia="Times New Roman" w:hAnsi="Consolas" w:cs="Consolas"/>
+                <w:color w:val="333333"/>
+                <w:sz w:val="18"/>
+                <w:szCs w:val="18"/>
+                <w:lang w:val="id-ID" w:eastAsia="id-ID"/>
+              </w:rPr>
+              <w:tab/>
+              <w:t>Mat frame1, frame2;</w:t>
+            </w:r>
+          </w:p>
+        </w:tc>
+      </w:tr>
+      <w:tr>
+        <w:tc>
+          <w:tcPr>
+            <w:tcW w:w="0" w:type="auto"/>
+            <w:shd w:val="clear" w:color="auto" w:fill="FFFFFF"/>
+            <w:tcMar>
+              <w:top w:w="0" w:type="dxa"/>
+              <w:left w:w="150" w:type="dxa"/>
+              <w:bottom w:w="0" w:type="dxa"/>
+              <w:right w:w="150" w:type="dxa"/>
+            </w:tcMar>
+            <w:hideMark/>
+          </w:tcPr>
+          <w:p>
+            <w:pPr>
+              <w:spacing w:after="0" w:line="273" w:lineRule="atLeast"/>
+              <w:jc w:val="left"/>
+              <w:rPr>
+                <w:rFonts w:ascii="Consolas" w:eastAsia="Times New Roman" w:hAnsi="Consolas" w:cs="Consolas"/>
+                <w:color w:val="333333"/>
+                <w:sz w:val="18"/>
+                <w:szCs w:val="18"/>
+                <w:lang w:val="id-ID" w:eastAsia="id-ID"/>
+              </w:rPr>
+            </w:pPr>
+            <w:r>
+              <w:rPr>
+                <w:rFonts w:ascii="Consolas" w:eastAsia="Times New Roman" w:hAnsi="Consolas" w:cs="Consolas"/>
+                <w:color w:val="333333"/>
+                <w:sz w:val="18"/>
+                <w:szCs w:val="18"/>
+                <w:lang w:val="id-ID" w:eastAsia="id-ID"/>
+              </w:rPr>
+              <w:tab/>
+              <w:t>cap1 &gt;&gt; frame1;</w:t>
+            </w:r>
+          </w:p>
+        </w:tc>
+      </w:tr>
+      <w:tr>
+        <w:tc>
+          <w:tcPr>
+            <w:tcW w:w="0" w:type="auto"/>
+            <w:shd w:val="clear" w:color="auto" w:fill="FFFFFF"/>
+            <w:tcMar>
+              <w:top w:w="0" w:type="dxa"/>
+              <w:left w:w="150" w:type="dxa"/>
+              <w:bottom w:w="0" w:type="dxa"/>
+              <w:right w:w="150" w:type="dxa"/>
+            </w:tcMar>
+            <w:hideMark/>
+          </w:tcPr>
+          <w:p>
+            <w:pPr>
+              <w:spacing w:after="0" w:line="273" w:lineRule="atLeast"/>
+              <w:jc w:val="left"/>
+              <w:rPr>
+                <w:rFonts w:ascii="Consolas" w:eastAsia="Times New Roman" w:hAnsi="Consolas" w:cs="Consolas"/>
+                <w:color w:val="333333"/>
+                <w:sz w:val="18"/>
+                <w:szCs w:val="18"/>
+                <w:lang w:val="id-ID" w:eastAsia="id-ID"/>
+              </w:rPr>
+            </w:pPr>
+            <w:r>
+              <w:rPr>
+                <w:rFonts w:ascii="Consolas" w:eastAsia="Times New Roman" w:hAnsi="Consolas" w:cs="Consolas"/>
+                <w:color w:val="333333"/>
+                <w:sz w:val="18"/>
+                <w:szCs w:val="18"/>
+                <w:lang w:val="id-ID" w:eastAsia="id-ID"/>
+              </w:rPr>
+              <w:tab/>
+              <w:t>cap2 &gt;&gt; frame2;</w:t>
+            </w:r>
+          </w:p>
+        </w:tc>
+      </w:tr>
+      <w:tr>
+        <w:tc>
+          <w:tcPr>
+            <w:tcW w:w="0" w:type="auto"/>
+            <w:shd w:val="clear" w:color="auto" w:fill="FFFFFF"/>
+            <w:tcMar>
+              <w:top w:w="0" w:type="dxa"/>
+              <w:left w:w="150" w:type="dxa"/>
+              <w:bottom w:w="0" w:type="dxa"/>
+              <w:right w:w="150" w:type="dxa"/>
+            </w:tcMar>
+            <w:hideMark/>
+          </w:tcPr>
+          <w:p>
+            <w:pPr>
+              <w:spacing w:after="0" w:line="273" w:lineRule="atLeast"/>
+              <w:jc w:val="left"/>
+              <w:rPr>
+                <w:rFonts w:ascii="Consolas" w:eastAsia="Times New Roman" w:hAnsi="Consolas" w:cs="Consolas"/>
+                <w:color w:val="333333"/>
+                <w:sz w:val="18"/>
+                <w:szCs w:val="18"/>
+                <w:lang w:val="id-ID" w:eastAsia="id-ID"/>
+              </w:rPr>
+            </w:pPr>
+            <w:r>
+              <w:rPr>
+                <w:rFonts w:ascii="Consolas" w:eastAsia="Times New Roman" w:hAnsi="Consolas" w:cs="Consolas"/>
+                <w:color w:val="333333"/>
+                <w:sz w:val="18"/>
+                <w:szCs w:val="18"/>
+                <w:lang w:val="id-ID" w:eastAsia="id-ID"/>
+              </w:rPr>
+              <w:tab/>
+              <w:t>video1.</w:t>
+            </w:r>
+            <w:r>
+              <w:rPr>
+                <w:rFonts w:ascii="Consolas" w:eastAsia="Times New Roman" w:hAnsi="Consolas" w:cs="Consolas"/>
+                <w:color w:val="0086B3"/>
+                <w:sz w:val="18"/>
+                <w:szCs w:val="18"/>
+                <w:lang w:val="id-ID" w:eastAsia="id-ID"/>
+              </w:rPr>
+              <w:t>write</w:t>
+            </w:r>
+            <w:r>
+              <w:rPr>
+                <w:rFonts w:ascii="Consolas" w:eastAsia="Times New Roman" w:hAnsi="Consolas" w:cs="Consolas"/>
+                <w:color w:val="333333"/>
+                <w:sz w:val="18"/>
+                <w:szCs w:val="18"/>
+                <w:lang w:val="id-ID" w:eastAsia="id-ID"/>
+              </w:rPr>
+              <w:t>(frame1);</w:t>
+            </w:r>
+          </w:p>
+        </w:tc>
+      </w:tr>
+      <w:tr>
+        <w:tc>
+          <w:tcPr>
+            <w:tcW w:w="0" w:type="auto"/>
+            <w:shd w:val="clear" w:color="auto" w:fill="FFFFFF"/>
+            <w:tcMar>
+              <w:top w:w="0" w:type="dxa"/>
+              <w:left w:w="150" w:type="dxa"/>
+              <w:bottom w:w="0" w:type="dxa"/>
+              <w:right w:w="150" w:type="dxa"/>
+            </w:tcMar>
+            <w:hideMark/>
+          </w:tcPr>
+          <w:p>
+            <w:pPr>
+              <w:spacing w:after="0" w:line="273" w:lineRule="atLeast"/>
+              <w:jc w:val="left"/>
+              <w:rPr>
+                <w:rFonts w:ascii="Consolas" w:eastAsia="Times New Roman" w:hAnsi="Consolas" w:cs="Consolas"/>
+                <w:color w:val="333333"/>
+                <w:sz w:val="18"/>
+                <w:szCs w:val="18"/>
+                <w:lang w:val="id-ID" w:eastAsia="id-ID"/>
+              </w:rPr>
+            </w:pPr>
+            <w:r>
+              <w:rPr>
+                <w:rFonts w:ascii="Consolas" w:eastAsia="Times New Roman" w:hAnsi="Consolas" w:cs="Consolas"/>
+                <w:color w:val="333333"/>
+                <w:sz w:val="18"/>
+                <w:szCs w:val="18"/>
+                <w:lang w:val="id-ID" w:eastAsia="id-ID"/>
+              </w:rPr>
+              <w:tab/>
+              <w:t>video2.</w:t>
+            </w:r>
+            <w:r>
+              <w:rPr>
+                <w:rFonts w:ascii="Consolas" w:eastAsia="Times New Roman" w:hAnsi="Consolas" w:cs="Consolas"/>
+                <w:color w:val="0086B3"/>
+                <w:sz w:val="18"/>
+                <w:szCs w:val="18"/>
+                <w:lang w:val="id-ID" w:eastAsia="id-ID"/>
+              </w:rPr>
+              <w:t>write</w:t>
+            </w:r>
+            <w:r>
+              <w:rPr>
+                <w:rFonts w:ascii="Consolas" w:eastAsia="Times New Roman" w:hAnsi="Consolas" w:cs="Consolas"/>
+                <w:color w:val="333333"/>
+                <w:sz w:val="18"/>
+                <w:szCs w:val="18"/>
+                <w:lang w:val="id-ID" w:eastAsia="id-ID"/>
+              </w:rPr>
+              <w:t>(frame2);</w:t>
+            </w:r>
+          </w:p>
+        </w:tc>
+      </w:tr>
+      <w:tr>
+        <w:tc>
+          <w:tcPr>
+            <w:tcW w:w="0" w:type="auto"/>
+            <w:shd w:val="clear" w:color="auto" w:fill="FFFFFF"/>
+            <w:tcMar>
+              <w:top w:w="0" w:type="dxa"/>
+              <w:left w:w="150" w:type="dxa"/>
+              <w:bottom w:w="0" w:type="dxa"/>
+              <w:right w:w="150" w:type="dxa"/>
+            </w:tcMar>
+            <w:hideMark/>
+          </w:tcPr>
+          <w:p>
+            <w:pPr>
+              <w:spacing w:after="0" w:line="273" w:lineRule="atLeast"/>
+              <w:jc w:val="left"/>
+              <w:rPr>
+                <w:rFonts w:ascii="Consolas" w:eastAsia="Times New Roman" w:hAnsi="Consolas" w:cs="Consolas"/>
+                <w:color w:val="333333"/>
+                <w:sz w:val="18"/>
+                <w:szCs w:val="18"/>
+                <w:lang w:val="id-ID" w:eastAsia="id-ID"/>
+              </w:rPr>
+            </w:pPr>
+            <w:r>
+              <w:rPr>
+                <w:rFonts w:ascii="Consolas" w:eastAsia="Times New Roman" w:hAnsi="Consolas" w:cs="Consolas"/>
+                <w:color w:val="333333"/>
+                <w:sz w:val="18"/>
+                <w:szCs w:val="18"/>
+                <w:lang w:val="id-ID" w:eastAsia="id-ID"/>
+              </w:rPr>
+              <w:tab/>
+            </w:r>
+            <w:r>
+              <w:rPr>
+                <w:rFonts w:ascii="Consolas" w:eastAsia="Times New Roman" w:hAnsi="Consolas" w:cs="Consolas"/>
+                <w:color w:val="0086B3"/>
+                <w:sz w:val="18"/>
+                <w:szCs w:val="18"/>
+                <w:lang w:val="id-ID" w:eastAsia="id-ID"/>
+              </w:rPr>
+              <w:t>imshow</w:t>
+            </w:r>
+            <w:r>
+              <w:rPr>
+                <w:rFonts w:ascii="Consolas" w:eastAsia="Times New Roman" w:hAnsi="Consolas" w:cs="Consolas"/>
+                <w:color w:val="333333"/>
+                <w:sz w:val="18"/>
+                <w:szCs w:val="18"/>
+                <w:lang w:val="id-ID" w:eastAsia="id-ID"/>
+              </w:rPr>
+              <w:t xml:space="preserve">( </w:t>
+            </w:r>
+            <w:r>
+              <w:rPr>
+                <w:rFonts w:ascii="Consolas" w:eastAsia="Times New Roman" w:hAnsi="Consolas" w:cs="Consolas"/>
+                <w:color w:val="183691"/>
+                <w:sz w:val="18"/>
+                <w:szCs w:val="18"/>
+                <w:lang w:val="id-ID" w:eastAsia="id-ID"/>
+              </w:rPr>
+              <w:t>"Frame 1"</w:t>
+            </w:r>
+            <w:r>
+              <w:rPr>
+                <w:rFonts w:ascii="Consolas" w:eastAsia="Times New Roman" w:hAnsi="Consolas" w:cs="Consolas"/>
+                <w:color w:val="333333"/>
+                <w:sz w:val="18"/>
+                <w:szCs w:val="18"/>
+                <w:lang w:val="id-ID" w:eastAsia="id-ID"/>
+              </w:rPr>
+              <w:t>, frame1 );</w:t>
+            </w:r>
+          </w:p>
+        </w:tc>
+      </w:tr>
+      <w:tr>
+        <w:tc>
+          <w:tcPr>
+            <w:tcW w:w="0" w:type="auto"/>
+            <w:shd w:val="clear" w:color="auto" w:fill="FFFFFF"/>
+            <w:tcMar>
+              <w:top w:w="0" w:type="dxa"/>
+              <w:left w:w="150" w:type="dxa"/>
+              <w:bottom w:w="0" w:type="dxa"/>
+              <w:right w:w="150" w:type="dxa"/>
+            </w:tcMar>
+            <w:hideMark/>
+          </w:tcPr>
+          <w:p>
+            <w:pPr>
+              <w:spacing w:after="0" w:line="273" w:lineRule="atLeast"/>
+              <w:jc w:val="left"/>
+              <w:rPr>
+                <w:rFonts w:ascii="Consolas" w:eastAsia="Times New Roman" w:hAnsi="Consolas" w:cs="Consolas"/>
+                <w:color w:val="333333"/>
+                <w:sz w:val="18"/>
+                <w:szCs w:val="18"/>
+                <w:lang w:val="id-ID" w:eastAsia="id-ID"/>
+              </w:rPr>
+            </w:pPr>
+            <w:r>
+              <w:rPr>
+                <w:rFonts w:ascii="Consolas" w:eastAsia="Times New Roman" w:hAnsi="Consolas" w:cs="Consolas"/>
+                <w:color w:val="333333"/>
+                <w:sz w:val="18"/>
+                <w:szCs w:val="18"/>
+                <w:lang w:val="id-ID" w:eastAsia="id-ID"/>
+              </w:rPr>
+              <w:tab/>
+            </w:r>
+            <w:r>
+              <w:rPr>
+                <w:rFonts w:ascii="Consolas" w:eastAsia="Times New Roman" w:hAnsi="Consolas" w:cs="Consolas"/>
+                <w:color w:val="0086B3"/>
+                <w:sz w:val="18"/>
+                <w:szCs w:val="18"/>
+                <w:lang w:val="id-ID" w:eastAsia="id-ID"/>
+              </w:rPr>
+              <w:t>imshow</w:t>
+            </w:r>
+            <w:r>
+              <w:rPr>
+                <w:rFonts w:ascii="Consolas" w:eastAsia="Times New Roman" w:hAnsi="Consolas" w:cs="Consolas"/>
+                <w:color w:val="333333"/>
+                <w:sz w:val="18"/>
+                <w:szCs w:val="18"/>
+                <w:lang w:val="id-ID" w:eastAsia="id-ID"/>
+              </w:rPr>
+              <w:t xml:space="preserve">( </w:t>
+            </w:r>
+            <w:r>
+              <w:rPr>
+                <w:rFonts w:ascii="Consolas" w:eastAsia="Times New Roman" w:hAnsi="Consolas" w:cs="Consolas"/>
+                <w:color w:val="183691"/>
+                <w:sz w:val="18"/>
+                <w:szCs w:val="18"/>
+                <w:lang w:val="id-ID" w:eastAsia="id-ID"/>
+              </w:rPr>
+              <w:t>"Frame 2"</w:t>
+            </w:r>
+            <w:r>
+              <w:rPr>
+                <w:rFonts w:ascii="Consolas" w:eastAsia="Times New Roman" w:hAnsi="Consolas" w:cs="Consolas"/>
+                <w:color w:val="333333"/>
+                <w:sz w:val="18"/>
+                <w:szCs w:val="18"/>
+                <w:lang w:val="id-ID" w:eastAsia="id-ID"/>
+              </w:rPr>
+              <w:t>, frame2 );</w:t>
+            </w:r>
+          </w:p>
+        </w:tc>
+      </w:tr>
+      <w:tr>
+        <w:tc>
+          <w:tcPr>
+            <w:tcW w:w="0" w:type="auto"/>
+            <w:shd w:val="clear" w:color="auto" w:fill="FFFFFF"/>
+            <w:tcMar>
+              <w:top w:w="0" w:type="dxa"/>
+              <w:left w:w="150" w:type="dxa"/>
+              <w:bottom w:w="0" w:type="dxa"/>
+              <w:right w:w="150" w:type="dxa"/>
+            </w:tcMar>
+            <w:hideMark/>
+          </w:tcPr>
+          <w:p>
+            <w:pPr>
+              <w:spacing w:after="0" w:line="273" w:lineRule="atLeast"/>
+              <w:jc w:val="left"/>
+              <w:rPr>
+                <w:rFonts w:ascii="Consolas" w:eastAsia="Times New Roman" w:hAnsi="Consolas" w:cs="Consolas"/>
+                <w:color w:val="333333"/>
+                <w:sz w:val="18"/>
+                <w:szCs w:val="18"/>
+                <w:lang w:val="id-ID" w:eastAsia="id-ID"/>
+              </w:rPr>
+            </w:pPr>
+            <w:r>
+              <w:rPr>
+                <w:rFonts w:ascii="Consolas" w:eastAsia="Times New Roman" w:hAnsi="Consolas" w:cs="Consolas"/>
+                <w:color w:val="333333"/>
+                <w:sz w:val="18"/>
+                <w:szCs w:val="18"/>
+                <w:lang w:val="id-ID" w:eastAsia="id-ID"/>
+              </w:rPr>
+              <w:tab/>
+            </w:r>
+            <w:r>
+              <w:rPr>
+                <w:rFonts w:ascii="Consolas" w:eastAsia="Times New Roman" w:hAnsi="Consolas" w:cs="Consolas"/>
+                <w:color w:val="A71D5D"/>
+                <w:sz w:val="18"/>
+                <w:szCs w:val="18"/>
+                <w:lang w:val="id-ID" w:eastAsia="id-ID"/>
+              </w:rPr>
+              <w:t>char</w:t>
+            </w:r>
+            <w:r>
+              <w:rPr>
+                <w:rFonts w:ascii="Consolas" w:eastAsia="Times New Roman" w:hAnsi="Consolas" w:cs="Consolas"/>
+                <w:color w:val="333333"/>
+                <w:sz w:val="18"/>
+                <w:szCs w:val="18"/>
+                <w:lang w:val="id-ID" w:eastAsia="id-ID"/>
+              </w:rPr>
+              <w:t xml:space="preserve"> c = (</w:t>
+            </w:r>
+            <w:r>
+              <w:rPr>
+                <w:rFonts w:ascii="Consolas" w:eastAsia="Times New Roman" w:hAnsi="Consolas" w:cs="Consolas"/>
+                <w:color w:val="A71D5D"/>
+                <w:sz w:val="18"/>
+                <w:szCs w:val="18"/>
+                <w:lang w:val="id-ID" w:eastAsia="id-ID"/>
+              </w:rPr>
+              <w:t>char</w:t>
+            </w:r>
+            <w:r>
+              <w:rPr>
+                <w:rFonts w:ascii="Consolas" w:eastAsia="Times New Roman" w:hAnsi="Consolas" w:cs="Consolas"/>
+                <w:color w:val="333333"/>
+                <w:sz w:val="18"/>
+                <w:szCs w:val="18"/>
+                <w:lang w:val="id-ID" w:eastAsia="id-ID"/>
+              </w:rPr>
+              <w:t>)</w:t>
+            </w:r>
+            <w:r>
+              <w:rPr>
+                <w:rFonts w:ascii="Consolas" w:eastAsia="Times New Roman" w:hAnsi="Consolas" w:cs="Consolas"/>
+                <w:color w:val="0086B3"/>
+                <w:sz w:val="18"/>
+                <w:szCs w:val="18"/>
+                <w:lang w:val="id-ID" w:eastAsia="id-ID"/>
+              </w:rPr>
+              <w:t>waitKey</w:t>
+            </w:r>
+            <w:r>
+              <w:rPr>
+                <w:rFonts w:ascii="Consolas" w:eastAsia="Times New Roman" w:hAnsi="Consolas" w:cs="Consolas"/>
+                <w:color w:val="333333"/>
+                <w:sz w:val="18"/>
+                <w:szCs w:val="18"/>
+                <w:lang w:val="id-ID" w:eastAsia="id-ID"/>
+              </w:rPr>
+              <w:t>(</w:t>
+            </w:r>
+            <w:r>
+              <w:rPr>
+                <w:rFonts w:ascii="Consolas" w:eastAsia="Times New Roman" w:hAnsi="Consolas" w:cs="Consolas"/>
+                <w:color w:val="0086B3"/>
+                <w:sz w:val="18"/>
+                <w:szCs w:val="18"/>
+                <w:lang w:val="id-ID" w:eastAsia="id-ID"/>
+              </w:rPr>
+              <w:t>1</w:t>
+            </w:r>
+            <w:r>
+              <w:rPr>
+                <w:rFonts w:ascii="Consolas" w:eastAsia="Times New Roman" w:hAnsi="Consolas" w:cs="Consolas"/>
+                <w:color w:val="333333"/>
+                <w:sz w:val="18"/>
+                <w:szCs w:val="18"/>
+                <w:lang w:val="id-ID" w:eastAsia="id-ID"/>
+              </w:rPr>
+              <w:t>);</w:t>
+            </w:r>
+          </w:p>
+        </w:tc>
+      </w:tr>
+      <w:tr>
+        <w:tc>
+          <w:tcPr>
+            <w:tcW w:w="0" w:type="auto"/>
+            <w:shd w:val="clear" w:color="auto" w:fill="FFFFFF"/>
+            <w:tcMar>
+              <w:top w:w="0" w:type="dxa"/>
+              <w:left w:w="150" w:type="dxa"/>
+              <w:bottom w:w="0" w:type="dxa"/>
+              <w:right w:w="150" w:type="dxa"/>
+            </w:tcMar>
+            <w:hideMark/>
+          </w:tcPr>
+          <w:p>
+            <w:pPr>
+              <w:spacing w:after="0" w:line="273" w:lineRule="atLeast"/>
+              <w:jc w:val="left"/>
+              <w:rPr>
+                <w:rFonts w:ascii="Consolas" w:eastAsia="Times New Roman" w:hAnsi="Consolas" w:cs="Consolas"/>
+                <w:color w:val="333333"/>
+                <w:sz w:val="18"/>
+                <w:szCs w:val="18"/>
+                <w:lang w:val="id-ID" w:eastAsia="id-ID"/>
+              </w:rPr>
+            </w:pPr>
+            <w:r>
+              <w:rPr>
+                <w:rFonts w:ascii="Consolas" w:eastAsia="Times New Roman" w:hAnsi="Consolas" w:cs="Consolas"/>
+                <w:color w:val="333333"/>
+                <w:sz w:val="18"/>
+                <w:szCs w:val="18"/>
+                <w:lang w:val="id-ID" w:eastAsia="id-ID"/>
+              </w:rPr>
+              <w:tab/>
+            </w:r>
+            <w:r>
+              <w:rPr>
+                <w:rFonts w:ascii="Consolas" w:eastAsia="Times New Roman" w:hAnsi="Consolas" w:cs="Consolas"/>
+                <w:color w:val="A71D5D"/>
+                <w:sz w:val="18"/>
+                <w:szCs w:val="18"/>
+                <w:lang w:val="id-ID" w:eastAsia="id-ID"/>
+              </w:rPr>
+              <w:t>if</w:t>
+            </w:r>
+            <w:r>
+              <w:rPr>
+                <w:rFonts w:ascii="Consolas" w:eastAsia="Times New Roman" w:hAnsi="Consolas" w:cs="Consolas"/>
+                <w:color w:val="333333"/>
+                <w:sz w:val="18"/>
+                <w:szCs w:val="18"/>
+                <w:lang w:val="id-ID" w:eastAsia="id-ID"/>
+              </w:rPr>
+              <w:t xml:space="preserve">( c == </w:t>
+            </w:r>
+            <w:r>
+              <w:rPr>
+                <w:rFonts w:ascii="Consolas" w:eastAsia="Times New Roman" w:hAnsi="Consolas" w:cs="Consolas"/>
+                <w:color w:val="0086B3"/>
+                <w:sz w:val="18"/>
+                <w:szCs w:val="18"/>
+                <w:lang w:val="id-ID" w:eastAsia="id-ID"/>
+              </w:rPr>
+              <w:t>27</w:t>
+            </w:r>
+            <w:r>
+              <w:rPr>
+                <w:rFonts w:ascii="Consolas" w:eastAsia="Times New Roman" w:hAnsi="Consolas" w:cs="Consolas"/>
+                <w:color w:val="333333"/>
+                <w:sz w:val="18"/>
+                <w:szCs w:val="18"/>
+                <w:lang w:val="id-ID" w:eastAsia="id-ID"/>
+              </w:rPr>
+              <w:t xml:space="preserve"> ) </w:t>
+            </w:r>
+            <w:r>
+              <w:rPr>
+                <w:rFonts w:ascii="Consolas" w:eastAsia="Times New Roman" w:hAnsi="Consolas" w:cs="Consolas"/>
+                <w:color w:val="A71D5D"/>
+                <w:sz w:val="18"/>
+                <w:szCs w:val="18"/>
+                <w:lang w:val="id-ID" w:eastAsia="id-ID"/>
+              </w:rPr>
+              <w:t>break</w:t>
+            </w:r>
+            <w:r>
+              <w:rPr>
+                <w:rFonts w:ascii="Consolas" w:eastAsia="Times New Roman" w:hAnsi="Consolas" w:cs="Consolas"/>
+                <w:color w:val="333333"/>
+                <w:sz w:val="18"/>
+                <w:szCs w:val="18"/>
+                <w:lang w:val="id-ID" w:eastAsia="id-ID"/>
+              </w:rPr>
+              <w:t>;</w:t>
+            </w:r>
+          </w:p>
+        </w:tc>
+      </w:tr>
+      <w:tr>
+        <w:tc>
+          <w:tcPr>
+            <w:tcW w:w="0" w:type="auto"/>
+            <w:shd w:val="clear" w:color="auto" w:fill="FFFFFF"/>
+            <w:tcMar>
+              <w:top w:w="0" w:type="dxa"/>
+              <w:left w:w="150" w:type="dxa"/>
+              <w:bottom w:w="0" w:type="dxa"/>
+              <w:right w:w="150" w:type="dxa"/>
+            </w:tcMar>
+            <w:hideMark/>
+          </w:tcPr>
+          <w:p>
+            <w:pPr>
+              <w:spacing w:after="0" w:line="270" w:lineRule="atLeast"/>
+              <w:rPr>
+                <w:rFonts w:eastAsia="Times New Roman" w:cs="Times New Roman"/>
+                <w:sz w:val="20"/>
+                <w:szCs w:val="20"/>
+                <w:lang w:val="id-ID" w:eastAsia="id-ID"/>
+              </w:rPr>
+            </w:pPr>
+          </w:p>
+        </w:tc>
+      </w:tr>
+      <w:tr>
+        <w:tc>
+          <w:tcPr>
+            <w:tcW w:w="0" w:type="auto"/>
+            <w:shd w:val="clear" w:color="auto" w:fill="FFFFFF"/>
+            <w:tcMar>
+              <w:top w:w="0" w:type="dxa"/>
+              <w:left w:w="150" w:type="dxa"/>
+              <w:bottom w:w="0" w:type="dxa"/>
+              <w:right w:w="150" w:type="dxa"/>
+            </w:tcMar>
+            <w:hideMark/>
+          </w:tcPr>
+          <w:p>
+            <w:pPr>
+              <w:spacing w:after="0" w:line="273" w:lineRule="atLeast"/>
+              <w:jc w:val="left"/>
+              <w:rPr>
+                <w:rFonts w:ascii="Consolas" w:eastAsia="Times New Roman" w:hAnsi="Consolas" w:cs="Consolas"/>
+                <w:color w:val="333333"/>
+                <w:sz w:val="18"/>
+                <w:szCs w:val="18"/>
+                <w:lang w:val="id-ID" w:eastAsia="id-ID"/>
+              </w:rPr>
+            </w:pPr>
+            <w:r>
+              <w:rPr>
+                <w:rFonts w:ascii="Consolas" w:eastAsia="Times New Roman" w:hAnsi="Consolas" w:cs="Consolas"/>
+                <w:color w:val="333333"/>
+                <w:sz w:val="18"/>
+                <w:szCs w:val="18"/>
+                <w:lang w:val="id-ID" w:eastAsia="id-ID"/>
+              </w:rPr>
+              <w:tab/>
+            </w:r>
+            <w:r>
+              <w:rPr>
+                <w:rFonts w:ascii="Consolas" w:eastAsia="Times New Roman" w:hAnsi="Consolas" w:cs="Consolas"/>
+                <w:color w:val="A71D5D"/>
+                <w:sz w:val="18"/>
+                <w:szCs w:val="18"/>
+                <w:lang w:val="id-ID" w:eastAsia="id-ID"/>
+              </w:rPr>
+              <w:t>float</w:t>
+            </w:r>
+            <w:r>
+              <w:rPr>
+                <w:rFonts w:ascii="Consolas" w:eastAsia="Times New Roman" w:hAnsi="Consolas" w:cs="Consolas"/>
+                <w:color w:val="333333"/>
+                <w:sz w:val="18"/>
+                <w:szCs w:val="18"/>
+                <w:lang w:val="id-ID" w:eastAsia="id-ID"/>
+              </w:rPr>
+              <w:t xml:space="preserve"> delay = </w:t>
+            </w:r>
+            <w:r>
+              <w:rPr>
+                <w:rFonts w:ascii="Consolas" w:eastAsia="Times New Roman" w:hAnsi="Consolas" w:cs="Consolas"/>
+                <w:color w:val="0086B3"/>
+                <w:sz w:val="18"/>
+                <w:szCs w:val="18"/>
+                <w:lang w:val="id-ID" w:eastAsia="id-ID"/>
+              </w:rPr>
+              <w:t>ros::Time::now</w:t>
+            </w:r>
+            <w:r>
+              <w:rPr>
+                <w:rFonts w:ascii="Consolas" w:eastAsia="Times New Roman" w:hAnsi="Consolas" w:cs="Consolas"/>
+                <w:color w:val="333333"/>
+                <w:sz w:val="18"/>
+                <w:szCs w:val="18"/>
+                <w:lang w:val="id-ID" w:eastAsia="id-ID"/>
+              </w:rPr>
+              <w:t>().</w:t>
+            </w:r>
+            <w:r>
+              <w:rPr>
+                <w:rFonts w:ascii="Consolas" w:eastAsia="Times New Roman" w:hAnsi="Consolas" w:cs="Consolas"/>
+                <w:color w:val="0086B3"/>
+                <w:sz w:val="18"/>
+                <w:szCs w:val="18"/>
+                <w:lang w:val="id-ID" w:eastAsia="id-ID"/>
+              </w:rPr>
+              <w:t>toSec</w:t>
+            </w:r>
+            <w:r>
+              <w:rPr>
+                <w:rFonts w:ascii="Consolas" w:eastAsia="Times New Roman" w:hAnsi="Consolas" w:cs="Consolas"/>
+                <w:color w:val="333333"/>
+                <w:sz w:val="18"/>
+                <w:szCs w:val="18"/>
+                <w:lang w:val="id-ID" w:eastAsia="id-ID"/>
+              </w:rPr>
+              <w:t>() - start.</w:t>
+            </w:r>
+            <w:r>
+              <w:rPr>
+                <w:rFonts w:ascii="Consolas" w:eastAsia="Times New Roman" w:hAnsi="Consolas" w:cs="Consolas"/>
+                <w:color w:val="0086B3"/>
+                <w:sz w:val="18"/>
+                <w:szCs w:val="18"/>
+                <w:lang w:val="id-ID" w:eastAsia="id-ID"/>
+              </w:rPr>
+              <w:t>toSec</w:t>
+            </w:r>
+            <w:r>
+              <w:rPr>
+                <w:rFonts w:ascii="Consolas" w:eastAsia="Times New Roman" w:hAnsi="Consolas" w:cs="Consolas"/>
+                <w:color w:val="333333"/>
+                <w:sz w:val="18"/>
+                <w:szCs w:val="18"/>
+                <w:lang w:val="id-ID" w:eastAsia="id-ID"/>
+              </w:rPr>
+              <w:t>();</w:t>
+            </w:r>
+          </w:p>
+        </w:tc>
+      </w:tr>
+      <w:tr>
+        <w:tc>
+          <w:tcPr>
+            <w:tcW w:w="0" w:type="auto"/>
+            <w:shd w:val="clear" w:color="auto" w:fill="FFFFFF"/>
+            <w:tcMar>
+              <w:top w:w="0" w:type="dxa"/>
+              <w:left w:w="150" w:type="dxa"/>
+              <w:bottom w:w="0" w:type="dxa"/>
+              <w:right w:w="150" w:type="dxa"/>
+            </w:tcMar>
+            <w:hideMark/>
+          </w:tcPr>
+          <w:p>
+            <w:pPr>
+              <w:spacing w:after="0" w:line="273" w:lineRule="atLeast"/>
+              <w:jc w:val="left"/>
+              <w:rPr>
+                <w:rFonts w:ascii="Consolas" w:eastAsia="Times New Roman" w:hAnsi="Consolas" w:cs="Consolas"/>
+                <w:color w:val="333333"/>
+                <w:sz w:val="18"/>
+                <w:szCs w:val="18"/>
+                <w:lang w:val="id-ID" w:eastAsia="id-ID"/>
+              </w:rPr>
+            </w:pPr>
+            <w:r>
+              <w:rPr>
+                <w:rFonts w:ascii="Consolas" w:eastAsia="Times New Roman" w:hAnsi="Consolas" w:cs="Consolas"/>
+                <w:color w:val="333333"/>
+                <w:sz w:val="18"/>
+                <w:szCs w:val="18"/>
+                <w:lang w:val="id-ID" w:eastAsia="id-ID"/>
+              </w:rPr>
+              <w:tab/>
+            </w:r>
+            <w:r>
+              <w:rPr>
+                <w:rFonts w:ascii="Consolas" w:eastAsia="Times New Roman" w:hAnsi="Consolas" w:cs="Consolas"/>
+                <w:color w:val="A71D5D"/>
+                <w:sz w:val="18"/>
+                <w:szCs w:val="18"/>
+                <w:lang w:val="id-ID" w:eastAsia="id-ID"/>
+              </w:rPr>
+              <w:t>float</w:t>
+            </w:r>
+            <w:r>
+              <w:rPr>
+                <w:rFonts w:ascii="Consolas" w:eastAsia="Times New Roman" w:hAnsi="Consolas" w:cs="Consolas"/>
+                <w:color w:val="333333"/>
+                <w:sz w:val="18"/>
+                <w:szCs w:val="18"/>
+                <w:lang w:val="id-ID" w:eastAsia="id-ID"/>
+              </w:rPr>
+              <w:t xml:space="preserve"> period = </w:t>
+            </w:r>
+            <w:r>
+              <w:rPr>
+                <w:rFonts w:ascii="Consolas" w:eastAsia="Times New Roman" w:hAnsi="Consolas" w:cs="Consolas"/>
+                <w:color w:val="0086B3"/>
+                <w:sz w:val="18"/>
+                <w:szCs w:val="18"/>
+                <w:lang w:val="id-ID" w:eastAsia="id-ID"/>
+              </w:rPr>
+              <w:t>1</w:t>
+            </w:r>
+            <w:r>
+              <w:rPr>
+                <w:rFonts w:ascii="Consolas" w:eastAsia="Times New Roman" w:hAnsi="Consolas" w:cs="Consolas"/>
+                <w:color w:val="333333"/>
+                <w:sz w:val="18"/>
+                <w:szCs w:val="18"/>
+                <w:lang w:val="id-ID" w:eastAsia="id-ID"/>
+              </w:rPr>
+              <w:t>/fps;</w:t>
+            </w:r>
+          </w:p>
+        </w:tc>
+      </w:tr>
+      <w:tr>
+        <w:tc>
+          <w:tcPr>
+            <w:tcW w:w="0" w:type="auto"/>
+            <w:shd w:val="clear" w:color="auto" w:fill="FFFFFF"/>
+            <w:tcMar>
+              <w:top w:w="0" w:type="dxa"/>
+              <w:left w:w="150" w:type="dxa"/>
+              <w:bottom w:w="0" w:type="dxa"/>
+              <w:right w:w="150" w:type="dxa"/>
+            </w:tcMar>
+            <w:hideMark/>
+          </w:tcPr>
+          <w:p>
+            <w:pPr>
+              <w:spacing w:after="0" w:line="273" w:lineRule="atLeast"/>
+              <w:jc w:val="left"/>
+              <w:rPr>
+                <w:rFonts w:ascii="Consolas" w:eastAsia="Times New Roman" w:hAnsi="Consolas" w:cs="Consolas"/>
+                <w:color w:val="333333"/>
+                <w:sz w:val="18"/>
+                <w:szCs w:val="18"/>
+                <w:lang w:val="id-ID" w:eastAsia="id-ID"/>
+              </w:rPr>
+            </w:pPr>
+            <w:r>
+              <w:rPr>
+                <w:rFonts w:ascii="Consolas" w:eastAsia="Times New Roman" w:hAnsi="Consolas" w:cs="Consolas"/>
+                <w:color w:val="333333"/>
+                <w:sz w:val="18"/>
+                <w:szCs w:val="18"/>
+                <w:lang w:val="id-ID" w:eastAsia="id-ID"/>
+              </w:rPr>
+              <w:tab/>
+            </w:r>
+            <w:r>
+              <w:rPr>
+                <w:rFonts w:ascii="Consolas" w:eastAsia="Times New Roman" w:hAnsi="Consolas" w:cs="Consolas"/>
+                <w:color w:val="A71D5D"/>
+                <w:sz w:val="18"/>
+                <w:szCs w:val="18"/>
+                <w:lang w:val="id-ID" w:eastAsia="id-ID"/>
+              </w:rPr>
+              <w:t>while</w:t>
+            </w:r>
+            <w:r>
+              <w:rPr>
+                <w:rFonts w:ascii="Consolas" w:eastAsia="Times New Roman" w:hAnsi="Consolas" w:cs="Consolas"/>
+                <w:color w:val="333333"/>
+                <w:sz w:val="18"/>
+                <w:szCs w:val="18"/>
+                <w:lang w:val="id-ID" w:eastAsia="id-ID"/>
+              </w:rPr>
+              <w:t>(delay &lt; period) {</w:t>
+            </w:r>
+          </w:p>
+        </w:tc>
+      </w:tr>
+      <w:tr>
+        <w:tc>
+          <w:tcPr>
+            <w:tcW w:w="0" w:type="auto"/>
+            <w:shd w:val="clear" w:color="auto" w:fill="FFFFFF"/>
+            <w:tcMar>
+              <w:top w:w="0" w:type="dxa"/>
+              <w:left w:w="150" w:type="dxa"/>
+              <w:bottom w:w="0" w:type="dxa"/>
+              <w:right w:w="150" w:type="dxa"/>
+            </w:tcMar>
+            <w:hideMark/>
+          </w:tcPr>
+          <w:p>
+            <w:pPr>
+              <w:spacing w:after="0" w:line="273" w:lineRule="atLeast"/>
+              <w:jc w:val="left"/>
+              <w:rPr>
+                <w:rFonts w:ascii="Consolas" w:eastAsia="Times New Roman" w:hAnsi="Consolas" w:cs="Consolas"/>
+                <w:color w:val="333333"/>
+                <w:sz w:val="18"/>
+                <w:szCs w:val="18"/>
+                <w:lang w:val="id-ID" w:eastAsia="id-ID"/>
+              </w:rPr>
+            </w:pPr>
+            <w:r>
+              <w:rPr>
+                <w:rFonts w:ascii="Consolas" w:eastAsia="Times New Roman" w:hAnsi="Consolas" w:cs="Consolas"/>
+                <w:color w:val="333333"/>
+                <w:sz w:val="18"/>
+                <w:szCs w:val="18"/>
+                <w:lang w:val="id-ID" w:eastAsia="id-ID"/>
+              </w:rPr>
+              <w:tab/>
+            </w:r>
+            <w:r>
+              <w:rPr>
+                <w:rFonts w:ascii="Consolas" w:eastAsia="Times New Roman" w:hAnsi="Consolas" w:cs="Consolas"/>
+                <w:color w:val="333333"/>
+                <w:sz w:val="18"/>
+                <w:szCs w:val="18"/>
+                <w:lang w:val="id-ID" w:eastAsia="id-ID"/>
+              </w:rPr>
+              <w:tab/>
+              <w:t xml:space="preserve">delay = </w:t>
+            </w:r>
+            <w:r>
+              <w:rPr>
+                <w:rFonts w:ascii="Consolas" w:eastAsia="Times New Roman" w:hAnsi="Consolas" w:cs="Consolas"/>
+                <w:color w:val="0086B3"/>
+                <w:sz w:val="18"/>
+                <w:szCs w:val="18"/>
+                <w:lang w:val="id-ID" w:eastAsia="id-ID"/>
+              </w:rPr>
+              <w:t>ros::Time::now</w:t>
+            </w:r>
+            <w:r>
+              <w:rPr>
+                <w:rFonts w:ascii="Consolas" w:eastAsia="Times New Roman" w:hAnsi="Consolas" w:cs="Consolas"/>
+                <w:color w:val="333333"/>
+                <w:sz w:val="18"/>
+                <w:szCs w:val="18"/>
+                <w:lang w:val="id-ID" w:eastAsia="id-ID"/>
+              </w:rPr>
+              <w:t>().</w:t>
+            </w:r>
+            <w:r>
+              <w:rPr>
+                <w:rFonts w:ascii="Consolas" w:eastAsia="Times New Roman" w:hAnsi="Consolas" w:cs="Consolas"/>
+                <w:color w:val="0086B3"/>
+                <w:sz w:val="18"/>
+                <w:szCs w:val="18"/>
+                <w:lang w:val="id-ID" w:eastAsia="id-ID"/>
+              </w:rPr>
+              <w:t>toSec</w:t>
+            </w:r>
+            <w:r>
+              <w:rPr>
+                <w:rFonts w:ascii="Consolas" w:eastAsia="Times New Roman" w:hAnsi="Consolas" w:cs="Consolas"/>
+                <w:color w:val="333333"/>
+                <w:sz w:val="18"/>
+                <w:szCs w:val="18"/>
+                <w:lang w:val="id-ID" w:eastAsia="id-ID"/>
+              </w:rPr>
+              <w:t>() - start.</w:t>
+            </w:r>
+            <w:r>
+              <w:rPr>
+                <w:rFonts w:ascii="Consolas" w:eastAsia="Times New Roman" w:hAnsi="Consolas" w:cs="Consolas"/>
+                <w:color w:val="0086B3"/>
+                <w:sz w:val="18"/>
+                <w:szCs w:val="18"/>
+                <w:lang w:val="id-ID" w:eastAsia="id-ID"/>
+              </w:rPr>
+              <w:t>toSec</w:t>
+            </w:r>
+            <w:r>
+              <w:rPr>
+                <w:rFonts w:ascii="Consolas" w:eastAsia="Times New Roman" w:hAnsi="Consolas" w:cs="Consolas"/>
+                <w:color w:val="333333"/>
+                <w:sz w:val="18"/>
+                <w:szCs w:val="18"/>
+                <w:lang w:val="id-ID" w:eastAsia="id-ID"/>
+              </w:rPr>
+              <w:t>();</w:t>
+            </w:r>
+          </w:p>
+        </w:tc>
+      </w:tr>
+      <w:tr>
+        <w:tc>
+          <w:tcPr>
+            <w:tcW w:w="0" w:type="auto"/>
+            <w:shd w:val="clear" w:color="auto" w:fill="FFFFFF"/>
+            <w:tcMar>
+              <w:top w:w="0" w:type="dxa"/>
+              <w:left w:w="150" w:type="dxa"/>
+              <w:bottom w:w="0" w:type="dxa"/>
+              <w:right w:w="150" w:type="dxa"/>
+            </w:tcMar>
+            <w:hideMark/>
+          </w:tcPr>
+          <w:p>
+            <w:pPr>
+              <w:spacing w:after="0" w:line="273" w:lineRule="atLeast"/>
+              <w:jc w:val="left"/>
+              <w:rPr>
+                <w:rFonts w:ascii="Consolas" w:eastAsia="Times New Roman" w:hAnsi="Consolas" w:cs="Consolas"/>
+                <w:color w:val="333333"/>
+                <w:sz w:val="18"/>
+                <w:szCs w:val="18"/>
+                <w:lang w:val="id-ID" w:eastAsia="id-ID"/>
+              </w:rPr>
+            </w:pPr>
+            <w:r>
+              <w:rPr>
+                <w:rFonts w:ascii="Consolas" w:eastAsia="Times New Roman" w:hAnsi="Consolas" w:cs="Consolas"/>
+                <w:color w:val="333333"/>
+                <w:sz w:val="18"/>
+                <w:szCs w:val="18"/>
+                <w:lang w:val="id-ID" w:eastAsia="id-ID"/>
+              </w:rPr>
+              <w:tab/>
+              <w:t>}</w:t>
+            </w:r>
+          </w:p>
+        </w:tc>
+      </w:tr>
+      <w:tr>
+        <w:tc>
+          <w:tcPr>
+            <w:tcW w:w="0" w:type="auto"/>
+            <w:shd w:val="clear" w:color="auto" w:fill="FFFFFF"/>
+            <w:tcMar>
+              <w:top w:w="0" w:type="dxa"/>
+              <w:left w:w="150" w:type="dxa"/>
+              <w:bottom w:w="0" w:type="dxa"/>
+              <w:right w:w="150" w:type="dxa"/>
+            </w:tcMar>
+            <w:hideMark/>
+          </w:tcPr>
+          <w:p>
+            <w:pPr>
+              <w:spacing w:after="0" w:line="270" w:lineRule="atLeast"/>
+              <w:rPr>
+                <w:rFonts w:eastAsia="Times New Roman" w:cs="Times New Roman"/>
+                <w:sz w:val="20"/>
+                <w:szCs w:val="20"/>
+                <w:lang w:val="id-ID" w:eastAsia="id-ID"/>
+              </w:rPr>
+            </w:pPr>
+          </w:p>
+        </w:tc>
+      </w:tr>
+      <w:tr>
+        <w:tc>
+          <w:tcPr>
+            <w:tcW w:w="0" w:type="auto"/>
+            <w:shd w:val="clear" w:color="auto" w:fill="FFFFFF"/>
+            <w:tcMar>
+              <w:top w:w="0" w:type="dxa"/>
+              <w:left w:w="150" w:type="dxa"/>
+              <w:bottom w:w="0" w:type="dxa"/>
+              <w:right w:w="150" w:type="dxa"/>
+            </w:tcMar>
+            <w:hideMark/>
+          </w:tcPr>
+          <w:p>
+            <w:pPr>
+              <w:spacing w:after="0" w:line="273" w:lineRule="atLeast"/>
+              <w:jc w:val="left"/>
+              <w:rPr>
+                <w:rFonts w:ascii="Consolas" w:eastAsia="Times New Roman" w:hAnsi="Consolas" w:cs="Consolas"/>
+                <w:color w:val="333333"/>
+                <w:sz w:val="18"/>
+                <w:szCs w:val="18"/>
+                <w:lang w:val="id-ID" w:eastAsia="id-ID"/>
+              </w:rPr>
+            </w:pPr>
+            <w:r>
+              <w:rPr>
+                <w:rFonts w:ascii="Consolas" w:eastAsia="Times New Roman" w:hAnsi="Consolas" w:cs="Consolas"/>
+                <w:color w:val="333333"/>
+                <w:sz w:val="18"/>
+                <w:szCs w:val="18"/>
+                <w:lang w:val="id-ID" w:eastAsia="id-ID"/>
+              </w:rPr>
+              <w:tab/>
+              <w:t xml:space="preserve">cout &lt;&lt; </w:t>
+            </w:r>
+            <w:r>
+              <w:rPr>
+                <w:rFonts w:ascii="Consolas" w:eastAsia="Times New Roman" w:hAnsi="Consolas" w:cs="Consolas"/>
+                <w:color w:val="183691"/>
+                <w:sz w:val="18"/>
+                <w:szCs w:val="18"/>
+                <w:lang w:val="id-ID" w:eastAsia="id-ID"/>
+              </w:rPr>
+              <w:t>"\n\n Delay = \t"</w:t>
+            </w:r>
+            <w:r>
+              <w:rPr>
+                <w:rFonts w:ascii="Consolas" w:eastAsia="Times New Roman" w:hAnsi="Consolas" w:cs="Consolas"/>
+                <w:color w:val="333333"/>
+                <w:sz w:val="18"/>
+                <w:szCs w:val="18"/>
+                <w:lang w:val="id-ID" w:eastAsia="id-ID"/>
+              </w:rPr>
+              <w:t xml:space="preserve"> &lt;&lt; delay &lt;&lt; </w:t>
+            </w:r>
+            <w:r>
+              <w:rPr>
+                <w:rFonts w:ascii="Consolas" w:eastAsia="Times New Roman" w:hAnsi="Consolas" w:cs="Consolas"/>
+                <w:color w:val="183691"/>
+                <w:sz w:val="18"/>
+                <w:szCs w:val="18"/>
+                <w:lang w:val="id-ID" w:eastAsia="id-ID"/>
+              </w:rPr>
+              <w:t>"\n\n"</w:t>
+            </w:r>
+            <w:r>
+              <w:rPr>
+                <w:rFonts w:ascii="Consolas" w:eastAsia="Times New Roman" w:hAnsi="Consolas" w:cs="Consolas"/>
+                <w:color w:val="333333"/>
+                <w:sz w:val="18"/>
+                <w:szCs w:val="18"/>
+                <w:lang w:val="id-ID" w:eastAsia="id-ID"/>
+              </w:rPr>
+              <w:t>;</w:t>
+            </w:r>
+          </w:p>
+        </w:tc>
+      </w:tr>
+      <w:tr>
+        <w:tc>
+          <w:tcPr>
+            <w:tcW w:w="0" w:type="auto"/>
+            <w:shd w:val="clear" w:color="auto" w:fill="FFFFFF"/>
+            <w:tcMar>
+              <w:top w:w="0" w:type="dxa"/>
+              <w:left w:w="150" w:type="dxa"/>
+              <w:bottom w:w="0" w:type="dxa"/>
+              <w:right w:w="150" w:type="dxa"/>
+            </w:tcMar>
+            <w:hideMark/>
+          </w:tcPr>
+          <w:p>
+            <w:pPr>
+              <w:spacing w:after="0" w:line="273" w:lineRule="atLeast"/>
+              <w:jc w:val="left"/>
+              <w:rPr>
+                <w:rFonts w:ascii="Consolas" w:eastAsia="Times New Roman" w:hAnsi="Consolas" w:cs="Consolas"/>
+                <w:color w:val="333333"/>
+                <w:sz w:val="18"/>
+                <w:szCs w:val="18"/>
+                <w:lang w:val="id-ID" w:eastAsia="id-ID"/>
+              </w:rPr>
+            </w:pPr>
+          </w:p>
+        </w:tc>
+      </w:tr>
+      <w:tr>
+        <w:tc>
+          <w:tcPr>
+            <w:tcW w:w="0" w:type="auto"/>
+            <w:shd w:val="clear" w:color="auto" w:fill="FFFFFF"/>
+            <w:tcMar>
+              <w:top w:w="0" w:type="dxa"/>
+              <w:left w:w="150" w:type="dxa"/>
+              <w:bottom w:w="0" w:type="dxa"/>
+              <w:right w:w="150" w:type="dxa"/>
+            </w:tcMar>
+            <w:hideMark/>
+          </w:tcPr>
+          <w:p>
+            <w:pPr>
+              <w:spacing w:after="0" w:line="273" w:lineRule="atLeast"/>
+              <w:jc w:val="left"/>
+              <w:rPr>
+                <w:rFonts w:ascii="Consolas" w:eastAsia="Times New Roman" w:hAnsi="Consolas" w:cs="Consolas"/>
+                <w:color w:val="333333"/>
+                <w:sz w:val="18"/>
+                <w:szCs w:val="18"/>
+                <w:lang w:val="id-ID" w:eastAsia="id-ID"/>
+              </w:rPr>
+            </w:pPr>
+            <w:r>
+              <w:rPr>
+                <w:rFonts w:ascii="Consolas" w:eastAsia="Times New Roman" w:hAnsi="Consolas" w:cs="Consolas"/>
+                <w:color w:val="333333"/>
+                <w:sz w:val="18"/>
+                <w:szCs w:val="18"/>
+                <w:lang w:val="id-ID" w:eastAsia="id-ID"/>
+              </w:rPr>
+              <w:t xml:space="preserve">       </w:t>
+            </w:r>
+            <w:r>
+              <w:rPr>
+                <w:rFonts w:ascii="Consolas" w:eastAsia="Times New Roman" w:hAnsi="Consolas" w:cs="Consolas"/>
+                <w:color w:val="333333"/>
+                <w:sz w:val="18"/>
+                <w:szCs w:val="18"/>
+                <w:lang w:val="id-ID" w:eastAsia="id-ID"/>
+              </w:rPr>
+              <w:tab/>
+            </w:r>
+            <w:r>
+              <w:rPr>
+                <w:rFonts w:ascii="Consolas" w:eastAsia="Times New Roman" w:hAnsi="Consolas" w:cs="Consolas"/>
+                <w:color w:val="0086B3"/>
+                <w:sz w:val="18"/>
+                <w:szCs w:val="18"/>
+                <w:lang w:val="id-ID" w:eastAsia="id-ID"/>
+              </w:rPr>
+              <w:t>ros::spinOnce</w:t>
+            </w:r>
+            <w:r>
+              <w:rPr>
+                <w:rFonts w:ascii="Consolas" w:eastAsia="Times New Roman" w:hAnsi="Consolas" w:cs="Consolas"/>
+                <w:color w:val="333333"/>
+                <w:sz w:val="18"/>
+                <w:szCs w:val="18"/>
+                <w:lang w:val="id-ID" w:eastAsia="id-ID"/>
+              </w:rPr>
+              <w:t>();</w:t>
+            </w:r>
+          </w:p>
+        </w:tc>
+      </w:tr>
+      <w:tr>
+        <w:tc>
+          <w:tcPr>
+            <w:tcW w:w="0" w:type="auto"/>
+            <w:shd w:val="clear" w:color="auto" w:fill="FFFFFF"/>
+            <w:tcMar>
+              <w:top w:w="0" w:type="dxa"/>
+              <w:left w:w="150" w:type="dxa"/>
+              <w:bottom w:w="0" w:type="dxa"/>
+              <w:right w:w="150" w:type="dxa"/>
+            </w:tcMar>
+            <w:hideMark/>
+          </w:tcPr>
+          <w:p>
+            <w:pPr>
+              <w:spacing w:after="0" w:line="273" w:lineRule="atLeast"/>
+              <w:jc w:val="left"/>
+              <w:rPr>
+                <w:rFonts w:ascii="Consolas" w:eastAsia="Times New Roman" w:hAnsi="Consolas" w:cs="Consolas"/>
+                <w:color w:val="333333"/>
+                <w:sz w:val="18"/>
+                <w:szCs w:val="18"/>
+                <w:lang w:val="id-ID" w:eastAsia="id-ID"/>
+              </w:rPr>
+            </w:pPr>
+            <w:r>
+              <w:rPr>
+                <w:rFonts w:ascii="Consolas" w:eastAsia="Times New Roman" w:hAnsi="Consolas" w:cs="Consolas"/>
+                <w:color w:val="333333"/>
+                <w:sz w:val="18"/>
+                <w:szCs w:val="18"/>
+                <w:lang w:val="id-ID" w:eastAsia="id-ID"/>
+              </w:rPr>
+              <w:t>}</w:t>
+            </w:r>
+          </w:p>
+        </w:tc>
+      </w:tr>
+    </w:tbl>
     <w:p>
       <w:pPr>
         <w:pStyle w:val="Paragraph"/>
       </w:pPr>
-      <w:r>
-        <w:t>Bagian selanjutnya menggunakan algoritma camshift</w:t>
-      </w:r>
       <w:bookmarkStart w:id="67" w:name="_GoBack"/>
       <w:bookmarkEnd w:id="67"/>
+    </w:p>
+    <w:p>
+      <w:pPr>
+        <w:pStyle w:val="Paragraph"/>
+      </w:pPr>
+      <w:r>
+        <w:t xml:space="preserve">empat bagian utama bagian utama, yaitu background substraction, </w:t>
+      </w:r>
+      <w:r>
+        <w:t>optical flow, color thresholding, dan yang terakhir ad</w:t>
+      </w:r>
+      <w:r>
+        <w:t>a</w:t>
+      </w:r>
+      <w:r>
+        <w:t>lah penentuan posisi benda melalui epipolar geometry</w:t>
+      </w:r>
+      <w:r>
+        <w:t>.</w:t>
+      </w:r>
+    </w:p>
+    <w:p>
+      <w:pPr>
+        <w:pStyle w:val="Paragraph"/>
+      </w:pPr>
+      <w:r>
+        <w:t>Pada bagian pertama, background substraction, kamera pertama-tama akan mengambil gambar background. Gambar background adalah gambar di mana tidak ditemukan obyek dalam gambar dan gambar merupakan latar dari obyek nantinya yang tidak bergerak. Tahap ini disebut dengan tahap preprocessing. Hal ini sangat bermanfaat itu tahap-tahap selanjutnya</w:t>
+      </w:r>
+      <w:r>
+        <w:t>.</w:t>
+      </w:r>
+    </w:p>
+    <w:p>
+      <w:pPr>
+        <w:pStyle w:val="Paragraph"/>
+      </w:pPr>
+      <w:r>
+        <w:t>Bagian selanjutnya menggunakan algoritma camshift</w:t>
+      </w:r>
     </w:p>
     <w:p>
       <w:pPr>
@@ -20667,167 +23849,6 @@
             <wp:extent cx="4543425" cy="1752600"/>
             <wp:effectExtent l="0" t="0" r="9525" b="0"/>
             <wp:docPr id="17" name="Picture 17"/>
-            <wp:cNvGraphicFramePr>
-              <a:graphicFrameLocks xmlns:a="http://schemas.openxmlformats.org/drawingml/2006/main" noChangeAspect="1"/>
-            </wp:cNvGraphicFramePr>
-            <a:graphic xmlns:a="http://schemas.openxmlformats.org/drawingml/2006/main">
-              <a:graphicData uri="http://schemas.openxmlformats.org/drawingml/2006/picture">
-                <pic:pic xmlns:pic="http://schemas.openxmlformats.org/drawingml/2006/picture">
-                  <pic:nvPicPr>
-                    <pic:cNvPr id="1" name=""/>
-                    <pic:cNvPicPr/>
-                  </pic:nvPicPr>
-                  <pic:blipFill>
-                    <a:blip r:embed="rId33"/>
-                    <a:stretch>
-                      <a:fillRect/>
-                    </a:stretch>
-                  </pic:blipFill>
-                  <pic:spPr>
-                    <a:xfrm>
-                      <a:off x="0" y="0"/>
-                      <a:ext cx="4543425" cy="1752600"/>
-                    </a:xfrm>
-                    <a:prstGeom prst="rect">
-                      <a:avLst/>
-                    </a:prstGeom>
-                  </pic:spPr>
-                </pic:pic>
-              </a:graphicData>
-            </a:graphic>
-          </wp:inline>
-        </w:drawing>
-      </w:r>
-    </w:p>
-    <w:p>
-      <w:pPr>
-        <w:pStyle w:val="Caption"/>
-        <w:tabs>
-          <w:tab w:val="center" w:pos="3969"/>
-        </w:tabs>
-        <w:rPr>
-          <w:lang w:val="id-ID"/>
-        </w:rPr>
-      </w:pPr>
-      <w:bookmarkStart w:id="69" w:name="_Toc420530048"/>
-      <w:r>
-        <w:t xml:space="preserve">Gambar </w:t>
-      </w:r>
-      <w:r>
-        <w:fldChar w:fldCharType="begin"/>
-      </w:r>
-      <w:r>
-        <w:instrText xml:space="preserve"> STYLEREF 2 \s </w:instrText>
-      </w:r>
-      <w:r>
-        <w:fldChar w:fldCharType="separate"/>
-      </w:r>
-      <w:r>
-        <w:rPr>
-          <w:noProof/>
-        </w:rPr>
-        <w:t>3.5.1</w:t>
-      </w:r>
-      <w:r>
-        <w:fldChar w:fldCharType="end"/>
-      </w:r>
-      <w:r>
-        <w:t>.</w:t>
-      </w:r>
-      <w:r>
-        <w:fldChar w:fldCharType="begin"/>
-      </w:r>
-      <w:r>
-        <w:instrText xml:space="preserve"> SEQ Gambar \* ARABIC \s 2 </w:instrText>
-      </w:r>
-      <w:r>
-        <w:fldChar w:fldCharType="separate"/>
-      </w:r>
-      <w:r>
-        <w:rPr>
-          <w:noProof/>
-        </w:rPr>
-        <w:t>1</w:t>
-      </w:r>
-      <w:r>
-        <w:fldChar w:fldCharType="end"/>
-      </w:r>
-      <w:r>
-        <w:rPr>
-          <w:lang w:val="id-ID"/>
-        </w:rPr>
-        <w:t>. Algoritma Background Substraction</w:t>
-      </w:r>
-      <w:bookmarkEnd w:id="69"/>
-    </w:p>
-    <w:p>
-      <w:pPr>
-        <w:tabs>
-          <w:tab w:val="center" w:pos="3969"/>
-        </w:tabs>
-        <w:rPr>
-          <w:lang w:val="id-ID"/>
-        </w:rPr>
-      </w:pPr>
-    </w:p>
-    <w:p>
-      <w:pPr>
-        <w:pStyle w:val="Heading2"/>
-        <w:numPr>
-          <w:ilvl w:val="2"/>
-          <w:numId w:val="48"/>
-        </w:numPr>
-        <w:ind w:left="567" w:hanging="567"/>
-        <w:jc w:val="left"/>
-        <w:rPr>
-          <w:b w:val="0"/>
-        </w:rPr>
-      </w:pPr>
-      <w:r>
-        <w:rPr>
-          <w:b w:val="0"/>
-        </w:rPr>
-        <w:t xml:space="preserve"> </w:t>
-      </w:r>
-      <w:r>
-        <w:rPr>
-          <w:b w:val="0"/>
-        </w:rPr>
-        <w:tab/>
-      </w:r>
-      <w:bookmarkStart w:id="70" w:name="_Toc420530021"/>
-      <w:r>
-        <w:rPr>
-          <w:b w:val="0"/>
-        </w:rPr>
-        <w:t>Optical Flow</w:t>
-      </w:r>
-      <w:bookmarkEnd w:id="70"/>
-    </w:p>
-    <w:p>
-      <w:pPr>
-        <w:pStyle w:val="Paragraph"/>
-      </w:pPr>
-      <w:r>
-        <w:t>Namun, background substraction saja tidak cukup untuk mendeteksi obyek yang kita inginkan, properti obyek lain yang bisa dimanfaatkan adalah gerakan obyek. Hal ini dapat dideteksi dengan algoritma optical flow. Algoritma ini mirip dengan background substraction, terdapat sebuah frame yang dikurangi nilainya dengan frame lain. Bedanya, pada algoritma optical flow, frame saat ini dikrangi dengan frame sebelumnya, hal ini untuk mendeteksi perubahan piksel jyang ada pada frame yang dapat diasumsikan sebagai sebuah gerakan.</w:t>
-      </w:r>
-    </w:p>
-    <w:p>
-      <w:pPr>
-        <w:tabs>
-          <w:tab w:val="center" w:pos="3969"/>
-        </w:tabs>
-      </w:pPr>
-      <w:r>
-        <w:rPr>
-          <w:noProof/>
-          <w:lang w:val="id-ID" w:eastAsia="id-ID"/>
-        </w:rPr>
-        <w:drawing>
-          <wp:inline distT="0" distB="0" distL="0" distR="0" wp14:anchorId="3D3B361C" wp14:editId="2397A871">
-            <wp:extent cx="5039995" cy="1639570"/>
-            <wp:effectExtent l="0" t="0" r="8255" b="0"/>
-            <wp:docPr id="18" name="Picture 18"/>
             <wp:cNvGraphicFramePr>
               <a:graphicFrameLocks xmlns:a="http://schemas.openxmlformats.org/drawingml/2006/main" noChangeAspect="1"/>
             </wp:cNvGraphicFramePr>
@@ -20847,7 +23868,7 @@
                   <pic:spPr>
                     <a:xfrm>
                       <a:off x="0" y="0"/>
-                      <a:ext cx="5039995" cy="1639570"/>
+                      <a:ext cx="4543425" cy="1752600"/>
                     </a:xfrm>
                     <a:prstGeom prst="rect">
                       <a:avLst/>
@@ -20870,7 +23891,7 @@
           <w:lang w:val="id-ID"/>
         </w:rPr>
       </w:pPr>
-      <w:bookmarkStart w:id="71" w:name="_Toc420530049"/>
+      <w:bookmarkStart w:id="69" w:name="_Toc420530048"/>
       <w:r>
         <w:t xml:space="preserve">Gambar </w:t>
       </w:r>
@@ -20887,7 +23908,7 @@
         <w:rPr>
           <w:noProof/>
         </w:rPr>
-        <w:t>3.5.2</w:t>
+        <w:t>3.5.1</w:t>
       </w:r>
       <w:r>
         <w:fldChar w:fldCharType="end"/>
@@ -20917,15 +23938,9 @@
         <w:rPr>
           <w:lang w:val="id-ID"/>
         </w:rPr>
-        <w:t xml:space="preserve">. Algoritma </w:t>
-      </w:r>
-      <w:r>
-        <w:rPr>
-          <w:lang w:val="id-ID"/>
-        </w:rPr>
-        <w:t>Optical Flow</w:t>
-      </w:r>
-      <w:bookmarkEnd w:id="71"/>
+        <w:t>. Algoritma Background Substraction</w:t>
+      </w:r>
+      <w:bookmarkEnd w:id="69"/>
     </w:p>
     <w:p>
       <w:pPr>
@@ -20954,7 +23969,6 @@
         <w:rPr>
           <w:b w:val="0"/>
         </w:rPr>
-        <w:lastRenderedPageBreak/>
         <w:t xml:space="preserve"> </w:t>
       </w:r>
       <w:r>
@@ -20963,30 +23977,22 @@
         </w:rPr>
         <w:tab/>
       </w:r>
-      <w:bookmarkStart w:id="72" w:name="_Toc420530022"/>
+      <w:bookmarkStart w:id="70" w:name="_Toc420530021"/>
       <w:r>
         <w:rPr>
           <w:b w:val="0"/>
         </w:rPr>
-        <w:t>Color Thresholding</w:t>
-      </w:r>
-      <w:bookmarkEnd w:id="72"/>
+        <w:t>Optical Flow</w:t>
+      </w:r>
+      <w:bookmarkEnd w:id="70"/>
     </w:p>
     <w:p>
       <w:pPr>
         <w:pStyle w:val="Paragraph"/>
       </w:pPr>
       <w:r>
-        <w:t>Setelah didapatkan foreground image yang terdiri dari benda-benda yang bergerak, diperlukan sebuah mekanisme lagi untuk menentukan obyek yang terdeteksi tersebut merupakan obyek yang kita cari. Maka, dapat dilakukan color thresholding untuk menentukan apakah obyek berwarna putih atau tidak</w:t>
-      </w:r>
-      <w:r>
-        <w:t>.</w:t>
-      </w:r>
-    </w:p>
-    <w:p>
-      <w:pPr>
-        <w:pStyle w:val="Paragraph"/>
-      </w:pPr>
+        <w:t>Namun, background substraction saja tidak cukup untuk mendeteksi obyek yang kita inginkan, properti obyek lain yang bisa dimanfaatkan adalah gerakan obyek. Hal ini dapat dideteksi dengan algoritma optical flow. Algoritma ini mirip dengan background substraction, terdapat sebuah frame yang dikurangi nilainya dengan frame lain. Bedanya, pada algoritma optical flow, frame saat ini dikrangi dengan frame sebelumnya, hal ini untuk mendeteksi perubahan piksel jyang ada pada frame yang dapat diasumsikan sebagai sebuah gerakan.</w:t>
+      </w:r>
     </w:p>
     <w:p>
       <w:pPr>
@@ -21000,10 +24006,10 @@
           <w:lang w:val="id-ID" w:eastAsia="id-ID"/>
         </w:rPr>
         <w:drawing>
-          <wp:inline distT="0" distB="0" distL="0" distR="0" wp14:anchorId="0C25A97B" wp14:editId="1BE39087">
-            <wp:extent cx="5039995" cy="710565"/>
+          <wp:inline distT="0" distB="0" distL="0" distR="0" wp14:anchorId="3D3B361C" wp14:editId="2397A871">
+            <wp:extent cx="5039995" cy="1639570"/>
             <wp:effectExtent l="0" t="0" r="8255" b="0"/>
-            <wp:docPr id="22" name="Picture 22"/>
+            <wp:docPr id="18" name="Picture 18"/>
             <wp:cNvGraphicFramePr>
               <a:graphicFrameLocks xmlns:a="http://schemas.openxmlformats.org/drawingml/2006/main" noChangeAspect="1"/>
             </wp:cNvGraphicFramePr>
@@ -21023,6 +24029,182 @@
                   <pic:spPr>
                     <a:xfrm>
                       <a:off x="0" y="0"/>
+                      <a:ext cx="5039995" cy="1639570"/>
+                    </a:xfrm>
+                    <a:prstGeom prst="rect">
+                      <a:avLst/>
+                    </a:prstGeom>
+                  </pic:spPr>
+                </pic:pic>
+              </a:graphicData>
+            </a:graphic>
+          </wp:inline>
+        </w:drawing>
+      </w:r>
+    </w:p>
+    <w:p>
+      <w:pPr>
+        <w:pStyle w:val="Caption"/>
+        <w:tabs>
+          <w:tab w:val="center" w:pos="3969"/>
+        </w:tabs>
+        <w:rPr>
+          <w:lang w:val="id-ID"/>
+        </w:rPr>
+      </w:pPr>
+      <w:bookmarkStart w:id="71" w:name="_Toc420530049"/>
+      <w:r>
+        <w:t xml:space="preserve">Gambar </w:t>
+      </w:r>
+      <w:r>
+        <w:fldChar w:fldCharType="begin"/>
+      </w:r>
+      <w:r>
+        <w:instrText xml:space="preserve"> STYLEREF 2 \s </w:instrText>
+      </w:r>
+      <w:r>
+        <w:fldChar w:fldCharType="separate"/>
+      </w:r>
+      <w:r>
+        <w:rPr>
+          <w:noProof/>
+        </w:rPr>
+        <w:t>3.5.2</w:t>
+      </w:r>
+      <w:r>
+        <w:fldChar w:fldCharType="end"/>
+      </w:r>
+      <w:r>
+        <w:t>.</w:t>
+      </w:r>
+      <w:r>
+        <w:fldChar w:fldCharType="begin"/>
+      </w:r>
+      <w:r>
+        <w:instrText xml:space="preserve"> SEQ Gambar \* ARABIC \s 2 </w:instrText>
+      </w:r>
+      <w:r>
+        <w:fldChar w:fldCharType="separate"/>
+      </w:r>
+      <w:r>
+        <w:rPr>
+          <w:noProof/>
+        </w:rPr>
+        <w:t>1</w:t>
+      </w:r>
+      <w:r>
+        <w:fldChar w:fldCharType="end"/>
+      </w:r>
+      <w:r>
+        <w:rPr>
+          <w:lang w:val="id-ID"/>
+        </w:rPr>
+        <w:t xml:space="preserve">. Algoritma </w:t>
+      </w:r>
+      <w:r>
+        <w:rPr>
+          <w:lang w:val="id-ID"/>
+        </w:rPr>
+        <w:t>Optical Flow</w:t>
+      </w:r>
+      <w:bookmarkEnd w:id="71"/>
+    </w:p>
+    <w:p>
+      <w:pPr>
+        <w:tabs>
+          <w:tab w:val="center" w:pos="3969"/>
+        </w:tabs>
+        <w:rPr>
+          <w:lang w:val="id-ID"/>
+        </w:rPr>
+      </w:pPr>
+    </w:p>
+    <w:p>
+      <w:pPr>
+        <w:pStyle w:val="Heading2"/>
+        <w:numPr>
+          <w:ilvl w:val="2"/>
+          <w:numId w:val="48"/>
+        </w:numPr>
+        <w:ind w:left="567" w:hanging="567"/>
+        <w:jc w:val="left"/>
+        <w:rPr>
+          <w:b w:val="0"/>
+        </w:rPr>
+      </w:pPr>
+      <w:r>
+        <w:rPr>
+          <w:b w:val="0"/>
+        </w:rPr>
+        <w:lastRenderedPageBreak/>
+        <w:t xml:space="preserve"> </w:t>
+      </w:r>
+      <w:r>
+        <w:rPr>
+          <w:b w:val="0"/>
+        </w:rPr>
+        <w:tab/>
+      </w:r>
+      <w:bookmarkStart w:id="72" w:name="_Toc420530022"/>
+      <w:r>
+        <w:rPr>
+          <w:b w:val="0"/>
+        </w:rPr>
+        <w:t>Color Thresholding</w:t>
+      </w:r>
+      <w:bookmarkEnd w:id="72"/>
+    </w:p>
+    <w:p>
+      <w:pPr>
+        <w:pStyle w:val="Paragraph"/>
+      </w:pPr>
+      <w:r>
+        <w:t>Setelah didapatkan foreground image yang terdiri dari benda-benda yang bergerak, diperlukan sebuah mekanisme lagi untuk menentukan obyek yang terdeteksi tersebut merupakan obyek yang kita cari. Maka, dapat dilakukan color thresholding untuk menentukan apakah obyek berwarna putih atau tidak</w:t>
+      </w:r>
+      <w:r>
+        <w:t>.</w:t>
+      </w:r>
+    </w:p>
+    <w:p>
+      <w:pPr>
+        <w:pStyle w:val="Paragraph"/>
+      </w:pPr>
+    </w:p>
+    <w:p>
+      <w:pPr>
+        <w:tabs>
+          <w:tab w:val="center" w:pos="3969"/>
+        </w:tabs>
+      </w:pPr>
+      <w:r>
+        <w:rPr>
+          <w:noProof/>
+          <w:lang w:val="id-ID" w:eastAsia="id-ID"/>
+        </w:rPr>
+        <w:drawing>
+          <wp:inline distT="0" distB="0" distL="0" distR="0" wp14:anchorId="0C25A97B" wp14:editId="1BE39087">
+            <wp:extent cx="5039995" cy="710565"/>
+            <wp:effectExtent l="0" t="0" r="8255" b="0"/>
+            <wp:docPr id="22" name="Picture 22"/>
+            <wp:cNvGraphicFramePr>
+              <a:graphicFrameLocks xmlns:a="http://schemas.openxmlformats.org/drawingml/2006/main" noChangeAspect="1"/>
+            </wp:cNvGraphicFramePr>
+            <a:graphic xmlns:a="http://schemas.openxmlformats.org/drawingml/2006/main">
+              <a:graphicData uri="http://schemas.openxmlformats.org/drawingml/2006/picture">
+                <pic:pic xmlns:pic="http://schemas.openxmlformats.org/drawingml/2006/picture">
+                  <pic:nvPicPr>
+                    <pic:cNvPr id="1" name=""/>
+                    <pic:cNvPicPr/>
+                  </pic:nvPicPr>
+                  <pic:blipFill>
+                    <a:blip r:embed="rId36"/>
+                    <a:stretch>
+                      <a:fillRect/>
+                    </a:stretch>
+                  </pic:blipFill>
+                  <pic:spPr>
+                    <a:xfrm>
+                      <a:off x="0" y="0"/>
                       <a:ext cx="5039995" cy="710565"/>
                     </a:xfrm>
                     <a:prstGeom prst="rect">
@@ -21177,7 +24359,7 @@
                     <pic:cNvPicPr/>
                   </pic:nvPicPr>
                   <pic:blipFill>
-                    <a:blip r:embed="rId36"/>
+                    <a:blip r:embed="rId37"/>
                     <a:stretch>
                       <a:fillRect/>
                     </a:stretch>
@@ -22327,7 +25509,7 @@
           <w:rPr>
             <w:noProof/>
           </w:rPr>
-          <w:t>36</w:t>
+          <w:t>33</w:t>
         </w:r>
         <w:r>
           <w:rPr>
@@ -28925,6 +32107,41 @@
       <w:lang w:val="en-US" w:eastAsia="ko-KR"/>
     </w:rPr>
   </w:style>
+  <w:style w:type="character" w:customStyle="1" w:styleId="pl-c">
+    <w:name w:val="pl-c"/>
+    <w:basedOn w:val="DefaultParagraphFont"/>
+    <w:rsid w:val="00212521"/>
+  </w:style>
+  <w:style w:type="character" w:customStyle="1" w:styleId="pl-c1">
+    <w:name w:val="pl-c1"/>
+    <w:basedOn w:val="DefaultParagraphFont"/>
+    <w:rsid w:val="00212521"/>
+  </w:style>
+  <w:style w:type="character" w:customStyle="1" w:styleId="pl-s">
+    <w:name w:val="pl-s"/>
+    <w:basedOn w:val="DefaultParagraphFont"/>
+    <w:rsid w:val="00212521"/>
+  </w:style>
+  <w:style w:type="character" w:customStyle="1" w:styleId="pl-pds">
+    <w:name w:val="pl-pds"/>
+    <w:basedOn w:val="DefaultParagraphFont"/>
+    <w:rsid w:val="00212521"/>
+  </w:style>
+  <w:style w:type="character" w:customStyle="1" w:styleId="pl-k">
+    <w:name w:val="pl-k"/>
+    <w:basedOn w:val="DefaultParagraphFont"/>
+    <w:rsid w:val="00212521"/>
+  </w:style>
+  <w:style w:type="character" w:customStyle="1" w:styleId="pl-smi">
+    <w:name w:val="pl-smi"/>
+    <w:basedOn w:val="DefaultParagraphFont"/>
+    <w:rsid w:val="00212521"/>
+  </w:style>
+  <w:style w:type="character" w:customStyle="1" w:styleId="pl-cce">
+    <w:name w:val="pl-cce"/>
+    <w:basedOn w:val="DefaultParagraphFont"/>
+    <w:rsid w:val="00212521"/>
+  </w:style>
 </w:styles>
 </file>
 
@@ -29404,7 +32621,7 @@
 </file>
 
 <file path=customXml/itemProps1.xml><?xml version="1.0" encoding="utf-8"?>
-<ds:datastoreItem xmlns:ds="http://schemas.openxmlformats.org/officeDocument/2006/customXml" ds:itemID="{C501116C-21C6-484F-8A88-2B67DC10E8C3}">
+<ds:datastoreItem xmlns:ds="http://schemas.openxmlformats.org/officeDocument/2006/customXml" ds:itemID="{C1BCF834-E8D2-4CE5-8D24-839F4B9086EB}">
   <ds:schemaRefs>
     <ds:schemaRef ds:uri="http://schemas.openxmlformats.org/officeDocument/2006/bibliography"/>
   </ds:schemaRefs>

</xml_diff>

<commit_message>
just adding diagram bloj
</commit_message>
<xml_diff>
--- a/onWork/Skripsi_DeanZakaHidayat_.docx
+++ b/onWork/Skripsi_DeanZakaHidayat_.docx
@@ -2696,15 +2696,7 @@
         <w:t xml:space="preserve"> camshift berbasis kalman filter</w:t>
       </w:r>
       <w:r>
-        <w:t xml:space="preserve">. Metode ini dipilih karena fleksibilitasnya dalam penentuan obyek sehingga obyek dapat dianggap sebagai satu titik ataupun rekonstruksi dari titik-titik yang </w:t>
-      </w:r>
-      <w:proofErr w:type="gramStart"/>
-      <w:r>
-        <w:t>sama</w:t>
-      </w:r>
-      <w:proofErr w:type="gramEnd"/>
-      <w:r>
-        <w:t xml:space="preserve"> yang dilihat dari prespektif kamera yang berbeda.</w:t>
+        <w:t>. Metode ini dipilih karena fleksibilitasnya dalam penentuan obyek sehingga obyek dapat dianggap sebagai satu titik ataupun rekonstruksi dari titik-titik yang sama yang dilihat dari prespektif kamera yang berbeda.</w:t>
       </w:r>
     </w:p>
     <w:p>
@@ -3539,6 +3531,7 @@
           <w:docPartUnique/>
         </w:docPartObj>
       </w:sdtPr>
+      <w:sdtEndPr/>
       <w:sdtContent>
         <w:p>
           <w:pPr>
@@ -10990,6 +10983,7 @@
           <w:id w:val="1454283781"/>
           <w:citation/>
         </w:sdtPr>
+        <w:sdtEndPr/>
         <w:sdtContent>
           <w:r>
             <w:fldChar w:fldCharType="begin"/>
@@ -11066,6 +11060,7 @@
           <w:id w:val="786784901"/>
           <w:citation/>
         </w:sdtPr>
+        <w:sdtEndPr/>
         <w:sdtContent>
           <w:r>
             <w:fldChar w:fldCharType="begin"/>
@@ -11178,6 +11173,7 @@
           <w:id w:val="-294056708"/>
           <w:citation/>
         </w:sdtPr>
+        <w:sdtEndPr/>
         <w:sdtContent>
           <w:r>
             <w:fldChar w:fldCharType="begin"/>
@@ -11776,6 +11772,7 @@
           <w:id w:val="1827480010"/>
           <w:citation/>
         </w:sdtPr>
+        <w:sdtEndPr/>
         <w:sdtContent>
           <w:r>
             <w:fldChar w:fldCharType="begin"/>
@@ -12054,6 +12051,7 @@
           <w:id w:val="-932056301"/>
           <w:citation/>
         </w:sdtPr>
+        <w:sdtEndPr/>
         <w:sdtContent>
           <w:r>
             <w:fldChar w:fldCharType="begin"/>
@@ -12229,6 +12227,7 @@
           <w:id w:val="527217264"/>
           <w:citation/>
         </w:sdtPr>
+        <w:sdtEndPr/>
         <w:sdtContent>
           <w:r>
             <w:fldChar w:fldCharType="begin"/>
@@ -16568,6 +16567,7 @@
           <w:id w:val="-716276116"/>
           <w:citation/>
         </w:sdtPr>
+        <w:sdtEndPr/>
         <w:sdtContent>
           <w:r>
             <w:fldChar w:fldCharType="begin"/>
@@ -17393,19 +17393,11 @@
         </w:rPr>
         <w:t xml:space="preserve">Sistem </w:t>
       </w:r>
-      <w:proofErr w:type="gramStart"/>
       <w:r>
         <w:rPr>
           <w:lang w:val="en-US"/>
         </w:rPr>
-        <w:t>apa</w:t>
-      </w:r>
-      <w:proofErr w:type="gramEnd"/>
-      <w:r>
-        <w:rPr>
-          <w:lang w:val="en-US"/>
-        </w:rPr>
-        <w:t xml:space="preserve"> pun yang diprogram, apakah itu </w:t>
+        <w:t xml:space="preserve">apa pun yang diprogram, apakah itu </w:t>
       </w:r>
       <w:r>
         <w:t xml:space="preserve">robot </w:t>
@@ -17456,21 +17448,7 @@
         <w:rPr>
           <w:lang w:val="en-US"/>
         </w:rPr>
-        <w:t xml:space="preserve">mana yang akan dijalankan. Kesamaan terminologi programming ini tentu </w:t>
-      </w:r>
-      <w:proofErr w:type="gramStart"/>
-      <w:r>
-        <w:rPr>
-          <w:lang w:val="en-US"/>
-        </w:rPr>
-        <w:t>akan</w:t>
-      </w:r>
-      <w:proofErr w:type="gramEnd"/>
-      <w:r>
-        <w:rPr>
-          <w:lang w:val="en-US"/>
-        </w:rPr>
-        <w:t xml:space="preserve"> memudahkan programmer untuk</w:t>
+        <w:t>mana yang akan dijalankan. Kesamaan terminologi programming ini tentu akan memudahkan programmer untuk</w:t>
       </w:r>
       <w:r>
         <w:rPr>
@@ -18503,6 +18481,7 @@
           <w:id w:val="1142385082"/>
           <w:citation/>
         </w:sdtPr>
+        <w:sdtEndPr/>
         <w:sdtContent>
           <w:r>
             <w:rPr>
@@ -18570,6 +18549,7 @@
           <w:id w:val="-64188407"/>
           <w:citation/>
         </w:sdtPr>
+        <w:sdtEndPr/>
         <w:sdtContent>
           <w:r>
             <w:rPr>
@@ -20493,6 +20473,138 @@
       <w:r>
         <w:t xml:space="preserve">. </w:t>
       </w:r>
+      <w:r>
+        <w:t>Berikut diagram blok dari keseluruhan sistem:</w:t>
+      </w:r>
+    </w:p>
+    <w:p>
+      <w:pPr>
+        <w:pStyle w:val="Paragraph"/>
+        <w:ind w:firstLine="0"/>
+        <w:jc w:val="center"/>
+      </w:pPr>
+      <w:r>
+        <w:rPr>
+          <w:noProof/>
+          <w:lang w:eastAsia="id-ID"/>
+        </w:rPr>
+        <w:drawing>
+          <wp:inline distT="0" distB="0" distL="0" distR="0">
+            <wp:extent cx="3310247" cy="2648198"/>
+            <wp:effectExtent l="0" t="0" r="5080" b="0"/>
+            <wp:docPr id="9" name="Picture 9" descr="D:\Document\Semester 7\Seminar - Skripsi\onWork\Diagram\Blok Diagram.png"/>
+            <wp:cNvGraphicFramePr>
+              <a:graphicFrameLocks xmlns:a="http://schemas.openxmlformats.org/drawingml/2006/main" noChangeAspect="1"/>
+            </wp:cNvGraphicFramePr>
+            <a:graphic xmlns:a="http://schemas.openxmlformats.org/drawingml/2006/main">
+              <a:graphicData uri="http://schemas.openxmlformats.org/drawingml/2006/picture">
+                <pic:pic xmlns:pic="http://schemas.openxmlformats.org/drawingml/2006/picture">
+                  <pic:nvPicPr>
+                    <pic:cNvPr id="0" name="Picture 1" descr="D:\Document\Semester 7\Seminar - Skripsi\onWork\Diagram\Blok Diagram.png"/>
+                    <pic:cNvPicPr>
+                      <a:picLocks noChangeAspect="1" noChangeArrowheads="1"/>
+                    </pic:cNvPicPr>
+                  </pic:nvPicPr>
+                  <pic:blipFill>
+                    <a:blip r:embed="rId33">
+                      <a:extLst>
+                        <a:ext uri="{28A0092B-C50C-407E-A947-70E740481C1C}">
+                          <a14:useLocalDpi xmlns:a14="http://schemas.microsoft.com/office/drawing/2010/main" val="0"/>
+                        </a:ext>
+                      </a:extLst>
+                    </a:blip>
+                    <a:srcRect/>
+                    <a:stretch>
+                      <a:fillRect/>
+                    </a:stretch>
+                  </pic:blipFill>
+                  <pic:spPr bwMode="auto">
+                    <a:xfrm>
+                      <a:off x="0" y="0"/>
+                      <a:ext cx="3318512" cy="2654810"/>
+                    </a:xfrm>
+                    <a:prstGeom prst="rect">
+                      <a:avLst/>
+                    </a:prstGeom>
+                    <a:noFill/>
+                    <a:ln>
+                      <a:noFill/>
+                    </a:ln>
+                  </pic:spPr>
+                </pic:pic>
+              </a:graphicData>
+            </a:graphic>
+          </wp:inline>
+        </w:drawing>
+      </w:r>
+    </w:p>
+    <w:p>
+      <w:pPr>
+        <w:pStyle w:val="Caption"/>
+        <w:tabs>
+          <w:tab w:val="center" w:pos="3969"/>
+        </w:tabs>
+        <w:rPr>
+          <w:lang w:val="id-ID"/>
+        </w:rPr>
+      </w:pPr>
+      <w:r>
+        <w:t xml:space="preserve">Gambar </w:t>
+      </w:r>
+      <w:r>
+        <w:fldChar w:fldCharType="begin"/>
+      </w:r>
+      <w:r>
+        <w:instrText xml:space="preserve"> STYLEREF 2 \s </w:instrText>
+      </w:r>
+      <w:r>
+        <w:fldChar w:fldCharType="separate"/>
+      </w:r>
+      <w:r>
+        <w:rPr>
+          <w:noProof/>
+        </w:rPr>
+        <w:t>3.3</w:t>
+      </w:r>
+      <w:r>
+        <w:fldChar w:fldCharType="end"/>
+      </w:r>
+      <w:r>
+        <w:t>.</w:t>
+      </w:r>
+      <w:bookmarkStart w:id="65" w:name="_GoBack"/>
+      <w:bookmarkEnd w:id="65"/>
+      <w:r>
+        <w:fldChar w:fldCharType="begin"/>
+      </w:r>
+      <w:r>
+        <w:instrText xml:space="preserve"> SEQ Gambar \* ARABIC \s 2 </w:instrText>
+      </w:r>
+      <w:r>
+        <w:fldChar w:fldCharType="separate"/>
+      </w:r>
+      <w:r>
+        <w:rPr>
+          <w:noProof/>
+        </w:rPr>
+        <w:t>1</w:t>
+      </w:r>
+      <w:r>
+        <w:fldChar w:fldCharType="end"/>
+      </w:r>
+      <w:r>
+        <w:rPr>
+          <w:lang w:val="id-ID"/>
+        </w:rPr>
+        <w:t>. Diagram Blok</w:t>
+      </w:r>
+    </w:p>
+    <w:p>
+      <w:pPr>
+        <w:pStyle w:val="Paragraph"/>
+        <w:ind w:firstLine="0"/>
+        <w:jc w:val="center"/>
+      </w:pPr>
     </w:p>
     <w:p>
       <w:pPr>
@@ -20520,14 +20632,14 @@
         </w:rPr>
         <w:tab/>
       </w:r>
-      <w:bookmarkStart w:id="65" w:name="_Toc420530018"/>
+      <w:bookmarkStart w:id="66" w:name="_Toc420530018"/>
       <w:r>
         <w:rPr>
           <w:b w:val="0"/>
         </w:rPr>
         <w:t>Desain Perangkat Keras (Hardware)</w:t>
       </w:r>
-      <w:bookmarkEnd w:id="65"/>
+      <w:bookmarkEnd w:id="66"/>
     </w:p>
     <w:p>
       <w:pPr>
@@ -20559,17 +20671,16 @@
         <w:rPr>
           <w:b w:val="0"/>
         </w:rPr>
-        <w:lastRenderedPageBreak/>
         <w:tab/>
       </w:r>
-      <w:bookmarkStart w:id="66" w:name="_Toc420530019"/>
+      <w:bookmarkStart w:id="67" w:name="_Toc420530019"/>
       <w:r>
         <w:rPr>
           <w:b w:val="0"/>
         </w:rPr>
         <w:t>Algoritma Perangkat Lunak (Software)</w:t>
       </w:r>
-      <w:bookmarkEnd w:id="66"/>
+      <w:bookmarkEnd w:id="67"/>
     </w:p>
     <w:p>
       <w:pPr>
@@ -20593,6 +20704,7 @@
           <w:noProof/>
           <w:lang w:eastAsia="id-ID"/>
         </w:rPr>
+        <w:lastRenderedPageBreak/>
         <w:drawing>
           <wp:inline distT="0" distB="0" distL="0" distR="0">
             <wp:extent cx="1936935" cy="4300286"/>
@@ -20611,7 +20723,7 @@
                     </pic:cNvPicPr>
                   </pic:nvPicPr>
                   <pic:blipFill>
-                    <a:blip r:embed="rId33">
+                    <a:blip r:embed="rId34">
                       <a:extLst>
                         <a:ext uri="{28A0092B-C50C-407E-A947-70E740481C1C}">
                           <a14:useLocalDpi xmlns:a14="http://schemas.microsoft.com/office/drawing/2010/main" val="0"/>
@@ -20796,7 +20908,6 @@
                 <w:szCs w:val="18"/>
                 <w:lang w:val="id-ID" w:eastAsia="id-ID"/>
               </w:rPr>
-              <w:lastRenderedPageBreak/>
               <w:t>ros::init</w:t>
             </w:r>
             <w:r>
@@ -20817,7 +20928,27 @@
                 <w:szCs w:val="18"/>
                 <w:lang w:val="id-ID" w:eastAsia="id-ID"/>
               </w:rPr>
-              <w:t>"camshift"</w:t>
+              <w:t>"</w:t>
+            </w:r>
+            <w:r>
+              <w:rPr>
+                <w:rFonts w:ascii="Consolas" w:eastAsia="Times New Roman" w:hAnsi="Consolas" w:cs="Consolas"/>
+                <w:color w:val="183691"/>
+                <w:sz w:val="18"/>
+                <w:szCs w:val="18"/>
+                <w:lang w:val="id-ID" w:eastAsia="id-ID"/>
+              </w:rPr>
+              <w:t>doublerecord</w:t>
+            </w:r>
+            <w:r>
+              <w:rPr>
+                <w:rFonts w:ascii="Consolas" w:eastAsia="Times New Roman" w:hAnsi="Consolas" w:cs="Consolas"/>
+                <w:color w:val="183691"/>
+                <w:sz w:val="18"/>
+                <w:szCs w:val="18"/>
+                <w:lang w:val="id-ID" w:eastAsia="id-ID"/>
+              </w:rPr>
+              <w:t>"</w:t>
             </w:r>
             <w:r>
               <w:rPr>
@@ -21057,6 +21188,7 @@
                 <w:szCs w:val="18"/>
                 <w:lang w:val="id-ID" w:eastAsia="id-ID"/>
               </w:rPr>
+              <w:lastRenderedPageBreak/>
               <w:t>VideoCapture cap1(</w:t>
             </w:r>
             <w:r>
@@ -23722,14 +23854,13 @@
       <w:pPr>
         <w:pStyle w:val="Paragraph"/>
       </w:pPr>
-      <w:bookmarkStart w:id="67" w:name="_GoBack"/>
-      <w:bookmarkEnd w:id="67"/>
     </w:p>
     <w:p>
       <w:pPr>
         <w:pStyle w:val="Paragraph"/>
       </w:pPr>
       <w:r>
+        <w:lastRenderedPageBreak/>
         <w:t xml:space="preserve">empat bagian utama bagian utama, yaitu background substraction, </w:t>
       </w:r>
       <w:r>
@@ -23849,167 +23980,6 @@
             <wp:extent cx="4543425" cy="1752600"/>
             <wp:effectExtent l="0" t="0" r="9525" b="0"/>
             <wp:docPr id="17" name="Picture 17"/>
-            <wp:cNvGraphicFramePr>
-              <a:graphicFrameLocks xmlns:a="http://schemas.openxmlformats.org/drawingml/2006/main" noChangeAspect="1"/>
-            </wp:cNvGraphicFramePr>
-            <a:graphic xmlns:a="http://schemas.openxmlformats.org/drawingml/2006/main">
-              <a:graphicData uri="http://schemas.openxmlformats.org/drawingml/2006/picture">
-                <pic:pic xmlns:pic="http://schemas.openxmlformats.org/drawingml/2006/picture">
-                  <pic:nvPicPr>
-                    <pic:cNvPr id="1" name=""/>
-                    <pic:cNvPicPr/>
-                  </pic:nvPicPr>
-                  <pic:blipFill>
-                    <a:blip r:embed="rId34"/>
-                    <a:stretch>
-                      <a:fillRect/>
-                    </a:stretch>
-                  </pic:blipFill>
-                  <pic:spPr>
-                    <a:xfrm>
-                      <a:off x="0" y="0"/>
-                      <a:ext cx="4543425" cy="1752600"/>
-                    </a:xfrm>
-                    <a:prstGeom prst="rect">
-                      <a:avLst/>
-                    </a:prstGeom>
-                  </pic:spPr>
-                </pic:pic>
-              </a:graphicData>
-            </a:graphic>
-          </wp:inline>
-        </w:drawing>
-      </w:r>
-    </w:p>
-    <w:p>
-      <w:pPr>
-        <w:pStyle w:val="Caption"/>
-        <w:tabs>
-          <w:tab w:val="center" w:pos="3969"/>
-        </w:tabs>
-        <w:rPr>
-          <w:lang w:val="id-ID"/>
-        </w:rPr>
-      </w:pPr>
-      <w:bookmarkStart w:id="69" w:name="_Toc420530048"/>
-      <w:r>
-        <w:t xml:space="preserve">Gambar </w:t>
-      </w:r>
-      <w:r>
-        <w:fldChar w:fldCharType="begin"/>
-      </w:r>
-      <w:r>
-        <w:instrText xml:space="preserve"> STYLEREF 2 \s </w:instrText>
-      </w:r>
-      <w:r>
-        <w:fldChar w:fldCharType="separate"/>
-      </w:r>
-      <w:r>
-        <w:rPr>
-          <w:noProof/>
-        </w:rPr>
-        <w:t>3.5.1</w:t>
-      </w:r>
-      <w:r>
-        <w:fldChar w:fldCharType="end"/>
-      </w:r>
-      <w:r>
-        <w:t>.</w:t>
-      </w:r>
-      <w:r>
-        <w:fldChar w:fldCharType="begin"/>
-      </w:r>
-      <w:r>
-        <w:instrText xml:space="preserve"> SEQ Gambar \* ARABIC \s 2 </w:instrText>
-      </w:r>
-      <w:r>
-        <w:fldChar w:fldCharType="separate"/>
-      </w:r>
-      <w:r>
-        <w:rPr>
-          <w:noProof/>
-        </w:rPr>
-        <w:t>1</w:t>
-      </w:r>
-      <w:r>
-        <w:fldChar w:fldCharType="end"/>
-      </w:r>
-      <w:r>
-        <w:rPr>
-          <w:lang w:val="id-ID"/>
-        </w:rPr>
-        <w:t>. Algoritma Background Substraction</w:t>
-      </w:r>
-      <w:bookmarkEnd w:id="69"/>
-    </w:p>
-    <w:p>
-      <w:pPr>
-        <w:tabs>
-          <w:tab w:val="center" w:pos="3969"/>
-        </w:tabs>
-        <w:rPr>
-          <w:lang w:val="id-ID"/>
-        </w:rPr>
-      </w:pPr>
-    </w:p>
-    <w:p>
-      <w:pPr>
-        <w:pStyle w:val="Heading2"/>
-        <w:numPr>
-          <w:ilvl w:val="2"/>
-          <w:numId w:val="48"/>
-        </w:numPr>
-        <w:ind w:left="567" w:hanging="567"/>
-        <w:jc w:val="left"/>
-        <w:rPr>
-          <w:b w:val="0"/>
-        </w:rPr>
-      </w:pPr>
-      <w:r>
-        <w:rPr>
-          <w:b w:val="0"/>
-        </w:rPr>
-        <w:t xml:space="preserve"> </w:t>
-      </w:r>
-      <w:r>
-        <w:rPr>
-          <w:b w:val="0"/>
-        </w:rPr>
-        <w:tab/>
-      </w:r>
-      <w:bookmarkStart w:id="70" w:name="_Toc420530021"/>
-      <w:r>
-        <w:rPr>
-          <w:b w:val="0"/>
-        </w:rPr>
-        <w:t>Optical Flow</w:t>
-      </w:r>
-      <w:bookmarkEnd w:id="70"/>
-    </w:p>
-    <w:p>
-      <w:pPr>
-        <w:pStyle w:val="Paragraph"/>
-      </w:pPr>
-      <w:r>
-        <w:t>Namun, background substraction saja tidak cukup untuk mendeteksi obyek yang kita inginkan, properti obyek lain yang bisa dimanfaatkan adalah gerakan obyek. Hal ini dapat dideteksi dengan algoritma optical flow. Algoritma ini mirip dengan background substraction, terdapat sebuah frame yang dikurangi nilainya dengan frame lain. Bedanya, pada algoritma optical flow, frame saat ini dikrangi dengan frame sebelumnya, hal ini untuk mendeteksi perubahan piksel jyang ada pada frame yang dapat diasumsikan sebagai sebuah gerakan.</w:t>
-      </w:r>
-    </w:p>
-    <w:p>
-      <w:pPr>
-        <w:tabs>
-          <w:tab w:val="center" w:pos="3969"/>
-        </w:tabs>
-      </w:pPr>
-      <w:r>
-        <w:rPr>
-          <w:noProof/>
-          <w:lang w:val="id-ID" w:eastAsia="id-ID"/>
-        </w:rPr>
-        <w:drawing>
-          <wp:inline distT="0" distB="0" distL="0" distR="0" wp14:anchorId="3D3B361C" wp14:editId="2397A871">
-            <wp:extent cx="5039995" cy="1639570"/>
-            <wp:effectExtent l="0" t="0" r="8255" b="0"/>
-            <wp:docPr id="18" name="Picture 18"/>
             <wp:cNvGraphicFramePr>
               <a:graphicFrameLocks xmlns:a="http://schemas.openxmlformats.org/drawingml/2006/main" noChangeAspect="1"/>
             </wp:cNvGraphicFramePr>
@@ -24029,7 +23999,7 @@
                   <pic:spPr>
                     <a:xfrm>
                       <a:off x="0" y="0"/>
-                      <a:ext cx="5039995" cy="1639570"/>
+                      <a:ext cx="4543425" cy="1752600"/>
                     </a:xfrm>
                     <a:prstGeom prst="rect">
                       <a:avLst/>
@@ -24052,7 +24022,7 @@
           <w:lang w:val="id-ID"/>
         </w:rPr>
       </w:pPr>
-      <w:bookmarkStart w:id="71" w:name="_Toc420530049"/>
+      <w:bookmarkStart w:id="69" w:name="_Toc420530048"/>
       <w:r>
         <w:t xml:space="preserve">Gambar </w:t>
       </w:r>
@@ -24069,7 +24039,7 @@
         <w:rPr>
           <w:noProof/>
         </w:rPr>
-        <w:t>3.5.2</w:t>
+        <w:t>3.5.1</w:t>
       </w:r>
       <w:r>
         <w:fldChar w:fldCharType="end"/>
@@ -24099,15 +24069,9 @@
         <w:rPr>
           <w:lang w:val="id-ID"/>
         </w:rPr>
-        <w:t xml:space="preserve">. Algoritma </w:t>
-      </w:r>
-      <w:r>
-        <w:rPr>
-          <w:lang w:val="id-ID"/>
-        </w:rPr>
-        <w:t>Optical Flow</w:t>
-      </w:r>
-      <w:bookmarkEnd w:id="71"/>
+        <w:t>. Algoritma Background Substraction</w:t>
+      </w:r>
+      <w:bookmarkEnd w:id="69"/>
     </w:p>
     <w:p>
       <w:pPr>
@@ -24136,7 +24100,6 @@
         <w:rPr>
           <w:b w:val="0"/>
         </w:rPr>
-        <w:lastRenderedPageBreak/>
         <w:t xml:space="preserve"> </w:t>
       </w:r>
       <w:r>
@@ -24145,30 +24108,22 @@
         </w:rPr>
         <w:tab/>
       </w:r>
-      <w:bookmarkStart w:id="72" w:name="_Toc420530022"/>
+      <w:bookmarkStart w:id="70" w:name="_Toc420530021"/>
       <w:r>
         <w:rPr>
           <w:b w:val="0"/>
         </w:rPr>
-        <w:t>Color Thresholding</w:t>
-      </w:r>
-      <w:bookmarkEnd w:id="72"/>
+        <w:t>Optical Flow</w:t>
+      </w:r>
+      <w:bookmarkEnd w:id="70"/>
     </w:p>
     <w:p>
       <w:pPr>
         <w:pStyle w:val="Paragraph"/>
       </w:pPr>
       <w:r>
-        <w:t>Setelah didapatkan foreground image yang terdiri dari benda-benda yang bergerak, diperlukan sebuah mekanisme lagi untuk menentukan obyek yang terdeteksi tersebut merupakan obyek yang kita cari. Maka, dapat dilakukan color thresholding untuk menentukan apakah obyek berwarna putih atau tidak</w:t>
-      </w:r>
-      <w:r>
-        <w:t>.</w:t>
-      </w:r>
-    </w:p>
-    <w:p>
-      <w:pPr>
-        <w:pStyle w:val="Paragraph"/>
-      </w:pPr>
+        <w:t>Namun, background substraction saja tidak cukup untuk mendeteksi obyek yang kita inginkan, properti obyek lain yang bisa dimanfaatkan adalah gerakan obyek. Hal ini dapat dideteksi dengan algoritma optical flow. Algoritma ini mirip dengan background substraction, terdapat sebuah frame yang dikurangi nilainya dengan frame lain. Bedanya, pada algoritma optical flow, frame saat ini dikrangi dengan frame sebelumnya, hal ini untuk mendeteksi perubahan piksel jyang ada pada frame yang dapat diasumsikan sebagai sebuah gerakan.</w:t>
+      </w:r>
     </w:p>
     <w:p>
       <w:pPr>
@@ -24182,10 +24137,10 @@
           <w:lang w:val="id-ID" w:eastAsia="id-ID"/>
         </w:rPr>
         <w:drawing>
-          <wp:inline distT="0" distB="0" distL="0" distR="0" wp14:anchorId="0C25A97B" wp14:editId="1BE39087">
-            <wp:extent cx="5039995" cy="710565"/>
+          <wp:inline distT="0" distB="0" distL="0" distR="0" wp14:anchorId="3D3B361C" wp14:editId="2397A871">
+            <wp:extent cx="5039995" cy="1639570"/>
             <wp:effectExtent l="0" t="0" r="8255" b="0"/>
-            <wp:docPr id="22" name="Picture 22"/>
+            <wp:docPr id="18" name="Picture 18"/>
             <wp:cNvGraphicFramePr>
               <a:graphicFrameLocks xmlns:a="http://schemas.openxmlformats.org/drawingml/2006/main" noChangeAspect="1"/>
             </wp:cNvGraphicFramePr>
@@ -24205,7 +24160,7 @@
                   <pic:spPr>
                     <a:xfrm>
                       <a:off x="0" y="0"/>
-                      <a:ext cx="5039995" cy="710565"/>
+                      <a:ext cx="5039995" cy="1639570"/>
                     </a:xfrm>
                     <a:prstGeom prst="rect">
                       <a:avLst/>
@@ -24228,7 +24183,7 @@
           <w:lang w:val="id-ID"/>
         </w:rPr>
       </w:pPr>
-      <w:bookmarkStart w:id="73" w:name="_Toc420530050"/>
+      <w:bookmarkStart w:id="71" w:name="_Toc420530049"/>
       <w:r>
         <w:t xml:space="preserve">Gambar </w:t>
       </w:r>
@@ -24245,7 +24200,7 @@
         <w:rPr>
           <w:noProof/>
         </w:rPr>
-        <w:t>3.5.3</w:t>
+        <w:t>3.5.2</w:t>
       </w:r>
       <w:r>
         <w:fldChar w:fldCharType="end"/>
@@ -24275,9 +24230,15 @@
         <w:rPr>
           <w:lang w:val="id-ID"/>
         </w:rPr>
-        <w:t>. Algoritma Color Thresholding</w:t>
-      </w:r>
-      <w:bookmarkEnd w:id="73"/>
+        <w:t xml:space="preserve">. Algoritma </w:t>
+      </w:r>
+      <w:r>
+        <w:rPr>
+          <w:lang w:val="id-ID"/>
+        </w:rPr>
+        <w:t>Optical Flow</w:t>
+      </w:r>
+      <w:bookmarkEnd w:id="71"/>
     </w:p>
     <w:p>
       <w:pPr>
@@ -24306,6 +24267,7 @@
         <w:rPr>
           <w:b w:val="0"/>
         </w:rPr>
+        <w:lastRenderedPageBreak/>
         <w:t xml:space="preserve"> </w:t>
       </w:r>
       <w:r>
@@ -24314,29 +24276,36 @@
         </w:rPr>
         <w:tab/>
       </w:r>
-      <w:bookmarkStart w:id="74" w:name="_Toc420530023"/>
+      <w:bookmarkStart w:id="72" w:name="_Toc420530022"/>
       <w:r>
         <w:rPr>
           <w:b w:val="0"/>
         </w:rPr>
-        <w:t>Epipolar Geometry</w:t>
-      </w:r>
-      <w:bookmarkEnd w:id="74"/>
+        <w:t>Color Thresholding</w:t>
+      </w:r>
+      <w:bookmarkEnd w:id="72"/>
     </w:p>
     <w:p>
       <w:pPr>
         <w:pStyle w:val="Paragraph"/>
       </w:pPr>
       <w:r>
-        <w:t>Ketika obyek sudah ditemukan dan dianggap sebagai sebuah titik oleh kamera, maka dapat diestimasi posisinya dalam ruang tiga dimensi dengan cara membandingkannya dengan gambar dari kamera dari sudut pandang lain. Salah satu algoritma yang dapat dipakai dalah epipolar geometri.</w:t>
-      </w:r>
+        <w:t>Setelah didapatkan foreground image yang terdiri dari benda-benda yang bergerak, diperlukan sebuah mekanisme lagi untuk menentukan obyek yang terdeteksi tersebut merupakan obyek yang kita cari. Maka, dapat dilakukan color thresholding untuk menentukan apakah obyek berwarna putih atau tidak</w:t>
+      </w:r>
+      <w:r>
+        <w:t>.</w:t>
+      </w:r>
+    </w:p>
+    <w:p>
+      <w:pPr>
+        <w:pStyle w:val="Paragraph"/>
+      </w:pPr>
     </w:p>
     <w:p>
       <w:pPr>
         <w:tabs>
           <w:tab w:val="center" w:pos="3969"/>
         </w:tabs>
-        <w:jc w:val="center"/>
       </w:pPr>
       <w:r>
         <w:rPr>
@@ -24344,10 +24313,10 @@
           <w:lang w:val="id-ID" w:eastAsia="id-ID"/>
         </w:rPr>
         <w:drawing>
-          <wp:inline distT="0" distB="0" distL="0" distR="0" wp14:anchorId="042C5168" wp14:editId="333BA566">
-            <wp:extent cx="2981325" cy="1762125"/>
-            <wp:effectExtent l="0" t="0" r="9525" b="9525"/>
-            <wp:docPr id="21" name="Picture 21"/>
+          <wp:inline distT="0" distB="0" distL="0" distR="0" wp14:anchorId="0C25A97B" wp14:editId="1BE39087">
+            <wp:extent cx="5039995" cy="710565"/>
+            <wp:effectExtent l="0" t="0" r="8255" b="0"/>
+            <wp:docPr id="22" name="Picture 22"/>
             <wp:cNvGraphicFramePr>
               <a:graphicFrameLocks xmlns:a="http://schemas.openxmlformats.org/drawingml/2006/main" noChangeAspect="1"/>
             </wp:cNvGraphicFramePr>
@@ -24367,6 +24336,168 @@
                   <pic:spPr>
                     <a:xfrm>
                       <a:off x="0" y="0"/>
+                      <a:ext cx="5039995" cy="710565"/>
+                    </a:xfrm>
+                    <a:prstGeom prst="rect">
+                      <a:avLst/>
+                    </a:prstGeom>
+                  </pic:spPr>
+                </pic:pic>
+              </a:graphicData>
+            </a:graphic>
+          </wp:inline>
+        </w:drawing>
+      </w:r>
+    </w:p>
+    <w:p>
+      <w:pPr>
+        <w:pStyle w:val="Caption"/>
+        <w:tabs>
+          <w:tab w:val="center" w:pos="3969"/>
+        </w:tabs>
+        <w:rPr>
+          <w:lang w:val="id-ID"/>
+        </w:rPr>
+      </w:pPr>
+      <w:bookmarkStart w:id="73" w:name="_Toc420530050"/>
+      <w:r>
+        <w:t xml:space="preserve">Gambar </w:t>
+      </w:r>
+      <w:r>
+        <w:fldChar w:fldCharType="begin"/>
+      </w:r>
+      <w:r>
+        <w:instrText xml:space="preserve"> STYLEREF 2 \s </w:instrText>
+      </w:r>
+      <w:r>
+        <w:fldChar w:fldCharType="separate"/>
+      </w:r>
+      <w:r>
+        <w:rPr>
+          <w:noProof/>
+        </w:rPr>
+        <w:t>3.5.3</w:t>
+      </w:r>
+      <w:r>
+        <w:fldChar w:fldCharType="end"/>
+      </w:r>
+      <w:r>
+        <w:t>.</w:t>
+      </w:r>
+      <w:r>
+        <w:fldChar w:fldCharType="begin"/>
+      </w:r>
+      <w:r>
+        <w:instrText xml:space="preserve"> SEQ Gambar \* ARABIC \s 2 </w:instrText>
+      </w:r>
+      <w:r>
+        <w:fldChar w:fldCharType="separate"/>
+      </w:r>
+      <w:r>
+        <w:rPr>
+          <w:noProof/>
+        </w:rPr>
+        <w:t>1</w:t>
+      </w:r>
+      <w:r>
+        <w:fldChar w:fldCharType="end"/>
+      </w:r>
+      <w:r>
+        <w:rPr>
+          <w:lang w:val="id-ID"/>
+        </w:rPr>
+        <w:t>. Algoritma Color Thresholding</w:t>
+      </w:r>
+      <w:bookmarkEnd w:id="73"/>
+    </w:p>
+    <w:p>
+      <w:pPr>
+        <w:tabs>
+          <w:tab w:val="center" w:pos="3969"/>
+        </w:tabs>
+        <w:rPr>
+          <w:lang w:val="id-ID"/>
+        </w:rPr>
+      </w:pPr>
+    </w:p>
+    <w:p>
+      <w:pPr>
+        <w:pStyle w:val="Heading2"/>
+        <w:numPr>
+          <w:ilvl w:val="2"/>
+          <w:numId w:val="48"/>
+        </w:numPr>
+        <w:ind w:left="567" w:hanging="567"/>
+        <w:jc w:val="left"/>
+        <w:rPr>
+          <w:b w:val="0"/>
+        </w:rPr>
+      </w:pPr>
+      <w:r>
+        <w:rPr>
+          <w:b w:val="0"/>
+        </w:rPr>
+        <w:t xml:space="preserve"> </w:t>
+      </w:r>
+      <w:r>
+        <w:rPr>
+          <w:b w:val="0"/>
+        </w:rPr>
+        <w:tab/>
+      </w:r>
+      <w:bookmarkStart w:id="74" w:name="_Toc420530023"/>
+      <w:r>
+        <w:rPr>
+          <w:b w:val="0"/>
+        </w:rPr>
+        <w:t>Epipolar Geometry</w:t>
+      </w:r>
+      <w:bookmarkEnd w:id="74"/>
+    </w:p>
+    <w:p>
+      <w:pPr>
+        <w:pStyle w:val="Paragraph"/>
+      </w:pPr>
+      <w:r>
+        <w:t>Ketika obyek sudah ditemukan dan dianggap sebagai sebuah titik oleh kamera, maka dapat diestimasi posisinya dalam ruang tiga dimensi dengan cara membandingkannya dengan gambar dari kamera dari sudut pandang lain. Salah satu algoritma yang dapat dipakai dalah epipolar geometri.</w:t>
+      </w:r>
+    </w:p>
+    <w:p>
+      <w:pPr>
+        <w:tabs>
+          <w:tab w:val="center" w:pos="3969"/>
+        </w:tabs>
+        <w:jc w:val="center"/>
+      </w:pPr>
+      <w:r>
+        <w:rPr>
+          <w:noProof/>
+          <w:lang w:val="id-ID" w:eastAsia="id-ID"/>
+        </w:rPr>
+        <w:drawing>
+          <wp:inline distT="0" distB="0" distL="0" distR="0" wp14:anchorId="042C5168" wp14:editId="333BA566">
+            <wp:extent cx="2981325" cy="1762125"/>
+            <wp:effectExtent l="0" t="0" r="9525" b="9525"/>
+            <wp:docPr id="21" name="Picture 21"/>
+            <wp:cNvGraphicFramePr>
+              <a:graphicFrameLocks xmlns:a="http://schemas.openxmlformats.org/drawingml/2006/main" noChangeAspect="1"/>
+            </wp:cNvGraphicFramePr>
+            <a:graphic xmlns:a="http://schemas.openxmlformats.org/drawingml/2006/main">
+              <a:graphicData uri="http://schemas.openxmlformats.org/drawingml/2006/picture">
+                <pic:pic xmlns:pic="http://schemas.openxmlformats.org/drawingml/2006/picture">
+                  <pic:nvPicPr>
+                    <pic:cNvPr id="1" name=""/>
+                    <pic:cNvPicPr/>
+                  </pic:nvPicPr>
+                  <pic:blipFill>
+                    <a:blip r:embed="rId38"/>
+                    <a:stretch>
+                      <a:fillRect/>
+                    </a:stretch>
+                  </pic:blipFill>
+                  <pic:spPr>
+                    <a:xfrm>
+                      <a:off x="0" y="0"/>
                       <a:ext cx="2981325" cy="1762125"/>
                     </a:xfrm>
                     <a:prstGeom prst="rect">
@@ -24687,12 +24818,14 @@
           <w:docPartUnique/>
         </w:docPartObj>
       </w:sdtPr>
+      <w:sdtEndPr/>
       <w:sdtContent>
         <w:sdt>
           <w:sdtPr>
             <w:id w:val="-573587230"/>
             <w:bibliography/>
           </w:sdtPr>
+          <w:sdtEndPr/>
           <w:sdtContent>
             <w:p>
               <w:pPr>
@@ -25509,7 +25642,7 @@
           <w:rPr>
             <w:noProof/>
           </w:rPr>
-          <w:t>33</w:t>
+          <w:t>31</w:t>
         </w:r>
         <w:r>
           <w:rPr>
@@ -32621,7 +32754,7 @@
 </file>
 
 <file path=customXml/itemProps1.xml><?xml version="1.0" encoding="utf-8"?>
-<ds:datastoreItem xmlns:ds="http://schemas.openxmlformats.org/officeDocument/2006/customXml" ds:itemID="{C1BCF834-E8D2-4CE5-8D24-839F4B9086EB}">
+<ds:datastoreItem xmlns:ds="http://schemas.openxmlformats.org/officeDocument/2006/customXml" ds:itemID="{BD052FFE-266D-4E1C-BFE6-24AC8AD0D865}">
   <ds:schemaRefs>
     <ds:schemaRef ds:uri="http://schemas.openxmlformats.org/officeDocument/2006/bibliography"/>
   </ds:schemaRefs>

</xml_diff>

<commit_message>
adding background substraction and kalman filter based camshift in bab 3
</commit_message>
<xml_diff>
--- a/onWork/Skripsi_DeanZakaHidayat_.docx
+++ b/onWork/Skripsi_DeanZakaHidayat_.docx
@@ -2696,7 +2696,15 @@
         <w:t xml:space="preserve"> camshift berbasis kalman filter</w:t>
       </w:r>
       <w:r>
-        <w:t>. Metode ini dipilih karena fleksibilitasnya dalam penentuan obyek sehingga obyek dapat dianggap sebagai satu titik ataupun rekonstruksi dari titik-titik yang sama yang dilihat dari prespektif kamera yang berbeda.</w:t>
+        <w:t xml:space="preserve">. Metode ini dipilih karena fleksibilitasnya dalam penentuan obyek sehingga obyek dapat dianggap sebagai satu titik ataupun rekonstruksi dari titik-titik yang </w:t>
+      </w:r>
+      <w:proofErr w:type="gramStart"/>
+      <w:r>
+        <w:t>sama</w:t>
+      </w:r>
+      <w:proofErr w:type="gramEnd"/>
+      <w:r>
+        <w:t xml:space="preserve"> yang dilihat dari prespektif kamera yang berbeda.</w:t>
       </w:r>
     </w:p>
     <w:p>
@@ -3531,7 +3539,6 @@
           <w:docPartUnique/>
         </w:docPartObj>
       </w:sdtPr>
-      <w:sdtEndPr/>
       <w:sdtContent>
         <w:p>
           <w:pPr>
@@ -10983,7 +10990,6 @@
           <w:id w:val="1454283781"/>
           <w:citation/>
         </w:sdtPr>
-        <w:sdtEndPr/>
         <w:sdtContent>
           <w:r>
             <w:fldChar w:fldCharType="begin"/>
@@ -11060,7 +11066,6 @@
           <w:id w:val="786784901"/>
           <w:citation/>
         </w:sdtPr>
-        <w:sdtEndPr/>
         <w:sdtContent>
           <w:r>
             <w:fldChar w:fldCharType="begin"/>
@@ -11173,7 +11178,6 @@
           <w:id w:val="-294056708"/>
           <w:citation/>
         </w:sdtPr>
-        <w:sdtEndPr/>
         <w:sdtContent>
           <w:r>
             <w:fldChar w:fldCharType="begin"/>
@@ -11772,7 +11776,6 @@
           <w:id w:val="1827480010"/>
           <w:citation/>
         </w:sdtPr>
-        <w:sdtEndPr/>
         <w:sdtContent>
           <w:r>
             <w:fldChar w:fldCharType="begin"/>
@@ -12051,7 +12054,6 @@
           <w:id w:val="-932056301"/>
           <w:citation/>
         </w:sdtPr>
-        <w:sdtEndPr/>
         <w:sdtContent>
           <w:r>
             <w:fldChar w:fldCharType="begin"/>
@@ -12227,7 +12229,6 @@
           <w:id w:val="527217264"/>
           <w:citation/>
         </w:sdtPr>
-        <w:sdtEndPr/>
         <w:sdtContent>
           <w:r>
             <w:fldChar w:fldCharType="begin"/>
@@ -12330,7 +12331,13 @@
         <w:t xml:space="preserve"> (continously adaptive meanshift)</w:t>
       </w:r>
       <w:r>
-        <w:t>. Algoritma ini dipilih karena kemampuannya untuk jendela deteksi obyek dan memperbaharui ukuran, posisi, dan bentuk jendela. Hal ini memungkinkan sistem untuk mengabaikan gangguan yang berada di luar jendela deteksi.</w:t>
+        <w:t>. Algoritma ini dipilih karena kemampuannya untuk</w:t>
+      </w:r>
+      <w:r>
+        <w:t xml:space="preserve"> menentukan dan memperbaharui</w:t>
+      </w:r>
+      <w:r>
+        <w:t xml:space="preserve"> jendela deteksi obyek dan memperbaharui ukuran, posisi, dan bentuk jendela. Hal ini memungkinkan sistem untuk mengabaikan gangguan yang berada di luar jendela deteksi.</w:t>
       </w:r>
     </w:p>
     <w:p>
@@ -16567,7 +16574,6 @@
           <w:id w:val="-716276116"/>
           <w:citation/>
         </w:sdtPr>
-        <w:sdtEndPr/>
         <w:sdtContent>
           <w:r>
             <w:fldChar w:fldCharType="begin"/>
@@ -17393,11 +17399,19 @@
         </w:rPr>
         <w:t xml:space="preserve">Sistem </w:t>
       </w:r>
+      <w:proofErr w:type="gramStart"/>
       <w:r>
         <w:rPr>
           <w:lang w:val="en-US"/>
         </w:rPr>
-        <w:t xml:space="preserve">apa pun yang diprogram, apakah itu </w:t>
+        <w:t>apa</w:t>
+      </w:r>
+      <w:proofErr w:type="gramEnd"/>
+      <w:r>
+        <w:rPr>
+          <w:lang w:val="en-US"/>
+        </w:rPr>
+        <w:t xml:space="preserve"> pun yang diprogram, apakah itu </w:t>
       </w:r>
       <w:r>
         <w:t xml:space="preserve">robot </w:t>
@@ -17448,7 +17462,21 @@
         <w:rPr>
           <w:lang w:val="en-US"/>
         </w:rPr>
-        <w:t>mana yang akan dijalankan. Kesamaan terminologi programming ini tentu akan memudahkan programmer untuk</w:t>
+        <w:t xml:space="preserve">mana yang akan dijalankan. Kesamaan terminologi programming ini tentu </w:t>
+      </w:r>
+      <w:proofErr w:type="gramStart"/>
+      <w:r>
+        <w:rPr>
+          <w:lang w:val="en-US"/>
+        </w:rPr>
+        <w:t>akan</w:t>
+      </w:r>
+      <w:proofErr w:type="gramEnd"/>
+      <w:r>
+        <w:rPr>
+          <w:lang w:val="en-US"/>
+        </w:rPr>
+        <w:t xml:space="preserve"> memudahkan programmer untuk</w:t>
       </w:r>
       <w:r>
         <w:rPr>
@@ -18481,7 +18509,6 @@
           <w:id w:val="1142385082"/>
           <w:citation/>
         </w:sdtPr>
-        <w:sdtEndPr/>
         <w:sdtContent>
           <w:r>
             <w:rPr>
@@ -18549,7 +18576,6 @@
           <w:id w:val="-64188407"/>
           <w:citation/>
         </w:sdtPr>
-        <w:sdtEndPr/>
         <w:sdtContent>
           <w:r>
             <w:rPr>
@@ -20572,8 +20598,6 @@
       <w:r>
         <w:t>.</w:t>
       </w:r>
-      <w:bookmarkStart w:id="65" w:name="_GoBack"/>
-      <w:bookmarkEnd w:id="65"/>
       <w:r>
         <w:fldChar w:fldCharType="begin"/>
       </w:r>
@@ -20632,14 +20656,14 @@
         </w:rPr>
         <w:tab/>
       </w:r>
-      <w:bookmarkStart w:id="66" w:name="_Toc420530018"/>
+      <w:bookmarkStart w:id="65" w:name="_Toc420530018"/>
       <w:r>
         <w:rPr>
           <w:b w:val="0"/>
         </w:rPr>
         <w:t>Desain Perangkat Keras (Hardware)</w:t>
       </w:r>
-      <w:bookmarkEnd w:id="66"/>
+      <w:bookmarkEnd w:id="65"/>
     </w:p>
     <w:p>
       <w:pPr>
@@ -20673,14 +20697,14 @@
         </w:rPr>
         <w:tab/>
       </w:r>
-      <w:bookmarkStart w:id="67" w:name="_Toc420530019"/>
+      <w:bookmarkStart w:id="66" w:name="_Toc420530019"/>
       <w:r>
         <w:rPr>
           <w:b w:val="0"/>
         </w:rPr>
         <w:t>Algoritma Perangkat Lunak (Software)</w:t>
       </w:r>
-      <w:bookmarkEnd w:id="67"/>
+      <w:bookmarkEnd w:id="66"/>
     </w:p>
     <w:p>
       <w:pPr>
@@ -20707,8 +20731,8 @@
         <w:lastRenderedPageBreak/>
         <w:drawing>
           <wp:inline distT="0" distB="0" distL="0" distR="0">
-            <wp:extent cx="1936935" cy="4300286"/>
-            <wp:effectExtent l="0" t="0" r="6350" b="5080"/>
+            <wp:extent cx="2054432" cy="4561150"/>
+            <wp:effectExtent l="0" t="0" r="3175" b="0"/>
             <wp:docPr id="6" name="Picture 6"/>
             <wp:cNvGraphicFramePr>
               <a:graphicFrameLocks xmlns:a="http://schemas.openxmlformats.org/drawingml/2006/main" noChangeAspect="1"/>
@@ -20737,7 +20761,7 @@
                   <pic:spPr bwMode="auto">
                     <a:xfrm>
                       <a:off x="0" y="0"/>
-                      <a:ext cx="1936935" cy="4300286"/>
+                      <a:ext cx="2073499" cy="4603481"/>
                     </a:xfrm>
                     <a:prstGeom prst="rect">
                       <a:avLst/>
@@ -21072,6 +21096,7 @@
                 <w:szCs w:val="18"/>
                 <w:lang w:val="id-ID" w:eastAsia="id-ID"/>
               </w:rPr>
+              <w:lastRenderedPageBreak/>
               <w:t>i</w:t>
             </w:r>
             <w:r>
@@ -21188,7 +21213,6 @@
                 <w:szCs w:val="18"/>
                 <w:lang w:val="id-ID" w:eastAsia="id-ID"/>
               </w:rPr>
-              <w:lastRenderedPageBreak/>
               <w:t>VideoCapture cap1(</w:t>
             </w:r>
             <w:r>
@@ -23852,66 +23876,149 @@
     </w:tbl>
     <w:p>
       <w:pPr>
+        <w:pStyle w:val="Caption"/>
+        <w:tabs>
+          <w:tab w:val="center" w:pos="3969"/>
+        </w:tabs>
+        <w:spacing w:before="240"/>
+        <w:rPr>
+          <w:lang w:val="id-ID"/>
+        </w:rPr>
+      </w:pPr>
+      <w:r>
+        <w:t xml:space="preserve">Gambar </w:t>
+      </w:r>
+      <w:r>
+        <w:fldChar w:fldCharType="begin"/>
+      </w:r>
+      <w:r>
+        <w:instrText xml:space="preserve"> STYLEREF 2 \s </w:instrText>
+      </w:r>
+      <w:r>
+        <w:fldChar w:fldCharType="separate"/>
+      </w:r>
+      <w:r>
+        <w:rPr>
+          <w:noProof/>
+        </w:rPr>
+        <w:t>3.3.2</w:t>
+      </w:r>
+      <w:r>
+        <w:fldChar w:fldCharType="end"/>
+      </w:r>
+      <w:r>
+        <w:t>.</w:t>
+      </w:r>
+      <w:r>
+        <w:fldChar w:fldCharType="begin"/>
+      </w:r>
+      <w:r>
+        <w:instrText xml:space="preserve"> SEQ Gambar \* ARABIC \s 2 </w:instrText>
+      </w:r>
+      <w:r>
+        <w:fldChar w:fldCharType="separate"/>
+      </w:r>
+      <w:r>
+        <w:rPr>
+          <w:noProof/>
+        </w:rPr>
+        <w:t>2</w:t>
+      </w:r>
+      <w:r>
+        <w:fldChar w:fldCharType="end"/>
+      </w:r>
+      <w:r>
+        <w:rPr>
+          <w:lang w:val="id-ID"/>
+        </w:rPr>
+        <w:t xml:space="preserve">. </w:t>
+      </w:r>
+      <w:r>
+        <w:rPr>
+          <w:lang w:val="id-ID"/>
+        </w:rPr>
+        <w:t>Pseudocode program perekam video</w:t>
+      </w:r>
+    </w:p>
+    <w:p>
+      <w:pPr>
         <w:pStyle w:val="Paragraph"/>
       </w:pPr>
+      <w:r>
+        <w:lastRenderedPageBreak/>
+        <w:t>Pada bagian pengolah data, digunakan serangkaian algoritma untuk mendapatkan posisi obyek beregerak, yang dalam hal ini adalah sebuah shuttle cock, dalam ruang tiga dimensi. Proses ini dapat dibagi menjadi tiga</w:t>
+      </w:r>
+      <w:r>
+        <w:t xml:space="preserve"> bagian utama bagian utama, yaitu background substraction, </w:t>
+      </w:r>
+      <w:r>
+        <w:t>camshift (continously adaptive meanshift)</w:t>
+      </w:r>
+      <w:r>
+        <w:t xml:space="preserve"> berbasis kalman filter</w:t>
+      </w:r>
+      <w:r>
+        <w:t>, dan yang terakhir ad</w:t>
+      </w:r>
+      <w:r>
+        <w:t>a</w:t>
+      </w:r>
+      <w:r>
+        <w:t>lah penentuan posisi benda melalui epipolar geometry</w:t>
+      </w:r>
+      <w:r>
+        <w:t>.</w:t>
+      </w:r>
     </w:p>
     <w:p>
       <w:pPr>
         <w:pStyle w:val="Paragraph"/>
       </w:pPr>
       <w:r>
+        <w:t>Pada bagian pertama, background substraction, kamera pertama-tama akan mengambil gambar background. Gambar background adalah gambar di mana tidak ditemukan obyek dalam gambar dan gambar merupakan latar dari obyek nantinya yang tidak bergerak. Tahap ini disebut dengan tahap preprocessing. Hal ini sangat bermanfaat itu tahap-tahap selanjutnya</w:t>
+      </w:r>
+      <w:r>
+        <w:t>.</w:t>
+      </w:r>
+    </w:p>
+    <w:p>
+      <w:pPr>
+        <w:pStyle w:val="Paragraph"/>
+      </w:pPr>
+      <w:r>
+        <w:t>Bagian selanjutnya menggunakan algoritma camshift</w:t>
+      </w:r>
+      <w:r>
+        <w:t>, pada tahap ini pengguna</w:t>
+      </w:r>
+      <w:r>
+        <w:t xml:space="preserve"> menentukan nilai histogram warna dengan cara mengatur jendela inisiasi. Nilai histogram ini kemudian digunakan untuk mencari obyek dengan nilai histogram yang sama, obyek yang dideteksi kemudian diambil titik tengahnya</w:t>
+      </w:r>
+      <w:r>
+        <w:t>. Jendela meanshift kemudian</w:t>
+      </w:r>
+      <w:r>
+        <w:t xml:space="preserve"> akan bergeser sesuai dengan posisi dan ukuran dari obyek yang terdeteksi, jendela yang sudah berpindah ini kemudian akan digunakan pada frame selanjutnya, begitu seterusnya.</w:t>
+      </w:r>
+    </w:p>
+    <w:p>
+      <w:pPr>
+        <w:pStyle w:val="Paragraph"/>
+      </w:pPr>
+      <w:r>
+        <w:t>Adapun fungsi dari memasukkan algoritma kalman filter ke dalam algoritma camshift adalah sebagai nilai prediksi bila pada saat pengambilan trayektori, terdapat frame-frame di mana tidak ditemukan obyek. Ini berguna agar laju trayektori tetap terpenuhi dan jendela pencarian camshift tetap bergerak sesuai dengan arah prediksi gerakan obyek, sehingga jendela tidak akan kehilangan obyek ketikaobyek muncul kembali.</w:t>
+      </w:r>
+    </w:p>
+    <w:p>
+      <w:pPr>
+        <w:pStyle w:val="Paragraph"/>
+      </w:pPr>
+      <w:r>
+        <w:t xml:space="preserve">Tahap terakhir yaitu mengestimasi posisi dari obyek dengan menganggap obyek merupakan sebuah titik pada dua buah kamera dengan sudut pandang yang berbeda, sehingga dapat ditarik garis epipolar (epiline) untuk mendapatkan letak </w:t>
+      </w:r>
+      <w:r>
         <w:lastRenderedPageBreak/>
-        <w:t xml:space="preserve">empat bagian utama bagian utama, yaitu background substraction, </w:t>
-      </w:r>
-      <w:r>
-        <w:t>optical flow, color thresholding, dan yang terakhir ad</w:t>
-      </w:r>
-      <w:r>
-        <w:t>a</w:t>
-      </w:r>
-      <w:r>
-        <w:t>lah penentuan posisi benda melalui epipolar geometry</w:t>
-      </w:r>
-      <w:r>
-        <w:t>.</w:t>
-      </w:r>
-    </w:p>
-    <w:p>
-      <w:pPr>
-        <w:pStyle w:val="Paragraph"/>
-      </w:pPr>
-      <w:r>
-        <w:t>Pada bagian pertama, background substraction, kamera pertama-tama akan mengambil gambar background. Gambar background adalah gambar di mana tidak ditemukan obyek dalam gambar dan gambar merupakan latar dari obyek nantinya yang tidak bergerak. Tahap ini disebut dengan tahap preprocessing. Hal ini sangat bermanfaat itu tahap-tahap selanjutnya</w:t>
-      </w:r>
-      <w:r>
-        <w:t>.</w:t>
-      </w:r>
-    </w:p>
-    <w:p>
-      <w:pPr>
-        <w:pStyle w:val="Paragraph"/>
-      </w:pPr>
-      <w:r>
-        <w:t>Bagian selanjutnya menggunakan algoritma camshift</w:t>
-      </w:r>
-    </w:p>
-    <w:p>
-      <w:pPr>
-        <w:pStyle w:val="Paragraph"/>
-      </w:pPr>
-      <w:r>
-        <w:t xml:space="preserve">Bagian selanjutnya memanfaatkan </w:t>
-      </w:r>
-      <w:r>
-        <w:t>perubahan posisi benda antar frame pada sebuah video untuk mendeteksi benda yang bergerak, hal ini disebut dengan optical flow. Hasil dari optical flow ini pada tahap selanjutnya di lihat lagi apakah batas warnanya termasuk ke dalam warna putih yang merupakan warna dari shuttle cock.</w:t>
-      </w:r>
-    </w:p>
-    <w:p>
-      <w:pPr>
-        <w:pStyle w:val="Paragraph"/>
-      </w:pPr>
-      <w:r>
-        <w:t xml:space="preserve">Tahap terakhir yaitu mengestimasi posisi dari obyek dengan menganggap obyek merupakan sebuah titik pada dua buah kamera dengan sudut pandang yang berbeda, sehingga dapat ditarik garis epipolar (epiline) untuk mendapatkan letak benda dalam ruang tiga dimensi relatif terhadap kamera. Dengan menambahkan nilai-nilai </w:t>
+        <w:t xml:space="preserve">benda dalam ruang tiga dimensi relatif terhadap kamera. Dengan menambahkan nilai-nilai </w:t>
       </w:r>
       <w:r>
         <w:t>jarak kamera dari lapangan, maka kita dapat menentukan posisi shuttle cock relatif terhadap lapangan.</w:t>
@@ -23942,14 +24049,14 @@
         </w:rPr>
         <w:tab/>
       </w:r>
-      <w:bookmarkStart w:id="68" w:name="_Toc420530020"/>
+      <w:bookmarkStart w:id="67" w:name="_Toc420530020"/>
       <w:r>
         <w:rPr>
           <w:b w:val="0"/>
         </w:rPr>
         <w:t>Background substraction</w:t>
       </w:r>
-      <w:bookmarkEnd w:id="68"/>
+      <w:bookmarkEnd w:id="67"/>
     </w:p>
     <w:p>
       <w:pPr>
@@ -23960,6 +24067,30 @@
       </w:r>
       <w:r>
         <w:t>gambar foreground yang merupakan obyek yang dicari dengan cara mengurangi gambar saat ini dengan gambar background. Sisanya berarti dapat dianggap sebagai obyek.</w:t>
+      </w:r>
+      <w:r>
+        <w:t xml:space="preserve"> Sistem ini, menggunakan fungsi backgroundsubstractionMOG2 yang disediakan oleh OpenCV. Fungsi ini berdasarkan jurnal dari Z. Zivcovic yang berjudul </w:t>
+      </w:r>
+      <w:r>
+        <w:rPr>
+          <w:i/>
+        </w:rPr>
+        <w:t>“</w:t>
+      </w:r>
+      <w:r>
+        <w:rPr>
+          <w:i/>
+        </w:rPr>
+        <w:t>Improved Adaptive Gaussian Mixture Model for Background Subtraction</w:t>
+      </w:r>
+      <w:r>
+        <w:rPr>
+          <w:i/>
+        </w:rPr>
+        <w:t>”</w:t>
+      </w:r>
+      <w:r>
+        <w:t>.</w:t>
       </w:r>
     </w:p>
     <w:p>
@@ -23974,12 +24105,11 @@
           <w:noProof/>
           <w:lang w:val="id-ID" w:eastAsia="id-ID"/>
         </w:rPr>
-        <w:lastRenderedPageBreak/>
         <w:drawing>
-          <wp:inline distT="0" distB="0" distL="0" distR="0" wp14:anchorId="78936850" wp14:editId="4A15B12F">
-            <wp:extent cx="4543425" cy="1752600"/>
-            <wp:effectExtent l="0" t="0" r="9525" b="0"/>
-            <wp:docPr id="17" name="Picture 17"/>
+          <wp:inline distT="0" distB="0" distL="0" distR="0">
+            <wp:extent cx="2768400" cy="1512000"/>
+            <wp:effectExtent l="0" t="0" r="0" b="0"/>
+            <wp:docPr id="12" name="Picture 12" descr="D:\Document\Semester 7\Seminar - Skripsi\onWork\Diagram\Algoritma BS.png"/>
             <wp:cNvGraphicFramePr>
               <a:graphicFrameLocks xmlns:a="http://schemas.openxmlformats.org/drawingml/2006/main" noChangeAspect="1"/>
             </wp:cNvGraphicFramePr>
@@ -23987,23 +24117,36 @@
               <a:graphicData uri="http://schemas.openxmlformats.org/drawingml/2006/picture">
                 <pic:pic xmlns:pic="http://schemas.openxmlformats.org/drawingml/2006/picture">
                   <pic:nvPicPr>
-                    <pic:cNvPr id="1" name=""/>
-                    <pic:cNvPicPr/>
+                    <pic:cNvPr id="0" name="Picture 2" descr="D:\Document\Semester 7\Seminar - Skripsi\onWork\Diagram\Algoritma BS.png"/>
+                    <pic:cNvPicPr>
+                      <a:picLocks noChangeAspect="1" noChangeArrowheads="1"/>
+                    </pic:cNvPicPr>
                   </pic:nvPicPr>
                   <pic:blipFill>
-                    <a:blip r:embed="rId35"/>
+                    <a:blip r:embed="rId35">
+                      <a:extLst>
+                        <a:ext uri="{28A0092B-C50C-407E-A947-70E740481C1C}">
+                          <a14:useLocalDpi xmlns:a14="http://schemas.microsoft.com/office/drawing/2010/main" val="0"/>
+                        </a:ext>
+                      </a:extLst>
+                    </a:blip>
+                    <a:srcRect/>
                     <a:stretch>
                       <a:fillRect/>
                     </a:stretch>
                   </pic:blipFill>
-                  <pic:spPr>
+                  <pic:spPr bwMode="auto">
                     <a:xfrm>
                       <a:off x="0" y="0"/>
-                      <a:ext cx="4543425" cy="1752600"/>
+                      <a:ext cx="2768400" cy="1512000"/>
                     </a:xfrm>
                     <a:prstGeom prst="rect">
                       <a:avLst/>
                     </a:prstGeom>
+                    <a:noFill/>
+                    <a:ln>
+                      <a:noFill/>
+                    </a:ln>
                   </pic:spPr>
                 </pic:pic>
               </a:graphicData>
@@ -24022,7 +24165,7 @@
           <w:lang w:val="id-ID"/>
         </w:rPr>
       </w:pPr>
-      <w:bookmarkStart w:id="69" w:name="_Toc420530048"/>
+      <w:bookmarkStart w:id="68" w:name="_Toc420530048"/>
       <w:r>
         <w:t xml:space="preserve">Gambar </w:t>
       </w:r>
@@ -24039,7 +24182,7 @@
         <w:rPr>
           <w:noProof/>
         </w:rPr>
-        <w:t>3.5.1</w:t>
+        <w:t>3.3.3</w:t>
       </w:r>
       <w:r>
         <w:fldChar w:fldCharType="end"/>
@@ -24071,17 +24214,1295 @@
         </w:rPr>
         <w:t>. Algoritma Background Substraction</w:t>
       </w:r>
-      <w:bookmarkEnd w:id="69"/>
+      <w:bookmarkEnd w:id="68"/>
     </w:p>
     <w:p>
       <w:pPr>
         <w:tabs>
           <w:tab w:val="center" w:pos="3969"/>
         </w:tabs>
+        <w:ind w:firstLine="567"/>
         <w:rPr>
           <w:lang w:val="id-ID"/>
         </w:rPr>
       </w:pPr>
+      <w:r>
+        <w:rPr>
+          <w:lang w:val="id-ID"/>
+        </w:rPr>
+        <w:t>Berikut pseudocode untuk algoritma background substraction:</w:t>
+      </w:r>
+    </w:p>
+    <w:tbl>
+      <w:tblPr>
+        <w:tblW w:w="0" w:type="auto"/>
+        <w:tblBorders>
+          <w:top w:val="single" w:sz="4" w:space="0" w:color="auto"/>
+          <w:left w:val="single" w:sz="4" w:space="0" w:color="auto"/>
+          <w:bottom w:val="single" w:sz="4" w:space="0" w:color="auto"/>
+          <w:right w:val="single" w:sz="4" w:space="0" w:color="auto"/>
+        </w:tblBorders>
+        <w:shd w:val="clear" w:color="auto" w:fill="FFFFFF"/>
+        <w:tblCellMar>
+          <w:top w:w="15" w:type="dxa"/>
+          <w:left w:w="15" w:type="dxa"/>
+          <w:bottom w:w="15" w:type="dxa"/>
+          <w:right w:w="15" w:type="dxa"/>
+        </w:tblCellMar>
+        <w:tblLook w:val="04A0" w:firstRow="1" w:lastRow="0" w:firstColumn="1" w:lastColumn="0" w:noHBand="0" w:noVBand="1"/>
+      </w:tblPr>
+      <w:tblGrid>
+        <w:gridCol w:w="7624"/>
+      </w:tblGrid>
+      <w:tr>
+        <w:tc>
+          <w:tcPr>
+            <w:tcW w:w="0" w:type="auto"/>
+            <w:shd w:val="clear" w:color="auto" w:fill="FFFFFF"/>
+            <w:tcMar>
+              <w:top w:w="0" w:type="dxa"/>
+              <w:left w:w="150" w:type="dxa"/>
+              <w:bottom w:w="0" w:type="dxa"/>
+              <w:right w:w="150" w:type="dxa"/>
+            </w:tcMar>
+          </w:tcPr>
+          <w:p>
+            <w:pPr>
+              <w:spacing w:after="0" w:line="273" w:lineRule="atLeast"/>
+              <w:jc w:val="left"/>
+              <w:rPr>
+                <w:rFonts w:ascii="Consolas" w:eastAsia="Times New Roman" w:hAnsi="Consolas" w:cs="Consolas"/>
+                <w:color w:val="333333"/>
+                <w:sz w:val="18"/>
+                <w:szCs w:val="18"/>
+                <w:lang w:val="id-ID" w:eastAsia="id-ID"/>
+              </w:rPr>
+            </w:pPr>
+            <w:r>
+              <w:rPr>
+                <w:rFonts w:ascii="Consolas" w:hAnsi="Consolas" w:cs="Consolas"/>
+                <w:color w:val="333333"/>
+                <w:sz w:val="18"/>
+                <w:szCs w:val="18"/>
+                <w:shd w:val="clear" w:color="auto" w:fill="FFFFFF"/>
+              </w:rPr>
+              <w:t xml:space="preserve">pMOG1 = </w:t>
+            </w:r>
+            <w:r>
+              <w:rPr>
+                <w:rStyle w:val="pl-k"/>
+                <w:rFonts w:ascii="Consolas" w:hAnsi="Consolas" w:cs="Consolas"/>
+                <w:color w:val="A71D5D"/>
+                <w:sz w:val="18"/>
+                <w:szCs w:val="18"/>
+                <w:shd w:val="clear" w:color="auto" w:fill="FFFFFF"/>
+              </w:rPr>
+              <w:t>new</w:t>
+            </w:r>
+            <w:r>
+              <w:rPr>
+                <w:rFonts w:ascii="Consolas" w:hAnsi="Consolas" w:cs="Consolas"/>
+                <w:color w:val="333333"/>
+                <w:sz w:val="18"/>
+                <w:szCs w:val="18"/>
+                <w:shd w:val="clear" w:color="auto" w:fill="FFFFFF"/>
+              </w:rPr>
+              <w:t xml:space="preserve"> </w:t>
+            </w:r>
+            <w:r>
+              <w:rPr>
+                <w:rStyle w:val="pl-c1"/>
+                <w:rFonts w:ascii="Consolas" w:hAnsi="Consolas" w:cs="Consolas"/>
+                <w:color w:val="0086B3"/>
+                <w:sz w:val="18"/>
+                <w:szCs w:val="18"/>
+                <w:shd w:val="clear" w:color="auto" w:fill="FFFFFF"/>
+              </w:rPr>
+              <w:t>BackgroundSubtractorMOG2</w:t>
+            </w:r>
+            <w:r>
+              <w:rPr>
+                <w:rFonts w:ascii="Consolas" w:hAnsi="Consolas" w:cs="Consolas"/>
+                <w:color w:val="333333"/>
+                <w:sz w:val="18"/>
+                <w:szCs w:val="18"/>
+                <w:shd w:val="clear" w:color="auto" w:fill="FFFFFF"/>
+              </w:rPr>
+              <w:t xml:space="preserve">(); </w:t>
+            </w:r>
+            <w:r>
+              <w:rPr>
+                <w:rStyle w:val="pl-c"/>
+                <w:rFonts w:ascii="Consolas" w:hAnsi="Consolas" w:cs="Consolas"/>
+                <w:color w:val="969896"/>
+                <w:sz w:val="18"/>
+                <w:szCs w:val="18"/>
+                <w:shd w:val="clear" w:color="auto" w:fill="FFFFFF"/>
+              </w:rPr>
+              <w:t>//MOG2 approach</w:t>
+            </w:r>
+          </w:p>
+        </w:tc>
+      </w:tr>
+      <w:tr>
+        <w:tc>
+          <w:tcPr>
+            <w:tcW w:w="0" w:type="auto"/>
+            <w:shd w:val="clear" w:color="auto" w:fill="FFFFFF"/>
+            <w:tcMar>
+              <w:top w:w="0" w:type="dxa"/>
+              <w:left w:w="150" w:type="dxa"/>
+              <w:bottom w:w="0" w:type="dxa"/>
+              <w:right w:w="150" w:type="dxa"/>
+            </w:tcMar>
+            <w:hideMark/>
+          </w:tcPr>
+          <w:p>
+            <w:pPr>
+              <w:spacing w:after="0" w:line="273" w:lineRule="atLeast"/>
+              <w:jc w:val="left"/>
+              <w:rPr>
+                <w:rFonts w:ascii="Consolas" w:eastAsia="Times New Roman" w:hAnsi="Consolas" w:cs="Consolas"/>
+                <w:color w:val="333333"/>
+                <w:sz w:val="18"/>
+                <w:szCs w:val="18"/>
+                <w:lang w:val="id-ID" w:eastAsia="id-ID"/>
+              </w:rPr>
+            </w:pPr>
+            <w:r>
+              <w:rPr>
+                <w:rFonts w:ascii="Consolas" w:eastAsia="Times New Roman" w:hAnsi="Consolas" w:cs="Consolas"/>
+                <w:color w:val="333333"/>
+                <w:sz w:val="18"/>
+                <w:szCs w:val="18"/>
+                <w:lang w:val="id-ID" w:eastAsia="id-ID"/>
+              </w:rPr>
+              <w:t>pMOG2-&gt;</w:t>
+            </w:r>
+            <w:r>
+              <w:rPr>
+                <w:rFonts w:ascii="Consolas" w:eastAsia="Times New Roman" w:hAnsi="Consolas" w:cs="Consolas"/>
+                <w:color w:val="0086B3"/>
+                <w:sz w:val="18"/>
+                <w:szCs w:val="18"/>
+                <w:lang w:val="id-ID" w:eastAsia="id-ID"/>
+              </w:rPr>
+              <w:t>operator</w:t>
+            </w:r>
+            <w:r>
+              <w:rPr>
+                <w:rFonts w:ascii="Consolas" w:eastAsia="Times New Roman" w:hAnsi="Consolas" w:cs="Consolas"/>
+                <w:color w:val="333333"/>
+                <w:sz w:val="18"/>
+                <w:szCs w:val="18"/>
+                <w:lang w:val="id-ID" w:eastAsia="id-ID"/>
+              </w:rPr>
+              <w:t>()(image2, fgMaskMOG2);</w:t>
+            </w:r>
+          </w:p>
+        </w:tc>
+      </w:tr>
+      <w:tr>
+        <w:tc>
+          <w:tcPr>
+            <w:tcW w:w="0" w:type="auto"/>
+            <w:shd w:val="clear" w:color="auto" w:fill="FFFFFF"/>
+            <w:tcMar>
+              <w:top w:w="0" w:type="dxa"/>
+              <w:left w:w="150" w:type="dxa"/>
+              <w:bottom w:w="0" w:type="dxa"/>
+              <w:right w:w="150" w:type="dxa"/>
+            </w:tcMar>
+            <w:hideMark/>
+          </w:tcPr>
+          <w:p>
+            <w:pPr>
+              <w:spacing w:after="0" w:line="273" w:lineRule="atLeast"/>
+              <w:jc w:val="left"/>
+              <w:rPr>
+                <w:rFonts w:ascii="Consolas" w:eastAsia="Times New Roman" w:hAnsi="Consolas" w:cs="Consolas"/>
+                <w:color w:val="333333"/>
+                <w:sz w:val="18"/>
+                <w:szCs w:val="18"/>
+                <w:lang w:val="id-ID" w:eastAsia="id-ID"/>
+              </w:rPr>
+            </w:pPr>
+            <w:r>
+              <w:rPr>
+                <w:rFonts w:ascii="Consolas" w:eastAsia="Times New Roman" w:hAnsi="Consolas" w:cs="Consolas"/>
+                <w:color w:val="333333"/>
+                <w:sz w:val="18"/>
+                <w:szCs w:val="18"/>
+                <w:lang w:val="id-ID" w:eastAsia="id-ID"/>
+              </w:rPr>
+              <w:t>fgMaskMOG2.</w:t>
+            </w:r>
+            <w:r>
+              <w:rPr>
+                <w:rFonts w:ascii="Consolas" w:eastAsia="Times New Roman" w:hAnsi="Consolas" w:cs="Consolas"/>
+                <w:color w:val="0086B3"/>
+                <w:sz w:val="18"/>
+                <w:szCs w:val="18"/>
+                <w:lang w:val="id-ID" w:eastAsia="id-ID"/>
+              </w:rPr>
+              <w:t>copyTo</w:t>
+            </w:r>
+            <w:r>
+              <w:rPr>
+                <w:rFonts w:ascii="Consolas" w:eastAsia="Times New Roman" w:hAnsi="Consolas" w:cs="Consolas"/>
+                <w:color w:val="333333"/>
+                <w:sz w:val="18"/>
+                <w:szCs w:val="18"/>
+                <w:lang w:val="id-ID" w:eastAsia="id-ID"/>
+              </w:rPr>
+              <w:t>(channel2[</w:t>
+            </w:r>
+            <w:r>
+              <w:rPr>
+                <w:rFonts w:ascii="Consolas" w:eastAsia="Times New Roman" w:hAnsi="Consolas" w:cs="Consolas"/>
+                <w:color w:val="0086B3"/>
+                <w:sz w:val="18"/>
+                <w:szCs w:val="18"/>
+                <w:lang w:val="id-ID" w:eastAsia="id-ID"/>
+              </w:rPr>
+              <w:t>2</w:t>
+            </w:r>
+            <w:r>
+              <w:rPr>
+                <w:rFonts w:ascii="Consolas" w:eastAsia="Times New Roman" w:hAnsi="Consolas" w:cs="Consolas"/>
+                <w:color w:val="333333"/>
+                <w:sz w:val="18"/>
+                <w:szCs w:val="18"/>
+                <w:lang w:val="id-ID" w:eastAsia="id-ID"/>
+              </w:rPr>
+              <w:t>]);</w:t>
+            </w:r>
+          </w:p>
+        </w:tc>
+      </w:tr>
+      <w:tr>
+        <w:tc>
+          <w:tcPr>
+            <w:tcW w:w="0" w:type="auto"/>
+            <w:shd w:val="clear" w:color="auto" w:fill="FFFFFF"/>
+            <w:tcMar>
+              <w:top w:w="0" w:type="dxa"/>
+              <w:left w:w="150" w:type="dxa"/>
+              <w:bottom w:w="0" w:type="dxa"/>
+              <w:right w:w="150" w:type="dxa"/>
+            </w:tcMar>
+            <w:hideMark/>
+          </w:tcPr>
+          <w:p>
+            <w:pPr>
+              <w:spacing w:after="0" w:line="273" w:lineRule="atLeast"/>
+              <w:jc w:val="left"/>
+              <w:rPr>
+                <w:rFonts w:ascii="Consolas" w:eastAsia="Times New Roman" w:hAnsi="Consolas" w:cs="Consolas"/>
+                <w:color w:val="333333"/>
+                <w:sz w:val="18"/>
+                <w:szCs w:val="18"/>
+                <w:lang w:val="id-ID" w:eastAsia="id-ID"/>
+              </w:rPr>
+            </w:pPr>
+            <w:r>
+              <w:rPr>
+                <w:rFonts w:ascii="Consolas" w:eastAsia="Times New Roman" w:hAnsi="Consolas" w:cs="Consolas"/>
+                <w:color w:val="333333"/>
+                <w:sz w:val="18"/>
+                <w:szCs w:val="18"/>
+                <w:lang w:val="id-ID" w:eastAsia="id-ID"/>
+              </w:rPr>
+              <w:t>channel2[</w:t>
+            </w:r>
+            <w:r>
+              <w:rPr>
+                <w:rFonts w:ascii="Consolas" w:eastAsia="Times New Roman" w:hAnsi="Consolas" w:cs="Consolas"/>
+                <w:color w:val="0086B3"/>
+                <w:sz w:val="18"/>
+                <w:szCs w:val="18"/>
+                <w:lang w:val="id-ID" w:eastAsia="id-ID"/>
+              </w:rPr>
+              <w:t>1</w:t>
+            </w:r>
+            <w:r>
+              <w:rPr>
+                <w:rFonts w:ascii="Consolas" w:eastAsia="Times New Roman" w:hAnsi="Consolas" w:cs="Consolas"/>
+                <w:color w:val="333333"/>
+                <w:sz w:val="18"/>
+                <w:szCs w:val="18"/>
+                <w:lang w:val="id-ID" w:eastAsia="id-ID"/>
+              </w:rPr>
+              <w:t xml:space="preserve">] = </w:t>
+            </w:r>
+            <w:r>
+              <w:rPr>
+                <w:rFonts w:ascii="Consolas" w:eastAsia="Times New Roman" w:hAnsi="Consolas" w:cs="Consolas"/>
+                <w:color w:val="0086B3"/>
+                <w:sz w:val="18"/>
+                <w:szCs w:val="18"/>
+                <w:lang w:val="id-ID" w:eastAsia="id-ID"/>
+              </w:rPr>
+              <w:t>Mat::zeros</w:t>
+            </w:r>
+            <w:r>
+              <w:rPr>
+                <w:rFonts w:ascii="Consolas" w:eastAsia="Times New Roman" w:hAnsi="Consolas" w:cs="Consolas"/>
+                <w:color w:val="333333"/>
+                <w:sz w:val="18"/>
+                <w:szCs w:val="18"/>
+                <w:lang w:val="id-ID" w:eastAsia="id-ID"/>
+              </w:rPr>
+              <w:t>(</w:t>
+            </w:r>
+            <w:r>
+              <w:rPr>
+                <w:rFonts w:ascii="Consolas" w:eastAsia="Times New Roman" w:hAnsi="Consolas" w:cs="Consolas"/>
+                <w:color w:val="0086B3"/>
+                <w:sz w:val="18"/>
+                <w:szCs w:val="18"/>
+                <w:lang w:val="id-ID" w:eastAsia="id-ID"/>
+              </w:rPr>
+              <w:t>480</w:t>
+            </w:r>
+            <w:r>
+              <w:rPr>
+                <w:rFonts w:ascii="Consolas" w:eastAsia="Times New Roman" w:hAnsi="Consolas" w:cs="Consolas"/>
+                <w:color w:val="333333"/>
+                <w:sz w:val="18"/>
+                <w:szCs w:val="18"/>
+                <w:lang w:val="id-ID" w:eastAsia="id-ID"/>
+              </w:rPr>
+              <w:t xml:space="preserve">, </w:t>
+            </w:r>
+            <w:r>
+              <w:rPr>
+                <w:rFonts w:ascii="Consolas" w:eastAsia="Times New Roman" w:hAnsi="Consolas" w:cs="Consolas"/>
+                <w:color w:val="0086B3"/>
+                <w:sz w:val="18"/>
+                <w:szCs w:val="18"/>
+                <w:lang w:val="id-ID" w:eastAsia="id-ID"/>
+              </w:rPr>
+              <w:t>640</w:t>
+            </w:r>
+            <w:r>
+              <w:rPr>
+                <w:rFonts w:ascii="Consolas" w:eastAsia="Times New Roman" w:hAnsi="Consolas" w:cs="Consolas"/>
+                <w:color w:val="333333"/>
+                <w:sz w:val="18"/>
+                <w:szCs w:val="18"/>
+                <w:lang w:val="id-ID" w:eastAsia="id-ID"/>
+              </w:rPr>
+              <w:t>, CV_8UC1 );</w:t>
+            </w:r>
+          </w:p>
+        </w:tc>
+      </w:tr>
+      <w:tr>
+        <w:tc>
+          <w:tcPr>
+            <w:tcW w:w="0" w:type="auto"/>
+            <w:shd w:val="clear" w:color="auto" w:fill="FFFFFF"/>
+            <w:tcMar>
+              <w:top w:w="0" w:type="dxa"/>
+              <w:left w:w="150" w:type="dxa"/>
+              <w:bottom w:w="0" w:type="dxa"/>
+              <w:right w:w="150" w:type="dxa"/>
+            </w:tcMar>
+            <w:hideMark/>
+          </w:tcPr>
+          <w:p>
+            <w:pPr>
+              <w:spacing w:after="0" w:line="273" w:lineRule="atLeast"/>
+              <w:jc w:val="left"/>
+              <w:rPr>
+                <w:rFonts w:ascii="Consolas" w:eastAsia="Times New Roman" w:hAnsi="Consolas" w:cs="Consolas"/>
+                <w:color w:val="333333"/>
+                <w:sz w:val="18"/>
+                <w:szCs w:val="18"/>
+                <w:lang w:val="id-ID" w:eastAsia="id-ID"/>
+              </w:rPr>
+            </w:pPr>
+            <w:r>
+              <w:rPr>
+                <w:rFonts w:ascii="Consolas" w:eastAsia="Times New Roman" w:hAnsi="Consolas" w:cs="Consolas"/>
+                <w:color w:val="333333"/>
+                <w:sz w:val="18"/>
+                <w:szCs w:val="18"/>
+                <w:lang w:val="id-ID" w:eastAsia="id-ID"/>
+              </w:rPr>
+              <w:t>channel2[</w:t>
+            </w:r>
+            <w:r>
+              <w:rPr>
+                <w:rFonts w:ascii="Consolas" w:eastAsia="Times New Roman" w:hAnsi="Consolas" w:cs="Consolas"/>
+                <w:color w:val="0086B3"/>
+                <w:sz w:val="18"/>
+                <w:szCs w:val="18"/>
+                <w:lang w:val="id-ID" w:eastAsia="id-ID"/>
+              </w:rPr>
+              <w:t>0</w:t>
+            </w:r>
+            <w:r>
+              <w:rPr>
+                <w:rFonts w:ascii="Consolas" w:eastAsia="Times New Roman" w:hAnsi="Consolas" w:cs="Consolas"/>
+                <w:color w:val="333333"/>
+                <w:sz w:val="18"/>
+                <w:szCs w:val="18"/>
+                <w:lang w:val="id-ID" w:eastAsia="id-ID"/>
+              </w:rPr>
+              <w:t xml:space="preserve">] = </w:t>
+            </w:r>
+            <w:r>
+              <w:rPr>
+                <w:rFonts w:ascii="Consolas" w:eastAsia="Times New Roman" w:hAnsi="Consolas" w:cs="Consolas"/>
+                <w:color w:val="0086B3"/>
+                <w:sz w:val="18"/>
+                <w:szCs w:val="18"/>
+                <w:lang w:val="id-ID" w:eastAsia="id-ID"/>
+              </w:rPr>
+              <w:t>Mat::zeros</w:t>
+            </w:r>
+            <w:r>
+              <w:rPr>
+                <w:rFonts w:ascii="Consolas" w:eastAsia="Times New Roman" w:hAnsi="Consolas" w:cs="Consolas"/>
+                <w:color w:val="333333"/>
+                <w:sz w:val="18"/>
+                <w:szCs w:val="18"/>
+                <w:lang w:val="id-ID" w:eastAsia="id-ID"/>
+              </w:rPr>
+              <w:t>(</w:t>
+            </w:r>
+            <w:r>
+              <w:rPr>
+                <w:rFonts w:ascii="Consolas" w:eastAsia="Times New Roman" w:hAnsi="Consolas" w:cs="Consolas"/>
+                <w:color w:val="0086B3"/>
+                <w:sz w:val="18"/>
+                <w:szCs w:val="18"/>
+                <w:lang w:val="id-ID" w:eastAsia="id-ID"/>
+              </w:rPr>
+              <w:t>480</w:t>
+            </w:r>
+            <w:r>
+              <w:rPr>
+                <w:rFonts w:ascii="Consolas" w:eastAsia="Times New Roman" w:hAnsi="Consolas" w:cs="Consolas"/>
+                <w:color w:val="333333"/>
+                <w:sz w:val="18"/>
+                <w:szCs w:val="18"/>
+                <w:lang w:val="id-ID" w:eastAsia="id-ID"/>
+              </w:rPr>
+              <w:t xml:space="preserve">, </w:t>
+            </w:r>
+            <w:r>
+              <w:rPr>
+                <w:rFonts w:ascii="Consolas" w:eastAsia="Times New Roman" w:hAnsi="Consolas" w:cs="Consolas"/>
+                <w:color w:val="0086B3"/>
+                <w:sz w:val="18"/>
+                <w:szCs w:val="18"/>
+                <w:lang w:val="id-ID" w:eastAsia="id-ID"/>
+              </w:rPr>
+              <w:t>640</w:t>
+            </w:r>
+            <w:r>
+              <w:rPr>
+                <w:rFonts w:ascii="Consolas" w:eastAsia="Times New Roman" w:hAnsi="Consolas" w:cs="Consolas"/>
+                <w:color w:val="333333"/>
+                <w:sz w:val="18"/>
+                <w:szCs w:val="18"/>
+                <w:lang w:val="id-ID" w:eastAsia="id-ID"/>
+              </w:rPr>
+              <w:t>, CV_8UC1 );</w:t>
+            </w:r>
+          </w:p>
+        </w:tc>
+      </w:tr>
+      <w:tr>
+        <w:tc>
+          <w:tcPr>
+            <w:tcW w:w="0" w:type="auto"/>
+            <w:shd w:val="clear" w:color="auto" w:fill="FFFFFF"/>
+            <w:tcMar>
+              <w:top w:w="0" w:type="dxa"/>
+              <w:left w:w="150" w:type="dxa"/>
+              <w:bottom w:w="0" w:type="dxa"/>
+              <w:right w:w="150" w:type="dxa"/>
+            </w:tcMar>
+            <w:hideMark/>
+          </w:tcPr>
+          <w:p>
+            <w:pPr>
+              <w:spacing w:after="0" w:line="273" w:lineRule="atLeast"/>
+              <w:jc w:val="left"/>
+              <w:rPr>
+                <w:rFonts w:ascii="Consolas" w:eastAsia="Times New Roman" w:hAnsi="Consolas" w:cs="Consolas"/>
+                <w:color w:val="333333"/>
+                <w:sz w:val="18"/>
+                <w:szCs w:val="18"/>
+                <w:lang w:val="id-ID" w:eastAsia="id-ID"/>
+              </w:rPr>
+            </w:pPr>
+            <w:r>
+              <w:rPr>
+                <w:rFonts w:ascii="Consolas" w:eastAsia="Times New Roman" w:hAnsi="Consolas" w:cs="Consolas"/>
+                <w:color w:val="0086B3"/>
+                <w:sz w:val="18"/>
+                <w:szCs w:val="18"/>
+                <w:lang w:val="id-ID" w:eastAsia="id-ID"/>
+              </w:rPr>
+              <w:t>merge</w:t>
+            </w:r>
+            <w:r>
+              <w:rPr>
+                <w:rFonts w:ascii="Consolas" w:eastAsia="Times New Roman" w:hAnsi="Consolas" w:cs="Consolas"/>
+                <w:color w:val="333333"/>
+                <w:sz w:val="18"/>
+                <w:szCs w:val="18"/>
+                <w:lang w:val="id-ID" w:eastAsia="id-ID"/>
+              </w:rPr>
+              <w:t xml:space="preserve">(channel2, </w:t>
+            </w:r>
+            <w:r>
+              <w:rPr>
+                <w:rFonts w:ascii="Consolas" w:eastAsia="Times New Roman" w:hAnsi="Consolas" w:cs="Consolas"/>
+                <w:color w:val="0086B3"/>
+                <w:sz w:val="18"/>
+                <w:szCs w:val="18"/>
+                <w:lang w:val="id-ID" w:eastAsia="id-ID"/>
+              </w:rPr>
+              <w:t>3</w:t>
+            </w:r>
+            <w:r>
+              <w:rPr>
+                <w:rFonts w:ascii="Consolas" w:eastAsia="Times New Roman" w:hAnsi="Consolas" w:cs="Consolas"/>
+                <w:color w:val="333333"/>
+                <w:sz w:val="18"/>
+                <w:szCs w:val="18"/>
+                <w:lang w:val="id-ID" w:eastAsia="id-ID"/>
+              </w:rPr>
+              <w:t>, image2);</w:t>
+            </w:r>
+          </w:p>
+        </w:tc>
+      </w:tr>
+      <w:tr>
+        <w:tc>
+          <w:tcPr>
+            <w:tcW w:w="0" w:type="auto"/>
+            <w:shd w:val="clear" w:color="auto" w:fill="FFFFFF"/>
+            <w:tcMar>
+              <w:top w:w="0" w:type="dxa"/>
+              <w:left w:w="150" w:type="dxa"/>
+              <w:bottom w:w="0" w:type="dxa"/>
+              <w:right w:w="150" w:type="dxa"/>
+            </w:tcMar>
+            <w:hideMark/>
+          </w:tcPr>
+          <w:p>
+            <w:pPr>
+              <w:spacing w:after="0" w:line="270" w:lineRule="atLeast"/>
+              <w:rPr>
+                <w:rFonts w:eastAsia="Times New Roman" w:cs="Times New Roman"/>
+                <w:sz w:val="20"/>
+                <w:szCs w:val="20"/>
+                <w:lang w:val="id-ID" w:eastAsia="id-ID"/>
+              </w:rPr>
+            </w:pPr>
+            <w:r>
+              <w:rPr>
+                <w:rFonts w:eastAsia="Times New Roman" w:cs="Times New Roman"/>
+                <w:sz w:val="20"/>
+                <w:szCs w:val="20"/>
+                <w:lang w:val="id-ID" w:eastAsia="id-ID"/>
+              </w:rPr>
+              <w:t xml:space="preserve"> </w:t>
+            </w:r>
+          </w:p>
+        </w:tc>
+      </w:tr>
+      <w:tr>
+        <w:tc>
+          <w:tcPr>
+            <w:tcW w:w="0" w:type="auto"/>
+            <w:shd w:val="clear" w:color="auto" w:fill="FFFFFF"/>
+            <w:tcMar>
+              <w:top w:w="0" w:type="dxa"/>
+              <w:left w:w="150" w:type="dxa"/>
+              <w:bottom w:w="0" w:type="dxa"/>
+              <w:right w:w="150" w:type="dxa"/>
+            </w:tcMar>
+            <w:hideMark/>
+          </w:tcPr>
+          <w:p>
+            <w:pPr>
+              <w:spacing w:after="0" w:line="273" w:lineRule="atLeast"/>
+              <w:jc w:val="left"/>
+              <w:rPr>
+                <w:rFonts w:ascii="Consolas" w:eastAsia="Times New Roman" w:hAnsi="Consolas" w:cs="Consolas"/>
+                <w:color w:val="333333"/>
+                <w:sz w:val="18"/>
+                <w:szCs w:val="18"/>
+                <w:lang w:val="id-ID" w:eastAsia="id-ID"/>
+              </w:rPr>
+            </w:pPr>
+            <w:r>
+              <w:rPr>
+                <w:rFonts w:ascii="Consolas" w:eastAsia="Times New Roman" w:hAnsi="Consolas" w:cs="Consolas"/>
+                <w:color w:val="969896"/>
+                <w:sz w:val="18"/>
+                <w:szCs w:val="18"/>
+                <w:lang w:val="id-ID" w:eastAsia="id-ID"/>
+              </w:rPr>
+              <w:t>//morphological opening (removes small objects from the foreground)</w:t>
+            </w:r>
+          </w:p>
+        </w:tc>
+      </w:tr>
+      <w:tr>
+        <w:tc>
+          <w:tcPr>
+            <w:tcW w:w="0" w:type="auto"/>
+            <w:shd w:val="clear" w:color="auto" w:fill="FFFFFF"/>
+            <w:tcMar>
+              <w:top w:w="0" w:type="dxa"/>
+              <w:left w:w="150" w:type="dxa"/>
+              <w:bottom w:w="0" w:type="dxa"/>
+              <w:right w:w="150" w:type="dxa"/>
+            </w:tcMar>
+            <w:hideMark/>
+          </w:tcPr>
+          <w:p>
+            <w:pPr>
+              <w:spacing w:after="0" w:line="273" w:lineRule="atLeast"/>
+              <w:jc w:val="left"/>
+              <w:rPr>
+                <w:rFonts w:ascii="Consolas" w:eastAsia="Times New Roman" w:hAnsi="Consolas" w:cs="Consolas"/>
+                <w:color w:val="333333"/>
+                <w:sz w:val="18"/>
+                <w:szCs w:val="18"/>
+                <w:lang w:val="id-ID" w:eastAsia="id-ID"/>
+              </w:rPr>
+            </w:pPr>
+            <w:r>
+              <w:rPr>
+                <w:rFonts w:ascii="Consolas" w:eastAsia="Times New Roman" w:hAnsi="Consolas" w:cs="Consolas"/>
+                <w:color w:val="0086B3"/>
+                <w:sz w:val="18"/>
+                <w:szCs w:val="18"/>
+                <w:lang w:val="id-ID" w:eastAsia="id-ID"/>
+              </w:rPr>
+              <w:t>erode</w:t>
+            </w:r>
+            <w:r>
+              <w:rPr>
+                <w:rFonts w:ascii="Consolas" w:eastAsia="Times New Roman" w:hAnsi="Consolas" w:cs="Consolas"/>
+                <w:color w:val="333333"/>
+                <w:sz w:val="18"/>
+                <w:szCs w:val="18"/>
+                <w:lang w:val="id-ID" w:eastAsia="id-ID"/>
+              </w:rPr>
+              <w:t xml:space="preserve">(image2, image2, </w:t>
+            </w:r>
+            <w:r>
+              <w:rPr>
+                <w:rFonts w:ascii="Consolas" w:eastAsia="Times New Roman" w:hAnsi="Consolas" w:cs="Consolas"/>
+                <w:color w:val="0086B3"/>
+                <w:sz w:val="18"/>
+                <w:szCs w:val="18"/>
+                <w:lang w:val="id-ID" w:eastAsia="id-ID"/>
+              </w:rPr>
+              <w:t>getStructuringElement</w:t>
+            </w:r>
+            <w:r>
+              <w:rPr>
+                <w:rFonts w:ascii="Consolas" w:eastAsia="Times New Roman" w:hAnsi="Consolas" w:cs="Consolas"/>
+                <w:color w:val="333333"/>
+                <w:sz w:val="18"/>
+                <w:szCs w:val="18"/>
+                <w:lang w:val="id-ID" w:eastAsia="id-ID"/>
+              </w:rPr>
+              <w:t xml:space="preserve">(MORPH_ELLIPSE, </w:t>
+            </w:r>
+            <w:r>
+              <w:rPr>
+                <w:rFonts w:ascii="Consolas" w:eastAsia="Times New Roman" w:hAnsi="Consolas" w:cs="Consolas"/>
+                <w:color w:val="0086B3"/>
+                <w:sz w:val="18"/>
+                <w:szCs w:val="18"/>
+                <w:lang w:val="id-ID" w:eastAsia="id-ID"/>
+              </w:rPr>
+              <w:t>Size</w:t>
+            </w:r>
+            <w:r>
+              <w:rPr>
+                <w:rFonts w:ascii="Consolas" w:eastAsia="Times New Roman" w:hAnsi="Consolas" w:cs="Consolas"/>
+                <w:color w:val="333333"/>
+                <w:sz w:val="18"/>
+                <w:szCs w:val="18"/>
+                <w:lang w:val="id-ID" w:eastAsia="id-ID"/>
+              </w:rPr>
+              <w:t>(</w:t>
+            </w:r>
+            <w:r>
+              <w:rPr>
+                <w:rFonts w:ascii="Consolas" w:eastAsia="Times New Roman" w:hAnsi="Consolas" w:cs="Consolas"/>
+                <w:color w:val="0086B3"/>
+                <w:sz w:val="18"/>
+                <w:szCs w:val="18"/>
+                <w:lang w:val="id-ID" w:eastAsia="id-ID"/>
+              </w:rPr>
+              <w:t>8</w:t>
+            </w:r>
+            <w:r>
+              <w:rPr>
+                <w:rFonts w:ascii="Consolas" w:eastAsia="Times New Roman" w:hAnsi="Consolas" w:cs="Consolas"/>
+                <w:color w:val="333333"/>
+                <w:sz w:val="18"/>
+                <w:szCs w:val="18"/>
+                <w:lang w:val="id-ID" w:eastAsia="id-ID"/>
+              </w:rPr>
+              <w:t xml:space="preserve">, </w:t>
+            </w:r>
+            <w:r>
+              <w:rPr>
+                <w:rFonts w:ascii="Consolas" w:eastAsia="Times New Roman" w:hAnsi="Consolas" w:cs="Consolas"/>
+                <w:color w:val="0086B3"/>
+                <w:sz w:val="18"/>
+                <w:szCs w:val="18"/>
+                <w:lang w:val="id-ID" w:eastAsia="id-ID"/>
+              </w:rPr>
+              <w:t>8</w:t>
+            </w:r>
+            <w:r>
+              <w:rPr>
+                <w:rFonts w:ascii="Consolas" w:eastAsia="Times New Roman" w:hAnsi="Consolas" w:cs="Consolas"/>
+                <w:color w:val="333333"/>
+                <w:sz w:val="18"/>
+                <w:szCs w:val="18"/>
+                <w:lang w:val="id-ID" w:eastAsia="id-ID"/>
+              </w:rPr>
+              <w:t>)) );</w:t>
+            </w:r>
+          </w:p>
+        </w:tc>
+      </w:tr>
+      <w:tr>
+        <w:tc>
+          <w:tcPr>
+            <w:tcW w:w="0" w:type="auto"/>
+            <w:shd w:val="clear" w:color="auto" w:fill="FFFFFF"/>
+            <w:tcMar>
+              <w:top w:w="0" w:type="dxa"/>
+              <w:left w:w="150" w:type="dxa"/>
+              <w:bottom w:w="0" w:type="dxa"/>
+              <w:right w:w="150" w:type="dxa"/>
+            </w:tcMar>
+            <w:hideMark/>
+          </w:tcPr>
+          <w:p>
+            <w:pPr>
+              <w:spacing w:after="0" w:line="273" w:lineRule="atLeast"/>
+              <w:jc w:val="left"/>
+              <w:rPr>
+                <w:rFonts w:ascii="Consolas" w:eastAsia="Times New Roman" w:hAnsi="Consolas" w:cs="Consolas"/>
+                <w:color w:val="333333"/>
+                <w:sz w:val="18"/>
+                <w:szCs w:val="18"/>
+                <w:lang w:val="id-ID" w:eastAsia="id-ID"/>
+              </w:rPr>
+            </w:pPr>
+            <w:r>
+              <w:rPr>
+                <w:rFonts w:ascii="Consolas" w:eastAsia="Times New Roman" w:hAnsi="Consolas" w:cs="Consolas"/>
+                <w:color w:val="0086B3"/>
+                <w:sz w:val="18"/>
+                <w:szCs w:val="18"/>
+                <w:lang w:val="id-ID" w:eastAsia="id-ID"/>
+              </w:rPr>
+              <w:t>dilate</w:t>
+            </w:r>
+            <w:r>
+              <w:rPr>
+                <w:rFonts w:ascii="Consolas" w:eastAsia="Times New Roman" w:hAnsi="Consolas" w:cs="Consolas"/>
+                <w:color w:val="333333"/>
+                <w:sz w:val="18"/>
+                <w:szCs w:val="18"/>
+                <w:lang w:val="id-ID" w:eastAsia="id-ID"/>
+              </w:rPr>
+              <w:t xml:space="preserve">(image2, image2, </w:t>
+            </w:r>
+            <w:r>
+              <w:rPr>
+                <w:rFonts w:ascii="Consolas" w:eastAsia="Times New Roman" w:hAnsi="Consolas" w:cs="Consolas"/>
+                <w:color w:val="0086B3"/>
+                <w:sz w:val="18"/>
+                <w:szCs w:val="18"/>
+                <w:lang w:val="id-ID" w:eastAsia="id-ID"/>
+              </w:rPr>
+              <w:t>getStructuringElement</w:t>
+            </w:r>
+            <w:r>
+              <w:rPr>
+                <w:rFonts w:ascii="Consolas" w:eastAsia="Times New Roman" w:hAnsi="Consolas" w:cs="Consolas"/>
+                <w:color w:val="333333"/>
+                <w:sz w:val="18"/>
+                <w:szCs w:val="18"/>
+                <w:lang w:val="id-ID" w:eastAsia="id-ID"/>
+              </w:rPr>
+              <w:t xml:space="preserve">(MORPH_ELLIPSE, </w:t>
+            </w:r>
+            <w:r>
+              <w:rPr>
+                <w:rFonts w:ascii="Consolas" w:eastAsia="Times New Roman" w:hAnsi="Consolas" w:cs="Consolas"/>
+                <w:color w:val="0086B3"/>
+                <w:sz w:val="18"/>
+                <w:szCs w:val="18"/>
+                <w:lang w:val="id-ID" w:eastAsia="id-ID"/>
+              </w:rPr>
+              <w:t>Size</w:t>
+            </w:r>
+            <w:r>
+              <w:rPr>
+                <w:rFonts w:ascii="Consolas" w:eastAsia="Times New Roman" w:hAnsi="Consolas" w:cs="Consolas"/>
+                <w:color w:val="333333"/>
+                <w:sz w:val="18"/>
+                <w:szCs w:val="18"/>
+                <w:lang w:val="id-ID" w:eastAsia="id-ID"/>
+              </w:rPr>
+              <w:t>(</w:t>
+            </w:r>
+            <w:r>
+              <w:rPr>
+                <w:rFonts w:ascii="Consolas" w:eastAsia="Times New Roman" w:hAnsi="Consolas" w:cs="Consolas"/>
+                <w:color w:val="0086B3"/>
+                <w:sz w:val="18"/>
+                <w:szCs w:val="18"/>
+                <w:lang w:val="id-ID" w:eastAsia="id-ID"/>
+              </w:rPr>
+              <w:t>8</w:t>
+            </w:r>
+            <w:r>
+              <w:rPr>
+                <w:rFonts w:ascii="Consolas" w:eastAsia="Times New Roman" w:hAnsi="Consolas" w:cs="Consolas"/>
+                <w:color w:val="333333"/>
+                <w:sz w:val="18"/>
+                <w:szCs w:val="18"/>
+                <w:lang w:val="id-ID" w:eastAsia="id-ID"/>
+              </w:rPr>
+              <w:t xml:space="preserve">, </w:t>
+            </w:r>
+            <w:r>
+              <w:rPr>
+                <w:rFonts w:ascii="Consolas" w:eastAsia="Times New Roman" w:hAnsi="Consolas" w:cs="Consolas"/>
+                <w:color w:val="0086B3"/>
+                <w:sz w:val="18"/>
+                <w:szCs w:val="18"/>
+                <w:lang w:val="id-ID" w:eastAsia="id-ID"/>
+              </w:rPr>
+              <w:t>8</w:t>
+            </w:r>
+            <w:r>
+              <w:rPr>
+                <w:rFonts w:ascii="Consolas" w:eastAsia="Times New Roman" w:hAnsi="Consolas" w:cs="Consolas"/>
+                <w:color w:val="333333"/>
+                <w:sz w:val="18"/>
+                <w:szCs w:val="18"/>
+                <w:lang w:val="id-ID" w:eastAsia="id-ID"/>
+              </w:rPr>
+              <w:t>)) );</w:t>
+            </w:r>
+          </w:p>
+        </w:tc>
+      </w:tr>
+      <w:tr>
+        <w:tc>
+          <w:tcPr>
+            <w:tcW w:w="0" w:type="auto"/>
+            <w:shd w:val="clear" w:color="auto" w:fill="FFFFFF"/>
+            <w:tcMar>
+              <w:top w:w="0" w:type="dxa"/>
+              <w:left w:w="150" w:type="dxa"/>
+              <w:bottom w:w="0" w:type="dxa"/>
+              <w:right w:w="150" w:type="dxa"/>
+            </w:tcMar>
+            <w:hideMark/>
+          </w:tcPr>
+          <w:p>
+            <w:pPr>
+              <w:spacing w:after="0" w:line="270" w:lineRule="atLeast"/>
+              <w:rPr>
+                <w:rFonts w:eastAsia="Times New Roman" w:cs="Times New Roman"/>
+                <w:sz w:val="20"/>
+                <w:szCs w:val="20"/>
+                <w:lang w:val="id-ID" w:eastAsia="id-ID"/>
+              </w:rPr>
+            </w:pPr>
+            <w:r>
+              <w:rPr>
+                <w:rFonts w:eastAsia="Times New Roman" w:cs="Times New Roman"/>
+                <w:sz w:val="20"/>
+                <w:szCs w:val="20"/>
+                <w:lang w:val="id-ID" w:eastAsia="id-ID"/>
+              </w:rPr>
+              <w:t xml:space="preserve"> </w:t>
+            </w:r>
+          </w:p>
+        </w:tc>
+      </w:tr>
+      <w:tr>
+        <w:tc>
+          <w:tcPr>
+            <w:tcW w:w="0" w:type="auto"/>
+            <w:shd w:val="clear" w:color="auto" w:fill="FFFFFF"/>
+            <w:tcMar>
+              <w:top w:w="0" w:type="dxa"/>
+              <w:left w:w="150" w:type="dxa"/>
+              <w:bottom w:w="0" w:type="dxa"/>
+              <w:right w:w="150" w:type="dxa"/>
+            </w:tcMar>
+            <w:hideMark/>
+          </w:tcPr>
+          <w:p>
+            <w:pPr>
+              <w:spacing w:after="0" w:line="273" w:lineRule="atLeast"/>
+              <w:jc w:val="left"/>
+              <w:rPr>
+                <w:rFonts w:ascii="Consolas" w:eastAsia="Times New Roman" w:hAnsi="Consolas" w:cs="Consolas"/>
+                <w:color w:val="333333"/>
+                <w:sz w:val="18"/>
+                <w:szCs w:val="18"/>
+                <w:lang w:val="id-ID" w:eastAsia="id-ID"/>
+              </w:rPr>
+            </w:pPr>
+            <w:r>
+              <w:rPr>
+                <w:rFonts w:ascii="Consolas" w:eastAsia="Times New Roman" w:hAnsi="Consolas" w:cs="Consolas"/>
+                <w:color w:val="969896"/>
+                <w:sz w:val="18"/>
+                <w:szCs w:val="18"/>
+                <w:lang w:val="id-ID" w:eastAsia="id-ID"/>
+              </w:rPr>
+              <w:t>//morphological closing (removes small holes from the foreground)</w:t>
+            </w:r>
+          </w:p>
+        </w:tc>
+      </w:tr>
+      <w:tr>
+        <w:tc>
+          <w:tcPr>
+            <w:tcW w:w="0" w:type="auto"/>
+            <w:shd w:val="clear" w:color="auto" w:fill="FFFFFF"/>
+            <w:tcMar>
+              <w:top w:w="0" w:type="dxa"/>
+              <w:left w:w="150" w:type="dxa"/>
+              <w:bottom w:w="0" w:type="dxa"/>
+              <w:right w:w="150" w:type="dxa"/>
+            </w:tcMar>
+            <w:hideMark/>
+          </w:tcPr>
+          <w:p>
+            <w:pPr>
+              <w:spacing w:after="0" w:line="273" w:lineRule="atLeast"/>
+              <w:jc w:val="left"/>
+              <w:rPr>
+                <w:rFonts w:ascii="Consolas" w:eastAsia="Times New Roman" w:hAnsi="Consolas" w:cs="Consolas"/>
+                <w:color w:val="333333"/>
+                <w:sz w:val="18"/>
+                <w:szCs w:val="18"/>
+                <w:lang w:val="id-ID" w:eastAsia="id-ID"/>
+              </w:rPr>
+            </w:pPr>
+            <w:r>
+              <w:rPr>
+                <w:rFonts w:ascii="Consolas" w:eastAsia="Times New Roman" w:hAnsi="Consolas" w:cs="Consolas"/>
+                <w:color w:val="0086B3"/>
+                <w:sz w:val="18"/>
+                <w:szCs w:val="18"/>
+                <w:lang w:val="id-ID" w:eastAsia="id-ID"/>
+              </w:rPr>
+              <w:t>dilate</w:t>
+            </w:r>
+            <w:r>
+              <w:rPr>
+                <w:rFonts w:ascii="Consolas" w:eastAsia="Times New Roman" w:hAnsi="Consolas" w:cs="Consolas"/>
+                <w:color w:val="333333"/>
+                <w:sz w:val="18"/>
+                <w:szCs w:val="18"/>
+                <w:lang w:val="id-ID" w:eastAsia="id-ID"/>
+              </w:rPr>
+              <w:t xml:space="preserve">(image2, image2, </w:t>
+            </w:r>
+            <w:r>
+              <w:rPr>
+                <w:rFonts w:ascii="Consolas" w:eastAsia="Times New Roman" w:hAnsi="Consolas" w:cs="Consolas"/>
+                <w:color w:val="0086B3"/>
+                <w:sz w:val="18"/>
+                <w:szCs w:val="18"/>
+                <w:lang w:val="id-ID" w:eastAsia="id-ID"/>
+              </w:rPr>
+              <w:t>getStructuringElement</w:t>
+            </w:r>
+            <w:r>
+              <w:rPr>
+                <w:rFonts w:ascii="Consolas" w:eastAsia="Times New Roman" w:hAnsi="Consolas" w:cs="Consolas"/>
+                <w:color w:val="333333"/>
+                <w:sz w:val="18"/>
+                <w:szCs w:val="18"/>
+                <w:lang w:val="id-ID" w:eastAsia="id-ID"/>
+              </w:rPr>
+              <w:t xml:space="preserve">(MORPH_ELLIPSE, </w:t>
+            </w:r>
+            <w:r>
+              <w:rPr>
+                <w:rFonts w:ascii="Consolas" w:eastAsia="Times New Roman" w:hAnsi="Consolas" w:cs="Consolas"/>
+                <w:color w:val="0086B3"/>
+                <w:sz w:val="18"/>
+                <w:szCs w:val="18"/>
+                <w:lang w:val="id-ID" w:eastAsia="id-ID"/>
+              </w:rPr>
+              <w:t>Size</w:t>
+            </w:r>
+            <w:r>
+              <w:rPr>
+                <w:rFonts w:ascii="Consolas" w:eastAsia="Times New Roman" w:hAnsi="Consolas" w:cs="Consolas"/>
+                <w:color w:val="333333"/>
+                <w:sz w:val="18"/>
+                <w:szCs w:val="18"/>
+                <w:lang w:val="id-ID" w:eastAsia="id-ID"/>
+              </w:rPr>
+              <w:t>(</w:t>
+            </w:r>
+            <w:r>
+              <w:rPr>
+                <w:rFonts w:ascii="Consolas" w:eastAsia="Times New Roman" w:hAnsi="Consolas" w:cs="Consolas"/>
+                <w:color w:val="0086B3"/>
+                <w:sz w:val="18"/>
+                <w:szCs w:val="18"/>
+                <w:lang w:val="id-ID" w:eastAsia="id-ID"/>
+              </w:rPr>
+              <w:t>8</w:t>
+            </w:r>
+            <w:r>
+              <w:rPr>
+                <w:rFonts w:ascii="Consolas" w:eastAsia="Times New Roman" w:hAnsi="Consolas" w:cs="Consolas"/>
+                <w:color w:val="333333"/>
+                <w:sz w:val="18"/>
+                <w:szCs w:val="18"/>
+                <w:lang w:val="id-ID" w:eastAsia="id-ID"/>
+              </w:rPr>
+              <w:t xml:space="preserve">, </w:t>
+            </w:r>
+            <w:r>
+              <w:rPr>
+                <w:rFonts w:ascii="Consolas" w:eastAsia="Times New Roman" w:hAnsi="Consolas" w:cs="Consolas"/>
+                <w:color w:val="0086B3"/>
+                <w:sz w:val="18"/>
+                <w:szCs w:val="18"/>
+                <w:lang w:val="id-ID" w:eastAsia="id-ID"/>
+              </w:rPr>
+              <w:t>8</w:t>
+            </w:r>
+            <w:r>
+              <w:rPr>
+                <w:rFonts w:ascii="Consolas" w:eastAsia="Times New Roman" w:hAnsi="Consolas" w:cs="Consolas"/>
+                <w:color w:val="333333"/>
+                <w:sz w:val="18"/>
+                <w:szCs w:val="18"/>
+                <w:lang w:val="id-ID" w:eastAsia="id-ID"/>
+              </w:rPr>
+              <w:t>)) );</w:t>
+            </w:r>
+          </w:p>
+        </w:tc>
+      </w:tr>
+      <w:tr>
+        <w:tc>
+          <w:tcPr>
+            <w:tcW w:w="0" w:type="auto"/>
+            <w:shd w:val="clear" w:color="auto" w:fill="FFFFFF"/>
+            <w:tcMar>
+              <w:top w:w="0" w:type="dxa"/>
+              <w:left w:w="150" w:type="dxa"/>
+              <w:bottom w:w="0" w:type="dxa"/>
+              <w:right w:w="150" w:type="dxa"/>
+            </w:tcMar>
+            <w:hideMark/>
+          </w:tcPr>
+          <w:p>
+            <w:pPr>
+              <w:spacing w:after="0" w:line="273" w:lineRule="atLeast"/>
+              <w:jc w:val="left"/>
+              <w:rPr>
+                <w:rFonts w:ascii="Consolas" w:eastAsia="Times New Roman" w:hAnsi="Consolas" w:cs="Consolas"/>
+                <w:color w:val="333333"/>
+                <w:sz w:val="18"/>
+                <w:szCs w:val="18"/>
+                <w:lang w:val="id-ID" w:eastAsia="id-ID"/>
+              </w:rPr>
+            </w:pPr>
+            <w:r>
+              <w:rPr>
+                <w:rFonts w:ascii="Consolas" w:eastAsia="Times New Roman" w:hAnsi="Consolas" w:cs="Consolas"/>
+                <w:color w:val="0086B3"/>
+                <w:sz w:val="18"/>
+                <w:szCs w:val="18"/>
+                <w:lang w:val="id-ID" w:eastAsia="id-ID"/>
+              </w:rPr>
+              <w:lastRenderedPageBreak/>
+              <w:t>erode</w:t>
+            </w:r>
+            <w:r>
+              <w:rPr>
+                <w:rFonts w:ascii="Consolas" w:eastAsia="Times New Roman" w:hAnsi="Consolas" w:cs="Consolas"/>
+                <w:color w:val="333333"/>
+                <w:sz w:val="18"/>
+                <w:szCs w:val="18"/>
+                <w:lang w:val="id-ID" w:eastAsia="id-ID"/>
+              </w:rPr>
+              <w:t xml:space="preserve">(image2, image2, </w:t>
+            </w:r>
+            <w:r>
+              <w:rPr>
+                <w:rFonts w:ascii="Consolas" w:eastAsia="Times New Roman" w:hAnsi="Consolas" w:cs="Consolas"/>
+                <w:color w:val="0086B3"/>
+                <w:sz w:val="18"/>
+                <w:szCs w:val="18"/>
+                <w:lang w:val="id-ID" w:eastAsia="id-ID"/>
+              </w:rPr>
+              <w:t>getStructuringElement</w:t>
+            </w:r>
+            <w:r>
+              <w:rPr>
+                <w:rFonts w:ascii="Consolas" w:eastAsia="Times New Roman" w:hAnsi="Consolas" w:cs="Consolas"/>
+                <w:color w:val="333333"/>
+                <w:sz w:val="18"/>
+                <w:szCs w:val="18"/>
+                <w:lang w:val="id-ID" w:eastAsia="id-ID"/>
+              </w:rPr>
+              <w:t xml:space="preserve">(MORPH_ELLIPSE, </w:t>
+            </w:r>
+            <w:r>
+              <w:rPr>
+                <w:rFonts w:ascii="Consolas" w:eastAsia="Times New Roman" w:hAnsi="Consolas" w:cs="Consolas"/>
+                <w:color w:val="0086B3"/>
+                <w:sz w:val="18"/>
+                <w:szCs w:val="18"/>
+                <w:lang w:val="id-ID" w:eastAsia="id-ID"/>
+              </w:rPr>
+              <w:t>Size</w:t>
+            </w:r>
+            <w:r>
+              <w:rPr>
+                <w:rFonts w:ascii="Consolas" w:eastAsia="Times New Roman" w:hAnsi="Consolas" w:cs="Consolas"/>
+                <w:color w:val="333333"/>
+                <w:sz w:val="18"/>
+                <w:szCs w:val="18"/>
+                <w:lang w:val="id-ID" w:eastAsia="id-ID"/>
+              </w:rPr>
+              <w:t>(</w:t>
+            </w:r>
+            <w:r>
+              <w:rPr>
+                <w:rFonts w:ascii="Consolas" w:eastAsia="Times New Roman" w:hAnsi="Consolas" w:cs="Consolas"/>
+                <w:color w:val="0086B3"/>
+                <w:sz w:val="18"/>
+                <w:szCs w:val="18"/>
+                <w:lang w:val="id-ID" w:eastAsia="id-ID"/>
+              </w:rPr>
+              <w:t>8</w:t>
+            </w:r>
+            <w:r>
+              <w:rPr>
+                <w:rFonts w:ascii="Consolas" w:eastAsia="Times New Roman" w:hAnsi="Consolas" w:cs="Consolas"/>
+                <w:color w:val="333333"/>
+                <w:sz w:val="18"/>
+                <w:szCs w:val="18"/>
+                <w:lang w:val="id-ID" w:eastAsia="id-ID"/>
+              </w:rPr>
+              <w:t xml:space="preserve">, </w:t>
+            </w:r>
+            <w:r>
+              <w:rPr>
+                <w:rFonts w:ascii="Consolas" w:eastAsia="Times New Roman" w:hAnsi="Consolas" w:cs="Consolas"/>
+                <w:color w:val="0086B3"/>
+                <w:sz w:val="18"/>
+                <w:szCs w:val="18"/>
+                <w:lang w:val="id-ID" w:eastAsia="id-ID"/>
+              </w:rPr>
+              <w:t>8</w:t>
+            </w:r>
+            <w:r>
+              <w:rPr>
+                <w:rFonts w:ascii="Consolas" w:eastAsia="Times New Roman" w:hAnsi="Consolas" w:cs="Consolas"/>
+                <w:color w:val="333333"/>
+                <w:sz w:val="18"/>
+                <w:szCs w:val="18"/>
+                <w:lang w:val="id-ID" w:eastAsia="id-ID"/>
+              </w:rPr>
+              <w:t>)) );</w:t>
+            </w:r>
+          </w:p>
+        </w:tc>
+      </w:tr>
+    </w:tbl>
+    <w:p>
+      <w:pPr>
+        <w:pStyle w:val="Caption"/>
+        <w:tabs>
+          <w:tab w:val="center" w:pos="3969"/>
+        </w:tabs>
+        <w:spacing w:before="240"/>
+        <w:rPr>
+          <w:lang w:val="id-ID"/>
+        </w:rPr>
+      </w:pPr>
+      <w:r>
+        <w:t xml:space="preserve">Gambar </w:t>
+      </w:r>
+      <w:r>
+        <w:fldChar w:fldCharType="begin"/>
+      </w:r>
+      <w:r>
+        <w:instrText xml:space="preserve"> STYLEREF 2 \s </w:instrText>
+      </w:r>
+      <w:r>
+        <w:fldChar w:fldCharType="separate"/>
+      </w:r>
+      <w:r>
+        <w:rPr>
+          <w:noProof/>
+        </w:rPr>
+        <w:t>3.3.3</w:t>
+      </w:r>
+      <w:r>
+        <w:fldChar w:fldCharType="end"/>
+      </w:r>
+      <w:r>
+        <w:t>.</w:t>
+      </w:r>
+      <w:r>
+        <w:fldChar w:fldCharType="begin"/>
+      </w:r>
+      <w:r>
+        <w:instrText xml:space="preserve"> SEQ Gambar \* ARABIC \s 2 </w:instrText>
+      </w:r>
+      <w:r>
+        <w:fldChar w:fldCharType="separate"/>
+      </w:r>
+      <w:r>
+        <w:rPr>
+          <w:noProof/>
+        </w:rPr>
+        <w:t>1</w:t>
+      </w:r>
+      <w:r>
+        <w:fldChar w:fldCharType="end"/>
+      </w:r>
+      <w:r>
+        <w:rPr>
+          <w:lang w:val="id-ID"/>
+        </w:rPr>
+        <w:t>. Pseudocode background substraction</w:t>
+      </w:r>
     </w:p>
     <w:p>
       <w:pPr>
@@ -24108,39 +25529,73 @@
         </w:rPr>
         <w:tab/>
       </w:r>
-      <w:bookmarkStart w:id="70" w:name="_Toc420530021"/>
+      <w:bookmarkStart w:id="69" w:name="_Toc420530023"/>
       <w:r>
         <w:rPr>
           <w:b w:val="0"/>
         </w:rPr>
-        <w:t>Optical Flow</w:t>
-      </w:r>
-      <w:bookmarkEnd w:id="70"/>
+        <w:t>Camshift berbasis kalman filter</w:t>
+      </w:r>
     </w:p>
     <w:p>
       <w:pPr>
         <w:pStyle w:val="Paragraph"/>
       </w:pPr>
       <w:r>
-        <w:t>Namun, background substraction saja tidak cukup untuk mendeteksi obyek yang kita inginkan, properti obyek lain yang bisa dimanfaatkan adalah gerakan obyek. Hal ini dapat dideteksi dengan algoritma optical flow. Algoritma ini mirip dengan background substraction, terdapat sebuah frame yang dikurangi nilainya dengan frame lain. Bedanya, pada algoritma optical flow, frame saat ini dikrangi dengan frame sebelumnya, hal ini untuk mendeteksi perubahan piksel jyang ada pada frame yang dapat diasumsikan sebagai sebuah gerakan.</w:t>
-      </w:r>
-    </w:p>
-    <w:p>
-      <w:pPr>
-        <w:tabs>
-          <w:tab w:val="center" w:pos="3969"/>
-        </w:tabs>
+        <w:t xml:space="preserve">Langkah berikutnya setelah didapatkan foreground adalah menerapkan algoritma camshift berbasis kalman filter. </w:t>
+      </w:r>
+      <w:r>
+        <w:t>Algoritma ini dipilih karena kemampuannya untuk menentukan dan memperbaharui jendela deteksi obyek dan memperbaharui ukuran, posisi, dan bentuk jendela. Hal ini memungkinkan sistem untuk mengabaikan gangguan yang berada di luar jendela deteksi.</w:t>
+      </w:r>
+    </w:p>
+    <w:p>
+      <w:pPr>
+        <w:pStyle w:val="Paragraph"/>
+      </w:pPr>
+      <w:r>
+        <w:t>Masukan dari algoritma camshift berupa histogram yang menggambarkan suatu nilai. Dalam sistem ini, masukan yang digunakan adalah nilai Hue dari nilai HSV (</w:t>
+      </w:r>
+      <w:r>
+        <w:rPr>
+          <w:i/>
+        </w:rPr>
+        <w:t>Hue, Saturation, Value</w:t>
+      </w:r>
+      <w:r>
+        <w:t>) gambar. Ruang warna HSV dipilih karena dianggap mampu mengekspresikan warna dengan lebih akurat.</w:t>
+      </w:r>
+    </w:p>
+    <w:p>
+      <w:pPr>
+        <w:pStyle w:val="Paragraph"/>
+      </w:pPr>
+      <w:r>
+        <w:t>Sedangkan a</w:t>
+      </w:r>
+      <w:r>
+        <w:t>lgoritma kalman filter di sini adalah algoritma yang digunakan untuk memprediksi lokasi obyek yang paling mungkin pada frame saat ini berdasarkan hasil dari pencarian obyek pada frame-frame sebelumnya, algoritma ini lalu mencari obyek pencarian pada area di sekitar lokasi. Bila target ditemukan pada area pencarian, lanjutkan proses ke frame selanjutnya. Kunci dari kalman filter adalah prediksi dan perbaruan nilai.</w:t>
+      </w:r>
+      <w:r>
+        <w:t xml:space="preserve"> Hal ini dibutuhkan karena pada deteksi benda yang bergerak cukup cepat terdapat frame-frame di mana obyek tidak terdeteksi, sehingga agar jendela pencarian tetap bergerak sesuai dengan pergerakan obyek, jendela pencarian diberikan nilai prediksi dari kalman filter. Berikut diagram yang menjelaskan cara kerja algoritma camshift berbasis kalman filter:</w:t>
+      </w:r>
+    </w:p>
+    <w:p>
+      <w:pPr>
+        <w:pStyle w:val="Paragraph"/>
+        <w:ind w:firstLine="0"/>
+        <w:jc w:val="center"/>
       </w:pPr>
       <w:r>
         <w:rPr>
           <w:noProof/>
-          <w:lang w:val="id-ID" w:eastAsia="id-ID"/>
-        </w:rPr>
+          <w:lang w:eastAsia="id-ID"/>
+        </w:rPr>
+        <w:lastRenderedPageBreak/>
         <w:drawing>
-          <wp:inline distT="0" distB="0" distL="0" distR="0" wp14:anchorId="3D3B361C" wp14:editId="2397A871">
-            <wp:extent cx="5039995" cy="1639570"/>
-            <wp:effectExtent l="0" t="0" r="8255" b="0"/>
-            <wp:docPr id="18" name="Picture 18"/>
+          <wp:inline distT="0" distB="0" distL="0" distR="0">
+            <wp:extent cx="2487600" cy="5101200"/>
+            <wp:effectExtent l="0" t="0" r="8255" b="4445"/>
+            <wp:docPr id="15" name="Picture 15" descr="D:\Document\Semester 7\Seminar - Skripsi\onWork\Diagram\Camshift diagram.png"/>
             <wp:cNvGraphicFramePr>
               <a:graphicFrameLocks xmlns:a="http://schemas.openxmlformats.org/drawingml/2006/main" noChangeAspect="1"/>
             </wp:cNvGraphicFramePr>
@@ -24148,23 +25603,36 @@
               <a:graphicData uri="http://schemas.openxmlformats.org/drawingml/2006/picture">
                 <pic:pic xmlns:pic="http://schemas.openxmlformats.org/drawingml/2006/picture">
                   <pic:nvPicPr>
-                    <pic:cNvPr id="1" name=""/>
-                    <pic:cNvPicPr/>
+                    <pic:cNvPr id="0" name="Picture 3" descr="D:\Document\Semester 7\Seminar - Skripsi\onWork\Diagram\Camshift diagram.png"/>
+                    <pic:cNvPicPr>
+                      <a:picLocks noChangeAspect="1" noChangeArrowheads="1"/>
+                    </pic:cNvPicPr>
                   </pic:nvPicPr>
                   <pic:blipFill>
-                    <a:blip r:embed="rId36"/>
+                    <a:blip r:embed="rId36">
+                      <a:extLst>
+                        <a:ext uri="{28A0092B-C50C-407E-A947-70E740481C1C}">
+                          <a14:useLocalDpi xmlns:a14="http://schemas.microsoft.com/office/drawing/2010/main" val="0"/>
+                        </a:ext>
+                      </a:extLst>
+                    </a:blip>
+                    <a:srcRect/>
                     <a:stretch>
                       <a:fillRect/>
                     </a:stretch>
                   </pic:blipFill>
-                  <pic:spPr>
+                  <pic:spPr bwMode="auto">
                     <a:xfrm>
                       <a:off x="0" y="0"/>
-                      <a:ext cx="5039995" cy="1639570"/>
+                      <a:ext cx="2487600" cy="5101200"/>
                     </a:xfrm>
                     <a:prstGeom prst="rect">
                       <a:avLst/>
                     </a:prstGeom>
+                    <a:noFill/>
+                    <a:ln>
+                      <a:noFill/>
+                    </a:ln>
                   </pic:spPr>
                 </pic:pic>
               </a:graphicData>
@@ -24172,82 +25640,17 @@
           </wp:inline>
         </w:drawing>
       </w:r>
-    </w:p>
-    <w:p>
-      <w:pPr>
-        <w:pStyle w:val="Caption"/>
-        <w:tabs>
-          <w:tab w:val="center" w:pos="3969"/>
-        </w:tabs>
-        <w:rPr>
-          <w:lang w:val="id-ID"/>
-        </w:rPr>
-      </w:pPr>
-      <w:bookmarkStart w:id="71" w:name="_Toc420530049"/>
-      <w:r>
-        <w:t xml:space="preserve">Gambar </w:t>
-      </w:r>
-      <w:r>
-        <w:fldChar w:fldCharType="begin"/>
-      </w:r>
-      <w:r>
-        <w:instrText xml:space="preserve"> STYLEREF 2 \s </w:instrText>
-      </w:r>
-      <w:r>
-        <w:fldChar w:fldCharType="separate"/>
-      </w:r>
-      <w:r>
-        <w:rPr>
-          <w:noProof/>
-        </w:rPr>
-        <w:t>3.5.2</w:t>
-      </w:r>
-      <w:r>
-        <w:fldChar w:fldCharType="end"/>
-      </w:r>
-      <w:r>
-        <w:t>.</w:t>
-      </w:r>
-      <w:r>
-        <w:fldChar w:fldCharType="begin"/>
-      </w:r>
-      <w:r>
-        <w:instrText xml:space="preserve"> SEQ Gambar \* ARABIC \s 2 </w:instrText>
-      </w:r>
-      <w:r>
-        <w:fldChar w:fldCharType="separate"/>
-      </w:r>
-      <w:r>
-        <w:rPr>
-          <w:noProof/>
-        </w:rPr>
-        <w:t>1</w:t>
-      </w:r>
-      <w:r>
-        <w:fldChar w:fldCharType="end"/>
-      </w:r>
-      <w:r>
-        <w:rPr>
-          <w:lang w:val="id-ID"/>
-        </w:rPr>
-        <w:t xml:space="preserve">. Algoritma </w:t>
-      </w:r>
-      <w:r>
-        <w:rPr>
-          <w:lang w:val="id-ID"/>
-        </w:rPr>
-        <w:t>Optical Flow</w:t>
-      </w:r>
-      <w:bookmarkEnd w:id="71"/>
-    </w:p>
-    <w:p>
-      <w:pPr>
-        <w:tabs>
-          <w:tab w:val="center" w:pos="3969"/>
-        </w:tabs>
-        <w:rPr>
-          <w:lang w:val="id-ID"/>
-        </w:rPr>
+      <w:bookmarkStart w:id="70" w:name="_GoBack"/>
+      <w:bookmarkEnd w:id="70"/>
+    </w:p>
+    <w:p>
+      <w:pPr>
+        <w:pStyle w:val="Paragraph"/>
+      </w:pPr>
+    </w:p>
+    <w:p>
+      <w:pPr>
+        <w:pStyle w:val="Paragraph"/>
       </w:pPr>
     </w:p>
     <w:p>
@@ -24267,56 +25670,42 @@
         <w:rPr>
           <w:b w:val="0"/>
         </w:rPr>
-        <w:lastRenderedPageBreak/>
-        <w:t xml:space="preserve"> </w:t>
+        <w:t xml:space="preserve"> E</w:t>
       </w:r>
       <w:r>
         <w:rPr>
           <w:b w:val="0"/>
         </w:rPr>
-        <w:tab/>
-      </w:r>
-      <w:bookmarkStart w:id="72" w:name="_Toc420530022"/>
-      <w:r>
-        <w:rPr>
-          <w:b w:val="0"/>
-        </w:rPr>
-        <w:t>Color Thresholding</w:t>
-      </w:r>
-      <w:bookmarkEnd w:id="72"/>
+        <w:t>pipolar Geometry</w:t>
+      </w:r>
+      <w:bookmarkEnd w:id="69"/>
     </w:p>
     <w:p>
       <w:pPr>
         <w:pStyle w:val="Paragraph"/>
       </w:pPr>
       <w:r>
-        <w:t>Setelah didapatkan foreground image yang terdiri dari benda-benda yang bergerak, diperlukan sebuah mekanisme lagi untuk menentukan obyek yang terdeteksi tersebut merupakan obyek yang kita cari. Maka, dapat dilakukan color thresholding untuk menentukan apakah obyek berwarna putih atau tidak</w:t>
-      </w:r>
-      <w:r>
-        <w:t>.</w:t>
-      </w:r>
-    </w:p>
-    <w:p>
-      <w:pPr>
-        <w:pStyle w:val="Paragraph"/>
-      </w:pPr>
+        <w:t>Ketika obyek sudah ditemukan dan dianggap sebagai sebuah titik oleh kamera, maka dapat diestimasi posisinya dalam ruang tiga dimensi dengan cara membandingkannya dengan gambar dari kamera dari sudut pandang lain. Salah satu algoritma yang dapat dipakai dalah epipolar geometri.</w:t>
+      </w:r>
     </w:p>
     <w:p>
       <w:pPr>
         <w:tabs>
           <w:tab w:val="center" w:pos="3969"/>
         </w:tabs>
+        <w:jc w:val="center"/>
       </w:pPr>
       <w:r>
         <w:rPr>
           <w:noProof/>
           <w:lang w:val="id-ID" w:eastAsia="id-ID"/>
         </w:rPr>
+        <w:lastRenderedPageBreak/>
         <w:drawing>
-          <wp:inline distT="0" distB="0" distL="0" distR="0" wp14:anchorId="0C25A97B" wp14:editId="1BE39087">
-            <wp:extent cx="5039995" cy="710565"/>
-            <wp:effectExtent l="0" t="0" r="8255" b="0"/>
-            <wp:docPr id="22" name="Picture 22"/>
+          <wp:inline distT="0" distB="0" distL="0" distR="0" wp14:anchorId="042C5168" wp14:editId="333BA566">
+            <wp:extent cx="2981325" cy="1762125"/>
+            <wp:effectExtent l="0" t="0" r="9525" b="9525"/>
+            <wp:docPr id="21" name="Picture 21"/>
             <wp:cNvGraphicFramePr>
               <a:graphicFrameLocks xmlns:a="http://schemas.openxmlformats.org/drawingml/2006/main" noChangeAspect="1"/>
             </wp:cNvGraphicFramePr>
@@ -24336,168 +25725,6 @@
                   <pic:spPr>
                     <a:xfrm>
                       <a:off x="0" y="0"/>
-                      <a:ext cx="5039995" cy="710565"/>
-                    </a:xfrm>
-                    <a:prstGeom prst="rect">
-                      <a:avLst/>
-                    </a:prstGeom>
-                  </pic:spPr>
-                </pic:pic>
-              </a:graphicData>
-            </a:graphic>
-          </wp:inline>
-        </w:drawing>
-      </w:r>
-    </w:p>
-    <w:p>
-      <w:pPr>
-        <w:pStyle w:val="Caption"/>
-        <w:tabs>
-          <w:tab w:val="center" w:pos="3969"/>
-        </w:tabs>
-        <w:rPr>
-          <w:lang w:val="id-ID"/>
-        </w:rPr>
-      </w:pPr>
-      <w:bookmarkStart w:id="73" w:name="_Toc420530050"/>
-      <w:r>
-        <w:t xml:space="preserve">Gambar </w:t>
-      </w:r>
-      <w:r>
-        <w:fldChar w:fldCharType="begin"/>
-      </w:r>
-      <w:r>
-        <w:instrText xml:space="preserve"> STYLEREF 2 \s </w:instrText>
-      </w:r>
-      <w:r>
-        <w:fldChar w:fldCharType="separate"/>
-      </w:r>
-      <w:r>
-        <w:rPr>
-          <w:noProof/>
-        </w:rPr>
-        <w:t>3.5.3</w:t>
-      </w:r>
-      <w:r>
-        <w:fldChar w:fldCharType="end"/>
-      </w:r>
-      <w:r>
-        <w:t>.</w:t>
-      </w:r>
-      <w:r>
-        <w:fldChar w:fldCharType="begin"/>
-      </w:r>
-      <w:r>
-        <w:instrText xml:space="preserve"> SEQ Gambar \* ARABIC \s 2 </w:instrText>
-      </w:r>
-      <w:r>
-        <w:fldChar w:fldCharType="separate"/>
-      </w:r>
-      <w:r>
-        <w:rPr>
-          <w:noProof/>
-        </w:rPr>
-        <w:t>1</w:t>
-      </w:r>
-      <w:r>
-        <w:fldChar w:fldCharType="end"/>
-      </w:r>
-      <w:r>
-        <w:rPr>
-          <w:lang w:val="id-ID"/>
-        </w:rPr>
-        <w:t>. Algoritma Color Thresholding</w:t>
-      </w:r>
-      <w:bookmarkEnd w:id="73"/>
-    </w:p>
-    <w:p>
-      <w:pPr>
-        <w:tabs>
-          <w:tab w:val="center" w:pos="3969"/>
-        </w:tabs>
-        <w:rPr>
-          <w:lang w:val="id-ID"/>
-        </w:rPr>
-      </w:pPr>
-    </w:p>
-    <w:p>
-      <w:pPr>
-        <w:pStyle w:val="Heading2"/>
-        <w:numPr>
-          <w:ilvl w:val="2"/>
-          <w:numId w:val="48"/>
-        </w:numPr>
-        <w:ind w:left="567" w:hanging="567"/>
-        <w:jc w:val="left"/>
-        <w:rPr>
-          <w:b w:val="0"/>
-        </w:rPr>
-      </w:pPr>
-      <w:r>
-        <w:rPr>
-          <w:b w:val="0"/>
-        </w:rPr>
-        <w:t xml:space="preserve"> </w:t>
-      </w:r>
-      <w:r>
-        <w:rPr>
-          <w:b w:val="0"/>
-        </w:rPr>
-        <w:tab/>
-      </w:r>
-      <w:bookmarkStart w:id="74" w:name="_Toc420530023"/>
-      <w:r>
-        <w:rPr>
-          <w:b w:val="0"/>
-        </w:rPr>
-        <w:t>Epipolar Geometry</w:t>
-      </w:r>
-      <w:bookmarkEnd w:id="74"/>
-    </w:p>
-    <w:p>
-      <w:pPr>
-        <w:pStyle w:val="Paragraph"/>
-      </w:pPr>
-      <w:r>
-        <w:t>Ketika obyek sudah ditemukan dan dianggap sebagai sebuah titik oleh kamera, maka dapat diestimasi posisinya dalam ruang tiga dimensi dengan cara membandingkannya dengan gambar dari kamera dari sudut pandang lain. Salah satu algoritma yang dapat dipakai dalah epipolar geometri.</w:t>
-      </w:r>
-    </w:p>
-    <w:p>
-      <w:pPr>
-        <w:tabs>
-          <w:tab w:val="center" w:pos="3969"/>
-        </w:tabs>
-        <w:jc w:val="center"/>
-      </w:pPr>
-      <w:r>
-        <w:rPr>
-          <w:noProof/>
-          <w:lang w:val="id-ID" w:eastAsia="id-ID"/>
-        </w:rPr>
-        <w:drawing>
-          <wp:inline distT="0" distB="0" distL="0" distR="0" wp14:anchorId="042C5168" wp14:editId="333BA566">
-            <wp:extent cx="2981325" cy="1762125"/>
-            <wp:effectExtent l="0" t="0" r="9525" b="9525"/>
-            <wp:docPr id="21" name="Picture 21"/>
-            <wp:cNvGraphicFramePr>
-              <a:graphicFrameLocks xmlns:a="http://schemas.openxmlformats.org/drawingml/2006/main" noChangeAspect="1"/>
-            </wp:cNvGraphicFramePr>
-            <a:graphic xmlns:a="http://schemas.openxmlformats.org/drawingml/2006/main">
-              <a:graphicData uri="http://schemas.openxmlformats.org/drawingml/2006/picture">
-                <pic:pic xmlns:pic="http://schemas.openxmlformats.org/drawingml/2006/picture">
-                  <pic:nvPicPr>
-                    <pic:cNvPr id="1" name=""/>
-                    <pic:cNvPicPr/>
-                  </pic:nvPicPr>
-                  <pic:blipFill>
-                    <a:blip r:embed="rId38"/>
-                    <a:stretch>
-                      <a:fillRect/>
-                    </a:stretch>
-                  </pic:blipFill>
-                  <pic:spPr>
-                    <a:xfrm>
-                      <a:off x="0" y="0"/>
                       <a:ext cx="2981325" cy="1762125"/>
                     </a:xfrm>
                     <a:prstGeom prst="rect">
@@ -24521,7 +25748,7 @@
           <w:lang w:val="id-ID"/>
         </w:rPr>
       </w:pPr>
-      <w:bookmarkStart w:id="75" w:name="_Toc420530051"/>
+      <w:bookmarkStart w:id="71" w:name="_Toc420530051"/>
       <w:r>
         <w:t xml:space="preserve">Gambar </w:t>
       </w:r>
@@ -24570,7 +25797,7 @@
         </w:rPr>
         <w:t>. Algoritma Epipolar Geometry</w:t>
       </w:r>
-      <w:bookmarkEnd w:id="75"/>
+      <w:bookmarkEnd w:id="71"/>
     </w:p>
     <w:p>
       <w:pPr>
@@ -24600,11 +25827,11 @@
         <w:lastRenderedPageBreak/>
         <w:br/>
       </w:r>
-      <w:bookmarkStart w:id="76" w:name="_Toc420530024"/>
+      <w:bookmarkStart w:id="72" w:name="_Toc420530024"/>
       <w:r>
         <w:t>EKSPERIMEN DAN DATA</w:t>
       </w:r>
-      <w:bookmarkEnd w:id="76"/>
+      <w:bookmarkEnd w:id="72"/>
     </w:p>
     <w:p>
       <w:pPr>
@@ -24632,11 +25859,11 @@
         <w:lastRenderedPageBreak/>
         <w:br/>
       </w:r>
-      <w:bookmarkStart w:id="77" w:name="_Toc420530025"/>
+      <w:bookmarkStart w:id="73" w:name="_Toc420530025"/>
       <w:r>
         <w:t>KESIMPULAN</w:t>
       </w:r>
-      <w:bookmarkEnd w:id="77"/>
+      <w:bookmarkEnd w:id="73"/>
     </w:p>
     <w:p>
       <w:pPr>
@@ -24803,12 +26030,12 @@
       <w:pPr>
         <w:pStyle w:val="Heading1"/>
       </w:pPr>
-      <w:bookmarkStart w:id="78" w:name="_Toc420530026"/>
+      <w:bookmarkStart w:id="74" w:name="_Toc420530026"/>
       <w:r>
         <w:lastRenderedPageBreak/>
         <w:t>DAFTAR PUSTAKA</w:t>
       </w:r>
-      <w:bookmarkEnd w:id="78"/>
+      <w:bookmarkEnd w:id="74"/>
     </w:p>
     <w:sdt>
       <w:sdtPr>
@@ -24818,14 +26045,12 @@
           <w:docPartUnique/>
         </w:docPartObj>
       </w:sdtPr>
-      <w:sdtEndPr/>
       <w:sdtContent>
         <w:sdt>
           <w:sdtPr>
             <w:id w:val="-573587230"/>
             <w:bibliography/>
           </w:sdtPr>
-          <w:sdtEndPr/>
           <w:sdtContent>
             <w:p>
               <w:pPr>
@@ -25642,7 +26867,7 @@
           <w:rPr>
             <w:noProof/>
           </w:rPr>
-          <w:t>31</w:t>
+          <w:t>37</w:t>
         </w:r>
         <w:r>
           <w:rPr>
@@ -32754,7 +33979,7 @@
 </file>
 
 <file path=customXml/itemProps1.xml><?xml version="1.0" encoding="utf-8"?>
-<ds:datastoreItem xmlns:ds="http://schemas.openxmlformats.org/officeDocument/2006/customXml" ds:itemID="{BD052FFE-266D-4E1C-BFE6-24AC8AD0D865}">
+<ds:datastoreItem xmlns:ds="http://schemas.openxmlformats.org/officeDocument/2006/customXml" ds:itemID="{420AC7FC-60B1-4DE6-B231-98BF0D031355}">
   <ds:schemaRefs>
     <ds:schemaRef ds:uri="http://schemas.openxmlformats.org/officeDocument/2006/bibliography"/>
   </ds:schemaRefs>

</xml_diff>

<commit_message>
adding new static data
</commit_message>
<xml_diff>
--- a/onWork/Skripsi_DeanZakaHidayat_.docx
+++ b/onWork/Skripsi_DeanZakaHidayat_.docx
@@ -2696,15 +2696,7 @@
         <w:t xml:space="preserve"> camshift berbasis kalman filter</w:t>
       </w:r>
       <w:r>
-        <w:t xml:space="preserve">. Metode ini dipilih karena fleksibilitasnya dalam penentuan obyek sehingga obyek dapat dianggap sebagai satu titik ataupun rekonstruksi dari titik-titik yang </w:t>
-      </w:r>
-      <w:proofErr w:type="gramStart"/>
-      <w:r>
-        <w:t>sama</w:t>
-      </w:r>
-      <w:proofErr w:type="gramEnd"/>
-      <w:r>
-        <w:t xml:space="preserve"> yang dilihat dari prespektif kamera yang berbeda.</w:t>
+        <w:t>. Metode ini dipilih karena fleksibilitasnya dalam penentuan obyek sehingga obyek dapat dianggap sebagai satu titik ataupun rekonstruksi dari titik-titik yang sama yang dilihat dari prespektif kamera yang berbeda.</w:t>
       </w:r>
     </w:p>
     <w:p>
@@ -17399,19 +17391,11 @@
         </w:rPr>
         <w:t xml:space="preserve">Sistem </w:t>
       </w:r>
-      <w:proofErr w:type="gramStart"/>
       <w:r>
         <w:rPr>
           <w:lang w:val="en-US"/>
         </w:rPr>
-        <w:t>apa</w:t>
-      </w:r>
-      <w:proofErr w:type="gramEnd"/>
-      <w:r>
-        <w:rPr>
-          <w:lang w:val="en-US"/>
-        </w:rPr>
-        <w:t xml:space="preserve"> pun yang diprogram, apakah itu </w:t>
+        <w:t xml:space="preserve">apa pun yang diprogram, apakah itu </w:t>
       </w:r>
       <w:r>
         <w:t xml:space="preserve">robot </w:t>
@@ -17462,21 +17446,7 @@
         <w:rPr>
           <w:lang w:val="en-US"/>
         </w:rPr>
-        <w:t xml:space="preserve">mana yang akan dijalankan. Kesamaan terminologi programming ini tentu </w:t>
-      </w:r>
-      <w:proofErr w:type="gramStart"/>
-      <w:r>
-        <w:rPr>
-          <w:lang w:val="en-US"/>
-        </w:rPr>
-        <w:t>akan</w:t>
-      </w:r>
-      <w:proofErr w:type="gramEnd"/>
-      <w:r>
-        <w:rPr>
-          <w:lang w:val="en-US"/>
-        </w:rPr>
-        <w:t xml:space="preserve"> memudahkan programmer untuk</w:t>
+        <w:t>mana yang akan dijalankan. Kesamaan terminologi programming ini tentu akan memudahkan programmer untuk</w:t>
       </w:r>
       <w:r>
         <w:rPr>
@@ -25640,13 +25610,90 @@
           </wp:inline>
         </w:drawing>
       </w:r>
+    </w:p>
+    <w:p>
+      <w:pPr>
+        <w:pStyle w:val="Caption"/>
+        <w:tabs>
+          <w:tab w:val="center" w:pos="3969"/>
+        </w:tabs>
+        <w:rPr>
+          <w:lang w:val="id-ID"/>
+        </w:rPr>
+      </w:pPr>
+      <w:r>
+        <w:t xml:space="preserve">Gambar </w:t>
+      </w:r>
+      <w:r>
+        <w:fldChar w:fldCharType="begin"/>
+      </w:r>
+      <w:r>
+        <w:instrText xml:space="preserve"> STYLEREF 2 \s </w:instrText>
+      </w:r>
+      <w:r>
+        <w:fldChar w:fldCharType="separate"/>
+      </w:r>
+      <w:r>
+        <w:rPr>
+          <w:noProof/>
+        </w:rPr>
+        <w:t>3.3.3</w:t>
+      </w:r>
+      <w:r>
+        <w:fldChar w:fldCharType="end"/>
+      </w:r>
+      <w:r>
+        <w:t>.</w:t>
+      </w:r>
+      <w:r>
+        <w:fldChar w:fldCharType="begin"/>
+      </w:r>
+      <w:r>
+        <w:instrText xml:space="preserve"> SEQ Gambar \* ARABIC \s 2 </w:instrText>
+      </w:r>
+      <w:r>
+        <w:fldChar w:fldCharType="separate"/>
+      </w:r>
+      <w:r>
+        <w:rPr>
+          <w:noProof/>
+        </w:rPr>
+        <w:t>1</w:t>
+      </w:r>
+      <w:r>
+        <w:fldChar w:fldCharType="end"/>
+      </w:r>
+      <w:r>
+        <w:rPr>
+          <w:lang w:val="id-ID"/>
+        </w:rPr>
+        <w:t>. A</w:t>
+      </w:r>
+      <w:r>
+        <w:rPr>
+          <w:lang w:val="id-ID"/>
+        </w:rPr>
+        <w:t>lgoritma camshift berbasis kalman filter</w:t>
+      </w:r>
+    </w:p>
+    <w:p>
+      <w:pPr>
+        <w:pStyle w:val="Paragraph"/>
+      </w:pPr>
+      <w:r>
+        <w:t>Berikut pseudocode untuk a</w:t>
+      </w:r>
+      <w:r>
+        <w:t>lgoritma camshift berbasis kalman filter:</w:t>
+      </w:r>
+    </w:p>
+    <w:p>
+      <w:pPr>
+        <w:pStyle w:val="Paragraph"/>
+        <w:ind w:firstLine="0"/>
+      </w:pPr>
       <w:bookmarkStart w:id="70" w:name="_GoBack"/>
       <w:bookmarkEnd w:id="70"/>
-    </w:p>
-    <w:p>
-      <w:pPr>
-        <w:pStyle w:val="Paragraph"/>
-      </w:pPr>
     </w:p>
     <w:p>
       <w:pPr>
@@ -25685,7 +25732,11 @@
         <w:pStyle w:val="Paragraph"/>
       </w:pPr>
       <w:r>
-        <w:t>Ketika obyek sudah ditemukan dan dianggap sebagai sebuah titik oleh kamera, maka dapat diestimasi posisinya dalam ruang tiga dimensi dengan cara membandingkannya dengan gambar dari kamera dari sudut pandang lain. Salah satu algoritma yang dapat dipakai dalah epipolar geometri.</w:t>
+        <w:t xml:space="preserve">Ketika obyek sudah ditemukan dan dianggap sebagai sebuah titik oleh kamera, maka dapat diestimasi posisinya dalam ruang tiga dimensi dengan cara </w:t>
+      </w:r>
+      <w:r>
+        <w:lastRenderedPageBreak/>
+        <w:t>membandingkannya dengan gambar dari kamera dari sudut pandang lain. Salah satu algoritma yang dapat dipakai dalah epipolar geometri.</w:t>
       </w:r>
     </w:p>
     <w:p>
@@ -25700,7 +25751,6 @@
           <w:noProof/>
           <w:lang w:val="id-ID" w:eastAsia="id-ID"/>
         </w:rPr>
-        <w:lastRenderedPageBreak/>
         <w:drawing>
           <wp:inline distT="0" distB="0" distL="0" distR="0" wp14:anchorId="042C5168" wp14:editId="333BA566">
             <wp:extent cx="2981325" cy="1762125"/>
@@ -26867,7 +26917,7 @@
           <w:rPr>
             <w:noProof/>
           </w:rPr>
-          <w:t>37</w:t>
+          <w:t>38</w:t>
         </w:r>
         <w:r>
           <w:rPr>
@@ -33979,7 +34029,7 @@
 </file>
 
 <file path=customXml/itemProps1.xml><?xml version="1.0" encoding="utf-8"?>
-<ds:datastoreItem xmlns:ds="http://schemas.openxmlformats.org/officeDocument/2006/customXml" ds:itemID="{420AC7FC-60B1-4DE6-B231-98BF0D031355}">
+<ds:datastoreItem xmlns:ds="http://schemas.openxmlformats.org/officeDocument/2006/customXml" ds:itemID="{213FD5CA-7BA6-4714-A561-9A324066908A}">
   <ds:schemaRefs>
     <ds:schemaRef ds:uri="http://schemas.openxmlformats.org/officeDocument/2006/bibliography"/>
   </ds:schemaRefs>

</xml_diff>

<commit_message>
adding template for bab 4
</commit_message>
<xml_diff>
--- a/onWork/Skripsi_DeanZakaHidayat_.docx
+++ b/onWork/Skripsi_DeanZakaHidayat_.docx
@@ -37101,19 +37101,153 @@
       <w:r>
         <w:t>ANALISIS</w:t>
       </w:r>
-      <w:bookmarkStart w:id="73" w:name="_GoBack"/>
-      <w:bookmarkEnd w:id="73"/>
     </w:p>
     <w:p>
       <w:pPr>
         <w:tabs>
           <w:tab w:val="center" w:pos="3969"/>
         </w:tabs>
-        <w:rPr>
-          <w:lang w:val="id-ID"/>
-        </w:rPr>
-      </w:pPr>
-      <w:r>
+      </w:pPr>
+    </w:p>
+    <w:p>
+      <w:pPr>
+        <w:pStyle w:val="Heading2"/>
+        <w:ind w:left="567" w:hanging="567"/>
+        <w:jc w:val="left"/>
+      </w:pPr>
+      <w:r>
+        <w:tab/>
+      </w:r>
+      <w:r>
+        <w:t>Pengaturan dan Kalibrasi K</w:t>
+      </w:r>
+      <w:r>
+        <w:t>amera</w:t>
+      </w:r>
+    </w:p>
+    <w:p>
+      <w:pPr>
+        <w:pStyle w:val="Heading2"/>
+        <w:ind w:left="567" w:hanging="567"/>
+        <w:jc w:val="left"/>
+      </w:pPr>
+      <w:r>
+        <w:t xml:space="preserve"> </w:t>
+      </w:r>
+      <w:r>
+        <w:tab/>
+      </w:r>
+      <w:r>
+        <w:t>Analisis P</w:t>
+      </w:r>
+      <w:r>
+        <w:t>o</w:t>
+      </w:r>
+      <w:r>
+        <w:t>sisi Obyek terhadap A</w:t>
+      </w:r>
+      <w:r>
+        <w:t>kurasi</w:t>
+      </w:r>
+    </w:p>
+    <w:p>
+      <w:pPr>
+        <w:pStyle w:val="Heading2"/>
+        <w:ind w:left="567" w:hanging="567"/>
+        <w:jc w:val="left"/>
+      </w:pPr>
+      <w:r>
+        <w:t xml:space="preserve"> </w:t>
+      </w:r>
+      <w:r>
+        <w:tab/>
+        <w:t xml:space="preserve">Analisis </w:t>
+      </w:r>
+      <w:r>
+        <w:t>P</w:t>
+      </w:r>
+      <w:r>
+        <w:t xml:space="preserve">engaruh </w:t>
+      </w:r>
+      <w:r>
+        <w:t>Perbedaan Warna O</w:t>
+      </w:r>
+      <w:r>
+        <w:t>byek denga</w:t>
+      </w:r>
+      <w:r>
+        <w:t>n L</w:t>
+      </w:r>
+      <w:r>
+        <w:t>atar</w:t>
+      </w:r>
+    </w:p>
+    <w:p>
+      <w:pPr>
+        <w:pStyle w:val="Heading2"/>
+        <w:ind w:left="567" w:hanging="567"/>
+        <w:jc w:val="left"/>
+      </w:pPr>
+      <w:r>
+        <w:t xml:space="preserve"> </w:t>
+      </w:r>
+      <w:r>
+        <w:tab/>
+      </w:r>
+      <w:r>
+        <w:t>Analisis P</w:t>
+      </w:r>
+      <w:bookmarkStart w:id="73" w:name="_GoBack"/>
+      <w:bookmarkEnd w:id="73"/>
+      <w:r>
+        <w:t xml:space="preserve">engaruh Cahaya </w:t>
+      </w:r>
+    </w:p>
+    <w:p>
+      <w:pPr>
+        <w:pStyle w:val="Heading2"/>
+        <w:ind w:left="567" w:hanging="567"/>
+        <w:jc w:val="left"/>
+      </w:pPr>
+      <w:r>
+        <w:t xml:space="preserve"> </w:t>
+      </w:r>
+      <w:r>
+        <w:tab/>
+      </w:r>
+      <w:r>
+        <w:t>Analisis P</w:t>
+      </w:r>
+      <w:r>
+        <w:t xml:space="preserve">engaruh </w:t>
+      </w:r>
+      <w:r>
+        <w:t>R</w:t>
+      </w:r>
+      <w:r>
+        <w:t xml:space="preserve">esolusi </w:t>
+      </w:r>
+      <w:r>
+        <w:t>V</w:t>
+      </w:r>
+      <w:r>
+        <w:t>ideo</w:t>
+      </w:r>
+      <w:r>
+        <w:t xml:space="preserve"> Masukan</w:t>
+      </w:r>
+    </w:p>
+    <w:p>
+      <w:pPr>
+        <w:pStyle w:val="Paragraph"/>
+        <w:rPr>
+          <w:lang w:eastAsia="id-ID"/>
+        </w:rPr>
+      </w:pPr>
+      <w:r>
+        <w:rPr>
+          <w:lang w:eastAsia="id-ID"/>
+        </w:rPr>
         <w:br w:type="page"/>
       </w:r>
     </w:p>
@@ -45257,7 +45391,7 @@
 </file>
 
 <file path=customXml/itemProps1.xml><?xml version="1.0" encoding="utf-8"?>
-<ds:datastoreItem xmlns:ds="http://schemas.openxmlformats.org/officeDocument/2006/customXml" ds:itemID="{E58CDEBE-5177-4925-ACBD-97EB60553A10}">
+<ds:datastoreItem xmlns:ds="http://schemas.openxmlformats.org/officeDocument/2006/customXml" ds:itemID="{27002D9F-7FA3-46AC-938F-DC3831AE54A2}">
   <ds:schemaRefs>
     <ds:schemaRef ds:uri="http://schemas.openxmlformats.org/officeDocument/2006/bibliography"/>
   </ds:schemaRefs>

</xml_diff>

<commit_message>
edit title and abstract
</commit_message>
<xml_diff>
--- a/onWork/Skripsi_DeanZakaHidayat_.docx
+++ b/onWork/Skripsi_DeanZakaHidayat_.docx
@@ -2104,7 +2104,7 @@
       <w:r>
         <w:rPr>
           <w:noProof/>
-          <w:lang w:eastAsia="id-ID"/>
+          <w:lang w:val="id-ID" w:eastAsia="id-ID"/>
         </w:rPr>
         <w:drawing>
           <wp:anchor distT="0" distB="5842" distL="114300" distR="114300" simplePos="0" relativeHeight="251657216" behindDoc="0" locked="0" layoutInCell="1" allowOverlap="1" wp14:anchorId="21BE798E" wp14:editId="234A0532">
@@ -3579,6 +3579,44 @@
                 <w:szCs w:val="28"/>
                 <w:lang w:val="id-ID"/>
               </w:rPr>
+              <w:t>pada R</w:t>
+            </w:r>
+            <w:r>
+              <w:rPr>
+                <w:rFonts w:eastAsiaTheme="majorEastAsia" w:cstheme="majorBidi"/>
+                <w:bCs/>
+                <w:szCs w:val="28"/>
+                <w:lang w:val="id-ID"/>
+              </w:rPr>
+              <w:t>u</w:t>
+            </w:r>
+            <w:r>
+              <w:rPr>
+                <w:rFonts w:eastAsiaTheme="majorEastAsia" w:cstheme="majorBidi"/>
+                <w:bCs/>
+                <w:szCs w:val="28"/>
+                <w:lang w:val="id-ID"/>
+              </w:rPr>
+              <w:t>ang Tiga D</w:t>
+            </w:r>
+            <w:bookmarkStart w:id="15" w:name="_GoBack"/>
+            <w:bookmarkEnd w:id="15"/>
+            <w:r>
+              <w:rPr>
+                <w:rFonts w:eastAsiaTheme="majorEastAsia" w:cstheme="majorBidi"/>
+                <w:bCs/>
+                <w:szCs w:val="28"/>
+                <w:lang w:val="id-ID"/>
+              </w:rPr>
+              <w:t xml:space="preserve">imensi </w:t>
+            </w:r>
+            <w:r>
+              <w:rPr>
+                <w:rFonts w:eastAsiaTheme="majorEastAsia" w:cstheme="majorBidi"/>
+                <w:bCs/>
+                <w:szCs w:val="28"/>
+                <w:lang w:val="id-ID"/>
+              </w:rPr>
               <w:t>dengan Algoritma Camshift berbasis Kalman Filter dan Epipolar G</w:t>
             </w:r>
             <w:r>
@@ -3850,12 +3888,12 @@
       <w:pPr>
         <w:pStyle w:val="Heading1"/>
       </w:pPr>
-      <w:bookmarkStart w:id="15" w:name="_Toc420872489"/>
+      <w:bookmarkStart w:id="16" w:name="_Toc420872489"/>
       <w:r>
         <w:lastRenderedPageBreak/>
         <w:t>ABSTRACT</w:t>
       </w:r>
-      <w:bookmarkEnd w:id="15"/>
+      <w:bookmarkEnd w:id="16"/>
     </w:p>
     <w:p>
       <w:pPr>
@@ -3916,7 +3954,6 @@
               <w:tabs>
                 <w:tab w:val="center" w:pos="3969"/>
               </w:tabs>
-              <w:spacing w:line="276" w:lineRule="auto"/>
               <w:rPr>
                 <w:rFonts w:eastAsiaTheme="majorEastAsia" w:cstheme="majorBidi"/>
                 <w:bCs/>
@@ -3944,7 +3981,6 @@
               <w:tabs>
                 <w:tab w:val="center" w:pos="3969"/>
               </w:tabs>
-              <w:spacing w:line="276" w:lineRule="auto"/>
               <w:rPr>
                 <w:rFonts w:eastAsiaTheme="majorEastAsia" w:cstheme="majorBidi"/>
                 <w:bCs/>
@@ -3972,7 +4008,6 @@
               <w:tabs>
                 <w:tab w:val="center" w:pos="3969"/>
               </w:tabs>
-              <w:spacing w:line="276" w:lineRule="auto"/>
               <w:rPr>
                 <w:rFonts w:eastAsiaTheme="majorEastAsia" w:cstheme="majorBidi"/>
                 <w:bCs/>
@@ -4002,7 +4037,6 @@
               <w:tabs>
                 <w:tab w:val="center" w:pos="3969"/>
               </w:tabs>
-              <w:spacing w:line="276" w:lineRule="auto"/>
               <w:rPr>
                 <w:rFonts w:eastAsiaTheme="majorEastAsia" w:cstheme="majorBidi"/>
                 <w:bCs/>
@@ -4030,7 +4064,6 @@
               <w:tabs>
                 <w:tab w:val="center" w:pos="3969"/>
               </w:tabs>
-              <w:spacing w:line="276" w:lineRule="auto"/>
               <w:rPr>
                 <w:rFonts w:eastAsiaTheme="majorEastAsia" w:cstheme="majorBidi"/>
                 <w:bCs/>
@@ -4058,7 +4091,6 @@
               <w:tabs>
                 <w:tab w:val="center" w:pos="3969"/>
               </w:tabs>
-              <w:spacing w:line="276" w:lineRule="auto"/>
               <w:rPr>
                 <w:rFonts w:eastAsiaTheme="majorEastAsia" w:cstheme="majorBidi"/>
                 <w:bCs/>
@@ -4088,7 +4120,6 @@
               <w:tabs>
                 <w:tab w:val="center" w:pos="3969"/>
               </w:tabs>
-              <w:spacing w:line="276" w:lineRule="auto"/>
               <w:rPr>
                 <w:rFonts w:eastAsiaTheme="majorEastAsia" w:cstheme="majorBidi"/>
                 <w:bCs/>
@@ -4116,7 +4147,6 @@
               <w:tabs>
                 <w:tab w:val="center" w:pos="3969"/>
               </w:tabs>
-              <w:spacing w:line="276" w:lineRule="auto"/>
               <w:rPr>
                 <w:rFonts w:eastAsiaTheme="majorEastAsia" w:cstheme="majorBidi"/>
                 <w:bCs/>
@@ -4144,7 +4174,6 @@
               <w:tabs>
                 <w:tab w:val="center" w:pos="3969"/>
               </w:tabs>
-              <w:spacing w:line="276" w:lineRule="auto"/>
               <w:rPr>
                 <w:rFonts w:eastAsiaTheme="majorEastAsia" w:cstheme="majorBidi"/>
                 <w:bCs/>
@@ -4159,7 +4188,7 @@
                 <w:szCs w:val="28"/>
                 <w:lang w:val="id-ID"/>
               </w:rPr>
-              <w:t xml:space="preserve">Shuttle Cock </w:t>
+              <w:t>Shuttl</w:t>
             </w:r>
             <w:r>
               <w:rPr>
@@ -4168,7 +4197,7 @@
                 <w:szCs w:val="28"/>
                 <w:lang w:val="id-ID"/>
               </w:rPr>
-              <w:t>Trajectory Detection with Kalman Filter based Camshift and Epipolar Geometry</w:t>
+              <w:t>e Cock Trajectory Detection in Three Dimensional S</w:t>
             </w:r>
             <w:r>
               <w:rPr>
@@ -4177,7 +4206,7 @@
                 <w:szCs w:val="28"/>
                 <w:lang w:val="id-ID"/>
               </w:rPr>
-              <w:t xml:space="preserve"> </w:t>
+              <w:t>pace with Kalman Filter based Camshift and Epipolar Geometry</w:t>
             </w:r>
           </w:p>
         </w:tc>
@@ -4547,12 +4576,12 @@
       <w:pPr>
         <w:pStyle w:val="Heading1"/>
       </w:pPr>
-      <w:bookmarkStart w:id="16" w:name="_Toc420872490"/>
+      <w:bookmarkStart w:id="17" w:name="_Toc420872490"/>
       <w:r>
         <w:lastRenderedPageBreak/>
         <w:t>DAFTAR ISI</w:t>
       </w:r>
-      <w:bookmarkEnd w:id="16"/>
+      <w:bookmarkEnd w:id="17"/>
     </w:p>
     <w:p>
       <w:pPr>
@@ -4596,12 +4625,6 @@
               <w:b w:val="0"/>
               <w:sz w:val="22"/>
               <w:lang w:val="id-ID" w:eastAsia="id-ID"/>
-              <w14:scene3d>
-                <w14:camera w14:prst="orthographicFront"/>
-                <w14:lightRig w14:rig="threePt" w14:dir="t">
-                  <w14:rot w14:lat="0" w14:lon="0" w14:rev="0"/>
-                </w14:lightRig>
-              </w14:scene3d>
             </w:rPr>
           </w:pPr>
           <w:r>
@@ -4671,12 +4694,6 @@
               <w:b w:val="0"/>
               <w:sz w:val="22"/>
               <w:lang w:val="id-ID" w:eastAsia="id-ID"/>
-              <w14:scene3d>
-                <w14:camera w14:prst="orthographicFront"/>
-                <w14:lightRig w14:rig="threePt" w14:dir="t">
-                  <w14:rot w14:lat="0" w14:lon="0" w14:rev="0"/>
-                </w14:lightRig>
-              </w14:scene3d>
             </w:rPr>
           </w:pPr>
           <w:hyperlink w:anchor="_Toc420872485" w:history="1">
@@ -4737,12 +4754,6 @@
               <w:b w:val="0"/>
               <w:sz w:val="22"/>
               <w:lang w:val="id-ID" w:eastAsia="id-ID"/>
-              <w14:scene3d>
-                <w14:camera w14:prst="orthographicFront"/>
-                <w14:lightRig w14:rig="threePt" w14:dir="t">
-                  <w14:rot w14:lat="0" w14:lon="0" w14:rev="0"/>
-                </w14:lightRig>
-              </w14:scene3d>
             </w:rPr>
           </w:pPr>
           <w:hyperlink w:anchor="_Toc420872486" w:history="1">
@@ -4803,12 +4814,6 @@
               <w:b w:val="0"/>
               <w:sz w:val="22"/>
               <w:lang w:val="id-ID" w:eastAsia="id-ID"/>
-              <w14:scene3d>
-                <w14:camera w14:prst="orthographicFront"/>
-                <w14:lightRig w14:rig="threePt" w14:dir="t">
-                  <w14:rot w14:lat="0" w14:lon="0" w14:rev="0"/>
-                </w14:lightRig>
-              </w14:scene3d>
             </w:rPr>
           </w:pPr>
           <w:hyperlink w:anchor="_Toc420872487" w:history="1">
@@ -4869,12 +4874,6 @@
               <w:b w:val="0"/>
               <w:sz w:val="22"/>
               <w:lang w:val="id-ID" w:eastAsia="id-ID"/>
-              <w14:scene3d>
-                <w14:camera w14:prst="orthographicFront"/>
-                <w14:lightRig w14:rig="threePt" w14:dir="t">
-                  <w14:rot w14:lat="0" w14:lon="0" w14:rev="0"/>
-                </w14:lightRig>
-              </w14:scene3d>
             </w:rPr>
           </w:pPr>
           <w:hyperlink w:anchor="_Toc420872488" w:history="1">
@@ -4935,12 +4934,6 @@
               <w:b w:val="0"/>
               <w:sz w:val="22"/>
               <w:lang w:val="id-ID" w:eastAsia="id-ID"/>
-              <w14:scene3d>
-                <w14:camera w14:prst="orthographicFront"/>
-                <w14:lightRig w14:rig="threePt" w14:dir="t">
-                  <w14:rot w14:lat="0" w14:lon="0" w14:rev="0"/>
-                </w14:lightRig>
-              </w14:scene3d>
             </w:rPr>
           </w:pPr>
           <w:hyperlink w:anchor="_Toc420872489" w:history="1">
@@ -5001,12 +4994,6 @@
               <w:b w:val="0"/>
               <w:sz w:val="22"/>
               <w:lang w:val="id-ID" w:eastAsia="id-ID"/>
-              <w14:scene3d>
-                <w14:camera w14:prst="orthographicFront"/>
-                <w14:lightRig w14:rig="threePt" w14:dir="t">
-                  <w14:rot w14:lat="0" w14:lon="0" w14:rev="0"/>
-                </w14:lightRig>
-              </w14:scene3d>
             </w:rPr>
           </w:pPr>
           <w:hyperlink w:anchor="_Toc420872490" w:history="1">
@@ -5067,12 +5054,6 @@
               <w:b w:val="0"/>
               <w:sz w:val="22"/>
               <w:lang w:val="id-ID" w:eastAsia="id-ID"/>
-              <w14:scene3d>
-                <w14:camera w14:prst="orthographicFront"/>
-                <w14:lightRig w14:rig="threePt" w14:dir="t">
-                  <w14:rot w14:lat="0" w14:lon="0" w14:rev="0"/>
-                </w14:lightRig>
-              </w14:scene3d>
             </w:rPr>
           </w:pPr>
           <w:hyperlink w:anchor="_Toc420872491" w:history="1">
@@ -5133,12 +5114,6 @@
               <w:b w:val="0"/>
               <w:sz w:val="22"/>
               <w:lang w:val="id-ID" w:eastAsia="id-ID"/>
-              <w14:scene3d>
-                <w14:camera w14:prst="orthographicFront"/>
-                <w14:lightRig w14:rig="threePt" w14:dir="t">
-                  <w14:rot w14:lat="0" w14:lon="0" w14:rev="0"/>
-                </w14:lightRig>
-              </w14:scene3d>
             </w:rPr>
           </w:pPr>
           <w:hyperlink w:anchor="_Toc420872492" w:history="1">
@@ -7471,12 +7446,6 @@
               <w:b w:val="0"/>
               <w:sz w:val="22"/>
               <w:lang w:val="id-ID" w:eastAsia="id-ID"/>
-              <w14:scene3d>
-                <w14:camera w14:prst="orthographicFront"/>
-                <w14:lightRig w14:rig="threePt" w14:dir="t">
-                  <w14:rot w14:lat="0" w14:lon="0" w14:rev="0"/>
-                </w14:lightRig>
-              </w14:scene3d>
             </w:rPr>
           </w:pPr>
           <w:hyperlink w:anchor="_Toc420872525" w:history="1">
@@ -7553,12 +7522,12 @@
       <w:pPr>
         <w:pStyle w:val="Heading1"/>
       </w:pPr>
-      <w:bookmarkStart w:id="17" w:name="_Toc420872491"/>
+      <w:bookmarkStart w:id="18" w:name="_Toc420872491"/>
       <w:r>
         <w:lastRenderedPageBreak/>
         <w:t>DAFTAR GAMBAR</w:t>
       </w:r>
-      <w:bookmarkEnd w:id="17"/>
+      <w:bookmarkEnd w:id="18"/>
     </w:p>
     <w:p>
       <w:pPr>
@@ -9585,12 +9554,12 @@
       <w:pPr>
         <w:pStyle w:val="Heading1"/>
       </w:pPr>
-      <w:bookmarkStart w:id="18" w:name="_Toc420872492"/>
+      <w:bookmarkStart w:id="19" w:name="_Toc420872492"/>
       <w:r>
         <w:lastRenderedPageBreak/>
         <w:t>DAFTAR TABEL</w:t>
       </w:r>
-      <w:bookmarkEnd w:id="18"/>
+      <w:bookmarkEnd w:id="19"/>
     </w:p>
     <w:p>
       <w:pPr>
@@ -9722,11 +9691,11 @@
         <w:lastRenderedPageBreak/>
         <w:br/>
       </w:r>
-      <w:bookmarkStart w:id="19" w:name="_Toc420872493"/>
+      <w:bookmarkStart w:id="20" w:name="_Toc420872493"/>
       <w:r>
         <w:t>PENDAHULUAN</w:t>
       </w:r>
-      <w:bookmarkEnd w:id="19"/>
+      <w:bookmarkEnd w:id="20"/>
     </w:p>
     <w:p>
       <w:pPr>
@@ -9748,11 +9717,11 @@
       <w:r>
         <w:tab/>
       </w:r>
-      <w:bookmarkStart w:id="20" w:name="_Toc420872494"/>
+      <w:bookmarkStart w:id="21" w:name="_Toc420872494"/>
       <w:r>
         <w:t>Latar Belakang</w:t>
       </w:r>
-      <w:bookmarkEnd w:id="20"/>
+      <w:bookmarkEnd w:id="21"/>
     </w:p>
     <w:p>
       <w:pPr>
@@ -10010,11 +9979,11 @@
       <w:r>
         <w:tab/>
       </w:r>
-      <w:bookmarkStart w:id="21" w:name="_Toc420872495"/>
+      <w:bookmarkStart w:id="22" w:name="_Toc420872495"/>
       <w:r>
         <w:t>Tujuan Penelitian</w:t>
       </w:r>
-      <w:bookmarkEnd w:id="21"/>
+      <w:bookmarkEnd w:id="22"/>
     </w:p>
     <w:p>
       <w:pPr>
@@ -10089,11 +10058,11 @@
       <w:r>
         <w:tab/>
       </w:r>
-      <w:bookmarkStart w:id="22" w:name="_Toc420872496"/>
+      <w:bookmarkStart w:id="23" w:name="_Toc420872496"/>
       <w:r>
         <w:t>Batasan Masalah</w:t>
       </w:r>
-      <w:bookmarkEnd w:id="22"/>
+      <w:bookmarkEnd w:id="23"/>
     </w:p>
     <w:p>
       <w:pPr>
@@ -10139,11 +10108,11 @@
       <w:r>
         <w:tab/>
       </w:r>
-      <w:bookmarkStart w:id="23" w:name="_Toc420872497"/>
+      <w:bookmarkStart w:id="24" w:name="_Toc420872497"/>
       <w:r>
         <w:t>Metode Penelitian</w:t>
       </w:r>
-      <w:bookmarkEnd w:id="23"/>
+      <w:bookmarkEnd w:id="24"/>
     </w:p>
     <w:p>
       <w:pPr>
@@ -10281,11 +10250,11 @@
       <w:r>
         <w:tab/>
       </w:r>
-      <w:bookmarkStart w:id="24" w:name="_Toc420872498"/>
+      <w:bookmarkStart w:id="25" w:name="_Toc420872498"/>
       <w:r>
         <w:t>Sistematika Penulisan</w:t>
       </w:r>
-      <w:bookmarkEnd w:id="24"/>
+      <w:bookmarkEnd w:id="25"/>
     </w:p>
     <w:p>
       <w:pPr>
@@ -10546,11 +10515,11 @@
         <w:lastRenderedPageBreak/>
         <w:br/>
       </w:r>
-      <w:bookmarkStart w:id="25" w:name="_Toc420872499"/>
+      <w:bookmarkStart w:id="26" w:name="_Toc420872499"/>
       <w:r>
         <w:t>DASAR TEORI</w:t>
       </w:r>
-      <w:bookmarkEnd w:id="25"/>
+      <w:bookmarkEnd w:id="26"/>
     </w:p>
     <w:p>
       <w:pPr>
@@ -10647,18 +10616,18 @@
         <w:ind w:left="567" w:hanging="567"/>
         <w:jc w:val="left"/>
       </w:pPr>
-      <w:bookmarkStart w:id="26" w:name="_Toc406020609"/>
+      <w:bookmarkStart w:id="27" w:name="_Toc406020609"/>
       <w:r>
         <w:t xml:space="preserve"> </w:t>
       </w:r>
       <w:r>
         <w:tab/>
       </w:r>
-      <w:bookmarkStart w:id="27" w:name="_Toc420872500"/>
+      <w:bookmarkStart w:id="28" w:name="_Toc420872500"/>
       <w:r>
         <w:t>Dasar Pengolahan Citra</w:t>
       </w:r>
-      <w:bookmarkEnd w:id="27"/>
+      <w:bookmarkEnd w:id="28"/>
     </w:p>
     <w:p>
       <w:pPr>
@@ -11126,7 +11095,7 @@
       <w:pPr>
         <w:pStyle w:val="Caption"/>
       </w:pPr>
-      <w:bookmarkStart w:id="28" w:name="_Toc420530027"/>
+      <w:bookmarkStart w:id="29" w:name="_Toc420530027"/>
       <w:r>
         <w:t xml:space="preserve">Gambar </w:t>
       </w:r>
@@ -11175,7 +11144,7 @@
         </w:rPr>
         <w:t xml:space="preserve"> Matriks dari Citra Digital</w:t>
       </w:r>
-      <w:bookmarkEnd w:id="28"/>
+      <w:bookmarkEnd w:id="29"/>
     </w:p>
     <w:p>
       <w:pPr>
@@ -11218,14 +11187,14 @@
         </w:rPr>
         <w:t xml:space="preserve"> </w:t>
       </w:r>
-      <w:bookmarkStart w:id="29" w:name="_Toc420872501"/>
+      <w:bookmarkStart w:id="30" w:name="_Toc420872501"/>
       <w:r>
         <w:rPr>
           <w:b w:val="0"/>
         </w:rPr>
         <w:t>Citra Biner (Monokrom)</w:t>
       </w:r>
-      <w:bookmarkEnd w:id="29"/>
+      <w:bookmarkEnd w:id="30"/>
     </w:p>
     <w:p>
       <w:pPr>
@@ -11296,7 +11265,7 @@
           <w:lang w:val="id-ID"/>
         </w:rPr>
       </w:pPr>
-      <w:bookmarkStart w:id="30" w:name="_Toc420530028"/>
+      <w:bookmarkStart w:id="31" w:name="_Toc420530028"/>
       <w:r>
         <w:t xml:space="preserve">Gambar </w:t>
       </w:r>
@@ -11345,7 +11314,7 @@
         </w:rPr>
         <w:t>. Citra Biner</w:t>
       </w:r>
-      <w:bookmarkEnd w:id="30"/>
+      <w:bookmarkEnd w:id="31"/>
     </w:p>
     <w:p>
       <w:pPr>
@@ -11370,7 +11339,7 @@
         </w:rPr>
         <w:t xml:space="preserve"> </w:t>
       </w:r>
-      <w:bookmarkStart w:id="31" w:name="_Toc420872502"/>
+      <w:bookmarkStart w:id="32" w:name="_Toc420872502"/>
       <w:r>
         <w:rPr>
           <w:b w:val="0"/>
@@ -11390,7 +11359,7 @@
         </w:rPr>
         <w:t>a Grayscale (skala keabuan)</w:t>
       </w:r>
-      <w:bookmarkEnd w:id="31"/>
+      <w:bookmarkEnd w:id="32"/>
     </w:p>
     <w:p>
       <w:pPr>
@@ -11462,7 +11431,7 @@
           <w:lang w:val="id-ID"/>
         </w:rPr>
       </w:pPr>
-      <w:bookmarkStart w:id="32" w:name="_Toc420530029"/>
+      <w:bookmarkStart w:id="33" w:name="_Toc420530029"/>
       <w:r>
         <w:t xml:space="preserve">Gambar </w:t>
       </w:r>
@@ -11517,7 +11486,7 @@
         </w:rPr>
         <w:t xml:space="preserve"> Citra Grayscale</w:t>
       </w:r>
-      <w:bookmarkEnd w:id="32"/>
+      <w:bookmarkEnd w:id="33"/>
     </w:p>
     <w:p>
       <w:pPr>
@@ -11538,14 +11507,14 @@
         <w:lastRenderedPageBreak/>
         <w:t xml:space="preserve"> </w:t>
       </w:r>
-      <w:bookmarkStart w:id="33" w:name="_Toc420872503"/>
+      <w:bookmarkStart w:id="34" w:name="_Toc420872503"/>
       <w:r>
         <w:rPr>
           <w:b w:val="0"/>
         </w:rPr>
         <w:t>Citra Warna (true color)</w:t>
       </w:r>
-      <w:bookmarkEnd w:id="33"/>
+      <w:bookmarkEnd w:id="34"/>
     </w:p>
     <w:p>
       <w:pPr>
@@ -11629,7 +11598,7 @@
           <w:lang w:val="id-ID"/>
         </w:rPr>
       </w:pPr>
-      <w:bookmarkStart w:id="34" w:name="_Toc420530030"/>
+      <w:bookmarkStart w:id="35" w:name="_Toc420530030"/>
       <w:r>
         <w:t xml:space="preserve">Gambar </w:t>
       </w:r>
@@ -11678,7 +11647,7 @@
         </w:rPr>
         <w:t>. Citra Warna</w:t>
       </w:r>
-      <w:bookmarkEnd w:id="34"/>
+      <w:bookmarkEnd w:id="35"/>
     </w:p>
     <w:p>
       <w:pPr>
@@ -11873,7 +11842,7 @@
         </w:rPr>
         <w:tab/>
       </w:r>
-      <w:bookmarkStart w:id="35" w:name="_Toc420872504"/>
+      <w:bookmarkStart w:id="36" w:name="_Toc420872504"/>
       <w:r>
         <w:rPr>
           <w:rStyle w:val="Heading2Char"/>
@@ -11912,8 +11881,8 @@
       <w:r>
         <w:t xml:space="preserve"> Geometry</w:t>
       </w:r>
-      <w:bookmarkEnd w:id="26"/>
-      <w:bookmarkEnd w:id="35"/>
+      <w:bookmarkEnd w:id="27"/>
+      <w:bookmarkEnd w:id="36"/>
     </w:p>
     <w:p>
       <w:pPr>
@@ -12239,7 +12208,7 @@
           <w:lang w:val="id-ID"/>
         </w:rPr>
       </w:pPr>
-      <w:bookmarkStart w:id="36" w:name="_Toc420530031"/>
+      <w:bookmarkStart w:id="37" w:name="_Toc420530031"/>
       <w:r>
         <w:t xml:space="preserve">Gambar </w:t>
       </w:r>
@@ -12300,7 +12269,7 @@
         </w:rPr>
         <w:t xml:space="preserve"> kamera untuk mengambil gambar</w:t>
       </w:r>
-      <w:bookmarkEnd w:id="36"/>
+      <w:bookmarkEnd w:id="37"/>
     </w:p>
     <w:p>
       <w:pPr>
@@ -12662,7 +12631,7 @@
           <w:lang w:val="id-ID"/>
         </w:rPr>
       </w:pPr>
-      <w:bookmarkStart w:id="37" w:name="_Toc420530032"/>
+      <w:bookmarkStart w:id="38" w:name="_Toc420530032"/>
       <w:r>
         <w:t xml:space="preserve">Gambar </w:t>
       </w:r>
@@ -12711,7 +12680,7 @@
         </w:rPr>
         <w:t>. Transalasi dan rotasi kamera 2 terhadap kamera 1</w:t>
       </w:r>
-      <w:bookmarkEnd w:id="37"/>
+      <w:bookmarkEnd w:id="38"/>
     </w:p>
     <w:p>
       <w:pPr>
@@ -12774,11 +12743,11 @@
       <w:r>
         <w:tab/>
       </w:r>
-      <w:bookmarkStart w:id="38" w:name="_Toc420872505"/>
+      <w:bookmarkStart w:id="39" w:name="_Toc420872505"/>
       <w:r>
         <w:t>Deteksi obyek pada gambar dua dimensi</w:t>
       </w:r>
-      <w:bookmarkEnd w:id="38"/>
+      <w:bookmarkEnd w:id="39"/>
     </w:p>
     <w:p>
       <w:pPr>
@@ -12894,7 +12863,7 @@
           <w:lang w:val="id-ID"/>
         </w:rPr>
       </w:pPr>
-      <w:bookmarkStart w:id="39" w:name="_Toc420530033"/>
+      <w:bookmarkStart w:id="40" w:name="_Toc420530033"/>
       <w:r>
         <w:t xml:space="preserve">Gambar </w:t>
       </w:r>
@@ -12943,7 +12912,7 @@
         </w:rPr>
         <w:t>. Diagram algoritma deteksi pada bidang dua dimensi</w:t>
       </w:r>
-      <w:bookmarkEnd w:id="39"/>
+      <w:bookmarkEnd w:id="40"/>
     </w:p>
     <w:p>
       <w:pPr>
@@ -12970,14 +12939,14 @@
         </w:rPr>
         <w:tab/>
       </w:r>
-      <w:bookmarkStart w:id="40" w:name="_Toc420872506"/>
+      <w:bookmarkStart w:id="41" w:name="_Toc420872506"/>
       <w:r>
         <w:rPr>
           <w:b w:val="0"/>
         </w:rPr>
         <w:t>Background Substraction</w:t>
       </w:r>
-      <w:bookmarkEnd w:id="40"/>
+      <w:bookmarkEnd w:id="41"/>
     </w:p>
     <w:p>
       <w:pPr>
@@ -13100,7 +13069,7 @@
           <w:lang w:val="id-ID"/>
         </w:rPr>
       </w:pPr>
-      <w:bookmarkStart w:id="41" w:name="_Toc420530034"/>
+      <w:bookmarkStart w:id="42" w:name="_Toc420530034"/>
       <w:r>
         <w:t xml:space="preserve">Gambar </w:t>
       </w:r>
@@ -13149,7 +13118,7 @@
         </w:rPr>
         <w:t>. Skema background substraction</w:t>
       </w:r>
-      <w:bookmarkEnd w:id="41"/>
+      <w:bookmarkEnd w:id="42"/>
     </w:p>
     <w:p>
       <w:pPr>
@@ -13228,14 +13197,14 @@
         </w:rPr>
         <w:tab/>
       </w:r>
-      <w:bookmarkStart w:id="42" w:name="_Toc420872507"/>
+      <w:bookmarkStart w:id="43" w:name="_Toc420872507"/>
       <w:r>
         <w:rPr>
           <w:b w:val="0"/>
         </w:rPr>
         <w:t>Continously Adaptive Meanshift</w:t>
       </w:r>
-      <w:bookmarkEnd w:id="42"/>
+      <w:bookmarkEnd w:id="43"/>
     </w:p>
     <w:p>
       <w:pPr>
@@ -14708,7 +14677,7 @@
           <w:lang w:val="id-ID"/>
         </w:rPr>
       </w:pPr>
-      <w:bookmarkStart w:id="43" w:name="_Toc420530035"/>
+      <w:bookmarkStart w:id="44" w:name="_Toc420530035"/>
       <w:r>
         <w:t xml:space="preserve">Gambar </w:t>
       </w:r>
@@ -14757,7 +14726,7 @@
         </w:rPr>
         <w:t>. Skema meanshift</w:t>
       </w:r>
-      <w:bookmarkEnd w:id="43"/>
+      <w:bookmarkEnd w:id="44"/>
     </w:p>
     <w:p>
       <w:pPr>
@@ -14789,14 +14758,14 @@
         </w:rPr>
         <w:tab/>
       </w:r>
-      <w:bookmarkStart w:id="44" w:name="_Toc420872508"/>
+      <w:bookmarkStart w:id="45" w:name="_Toc420872508"/>
       <w:r>
         <w:rPr>
           <w:b w:val="0"/>
         </w:rPr>
         <w:t>Kalman Filter</w:t>
       </w:r>
-      <w:bookmarkEnd w:id="44"/>
+      <w:bookmarkEnd w:id="45"/>
     </w:p>
     <w:p>
       <w:pPr>
@@ -17424,7 +17393,7 @@
       <w:r>
         <w:tab/>
       </w:r>
-      <w:bookmarkStart w:id="45" w:name="_Toc420872509"/>
+      <w:bookmarkStart w:id="46" w:name="_Toc420872509"/>
       <w:r>
         <w:t>OpenCV</w:t>
       </w:r>
@@ -17434,7 +17403,7 @@
       <w:r>
         <w:t>Computer Vision Library</w:t>
       </w:r>
-      <w:bookmarkEnd w:id="45"/>
+      <w:bookmarkEnd w:id="46"/>
     </w:p>
     <w:p>
       <w:pPr>
@@ -17607,7 +17576,7 @@
           <w:lang w:val="id-ID"/>
         </w:rPr>
       </w:pPr>
-      <w:bookmarkStart w:id="46" w:name="_Toc420530036"/>
+      <w:bookmarkStart w:id="47" w:name="_Toc420530036"/>
       <w:r>
         <w:t xml:space="preserve">Gambar </w:t>
       </w:r>
@@ -17656,7 +17625,7 @@
         </w:rPr>
         <w:t>. Lambang OpenCV</w:t>
       </w:r>
-      <w:bookmarkEnd w:id="46"/>
+      <w:bookmarkEnd w:id="47"/>
     </w:p>
     <w:p>
       <w:pPr>
@@ -17972,7 +17941,7 @@
           <w:lang w:val="id-ID"/>
         </w:rPr>
       </w:pPr>
-      <w:bookmarkStart w:id="47" w:name="_Toc420530037"/>
+      <w:bookmarkStart w:id="48" w:name="_Toc420530037"/>
       <w:r>
         <w:t xml:space="preserve">Gambar </w:t>
       </w:r>
@@ -18027,7 +17996,7 @@
         </w:rPr>
         <w:t xml:space="preserve"> OpenCV</w:t>
       </w:r>
-      <w:bookmarkEnd w:id="47"/>
+      <w:bookmarkEnd w:id="48"/>
     </w:p>
     <w:p>
       <w:pPr>
@@ -18060,7 +18029,7 @@
       <w:r>
         <w:tab/>
       </w:r>
-      <w:bookmarkStart w:id="48" w:name="_Toc420872510"/>
+      <w:bookmarkStart w:id="49" w:name="_Toc420872510"/>
       <w:r>
         <w:t>Simulasi menggunakan</w:t>
       </w:r>
@@ -18082,7 +18051,7 @@
       <w:r>
         <w:t>ROS (Robot Operating System)</w:t>
       </w:r>
-      <w:bookmarkEnd w:id="48"/>
+      <w:bookmarkEnd w:id="49"/>
     </w:p>
     <w:p>
       <w:pPr>
@@ -18176,7 +18145,7 @@
           <w:lang w:val="id-ID"/>
         </w:rPr>
       </w:pPr>
-      <w:bookmarkStart w:id="49" w:name="_Toc420530038"/>
+      <w:bookmarkStart w:id="50" w:name="_Toc420530038"/>
       <w:r>
         <w:t xml:space="preserve">Gambar </w:t>
       </w:r>
@@ -18225,7 +18194,7 @@
         </w:rPr>
         <w:t>. Lambang Robot Operating System</w:t>
       </w:r>
-      <w:bookmarkEnd w:id="49"/>
+      <w:bookmarkEnd w:id="50"/>
     </w:p>
     <w:p>
       <w:pPr>
@@ -18481,7 +18450,7 @@
           <w:lang w:val="id-ID"/>
         </w:rPr>
       </w:pPr>
-      <w:bookmarkStart w:id="50" w:name="_Toc420530039"/>
+      <w:bookmarkStart w:id="51" w:name="_Toc420530039"/>
       <w:r>
         <w:t xml:space="preserve">Gambar </w:t>
       </w:r>
@@ -18530,7 +18499,7 @@
         </w:rPr>
         <w:t>. Sistem node dalam ROS</w:t>
       </w:r>
-      <w:bookmarkEnd w:id="50"/>
+      <w:bookmarkEnd w:id="51"/>
     </w:p>
     <w:p>
       <w:pPr>
@@ -18557,14 +18526,14 @@
         </w:rPr>
         <w:tab/>
       </w:r>
-      <w:bookmarkStart w:id="51" w:name="_Toc420872511"/>
+      <w:bookmarkStart w:id="52" w:name="_Toc420872511"/>
       <w:r>
         <w:rPr>
           <w:b w:val="0"/>
         </w:rPr>
         <w:t>Simulasi RVIZ</w:t>
       </w:r>
-      <w:bookmarkEnd w:id="51"/>
+      <w:bookmarkEnd w:id="52"/>
     </w:p>
     <w:p>
       <w:pPr>
@@ -18663,7 +18632,7 @@
           <w:lang w:val="id-ID"/>
         </w:rPr>
       </w:pPr>
-      <w:bookmarkStart w:id="52" w:name="_Toc420530040"/>
+      <w:bookmarkStart w:id="53" w:name="_Toc420530040"/>
       <w:r>
         <w:t xml:space="preserve">Gambar </w:t>
       </w:r>
@@ -18712,7 +18681,7 @@
         </w:rPr>
         <w:t>. Tampilan RVIZ</w:t>
       </w:r>
-      <w:bookmarkEnd w:id="52"/>
+      <w:bookmarkEnd w:id="53"/>
     </w:p>
     <w:p>
       <w:pPr>
@@ -18808,11 +18777,11 @@
       <w:r>
         <w:tab/>
       </w:r>
-      <w:bookmarkStart w:id="53" w:name="_Toc420872512"/>
+      <w:bookmarkStart w:id="54" w:name="_Toc420872512"/>
       <w:r>
         <w:t>Hardware</w:t>
       </w:r>
-      <w:bookmarkEnd w:id="53"/>
+      <w:bookmarkEnd w:id="54"/>
     </w:p>
     <w:p>
       <w:pPr>
@@ -18839,14 +18808,14 @@
         </w:rPr>
         <w:tab/>
       </w:r>
-      <w:bookmarkStart w:id="54" w:name="_Toc420872513"/>
+      <w:bookmarkStart w:id="55" w:name="_Toc420872513"/>
       <w:r>
         <w:rPr>
           <w:b w:val="0"/>
         </w:rPr>
         <w:t>Kamera PS3 Eye</w:t>
       </w:r>
-      <w:bookmarkEnd w:id="54"/>
+      <w:bookmarkEnd w:id="55"/>
     </w:p>
     <w:p>
       <w:pPr>
@@ -18981,7 +18950,7 @@
           <w:lang w:val="id-ID"/>
         </w:rPr>
       </w:pPr>
-      <w:bookmarkStart w:id="55" w:name="_Toc420530041"/>
+      <w:bookmarkStart w:id="56" w:name="_Toc420530041"/>
       <w:r>
         <w:t xml:space="preserve">Gambar </w:t>
       </w:r>
@@ -19036,7 +19005,7 @@
         </w:rPr>
         <w:t xml:space="preserve"> yang digunakan sebagai kamera sistem</w:t>
       </w:r>
-      <w:bookmarkEnd w:id="55"/>
+      <w:bookmarkEnd w:id="56"/>
     </w:p>
     <w:p>
       <w:pPr>
@@ -19587,7 +19556,7 @@
           <w:lang w:val="id-ID"/>
         </w:rPr>
       </w:pPr>
-      <w:bookmarkStart w:id="56" w:name="_Toc420530042"/>
+      <w:bookmarkStart w:id="57" w:name="_Toc420530042"/>
       <w:r>
         <w:t xml:space="preserve">Gambar </w:t>
       </w:r>
@@ -19636,7 +19605,7 @@
         </w:rPr>
         <w:t>. Field of View dari kamera Playstation Eye</w:t>
       </w:r>
-      <w:bookmarkEnd w:id="56"/>
+      <w:bookmarkEnd w:id="57"/>
     </w:p>
     <w:p>
       <w:pPr>
@@ -19694,7 +19663,7 @@
           <w:lang w:val="id-ID"/>
         </w:rPr>
       </w:pPr>
-      <w:bookmarkStart w:id="57" w:name="_Toc420530052"/>
+      <w:bookmarkStart w:id="58" w:name="_Toc420530052"/>
       <w:r>
         <w:t xml:space="preserve">Tabel </w:t>
       </w:r>
@@ -19743,7 +19712,7 @@
         </w:rPr>
         <w:t>. Field of View Playstation Eye</w:t>
       </w:r>
-      <w:bookmarkEnd w:id="57"/>
+      <w:bookmarkEnd w:id="58"/>
     </w:p>
     <w:p>
       <w:r>
@@ -19762,11 +19731,11 @@
         <w:lastRenderedPageBreak/>
         <w:br/>
       </w:r>
-      <w:bookmarkStart w:id="58" w:name="_Toc420872514"/>
+      <w:bookmarkStart w:id="59" w:name="_Toc420872514"/>
       <w:r>
         <w:t>METODE PENELITIAN</w:t>
       </w:r>
-      <w:bookmarkEnd w:id="58"/>
+      <w:bookmarkEnd w:id="59"/>
     </w:p>
     <w:p>
       <w:pPr>
@@ -19830,11 +19799,11 @@
       <w:r>
         <w:tab/>
       </w:r>
-      <w:bookmarkStart w:id="59" w:name="_Toc420872515"/>
+      <w:bookmarkStart w:id="60" w:name="_Toc420872515"/>
       <w:r>
         <w:t>System Requirement</w:t>
       </w:r>
-      <w:bookmarkEnd w:id="59"/>
+      <w:bookmarkEnd w:id="60"/>
     </w:p>
     <w:p>
       <w:pPr>
@@ -20043,7 +20012,7 @@
           <w:lang w:val="id-ID"/>
         </w:rPr>
       </w:pPr>
-      <w:bookmarkStart w:id="60" w:name="_Toc420530043"/>
+      <w:bookmarkStart w:id="61" w:name="_Toc420530043"/>
       <w:r>
         <w:t xml:space="preserve">Gambar </w:t>
       </w:r>
@@ -20092,7 +20061,7 @@
         </w:rPr>
         <w:t>. Use Case Diagram dari Sistem</w:t>
       </w:r>
-      <w:bookmarkEnd w:id="60"/>
+      <w:bookmarkEnd w:id="61"/>
     </w:p>
     <w:p>
       <w:pPr>
@@ -20147,14 +20116,14 @@
       <w:r>
         <w:tab/>
       </w:r>
-      <w:bookmarkStart w:id="61" w:name="_Toc420872516"/>
+      <w:bookmarkStart w:id="62" w:name="_Toc420872516"/>
       <w:r>
         <w:t>S</w:t>
       </w:r>
       <w:r>
         <w:t>ystem Modelling</w:t>
       </w:r>
-      <w:bookmarkEnd w:id="61"/>
+      <w:bookmarkEnd w:id="62"/>
     </w:p>
     <w:p>
       <w:pPr>
@@ -20226,7 +20195,7 @@
           <w:lang w:val="id-ID"/>
         </w:rPr>
       </w:pPr>
-      <w:bookmarkStart w:id="62" w:name="_Toc420530044"/>
+      <w:bookmarkStart w:id="63" w:name="_Toc420530044"/>
       <w:r>
         <w:t xml:space="preserve">Gambar </w:t>
       </w:r>
@@ -20275,7 +20244,7 @@
         </w:rPr>
         <w:t>. Model sistem dalam bidang x dan y</w:t>
       </w:r>
-      <w:bookmarkEnd w:id="62"/>
+      <w:bookmarkEnd w:id="63"/>
     </w:p>
     <w:p>
       <w:pPr>
@@ -21068,7 +21037,7 @@
           <w:lang w:val="id-ID"/>
         </w:rPr>
       </w:pPr>
-      <w:bookmarkStart w:id="63" w:name="_Toc420530045"/>
+      <w:bookmarkStart w:id="64" w:name="_Toc420530045"/>
       <w:r>
         <w:lastRenderedPageBreak/>
         <w:t xml:space="preserve">Gambar </w:t>
@@ -21118,7 +21087,7 @@
         </w:rPr>
         <w:t>. Model sistem dalam bidang z</w:t>
       </w:r>
-      <w:bookmarkEnd w:id="63"/>
+      <w:bookmarkEnd w:id="64"/>
     </w:p>
     <w:p>
       <w:pPr>
@@ -21362,11 +21331,11 @@
       <w:r>
         <w:tab/>
       </w:r>
-      <w:bookmarkStart w:id="64" w:name="_Toc420872517"/>
+      <w:bookmarkStart w:id="65" w:name="_Toc420872517"/>
       <w:r>
         <w:t>System and Software Design</w:t>
       </w:r>
-      <w:bookmarkEnd w:id="64"/>
+      <w:bookmarkEnd w:id="65"/>
     </w:p>
     <w:p>
       <w:pPr>
@@ -21551,14 +21520,14 @@
         </w:rPr>
         <w:tab/>
       </w:r>
-      <w:bookmarkStart w:id="65" w:name="_Toc420872518"/>
+      <w:bookmarkStart w:id="66" w:name="_Toc420872518"/>
       <w:r>
         <w:rPr>
           <w:b w:val="0"/>
         </w:rPr>
         <w:t>Desain Perangkat Keras (Hardware)</w:t>
       </w:r>
-      <w:bookmarkEnd w:id="65"/>
+      <w:bookmarkEnd w:id="66"/>
     </w:p>
     <w:p>
       <w:pPr>
@@ -21592,14 +21561,14 @@
         </w:rPr>
         <w:tab/>
       </w:r>
-      <w:bookmarkStart w:id="66" w:name="_Toc420872519"/>
+      <w:bookmarkStart w:id="67" w:name="_Toc420872519"/>
       <w:r>
         <w:rPr>
           <w:b w:val="0"/>
         </w:rPr>
         <w:t>Algoritma Perangkat Lunak (Software)</w:t>
       </w:r>
-      <w:bookmarkEnd w:id="66"/>
+      <w:bookmarkEnd w:id="67"/>
     </w:p>
     <w:p>
       <w:pPr>
@@ -24931,14 +24900,14 @@
         </w:rPr>
         <w:tab/>
       </w:r>
-      <w:bookmarkStart w:id="67" w:name="_Toc420872520"/>
+      <w:bookmarkStart w:id="68" w:name="_Toc420872520"/>
       <w:r>
         <w:rPr>
           <w:b w:val="0"/>
         </w:rPr>
         <w:t>Background substraction</w:t>
       </w:r>
-      <w:bookmarkEnd w:id="67"/>
+      <w:bookmarkEnd w:id="68"/>
     </w:p>
     <w:p>
       <w:pPr>
@@ -25044,7 +25013,7 @@
           <w:lang w:val="id-ID"/>
         </w:rPr>
       </w:pPr>
-      <w:bookmarkStart w:id="68" w:name="_Toc420530048"/>
+      <w:bookmarkStart w:id="69" w:name="_Toc420530048"/>
       <w:r>
         <w:t xml:space="preserve">Gambar </w:t>
       </w:r>
@@ -25093,7 +25062,7 @@
         </w:rPr>
         <w:t>. Algoritma Background Substraction</w:t>
       </w:r>
-      <w:bookmarkEnd w:id="68"/>
+      <w:bookmarkEnd w:id="69"/>
     </w:p>
     <w:p>
       <w:pPr>
@@ -26404,14 +26373,14 @@
         </w:rPr>
         <w:tab/>
       </w:r>
-      <w:bookmarkStart w:id="69" w:name="_Toc420872521"/>
+      <w:bookmarkStart w:id="70" w:name="_Toc420872521"/>
       <w:r>
         <w:rPr>
           <w:b w:val="0"/>
         </w:rPr>
         <w:t>Camshift berbasis kalman filter</w:t>
       </w:r>
-      <w:bookmarkEnd w:id="69"/>
+      <w:bookmarkEnd w:id="70"/>
     </w:p>
     <w:p>
       <w:pPr>
@@ -34387,7 +34356,7 @@
         </w:rPr>
         <w:t xml:space="preserve"> </w:t>
       </w:r>
-      <w:bookmarkStart w:id="70" w:name="_Toc420872522"/>
+      <w:bookmarkStart w:id="71" w:name="_Toc420872522"/>
       <w:r>
         <w:t xml:space="preserve">Gambar </w:t>
       </w:r>
@@ -34434,13 +34403,7 @@
         <w:rPr>
           <w:lang w:val="id-ID"/>
         </w:rPr>
-        <w:t xml:space="preserve">. Pseudocode </w:t>
-      </w:r>
-      <w:r>
-        <w:rPr>
-          <w:lang w:val="id-ID"/>
-        </w:rPr>
-        <w:t>camshift berbasis kalman filter</w:t>
+        <w:t>. Pseudocode camshift berbasis kalman filter</w:t>
       </w:r>
     </w:p>
     <w:p>
@@ -34475,7 +34438,7 @@
         </w:rPr>
         <w:t>pipolar Geometry</w:t>
       </w:r>
-      <w:bookmarkEnd w:id="70"/>
+      <w:bookmarkEnd w:id="71"/>
     </w:p>
     <w:p>
       <w:pPr>
@@ -34547,7 +34510,7 @@
           <w:lang w:val="id-ID"/>
         </w:rPr>
       </w:pPr>
-      <w:bookmarkStart w:id="71" w:name="_Toc420530051"/>
+      <w:bookmarkStart w:id="72" w:name="_Toc420530051"/>
       <w:r>
         <w:t xml:space="preserve">Gambar </w:t>
       </w:r>
@@ -34596,7 +34559,7 @@
         </w:rPr>
         <w:t>. Algoritma Epipolar Geometry</w:t>
       </w:r>
-      <w:bookmarkEnd w:id="71"/>
+      <w:bookmarkEnd w:id="72"/>
     </w:p>
     <w:p>
       <w:pPr>
@@ -37090,14 +37053,14 @@
         <w:lastRenderedPageBreak/>
         <w:br/>
       </w:r>
-      <w:bookmarkStart w:id="72" w:name="_Toc420872523"/>
+      <w:bookmarkStart w:id="73" w:name="_Toc420872523"/>
       <w:r>
         <w:t>UJI COBA</w:t>
       </w:r>
       <w:r>
         <w:t xml:space="preserve"> DAN </w:t>
       </w:r>
-      <w:bookmarkEnd w:id="72"/>
+      <w:bookmarkEnd w:id="73"/>
       <w:r>
         <w:t>ANALISIS</w:t>
       </w:r>
@@ -37195,12 +37158,7 @@
         <w:tab/>
       </w:r>
       <w:r>
-        <w:t>Analisis P</w:t>
-      </w:r>
-      <w:bookmarkStart w:id="73" w:name="_GoBack"/>
-      <w:bookmarkEnd w:id="73"/>
-      <w:r>
-        <w:t xml:space="preserve">engaruh Cahaya </w:t>
+        <w:t xml:space="preserve">Analisis Pengaruh Cahaya </w:t>
       </w:r>
     </w:p>
     <w:p>
@@ -38275,7 +38233,7 @@
           <w:rPr>
             <w:noProof/>
           </w:rPr>
-          <w:t>44</w:t>
+          <w:t>9</w:t>
         </w:r>
         <w:r>
           <w:rPr>
@@ -45391,7 +45349,7 @@
 </file>
 
 <file path=customXml/itemProps1.xml><?xml version="1.0" encoding="utf-8"?>
-<ds:datastoreItem xmlns:ds="http://schemas.openxmlformats.org/officeDocument/2006/customXml" ds:itemID="{27002D9F-7FA3-46AC-938F-DC3831AE54A2}">
+<ds:datastoreItem xmlns:ds="http://schemas.openxmlformats.org/officeDocument/2006/customXml" ds:itemID="{E9F437BD-AE53-4927-943B-3A24CC3CBB0D}">
   <ds:schemaRefs>
     <ds:schemaRef ds:uri="http://schemas.openxmlformats.org/officeDocument/2006/bibliography"/>
   </ds:schemaRefs>

</xml_diff>

<commit_message>
begin bab 4. Bismillah!
</commit_message>
<xml_diff>
--- a/onWork/Skripsi_DeanZakaHidayat_.docx
+++ b/onWork/Skripsi_DeanZakaHidayat_.docx
@@ -1694,24 +1694,39 @@
       <w:pPr>
         <w:jc w:val="center"/>
       </w:pPr>
-      <w:r>
-        <w:t>Skripsi  ini adalah hasil karya saya sendiri,</w:t>
+      <w:proofErr w:type="gramStart"/>
+      <w:r>
+        <w:t>Skripsi  ini</w:t>
+      </w:r>
+      <w:proofErr w:type="gramEnd"/>
+      <w:r>
+        <w:t xml:space="preserve"> adalah hasil karya saya sendiri,</w:t>
       </w:r>
     </w:p>
     <w:p>
       <w:pPr>
         <w:jc w:val="center"/>
       </w:pPr>
-      <w:r>
-        <w:t>dan semua sumber baik yang dikutip maupun dirujuk</w:t>
+      <w:proofErr w:type="gramStart"/>
+      <w:r>
+        <w:t>dan</w:t>
+      </w:r>
+      <w:proofErr w:type="gramEnd"/>
+      <w:r>
+        <w:t xml:space="preserve"> semua sumber baik yang dikutip maupun dirujuk</w:t>
       </w:r>
     </w:p>
     <w:p>
       <w:pPr>
         <w:jc w:val="center"/>
       </w:pPr>
-      <w:r>
-        <w:t>telah saya nyatakan dengan benar.</w:t>
+      <w:proofErr w:type="gramStart"/>
+      <w:r>
+        <w:t>telah</w:t>
+      </w:r>
+      <w:proofErr w:type="gramEnd"/>
+      <w:r>
+        <w:t xml:space="preserve"> saya nyatakan dengan benar.</w:t>
       </w:r>
     </w:p>
     <w:p>
@@ -2026,11 +2041,19 @@
           <w:szCs w:val="24"/>
         </w:rPr>
       </w:pPr>
+      <w:proofErr w:type="gramStart"/>
       <w:r>
         <w:rPr>
           <w:szCs w:val="24"/>
         </w:rPr>
-        <w:t xml:space="preserve">dibuat untuk melengkapi sebagian persyaratan menjadi Sarjana Teknik pada program studi Teknik Komputer, Departemen Teknik Elektro, Fakultas Teknik, Universitas Indonesia dan disetujui untuk diajukan dalam sidang ujian </w:t>
+        <w:t>dibuat</w:t>
+      </w:r>
+      <w:proofErr w:type="gramEnd"/>
+      <w:r>
+        <w:rPr>
+          <w:szCs w:val="24"/>
+        </w:rPr>
+        <w:t xml:space="preserve"> untuk melengkapi sebagian persyaratan menjadi Sarjana Teknik pada program studi Teknik Komputer, Departemen Teknik Elektro, Fakultas Teknik, Universitas Indonesia dan disetujui untuk diajukan dalam sidang ujian </w:t>
       </w:r>
       <w:r>
         <w:rPr>
@@ -3599,8 +3622,6 @@
               </w:rPr>
               <w:t>ang Tiga D</w:t>
             </w:r>
-            <w:bookmarkStart w:id="15" w:name="_GoBack"/>
-            <w:bookmarkEnd w:id="15"/>
             <w:r>
               <w:rPr>
                 <w:rFonts w:eastAsiaTheme="majorEastAsia" w:cstheme="majorBidi"/>
@@ -3785,7 +3806,15 @@
         <w:t xml:space="preserve"> camshift berbasis kalman filter</w:t>
       </w:r>
       <w:r>
-        <w:t>. Metode ini dipilih karena fleksibilitasnya dalam penentuan obyek sehingga obyek dapat dianggap sebagai satu titik ataupun rekonstruksi dari titik-titik yang sama yang dilihat dari prespektif kamera yang berbeda.</w:t>
+        <w:t xml:space="preserve">. Metode ini dipilih karena fleksibilitasnya dalam penentuan obyek sehingga obyek dapat dianggap sebagai satu titik ataupun rekonstruksi dari titik-titik yang </w:t>
+      </w:r>
+      <w:proofErr w:type="gramStart"/>
+      <w:r>
+        <w:t>sama</w:t>
+      </w:r>
+      <w:proofErr w:type="gramEnd"/>
+      <w:r>
+        <w:t xml:space="preserve"> yang dilihat dari prespektif kamera yang berbeda.</w:t>
       </w:r>
     </w:p>
     <w:p>
@@ -3888,12 +3917,12 @@
       <w:pPr>
         <w:pStyle w:val="Heading1"/>
       </w:pPr>
-      <w:bookmarkStart w:id="16" w:name="_Toc420872489"/>
+      <w:bookmarkStart w:id="15" w:name="_Toc420872489"/>
       <w:r>
         <w:lastRenderedPageBreak/>
         <w:t>ABSTRACT</w:t>
       </w:r>
-      <w:bookmarkEnd w:id="16"/>
+      <w:bookmarkEnd w:id="15"/>
     </w:p>
     <w:p>
       <w:pPr>
@@ -4576,12 +4605,12 @@
       <w:pPr>
         <w:pStyle w:val="Heading1"/>
       </w:pPr>
-      <w:bookmarkStart w:id="17" w:name="_Toc420872490"/>
+      <w:bookmarkStart w:id="16" w:name="_Toc420872490"/>
       <w:r>
         <w:lastRenderedPageBreak/>
         <w:t>DAFTAR ISI</w:t>
       </w:r>
-      <w:bookmarkEnd w:id="17"/>
+      <w:bookmarkEnd w:id="16"/>
     </w:p>
     <w:p>
       <w:pPr>
@@ -7522,12 +7551,12 @@
       <w:pPr>
         <w:pStyle w:val="Heading1"/>
       </w:pPr>
-      <w:bookmarkStart w:id="18" w:name="_Toc420872491"/>
+      <w:bookmarkStart w:id="17" w:name="_Toc420872491"/>
       <w:r>
         <w:lastRenderedPageBreak/>
         <w:t>DAFTAR GAMBAR</w:t>
       </w:r>
-      <w:bookmarkEnd w:id="18"/>
+      <w:bookmarkEnd w:id="17"/>
     </w:p>
     <w:p>
       <w:pPr>
@@ -9554,12 +9583,12 @@
       <w:pPr>
         <w:pStyle w:val="Heading1"/>
       </w:pPr>
-      <w:bookmarkStart w:id="19" w:name="_Toc420872492"/>
+      <w:bookmarkStart w:id="18" w:name="_Toc420872492"/>
       <w:r>
         <w:lastRenderedPageBreak/>
         <w:t>DAFTAR TABEL</w:t>
       </w:r>
-      <w:bookmarkEnd w:id="19"/>
+      <w:bookmarkEnd w:id="18"/>
     </w:p>
     <w:p>
       <w:pPr>
@@ -9691,11 +9720,11 @@
         <w:lastRenderedPageBreak/>
         <w:br/>
       </w:r>
-      <w:bookmarkStart w:id="20" w:name="_Toc420872493"/>
+      <w:bookmarkStart w:id="19" w:name="_Toc420872493"/>
       <w:r>
         <w:t>PENDAHULUAN</w:t>
       </w:r>
-      <w:bookmarkEnd w:id="20"/>
+      <w:bookmarkEnd w:id="19"/>
     </w:p>
     <w:p>
       <w:pPr>
@@ -9717,11 +9746,11 @@
       <w:r>
         <w:tab/>
       </w:r>
-      <w:bookmarkStart w:id="21" w:name="_Toc420872494"/>
+      <w:bookmarkStart w:id="20" w:name="_Toc420872494"/>
       <w:r>
         <w:t>Latar Belakang</w:t>
       </w:r>
-      <w:bookmarkEnd w:id="21"/>
+      <w:bookmarkEnd w:id="20"/>
     </w:p>
     <w:p>
       <w:pPr>
@@ -9979,11 +10008,11 @@
       <w:r>
         <w:tab/>
       </w:r>
-      <w:bookmarkStart w:id="22" w:name="_Toc420872495"/>
+      <w:bookmarkStart w:id="21" w:name="_Toc420872495"/>
       <w:r>
         <w:t>Tujuan Penelitian</w:t>
       </w:r>
-      <w:bookmarkEnd w:id="22"/>
+      <w:bookmarkEnd w:id="21"/>
     </w:p>
     <w:p>
       <w:pPr>
@@ -10058,11 +10087,11 @@
       <w:r>
         <w:tab/>
       </w:r>
-      <w:bookmarkStart w:id="23" w:name="_Toc420872496"/>
+      <w:bookmarkStart w:id="22" w:name="_Toc420872496"/>
       <w:r>
         <w:t>Batasan Masalah</w:t>
       </w:r>
-      <w:bookmarkEnd w:id="23"/>
+      <w:bookmarkEnd w:id="22"/>
     </w:p>
     <w:p>
       <w:pPr>
@@ -10108,11 +10137,11 @@
       <w:r>
         <w:tab/>
       </w:r>
-      <w:bookmarkStart w:id="24" w:name="_Toc420872497"/>
+      <w:bookmarkStart w:id="23" w:name="_Toc420872497"/>
       <w:r>
         <w:t>Metode Penelitian</w:t>
       </w:r>
-      <w:bookmarkEnd w:id="24"/>
+      <w:bookmarkEnd w:id="23"/>
     </w:p>
     <w:p>
       <w:pPr>
@@ -10250,11 +10279,11 @@
       <w:r>
         <w:tab/>
       </w:r>
-      <w:bookmarkStart w:id="25" w:name="_Toc420872498"/>
+      <w:bookmarkStart w:id="24" w:name="_Toc420872498"/>
       <w:r>
         <w:t>Sistematika Penulisan</w:t>
       </w:r>
-      <w:bookmarkEnd w:id="25"/>
+      <w:bookmarkEnd w:id="24"/>
     </w:p>
     <w:p>
       <w:pPr>
@@ -10515,11 +10544,11 @@
         <w:lastRenderedPageBreak/>
         <w:br/>
       </w:r>
-      <w:bookmarkStart w:id="26" w:name="_Toc420872499"/>
+      <w:bookmarkStart w:id="25" w:name="_Toc420872499"/>
       <w:r>
         <w:t>DASAR TEORI</w:t>
       </w:r>
-      <w:bookmarkEnd w:id="26"/>
+      <w:bookmarkEnd w:id="25"/>
     </w:p>
     <w:p>
       <w:pPr>
@@ -10616,18 +10645,18 @@
         <w:ind w:left="567" w:hanging="567"/>
         <w:jc w:val="left"/>
       </w:pPr>
-      <w:bookmarkStart w:id="27" w:name="_Toc406020609"/>
+      <w:bookmarkStart w:id="26" w:name="_Toc406020609"/>
       <w:r>
         <w:t xml:space="preserve"> </w:t>
       </w:r>
       <w:r>
         <w:tab/>
       </w:r>
-      <w:bookmarkStart w:id="28" w:name="_Toc420872500"/>
+      <w:bookmarkStart w:id="27" w:name="_Toc420872500"/>
       <w:r>
         <w:t>Dasar Pengolahan Citra</w:t>
       </w:r>
-      <w:bookmarkEnd w:id="28"/>
+      <w:bookmarkEnd w:id="27"/>
     </w:p>
     <w:p>
       <w:pPr>
@@ -11095,7 +11124,7 @@
       <w:pPr>
         <w:pStyle w:val="Caption"/>
       </w:pPr>
-      <w:bookmarkStart w:id="29" w:name="_Toc420530027"/>
+      <w:bookmarkStart w:id="28" w:name="_Toc420530027"/>
       <w:r>
         <w:t xml:space="preserve">Gambar </w:t>
       </w:r>
@@ -11144,7 +11173,7 @@
         </w:rPr>
         <w:t xml:space="preserve"> Matriks dari Citra Digital</w:t>
       </w:r>
-      <w:bookmarkEnd w:id="29"/>
+      <w:bookmarkEnd w:id="28"/>
     </w:p>
     <w:p>
       <w:pPr>
@@ -11187,14 +11216,14 @@
         </w:rPr>
         <w:t xml:space="preserve"> </w:t>
       </w:r>
-      <w:bookmarkStart w:id="30" w:name="_Toc420872501"/>
+      <w:bookmarkStart w:id="29" w:name="_Toc420872501"/>
       <w:r>
         <w:rPr>
           <w:b w:val="0"/>
         </w:rPr>
         <w:t>Citra Biner (Monokrom)</w:t>
       </w:r>
-      <w:bookmarkEnd w:id="30"/>
+      <w:bookmarkEnd w:id="29"/>
     </w:p>
     <w:p>
       <w:pPr>
@@ -11265,7 +11294,7 @@
           <w:lang w:val="id-ID"/>
         </w:rPr>
       </w:pPr>
-      <w:bookmarkStart w:id="31" w:name="_Toc420530028"/>
+      <w:bookmarkStart w:id="30" w:name="_Toc420530028"/>
       <w:r>
         <w:t xml:space="preserve">Gambar </w:t>
       </w:r>
@@ -11314,7 +11343,7 @@
         </w:rPr>
         <w:t>. Citra Biner</w:t>
       </w:r>
-      <w:bookmarkEnd w:id="31"/>
+      <w:bookmarkEnd w:id="30"/>
     </w:p>
     <w:p>
       <w:pPr>
@@ -11339,7 +11368,7 @@
         </w:rPr>
         <w:t xml:space="preserve"> </w:t>
       </w:r>
-      <w:bookmarkStart w:id="32" w:name="_Toc420872502"/>
+      <w:bookmarkStart w:id="31" w:name="_Toc420872502"/>
       <w:r>
         <w:rPr>
           <w:b w:val="0"/>
@@ -11359,7 +11388,7 @@
         </w:rPr>
         <w:t>a Grayscale (skala keabuan)</w:t>
       </w:r>
-      <w:bookmarkEnd w:id="32"/>
+      <w:bookmarkEnd w:id="31"/>
     </w:p>
     <w:p>
       <w:pPr>
@@ -11431,7 +11460,7 @@
           <w:lang w:val="id-ID"/>
         </w:rPr>
       </w:pPr>
-      <w:bookmarkStart w:id="33" w:name="_Toc420530029"/>
+      <w:bookmarkStart w:id="32" w:name="_Toc420530029"/>
       <w:r>
         <w:t xml:space="preserve">Gambar </w:t>
       </w:r>
@@ -11486,7 +11515,7 @@
         </w:rPr>
         <w:t xml:space="preserve"> Citra Grayscale</w:t>
       </w:r>
-      <w:bookmarkEnd w:id="33"/>
+      <w:bookmarkEnd w:id="32"/>
     </w:p>
     <w:p>
       <w:pPr>
@@ -11507,14 +11536,14 @@
         <w:lastRenderedPageBreak/>
         <w:t xml:space="preserve"> </w:t>
       </w:r>
-      <w:bookmarkStart w:id="34" w:name="_Toc420872503"/>
+      <w:bookmarkStart w:id="33" w:name="_Toc420872503"/>
       <w:r>
         <w:rPr>
           <w:b w:val="0"/>
         </w:rPr>
         <w:t>Citra Warna (true color)</w:t>
       </w:r>
-      <w:bookmarkEnd w:id="34"/>
+      <w:bookmarkEnd w:id="33"/>
     </w:p>
     <w:p>
       <w:pPr>
@@ -11598,7 +11627,7 @@
           <w:lang w:val="id-ID"/>
         </w:rPr>
       </w:pPr>
-      <w:bookmarkStart w:id="35" w:name="_Toc420530030"/>
+      <w:bookmarkStart w:id="34" w:name="_Toc420530030"/>
       <w:r>
         <w:t xml:space="preserve">Gambar </w:t>
       </w:r>
@@ -11647,7 +11676,7 @@
         </w:rPr>
         <w:t>. Citra Warna</w:t>
       </w:r>
-      <w:bookmarkEnd w:id="35"/>
+      <w:bookmarkEnd w:id="34"/>
     </w:p>
     <w:p>
       <w:pPr>
@@ -11842,7 +11871,7 @@
         </w:rPr>
         <w:tab/>
       </w:r>
-      <w:bookmarkStart w:id="36" w:name="_Toc420872504"/>
+      <w:bookmarkStart w:id="35" w:name="_Toc420872504"/>
       <w:r>
         <w:rPr>
           <w:rStyle w:val="Heading2Char"/>
@@ -11881,8 +11910,8 @@
       <w:r>
         <w:t xml:space="preserve"> Geometry</w:t>
       </w:r>
-      <w:bookmarkEnd w:id="27"/>
-      <w:bookmarkEnd w:id="36"/>
+      <w:bookmarkEnd w:id="26"/>
+      <w:bookmarkEnd w:id="35"/>
     </w:p>
     <w:p>
       <w:pPr>
@@ -12208,7 +12237,7 @@
           <w:lang w:val="id-ID"/>
         </w:rPr>
       </w:pPr>
-      <w:bookmarkStart w:id="37" w:name="_Toc420530031"/>
+      <w:bookmarkStart w:id="36" w:name="_Toc420530031"/>
       <w:r>
         <w:t xml:space="preserve">Gambar </w:t>
       </w:r>
@@ -12269,7 +12298,7 @@
         </w:rPr>
         <w:t xml:space="preserve"> kamera untuk mengambil gambar</w:t>
       </w:r>
-      <w:bookmarkEnd w:id="37"/>
+      <w:bookmarkEnd w:id="36"/>
     </w:p>
     <w:p>
       <w:pPr>
@@ -12631,7 +12660,7 @@
           <w:lang w:val="id-ID"/>
         </w:rPr>
       </w:pPr>
-      <w:bookmarkStart w:id="38" w:name="_Toc420530032"/>
+      <w:bookmarkStart w:id="37" w:name="_Toc420530032"/>
       <w:r>
         <w:t xml:space="preserve">Gambar </w:t>
       </w:r>
@@ -12680,7 +12709,7 @@
         </w:rPr>
         <w:t>. Transalasi dan rotasi kamera 2 terhadap kamera 1</w:t>
       </w:r>
-      <w:bookmarkEnd w:id="38"/>
+      <w:bookmarkEnd w:id="37"/>
     </w:p>
     <w:p>
       <w:pPr>
@@ -12743,11 +12772,11 @@
       <w:r>
         <w:tab/>
       </w:r>
-      <w:bookmarkStart w:id="39" w:name="_Toc420872505"/>
+      <w:bookmarkStart w:id="38" w:name="_Toc420872505"/>
       <w:r>
         <w:t>Deteksi obyek pada gambar dua dimensi</w:t>
       </w:r>
-      <w:bookmarkEnd w:id="39"/>
+      <w:bookmarkEnd w:id="38"/>
     </w:p>
     <w:p>
       <w:pPr>
@@ -12863,7 +12892,7 @@
           <w:lang w:val="id-ID"/>
         </w:rPr>
       </w:pPr>
-      <w:bookmarkStart w:id="40" w:name="_Toc420530033"/>
+      <w:bookmarkStart w:id="39" w:name="_Toc420530033"/>
       <w:r>
         <w:t xml:space="preserve">Gambar </w:t>
       </w:r>
@@ -12912,7 +12941,7 @@
         </w:rPr>
         <w:t>. Diagram algoritma deteksi pada bidang dua dimensi</w:t>
       </w:r>
-      <w:bookmarkEnd w:id="40"/>
+      <w:bookmarkEnd w:id="39"/>
     </w:p>
     <w:p>
       <w:pPr>
@@ -12939,14 +12968,14 @@
         </w:rPr>
         <w:tab/>
       </w:r>
-      <w:bookmarkStart w:id="41" w:name="_Toc420872506"/>
+      <w:bookmarkStart w:id="40" w:name="_Toc420872506"/>
       <w:r>
         <w:rPr>
           <w:b w:val="0"/>
         </w:rPr>
         <w:t>Background Substraction</w:t>
       </w:r>
-      <w:bookmarkEnd w:id="41"/>
+      <w:bookmarkEnd w:id="40"/>
     </w:p>
     <w:p>
       <w:pPr>
@@ -13069,7 +13098,7 @@
           <w:lang w:val="id-ID"/>
         </w:rPr>
       </w:pPr>
-      <w:bookmarkStart w:id="42" w:name="_Toc420530034"/>
+      <w:bookmarkStart w:id="41" w:name="_Toc420530034"/>
       <w:r>
         <w:t xml:space="preserve">Gambar </w:t>
       </w:r>
@@ -13118,7 +13147,7 @@
         </w:rPr>
         <w:t>. Skema background substraction</w:t>
       </w:r>
-      <w:bookmarkEnd w:id="42"/>
+      <w:bookmarkEnd w:id="41"/>
     </w:p>
     <w:p>
       <w:pPr>
@@ -13197,14 +13226,14 @@
         </w:rPr>
         <w:tab/>
       </w:r>
-      <w:bookmarkStart w:id="43" w:name="_Toc420872507"/>
+      <w:bookmarkStart w:id="42" w:name="_Toc420872507"/>
       <w:r>
         <w:rPr>
           <w:b w:val="0"/>
         </w:rPr>
         <w:t>Continously Adaptive Meanshift</w:t>
       </w:r>
-      <w:bookmarkEnd w:id="43"/>
+      <w:bookmarkEnd w:id="42"/>
     </w:p>
     <w:p>
       <w:pPr>
@@ -14677,7 +14706,7 @@
           <w:lang w:val="id-ID"/>
         </w:rPr>
       </w:pPr>
-      <w:bookmarkStart w:id="44" w:name="_Toc420530035"/>
+      <w:bookmarkStart w:id="43" w:name="_Toc420530035"/>
       <w:r>
         <w:t xml:space="preserve">Gambar </w:t>
       </w:r>
@@ -14726,7 +14755,7 @@
         </w:rPr>
         <w:t>. Skema meanshift</w:t>
       </w:r>
-      <w:bookmarkEnd w:id="44"/>
+      <w:bookmarkEnd w:id="43"/>
     </w:p>
     <w:p>
       <w:pPr>
@@ -14758,14 +14787,14 @@
         </w:rPr>
         <w:tab/>
       </w:r>
-      <w:bookmarkStart w:id="45" w:name="_Toc420872508"/>
+      <w:bookmarkStart w:id="44" w:name="_Toc420872508"/>
       <w:r>
         <w:rPr>
           <w:b w:val="0"/>
         </w:rPr>
         <w:t>Kalman Filter</w:t>
       </w:r>
-      <w:bookmarkEnd w:id="45"/>
+      <w:bookmarkEnd w:id="44"/>
     </w:p>
     <w:p>
       <w:pPr>
@@ -17393,7 +17422,7 @@
       <w:r>
         <w:tab/>
       </w:r>
-      <w:bookmarkStart w:id="46" w:name="_Toc420872509"/>
+      <w:bookmarkStart w:id="45" w:name="_Toc420872509"/>
       <w:r>
         <w:t>OpenCV</w:t>
       </w:r>
@@ -17403,7 +17432,7 @@
       <w:r>
         <w:t>Computer Vision Library</w:t>
       </w:r>
-      <w:bookmarkEnd w:id="46"/>
+      <w:bookmarkEnd w:id="45"/>
     </w:p>
     <w:p>
       <w:pPr>
@@ -17576,7 +17605,7 @@
           <w:lang w:val="id-ID"/>
         </w:rPr>
       </w:pPr>
-      <w:bookmarkStart w:id="47" w:name="_Toc420530036"/>
+      <w:bookmarkStart w:id="46" w:name="_Toc420530036"/>
       <w:r>
         <w:t xml:space="preserve">Gambar </w:t>
       </w:r>
@@ -17625,7 +17654,7 @@
         </w:rPr>
         <w:t>. Lambang OpenCV</w:t>
       </w:r>
-      <w:bookmarkEnd w:id="47"/>
+      <w:bookmarkEnd w:id="46"/>
     </w:p>
     <w:p>
       <w:pPr>
@@ -17941,7 +17970,7 @@
           <w:lang w:val="id-ID"/>
         </w:rPr>
       </w:pPr>
-      <w:bookmarkStart w:id="48" w:name="_Toc420530037"/>
+      <w:bookmarkStart w:id="47" w:name="_Toc420530037"/>
       <w:r>
         <w:t xml:space="preserve">Gambar </w:t>
       </w:r>
@@ -17996,7 +18025,7 @@
         </w:rPr>
         <w:t xml:space="preserve"> OpenCV</w:t>
       </w:r>
-      <w:bookmarkEnd w:id="48"/>
+      <w:bookmarkEnd w:id="47"/>
     </w:p>
     <w:p>
       <w:pPr>
@@ -18029,7 +18058,7 @@
       <w:r>
         <w:tab/>
       </w:r>
-      <w:bookmarkStart w:id="49" w:name="_Toc420872510"/>
+      <w:bookmarkStart w:id="48" w:name="_Toc420872510"/>
       <w:r>
         <w:t>Simulasi menggunakan</w:t>
       </w:r>
@@ -18051,7 +18080,7 @@
       <w:r>
         <w:t>ROS (Robot Operating System)</w:t>
       </w:r>
-      <w:bookmarkEnd w:id="49"/>
+      <w:bookmarkEnd w:id="48"/>
     </w:p>
     <w:p>
       <w:pPr>
@@ -18145,7 +18174,7 @@
           <w:lang w:val="id-ID"/>
         </w:rPr>
       </w:pPr>
-      <w:bookmarkStart w:id="50" w:name="_Toc420530038"/>
+      <w:bookmarkStart w:id="49" w:name="_Toc420530038"/>
       <w:r>
         <w:t xml:space="preserve">Gambar </w:t>
       </w:r>
@@ -18194,7 +18223,7 @@
         </w:rPr>
         <w:t>. Lambang Robot Operating System</w:t>
       </w:r>
-      <w:bookmarkEnd w:id="50"/>
+      <w:bookmarkEnd w:id="49"/>
     </w:p>
     <w:p>
       <w:pPr>
@@ -18308,11 +18337,19 @@
         </w:rPr>
         <w:t xml:space="preserve">Sistem </w:t>
       </w:r>
+      <w:proofErr w:type="gramStart"/>
       <w:r>
         <w:rPr>
           <w:lang w:val="en-US"/>
         </w:rPr>
-        <w:t xml:space="preserve">apa pun yang diprogram, apakah itu </w:t>
+        <w:t>apa</w:t>
+      </w:r>
+      <w:proofErr w:type="gramEnd"/>
+      <w:r>
+        <w:rPr>
+          <w:lang w:val="en-US"/>
+        </w:rPr>
+        <w:t xml:space="preserve"> pun yang diprogram, apakah itu </w:t>
       </w:r>
       <w:r>
         <w:t xml:space="preserve">robot </w:t>
@@ -18363,7 +18400,21 @@
         <w:rPr>
           <w:lang w:val="en-US"/>
         </w:rPr>
-        <w:t>mana yang akan dijalankan. Kesamaan terminologi programming ini tentu akan memudahkan programmer untuk</w:t>
+        <w:t xml:space="preserve">mana yang akan dijalankan. Kesamaan terminologi programming ini tentu </w:t>
+      </w:r>
+      <w:proofErr w:type="gramStart"/>
+      <w:r>
+        <w:rPr>
+          <w:lang w:val="en-US"/>
+        </w:rPr>
+        <w:t>akan</w:t>
+      </w:r>
+      <w:proofErr w:type="gramEnd"/>
+      <w:r>
+        <w:rPr>
+          <w:lang w:val="en-US"/>
+        </w:rPr>
+        <w:t xml:space="preserve"> memudahkan programmer untuk</w:t>
       </w:r>
       <w:r>
         <w:rPr>
@@ -18450,7 +18501,7 @@
           <w:lang w:val="id-ID"/>
         </w:rPr>
       </w:pPr>
-      <w:bookmarkStart w:id="51" w:name="_Toc420530039"/>
+      <w:bookmarkStart w:id="50" w:name="_Toc420530039"/>
       <w:r>
         <w:t xml:space="preserve">Gambar </w:t>
       </w:r>
@@ -18499,7 +18550,7 @@
         </w:rPr>
         <w:t>. Sistem node dalam ROS</w:t>
       </w:r>
-      <w:bookmarkEnd w:id="51"/>
+      <w:bookmarkEnd w:id="50"/>
     </w:p>
     <w:p>
       <w:pPr>
@@ -18526,14 +18577,14 @@
         </w:rPr>
         <w:tab/>
       </w:r>
-      <w:bookmarkStart w:id="52" w:name="_Toc420872511"/>
+      <w:bookmarkStart w:id="51" w:name="_Toc420872511"/>
       <w:r>
         <w:rPr>
           <w:b w:val="0"/>
         </w:rPr>
         <w:t>Simulasi RVIZ</w:t>
       </w:r>
-      <w:bookmarkEnd w:id="52"/>
+      <w:bookmarkEnd w:id="51"/>
     </w:p>
     <w:p>
       <w:pPr>
@@ -18632,7 +18683,7 @@
           <w:lang w:val="id-ID"/>
         </w:rPr>
       </w:pPr>
-      <w:bookmarkStart w:id="53" w:name="_Toc420530040"/>
+      <w:bookmarkStart w:id="52" w:name="_Toc420530040"/>
       <w:r>
         <w:t xml:space="preserve">Gambar </w:t>
       </w:r>
@@ -18681,7 +18732,7 @@
         </w:rPr>
         <w:t>. Tampilan RVIZ</w:t>
       </w:r>
-      <w:bookmarkEnd w:id="53"/>
+      <w:bookmarkEnd w:id="52"/>
     </w:p>
     <w:p>
       <w:pPr>
@@ -18777,11 +18828,11 @@
       <w:r>
         <w:tab/>
       </w:r>
-      <w:bookmarkStart w:id="54" w:name="_Toc420872512"/>
+      <w:bookmarkStart w:id="53" w:name="_Toc420872512"/>
       <w:r>
         <w:t>Hardware</w:t>
       </w:r>
-      <w:bookmarkEnd w:id="54"/>
+      <w:bookmarkEnd w:id="53"/>
     </w:p>
     <w:p>
       <w:pPr>
@@ -18808,14 +18859,14 @@
         </w:rPr>
         <w:tab/>
       </w:r>
-      <w:bookmarkStart w:id="55" w:name="_Toc420872513"/>
+      <w:bookmarkStart w:id="54" w:name="_Toc420872513"/>
       <w:r>
         <w:rPr>
           <w:b w:val="0"/>
         </w:rPr>
         <w:t>Kamera PS3 Eye</w:t>
       </w:r>
-      <w:bookmarkEnd w:id="55"/>
+      <w:bookmarkEnd w:id="54"/>
     </w:p>
     <w:p>
       <w:pPr>
@@ -18950,7 +19001,7 @@
           <w:lang w:val="id-ID"/>
         </w:rPr>
       </w:pPr>
-      <w:bookmarkStart w:id="56" w:name="_Toc420530041"/>
+      <w:bookmarkStart w:id="55" w:name="_Toc420530041"/>
       <w:r>
         <w:t xml:space="preserve">Gambar </w:t>
       </w:r>
@@ -19005,7 +19056,7 @@
         </w:rPr>
         <w:t xml:space="preserve"> yang digunakan sebagai kamera sistem</w:t>
       </w:r>
-      <w:bookmarkEnd w:id="56"/>
+      <w:bookmarkEnd w:id="55"/>
     </w:p>
     <w:p>
       <w:pPr>
@@ -19556,7 +19607,7 @@
           <w:lang w:val="id-ID"/>
         </w:rPr>
       </w:pPr>
-      <w:bookmarkStart w:id="57" w:name="_Toc420530042"/>
+      <w:bookmarkStart w:id="56" w:name="_Toc420530042"/>
       <w:r>
         <w:t xml:space="preserve">Gambar </w:t>
       </w:r>
@@ -19605,7 +19656,7 @@
         </w:rPr>
         <w:t>. Field of View dari kamera Playstation Eye</w:t>
       </w:r>
-      <w:bookmarkEnd w:id="57"/>
+      <w:bookmarkEnd w:id="56"/>
     </w:p>
     <w:p>
       <w:pPr>
@@ -19663,7 +19714,7 @@
           <w:lang w:val="id-ID"/>
         </w:rPr>
       </w:pPr>
-      <w:bookmarkStart w:id="58" w:name="_Toc420530052"/>
+      <w:bookmarkStart w:id="57" w:name="_Toc420530052"/>
       <w:r>
         <w:t xml:space="preserve">Tabel </w:t>
       </w:r>
@@ -19712,7 +19763,7 @@
         </w:rPr>
         <w:t>. Field of View Playstation Eye</w:t>
       </w:r>
-      <w:bookmarkEnd w:id="58"/>
+      <w:bookmarkEnd w:id="57"/>
     </w:p>
     <w:p>
       <w:r>
@@ -19731,11 +19782,11 @@
         <w:lastRenderedPageBreak/>
         <w:br/>
       </w:r>
-      <w:bookmarkStart w:id="59" w:name="_Toc420872514"/>
+      <w:bookmarkStart w:id="58" w:name="_Toc420872514"/>
       <w:r>
         <w:t>METODE PENELITIAN</w:t>
       </w:r>
-      <w:bookmarkEnd w:id="59"/>
+      <w:bookmarkEnd w:id="58"/>
     </w:p>
     <w:p>
       <w:pPr>
@@ -19799,11 +19850,11 @@
       <w:r>
         <w:tab/>
       </w:r>
-      <w:bookmarkStart w:id="60" w:name="_Toc420872515"/>
+      <w:bookmarkStart w:id="59" w:name="_Toc420872515"/>
       <w:r>
         <w:t>System Requirement</w:t>
       </w:r>
-      <w:bookmarkEnd w:id="60"/>
+      <w:bookmarkEnd w:id="59"/>
     </w:p>
     <w:p>
       <w:pPr>
@@ -20012,7 +20063,7 @@
           <w:lang w:val="id-ID"/>
         </w:rPr>
       </w:pPr>
-      <w:bookmarkStart w:id="61" w:name="_Toc420530043"/>
+      <w:bookmarkStart w:id="60" w:name="_Toc420530043"/>
       <w:r>
         <w:t xml:space="preserve">Gambar </w:t>
       </w:r>
@@ -20061,7 +20112,7 @@
         </w:rPr>
         <w:t>. Use Case Diagram dari Sistem</w:t>
       </w:r>
-      <w:bookmarkEnd w:id="61"/>
+      <w:bookmarkEnd w:id="60"/>
     </w:p>
     <w:p>
       <w:pPr>
@@ -20116,14 +20167,14 @@
       <w:r>
         <w:tab/>
       </w:r>
-      <w:bookmarkStart w:id="62" w:name="_Toc420872516"/>
+      <w:bookmarkStart w:id="61" w:name="_Toc420872516"/>
       <w:r>
         <w:t>S</w:t>
       </w:r>
       <w:r>
         <w:t>ystem Modelling</w:t>
       </w:r>
-      <w:bookmarkEnd w:id="62"/>
+      <w:bookmarkEnd w:id="61"/>
     </w:p>
     <w:p>
       <w:pPr>
@@ -20195,7 +20246,7 @@
           <w:lang w:val="id-ID"/>
         </w:rPr>
       </w:pPr>
-      <w:bookmarkStart w:id="63" w:name="_Toc420530044"/>
+      <w:bookmarkStart w:id="62" w:name="_Toc420530044"/>
       <w:r>
         <w:t xml:space="preserve">Gambar </w:t>
       </w:r>
@@ -20244,7 +20295,7 @@
         </w:rPr>
         <w:t>. Model sistem dalam bidang x dan y</w:t>
       </w:r>
-      <w:bookmarkEnd w:id="63"/>
+      <w:bookmarkEnd w:id="62"/>
     </w:p>
     <w:p>
       <w:pPr>
@@ -21037,7 +21088,7 @@
           <w:lang w:val="id-ID"/>
         </w:rPr>
       </w:pPr>
-      <w:bookmarkStart w:id="64" w:name="_Toc420530045"/>
+      <w:bookmarkStart w:id="63" w:name="_Toc420530045"/>
       <w:r>
         <w:lastRenderedPageBreak/>
         <w:t xml:space="preserve">Gambar </w:t>
@@ -21087,7 +21138,7 @@
         </w:rPr>
         <w:t>. Model sistem dalam bidang z</w:t>
       </w:r>
-      <w:bookmarkEnd w:id="64"/>
+      <w:bookmarkEnd w:id="63"/>
     </w:p>
     <w:p>
       <w:pPr>
@@ -21331,11 +21382,11 @@
       <w:r>
         <w:tab/>
       </w:r>
-      <w:bookmarkStart w:id="65" w:name="_Toc420872517"/>
+      <w:bookmarkStart w:id="64" w:name="_Toc420872517"/>
       <w:r>
         <w:t>System and Software Design</w:t>
       </w:r>
-      <w:bookmarkEnd w:id="65"/>
+      <w:bookmarkEnd w:id="64"/>
     </w:p>
     <w:p>
       <w:pPr>
@@ -21520,14 +21571,14 @@
         </w:rPr>
         <w:tab/>
       </w:r>
-      <w:bookmarkStart w:id="66" w:name="_Toc420872518"/>
+      <w:bookmarkStart w:id="65" w:name="_Toc420872518"/>
       <w:r>
         <w:rPr>
           <w:b w:val="0"/>
         </w:rPr>
         <w:t>Desain Perangkat Keras (Hardware)</w:t>
       </w:r>
-      <w:bookmarkEnd w:id="66"/>
+      <w:bookmarkEnd w:id="65"/>
     </w:p>
     <w:p>
       <w:pPr>
@@ -21561,14 +21612,14 @@
         </w:rPr>
         <w:tab/>
       </w:r>
-      <w:bookmarkStart w:id="67" w:name="_Toc420872519"/>
+      <w:bookmarkStart w:id="66" w:name="_Toc420872519"/>
       <w:r>
         <w:rPr>
           <w:b w:val="0"/>
         </w:rPr>
         <w:t>Algoritma Perangkat Lunak (Software)</w:t>
       </w:r>
-      <w:bookmarkEnd w:id="67"/>
+      <w:bookmarkEnd w:id="66"/>
     </w:p>
     <w:p>
       <w:pPr>
@@ -24900,14 +24951,14 @@
         </w:rPr>
         <w:tab/>
       </w:r>
-      <w:bookmarkStart w:id="68" w:name="_Toc420872520"/>
+      <w:bookmarkStart w:id="67" w:name="_Toc420872520"/>
       <w:r>
         <w:rPr>
           <w:b w:val="0"/>
         </w:rPr>
         <w:t>Background substraction</w:t>
       </w:r>
-      <w:bookmarkEnd w:id="68"/>
+      <w:bookmarkEnd w:id="67"/>
     </w:p>
     <w:p>
       <w:pPr>
@@ -25013,7 +25064,7 @@
           <w:lang w:val="id-ID"/>
         </w:rPr>
       </w:pPr>
-      <w:bookmarkStart w:id="69" w:name="_Toc420530048"/>
+      <w:bookmarkStart w:id="68" w:name="_Toc420530048"/>
       <w:r>
         <w:t xml:space="preserve">Gambar </w:t>
       </w:r>
@@ -25062,7 +25113,7 @@
         </w:rPr>
         <w:t>. Algoritma Background Substraction</w:t>
       </w:r>
-      <w:bookmarkEnd w:id="69"/>
+      <w:bookmarkEnd w:id="68"/>
     </w:p>
     <w:p>
       <w:pPr>
@@ -26373,14 +26424,14 @@
         </w:rPr>
         <w:tab/>
       </w:r>
-      <w:bookmarkStart w:id="70" w:name="_Toc420872521"/>
+      <w:bookmarkStart w:id="69" w:name="_Toc420872521"/>
       <w:r>
         <w:rPr>
           <w:b w:val="0"/>
         </w:rPr>
         <w:t>Camshift berbasis kalman filter</w:t>
       </w:r>
-      <w:bookmarkEnd w:id="70"/>
+      <w:bookmarkEnd w:id="69"/>
     </w:p>
     <w:p>
       <w:pPr>
@@ -34356,7 +34407,7 @@
         </w:rPr>
         <w:t xml:space="preserve"> </w:t>
       </w:r>
-      <w:bookmarkStart w:id="71" w:name="_Toc420872522"/>
+      <w:bookmarkStart w:id="70" w:name="_Toc420872522"/>
       <w:r>
         <w:t xml:space="preserve">Gambar </w:t>
       </w:r>
@@ -34438,7 +34489,7 @@
         </w:rPr>
         <w:t>pipolar Geometry</w:t>
       </w:r>
-      <w:bookmarkEnd w:id="71"/>
+      <w:bookmarkEnd w:id="70"/>
     </w:p>
     <w:p>
       <w:pPr>
@@ -34510,7 +34561,7 @@
           <w:lang w:val="id-ID"/>
         </w:rPr>
       </w:pPr>
-      <w:bookmarkStart w:id="72" w:name="_Toc420530051"/>
+      <w:bookmarkStart w:id="71" w:name="_Toc420530051"/>
       <w:r>
         <w:t xml:space="preserve">Gambar </w:t>
       </w:r>
@@ -34559,7 +34610,7 @@
         </w:rPr>
         <w:t>. Algoritma Epipolar Geometry</w:t>
       </w:r>
-      <w:bookmarkEnd w:id="72"/>
+      <w:bookmarkEnd w:id="71"/>
     </w:p>
     <w:p>
       <w:pPr>
@@ -37053,14 +37104,14 @@
         <w:lastRenderedPageBreak/>
         <w:br/>
       </w:r>
-      <w:bookmarkStart w:id="73" w:name="_Toc420872523"/>
+      <w:bookmarkStart w:id="72" w:name="_Toc420872523"/>
       <w:r>
         <w:t>UJI COBA</w:t>
       </w:r>
       <w:r>
         <w:t xml:space="preserve"> DAN </w:t>
       </w:r>
-      <w:bookmarkEnd w:id="73"/>
+      <w:bookmarkEnd w:id="72"/>
       <w:r>
         <w:t>ANALISIS</w:t>
       </w:r>
@@ -37087,6 +37138,143 @@
       <w:r>
         <w:t>amera</w:t>
       </w:r>
+    </w:p>
+    <w:p>
+      <w:pPr>
+        <w:pStyle w:val="Paragraph"/>
+      </w:pPr>
+      <w:r>
+        <w:t xml:space="preserve">Salah satu hal yang paling penting dalam sistem ini adalah </w:t>
+      </w:r>
+      <w:r>
+        <w:t>nilai matriks es</w:t>
+      </w:r>
+      <w:r>
+        <w:t>ensial  dari kedua kamera yang digunakan.</w:t>
+      </w:r>
+      <w:r>
+        <w:t xml:space="preserve"> Matriks</w:t>
+      </w:r>
+      <w:r>
+        <w:t xml:space="preserve"> </w:t>
+      </w:r>
+      <w:r>
+        <w:t>esensial</w:t>
+      </w:r>
+      <w:r>
+        <w:t xml:space="preserve"> berisi informasi tentang </w:t>
+      </w:r>
+      <w:r>
+        <w:t>translasi</w:t>
+      </w:r>
+      <w:r>
+        <w:t xml:space="preserve"> dan rotasi, yang menggamba</w:t>
+      </w:r>
+      <w:r>
+        <w:t>rkan lokasi kamera kedua relatif</w:t>
+      </w:r>
+      <w:r>
+        <w:t xml:space="preserve"> </w:t>
+      </w:r>
+      <w:r>
+        <w:t>terhadap kamera</w:t>
+      </w:r>
+      <w:r>
+        <w:t xml:space="preserve"> pertama di koordinat global.</w:t>
+      </w:r>
+    </w:p>
+    <w:p>
+      <w:pPr>
+        <w:pStyle w:val="Paragraph"/>
+      </w:pPr>
+      <w:r>
+        <w:t>Kamera yang digunakan pada sistem ini tidak memiliki kemampuan untuk mengukur derajat kemiringan kamera, sehingga sudut dari posisi kamera harus diatur secara manual oleh pengguna.</w:t>
+      </w:r>
+      <w:r>
+        <w:t xml:space="preserve"> Karena itu, diperlukan metode kalibrasi posisi kamera yang dapat digunakan untuk mengatur posisi kamera. Hal ini, dapat dilakukan dengan membalik proses yang digunakan oleh sistem ini, di mana pada penggunaan normal sistem menggunakan posisi obyek pada piksel untuk dapat menentukan posisi obyek pada ruang tiga dimensi, maka kita juga dapat menentukan posisi obyek pada piksel yang tepat untuk posisi obyek pada ruang tiga dimensi yang sudah kita ketahui. Adapun tahap-tahapnya adalah sebagai berikut:</w:t>
+      </w:r>
+    </w:p>
+    <w:p>
+      <w:pPr>
+        <w:pStyle w:val="Paragraph"/>
+        <w:numPr>
+          <w:ilvl w:val="0"/>
+          <w:numId w:val="49"/>
+        </w:numPr>
+        <w:ind w:left="426"/>
+      </w:pPr>
+      <w:r>
+        <w:t>Tentukan posisi obyek dalam dunia nyata yang sejajar dengan horizon kamera.</w:t>
+      </w:r>
+    </w:p>
+    <w:p>
+      <w:pPr>
+        <w:pStyle w:val="Paragraph"/>
+        <w:numPr>
+          <w:ilvl w:val="0"/>
+          <w:numId w:val="49"/>
+        </w:numPr>
+        <w:ind w:left="426"/>
+      </w:pPr>
+      <w:r>
+        <w:t>Cari sudut kamera satu dan kamera dua dengan mengetahui jarak koordinat obyek terhadap kamera.</w:t>
+      </w:r>
+    </w:p>
+    <w:p>
+      <w:pPr>
+        <w:pStyle w:val="Paragraph"/>
+        <w:numPr>
+          <w:ilvl w:val="0"/>
+          <w:numId w:val="49"/>
+        </w:numPr>
+        <w:ind w:left="426"/>
+      </w:pPr>
+      <w:r>
+        <w:t>Sesuaikan sudut yang didapatkan dengan offset kamera.</w:t>
+      </w:r>
+    </w:p>
+    <w:p>
+      <w:pPr>
+        <w:pStyle w:val="Paragraph"/>
+        <w:numPr>
+          <w:ilvl w:val="0"/>
+          <w:numId w:val="49"/>
+        </w:numPr>
+        <w:ind w:left="426"/>
+      </w:pPr>
+      <w:r>
+        <w:t>Konversi nilai sudut dalam derajat menjadi menjadi nilai piksel pada kamera</w:t>
+      </w:r>
+    </w:p>
+    <w:p>
+      <w:pPr>
+        <w:pStyle w:val="Paragraph"/>
+        <w:numPr>
+          <w:ilvl w:val="0"/>
+          <w:numId w:val="49"/>
+        </w:numPr>
+        <w:ind w:left="426"/>
+      </w:pPr>
+      <w:r>
+        <w:lastRenderedPageBreak/>
+        <w:t>Arahkan kamera sehingga obyek yang terdeteksi memiliki nilai piksel yang sesuai dengan perhitungan</w:t>
+      </w:r>
+    </w:p>
+    <w:p>
+      <w:pPr>
+        <w:pStyle w:val="Paragraph"/>
+      </w:pPr>
+      <w:r>
+        <w:t>Misalkan, untuk obyek yang diletakkan sejauh 1.8 meter pada sumbu x dan 3 meter pada sumbu y. Bila sudut offset yang digunakan adalah 26 derajat, maka permodelan sistem dapat digambarkan sebagai berikut</w:t>
+      </w:r>
+      <w:r>
+        <w:t>:</w:t>
+      </w:r>
+    </w:p>
+    <w:p>
+      <w:pPr>
+        <w:pStyle w:val="Paragraph"/>
+      </w:pPr>
     </w:p>
     <w:p>
       <w:pPr>
@@ -37225,11 +37413,11 @@
         <w:lastRenderedPageBreak/>
         <w:br/>
       </w:r>
-      <w:bookmarkStart w:id="74" w:name="_Toc420872524"/>
+      <w:bookmarkStart w:id="73" w:name="_Toc420872524"/>
       <w:r>
         <w:t>KESIMPULAN</w:t>
       </w:r>
-      <w:bookmarkEnd w:id="74"/>
+      <w:bookmarkEnd w:id="73"/>
     </w:p>
     <w:p>
       <w:pPr>
@@ -37396,12 +37584,12 @@
       <w:pPr>
         <w:pStyle w:val="Heading1"/>
       </w:pPr>
-      <w:bookmarkStart w:id="75" w:name="_Toc420872525"/>
+      <w:bookmarkStart w:id="74" w:name="_Toc420872525"/>
       <w:r>
         <w:lastRenderedPageBreak/>
         <w:t>DAFTAR PUSTAKA</w:t>
       </w:r>
-      <w:bookmarkEnd w:id="75"/>
+      <w:bookmarkEnd w:id="74"/>
     </w:p>
     <w:sdt>
       <w:sdtPr>
@@ -37505,7 +37693,15 @@
                       <w:rPr>
                         <w:noProof/>
                       </w:rPr>
-                      <w:t xml:space="preserve">A. Kaehler dan G. Bradsky, Learning OpenCV, O'Reilly, 2013. </w:t>
+                      <w:t xml:space="preserve">A. Kaehler </w:t>
+                    </w:r>
+                    <w:bookmarkStart w:id="75" w:name="_GoBack"/>
+                    <w:bookmarkEnd w:id="75"/>
+                    <w:r>
+                      <w:rPr>
+                        <w:noProof/>
+                      </w:rPr>
+                      <w:t xml:space="preserve">dan G. Bradsky, Learning OpenCV, O'Reilly, 2013. </w:t>
                     </w:r>
                   </w:p>
                 </w:tc>
@@ -38233,7 +38429,7 @@
           <w:rPr>
             <w:noProof/>
           </w:rPr>
-          <w:t>9</w:t>
+          <w:t>44</w:t>
         </w:r>
         <w:r>
           <w:rPr>
@@ -38891,6 +39087,95 @@
     </w:lvl>
   </w:abstractNum>
   <w:abstractNum w:abstractNumId="6">
+    <w:nsid w:val="07BE28B2"/>
+    <w:multiLevelType w:val="hybridMultilevel"/>
+    <w:tmpl w:val="09B4ABAE"/>
+    <w:lvl w:ilvl="0" w:tplc="0421000F">
+      <w:start w:val="1"/>
+      <w:numFmt w:val="decimal"/>
+      <w:lvlText w:val="%1."/>
+      <w:lvlJc w:val="left"/>
+      <w:pPr>
+        <w:ind w:left="720" w:hanging="360"/>
+      </w:pPr>
+      <w:rPr>
+        <w:rFonts w:hint="default"/>
+      </w:rPr>
+    </w:lvl>
+    <w:lvl w:ilvl="1" w:tplc="04210019" w:tentative="1">
+      <w:start w:val="1"/>
+      <w:numFmt w:val="lowerLetter"/>
+      <w:lvlText w:val="%2."/>
+      <w:lvlJc w:val="left"/>
+      <w:pPr>
+        <w:ind w:left="1440" w:hanging="360"/>
+      </w:pPr>
+    </w:lvl>
+    <w:lvl w:ilvl="2" w:tplc="0421001B" w:tentative="1">
+      <w:start w:val="1"/>
+      <w:numFmt w:val="lowerRoman"/>
+      <w:lvlText w:val="%3."/>
+      <w:lvlJc w:val="right"/>
+      <w:pPr>
+        <w:ind w:left="2160" w:hanging="180"/>
+      </w:pPr>
+    </w:lvl>
+    <w:lvl w:ilvl="3" w:tplc="0421000F" w:tentative="1">
+      <w:start w:val="1"/>
+      <w:numFmt w:val="decimal"/>
+      <w:lvlText w:val="%4."/>
+      <w:lvlJc w:val="left"/>
+      <w:pPr>
+        <w:ind w:left="2880" w:hanging="360"/>
+      </w:pPr>
+    </w:lvl>
+    <w:lvl w:ilvl="4" w:tplc="04210019" w:tentative="1">
+      <w:start w:val="1"/>
+      <w:numFmt w:val="lowerLetter"/>
+      <w:lvlText w:val="%5."/>
+      <w:lvlJc w:val="left"/>
+      <w:pPr>
+        <w:ind w:left="3600" w:hanging="360"/>
+      </w:pPr>
+    </w:lvl>
+    <w:lvl w:ilvl="5" w:tplc="0421001B" w:tentative="1">
+      <w:start w:val="1"/>
+      <w:numFmt w:val="lowerRoman"/>
+      <w:lvlText w:val="%6."/>
+      <w:lvlJc w:val="right"/>
+      <w:pPr>
+        <w:ind w:left="4320" w:hanging="180"/>
+      </w:pPr>
+    </w:lvl>
+    <w:lvl w:ilvl="6" w:tplc="0421000F" w:tentative="1">
+      <w:start w:val="1"/>
+      <w:numFmt w:val="decimal"/>
+      <w:lvlText w:val="%7."/>
+      <w:lvlJc w:val="left"/>
+      <w:pPr>
+        <w:ind w:left="5040" w:hanging="360"/>
+      </w:pPr>
+    </w:lvl>
+    <w:lvl w:ilvl="7" w:tplc="04210019" w:tentative="1">
+      <w:start w:val="1"/>
+      <w:numFmt w:val="lowerLetter"/>
+      <w:lvlText w:val="%8."/>
+      <w:lvlJc w:val="left"/>
+      <w:pPr>
+        <w:ind w:left="5760" w:hanging="360"/>
+      </w:pPr>
+    </w:lvl>
+    <w:lvl w:ilvl="8" w:tplc="0421001B" w:tentative="1">
+      <w:start w:val="1"/>
+      <w:numFmt w:val="lowerRoman"/>
+      <w:lvlText w:val="%9."/>
+      <w:lvlJc w:val="right"/>
+      <w:pPr>
+        <w:ind w:left="6480" w:hanging="180"/>
+      </w:pPr>
+    </w:lvl>
+  </w:abstractNum>
+  <w:abstractNum w:abstractNumId="7">
     <w:nsid w:val="08DB5F9B"/>
     <w:multiLevelType w:val="hybridMultilevel"/>
     <w:tmpl w:val="37AC4EE4"/>
@@ -38976,7 +39261,7 @@
       </w:pPr>
     </w:lvl>
   </w:abstractNum>
-  <w:abstractNum w:abstractNumId="7">
+  <w:abstractNum w:abstractNumId="8">
     <w:nsid w:val="08DF05FB"/>
     <w:multiLevelType w:val="hybridMultilevel"/>
     <w:tmpl w:val="E3B8AF66"/>
@@ -39089,7 +39374,7 @@
       </w:rPr>
     </w:lvl>
   </w:abstractNum>
-  <w:abstractNum w:abstractNumId="8">
+  <w:abstractNum w:abstractNumId="9">
     <w:nsid w:val="0AEA588F"/>
     <w:multiLevelType w:val="hybridMultilevel"/>
     <w:tmpl w:val="65B8E4E4"/>
@@ -39178,7 +39463,7 @@
       </w:pPr>
     </w:lvl>
   </w:abstractNum>
-  <w:abstractNum w:abstractNumId="9">
+  <w:abstractNum w:abstractNumId="10">
     <w:nsid w:val="0BCB299F"/>
     <w:multiLevelType w:val="hybridMultilevel"/>
     <w:tmpl w:val="E55236E6"/>
@@ -39264,7 +39549,7 @@
       </w:pPr>
     </w:lvl>
   </w:abstractNum>
-  <w:abstractNum w:abstractNumId="10">
+  <w:abstractNum w:abstractNumId="11">
     <w:nsid w:val="108E4872"/>
     <w:multiLevelType w:val="hybridMultilevel"/>
     <w:tmpl w:val="E0D25F38"/>
@@ -39353,7 +39638,7 @@
       </w:pPr>
     </w:lvl>
   </w:abstractNum>
-  <w:abstractNum w:abstractNumId="11">
+  <w:abstractNum w:abstractNumId="12">
     <w:nsid w:val="15533D5C"/>
     <w:multiLevelType w:val="hybridMultilevel"/>
     <w:tmpl w:val="73AAC192"/>
@@ -39466,7 +39751,7 @@
       </w:rPr>
     </w:lvl>
   </w:abstractNum>
-  <w:abstractNum w:abstractNumId="12">
+  <w:abstractNum w:abstractNumId="13">
     <w:nsid w:val="190931EB"/>
     <w:multiLevelType w:val="hybridMultilevel"/>
     <w:tmpl w:val="66B48620"/>
@@ -39579,7 +39864,7 @@
       </w:rPr>
     </w:lvl>
   </w:abstractNum>
-  <w:abstractNum w:abstractNumId="13">
+  <w:abstractNum w:abstractNumId="14">
     <w:nsid w:val="1D0A36EB"/>
     <w:multiLevelType w:val="hybridMultilevel"/>
     <w:tmpl w:val="0EEE4534"/>
@@ -39692,7 +39977,7 @@
       </w:rPr>
     </w:lvl>
   </w:abstractNum>
-  <w:abstractNum w:abstractNumId="14">
+  <w:abstractNum w:abstractNumId="15">
     <w:nsid w:val="1E223629"/>
     <w:multiLevelType w:val="hybridMultilevel"/>
     <w:tmpl w:val="E356EC3C"/>
@@ -39783,7 +40068,7 @@
       </w:pPr>
     </w:lvl>
   </w:abstractNum>
-  <w:abstractNum w:abstractNumId="15">
+  <w:abstractNum w:abstractNumId="16">
     <w:nsid w:val="21EE57B6"/>
     <w:multiLevelType w:val="hybridMultilevel"/>
     <w:tmpl w:val="DE700854"/>
@@ -39869,7 +40154,7 @@
       </w:pPr>
     </w:lvl>
   </w:abstractNum>
-  <w:abstractNum w:abstractNumId="16">
+  <w:abstractNum w:abstractNumId="17">
     <w:nsid w:val="258B7B6A"/>
     <w:multiLevelType w:val="hybridMultilevel"/>
     <w:tmpl w:val="D148515A"/>
@@ -39960,7 +40245,7 @@
       </w:pPr>
     </w:lvl>
   </w:abstractNum>
-  <w:abstractNum w:abstractNumId="17">
+  <w:abstractNum w:abstractNumId="18">
     <w:nsid w:val="27842307"/>
     <w:multiLevelType w:val="hybridMultilevel"/>
     <w:tmpl w:val="158055CE"/>
@@ -40049,7 +40334,7 @@
       </w:pPr>
     </w:lvl>
   </w:abstractNum>
-  <w:abstractNum w:abstractNumId="18">
+  <w:abstractNum w:abstractNumId="19">
     <w:nsid w:val="27A75CB8"/>
     <w:multiLevelType w:val="hybridMultilevel"/>
     <w:tmpl w:val="8C0E5E3A"/>
@@ -40138,7 +40423,7 @@
       </w:pPr>
     </w:lvl>
   </w:abstractNum>
-  <w:abstractNum w:abstractNumId="19">
+  <w:abstractNum w:abstractNumId="20">
     <w:nsid w:val="2F614BC8"/>
     <w:multiLevelType w:val="hybridMultilevel"/>
     <w:tmpl w:val="C55E513C"/>
@@ -40281,7 +40566,7 @@
       </w:pPr>
     </w:lvl>
   </w:abstractNum>
-  <w:abstractNum w:abstractNumId="20">
+  <w:abstractNum w:abstractNumId="21">
     <w:nsid w:val="3CC87AEB"/>
     <w:multiLevelType w:val="hybridMultilevel"/>
     <w:tmpl w:val="A43AD34A"/>
@@ -40394,7 +40679,7 @@
       </w:rPr>
     </w:lvl>
   </w:abstractNum>
-  <w:abstractNum w:abstractNumId="21">
+  <w:abstractNum w:abstractNumId="22">
     <w:nsid w:val="3CD3285B"/>
     <w:multiLevelType w:val="hybridMultilevel"/>
     <w:tmpl w:val="30E63D8A"/>
@@ -40507,7 +40792,7 @@
       </w:rPr>
     </w:lvl>
   </w:abstractNum>
-  <w:abstractNum w:abstractNumId="22">
+  <w:abstractNum w:abstractNumId="23">
     <w:nsid w:val="3D983420"/>
     <w:multiLevelType w:val="hybridMultilevel"/>
     <w:tmpl w:val="FC248FEE"/>
@@ -40620,7 +40905,7 @@
       </w:rPr>
     </w:lvl>
   </w:abstractNum>
-  <w:abstractNum w:abstractNumId="23">
+  <w:abstractNum w:abstractNumId="24">
     <w:nsid w:val="48F051D0"/>
     <w:multiLevelType w:val="hybridMultilevel"/>
     <w:tmpl w:val="C598ECEC"/>
@@ -40733,7 +41018,7 @@
       </w:rPr>
     </w:lvl>
   </w:abstractNum>
-  <w:abstractNum w:abstractNumId="24">
+  <w:abstractNum w:abstractNumId="25">
     <w:nsid w:val="49B0211B"/>
     <w:multiLevelType w:val="hybridMultilevel"/>
     <w:tmpl w:val="6FBABD04"/>
@@ -40822,7 +41107,7 @@
       </w:pPr>
     </w:lvl>
   </w:abstractNum>
-  <w:abstractNum w:abstractNumId="25">
+  <w:abstractNum w:abstractNumId="26">
     <w:nsid w:val="49CE1B54"/>
     <w:multiLevelType w:val="hybridMultilevel"/>
     <w:tmpl w:val="3F4CD270"/>
@@ -40935,7 +41220,7 @@
       </w:rPr>
     </w:lvl>
   </w:abstractNum>
-  <w:abstractNum w:abstractNumId="26">
+  <w:abstractNum w:abstractNumId="27">
     <w:nsid w:val="4F0D5F01"/>
     <w:multiLevelType w:val="hybridMultilevel"/>
     <w:tmpl w:val="2F1A69AC"/>
@@ -41026,7 +41311,7 @@
       </w:pPr>
     </w:lvl>
   </w:abstractNum>
-  <w:abstractNum w:abstractNumId="27">
+  <w:abstractNum w:abstractNumId="28">
     <w:nsid w:val="50895BA2"/>
     <w:multiLevelType w:val="hybridMultilevel"/>
     <w:tmpl w:val="1AFC756C"/>
@@ -41139,7 +41424,7 @@
       </w:rPr>
     </w:lvl>
   </w:abstractNum>
-  <w:abstractNum w:abstractNumId="28">
+  <w:abstractNum w:abstractNumId="29">
     <w:nsid w:val="50BF78A8"/>
     <w:multiLevelType w:val="hybridMultilevel"/>
     <w:tmpl w:val="14067D08"/>
@@ -41228,7 +41513,7 @@
       </w:pPr>
     </w:lvl>
   </w:abstractNum>
-  <w:abstractNum w:abstractNumId="29">
+  <w:abstractNum w:abstractNumId="30">
     <w:nsid w:val="53D7191C"/>
     <w:multiLevelType w:val="multilevel"/>
     <w:tmpl w:val="F880F626"/>
@@ -41399,7 +41684,7 @@
       </w:rPr>
     </w:lvl>
   </w:abstractNum>
-  <w:abstractNum w:abstractNumId="30">
+  <w:abstractNum w:abstractNumId="31">
     <w:nsid w:val="540C1D85"/>
     <w:multiLevelType w:val="hybridMultilevel"/>
     <w:tmpl w:val="6F2ECAA4"/>
@@ -41512,7 +41797,7 @@
       </w:rPr>
     </w:lvl>
   </w:abstractNum>
-  <w:abstractNum w:abstractNumId="31">
+  <w:abstractNum w:abstractNumId="32">
     <w:nsid w:val="563B6BC0"/>
     <w:multiLevelType w:val="multilevel"/>
     <w:tmpl w:val="E55E053C"/>
@@ -41625,7 +41910,7 @@
       </w:rPr>
     </w:lvl>
   </w:abstractNum>
-  <w:abstractNum w:abstractNumId="32">
+  <w:abstractNum w:abstractNumId="33">
     <w:nsid w:val="5ADE4DAC"/>
     <w:multiLevelType w:val="hybridMultilevel"/>
     <w:tmpl w:val="29786658"/>
@@ -41711,7 +41996,7 @@
       </w:pPr>
     </w:lvl>
   </w:abstractNum>
-  <w:abstractNum w:abstractNumId="33">
+  <w:abstractNum w:abstractNumId="34">
     <w:nsid w:val="60B67918"/>
     <w:multiLevelType w:val="multilevel"/>
     <w:tmpl w:val="E064E4D8"/>
@@ -41824,7 +42109,7 @@
       </w:rPr>
     </w:lvl>
   </w:abstractNum>
-  <w:abstractNum w:abstractNumId="34">
+  <w:abstractNum w:abstractNumId="35">
     <w:nsid w:val="63E92B14"/>
     <w:multiLevelType w:val="hybridMultilevel"/>
     <w:tmpl w:val="D206C610"/>
@@ -41937,7 +42222,7 @@
       </w:rPr>
     </w:lvl>
   </w:abstractNum>
-  <w:abstractNum w:abstractNumId="35">
+  <w:abstractNum w:abstractNumId="36">
     <w:nsid w:val="672B381A"/>
     <w:multiLevelType w:val="hybridMultilevel"/>
     <w:tmpl w:val="D3203124"/>
@@ -42023,7 +42308,7 @@
       </w:pPr>
     </w:lvl>
   </w:abstractNum>
-  <w:abstractNum w:abstractNumId="36">
+  <w:abstractNum w:abstractNumId="37">
     <w:nsid w:val="6782405E"/>
     <w:multiLevelType w:val="multilevel"/>
     <w:tmpl w:val="EB606664"/>
@@ -42153,7 +42438,7 @@
       </w:rPr>
     </w:lvl>
   </w:abstractNum>
-  <w:abstractNum w:abstractNumId="37">
+  <w:abstractNum w:abstractNumId="38">
     <w:nsid w:val="68957B68"/>
     <w:multiLevelType w:val="hybridMultilevel"/>
     <w:tmpl w:val="DFFC8690"/>
@@ -42242,7 +42527,7 @@
       </w:pPr>
     </w:lvl>
   </w:abstractNum>
-  <w:abstractNum w:abstractNumId="38">
+  <w:abstractNum w:abstractNumId="39">
     <w:nsid w:val="6F8E77EB"/>
     <w:multiLevelType w:val="multilevel"/>
     <w:tmpl w:val="0421001D"/>
@@ -42328,7 +42613,7 @@
       </w:pPr>
     </w:lvl>
   </w:abstractNum>
-  <w:abstractNum w:abstractNumId="39">
+  <w:abstractNum w:abstractNumId="40">
     <w:nsid w:val="6F915AFC"/>
     <w:multiLevelType w:val="multilevel"/>
     <w:tmpl w:val="F880F626"/>
@@ -42499,7 +42784,7 @@
       </w:rPr>
     </w:lvl>
   </w:abstractNum>
-  <w:abstractNum w:abstractNumId="40">
+  <w:abstractNum w:abstractNumId="41">
     <w:nsid w:val="6FA976E1"/>
     <w:multiLevelType w:val="hybridMultilevel"/>
     <w:tmpl w:val="D90C6072"/>
@@ -42612,7 +42897,7 @@
       </w:rPr>
     </w:lvl>
   </w:abstractNum>
-  <w:abstractNum w:abstractNumId="41">
+  <w:abstractNum w:abstractNumId="42">
     <w:nsid w:val="7196650A"/>
     <w:multiLevelType w:val="hybridMultilevel"/>
     <w:tmpl w:val="E0E68BE6"/>
@@ -42701,7 +42986,7 @@
       </w:pPr>
     </w:lvl>
   </w:abstractNum>
-  <w:abstractNum w:abstractNumId="42">
+  <w:abstractNum w:abstractNumId="43">
     <w:nsid w:val="71B4576C"/>
     <w:multiLevelType w:val="hybridMultilevel"/>
     <w:tmpl w:val="3236CE2E"/>
@@ -42791,7 +43076,7 @@
       </w:pPr>
     </w:lvl>
   </w:abstractNum>
-  <w:abstractNum w:abstractNumId="43">
+  <w:abstractNum w:abstractNumId="44">
     <w:nsid w:val="73A600B8"/>
     <w:multiLevelType w:val="multilevel"/>
     <w:tmpl w:val="1B3E786E"/>
@@ -42964,7 +43249,7 @@
       </w:rPr>
     </w:lvl>
   </w:abstractNum>
-  <w:abstractNum w:abstractNumId="44">
+  <w:abstractNum w:abstractNumId="45">
     <w:nsid w:val="787330CB"/>
     <w:multiLevelType w:val="hybridMultilevel"/>
     <w:tmpl w:val="11DA1AEC"/>
@@ -43077,7 +43362,7 @@
       </w:rPr>
     </w:lvl>
   </w:abstractNum>
-  <w:abstractNum w:abstractNumId="45">
+  <w:abstractNum w:abstractNumId="46">
     <w:nsid w:val="78A52CC4"/>
     <w:multiLevelType w:val="hybridMultilevel"/>
     <w:tmpl w:val="34D08BE0"/>
@@ -43166,7 +43451,7 @@
       </w:pPr>
     </w:lvl>
   </w:abstractNum>
-  <w:abstractNum w:abstractNumId="46">
+  <w:abstractNum w:abstractNumId="47">
     <w:nsid w:val="79F502FA"/>
     <w:multiLevelType w:val="hybridMultilevel"/>
     <w:tmpl w:val="71F4113C"/>
@@ -43258,52 +43543,52 @@
     </w:lvl>
   </w:abstractNum>
   <w:num w:numId="1">
-    <w:abstractNumId w:val="43"/>
+    <w:abstractNumId w:val="44"/>
   </w:num>
   <w:num w:numId="2">
-    <w:abstractNumId w:val="8"/>
+    <w:abstractNumId w:val="9"/>
   </w:num>
   <w:num w:numId="3">
-    <w:abstractNumId w:val="22"/>
+    <w:abstractNumId w:val="23"/>
   </w:num>
   <w:num w:numId="4">
-    <w:abstractNumId w:val="11"/>
+    <w:abstractNumId w:val="12"/>
   </w:num>
   <w:num w:numId="5">
-    <w:abstractNumId w:val="23"/>
+    <w:abstractNumId w:val="24"/>
   </w:num>
   <w:num w:numId="6">
     <w:abstractNumId w:val="3"/>
   </w:num>
   <w:num w:numId="7">
-    <w:abstractNumId w:val="28"/>
+    <w:abstractNumId w:val="29"/>
   </w:num>
   <w:num w:numId="8">
-    <w:abstractNumId w:val="6"/>
+    <w:abstractNumId w:val="7"/>
   </w:num>
   <w:num w:numId="9">
     <w:abstractNumId w:val="4"/>
   </w:num>
   <w:num w:numId="10">
-    <w:abstractNumId w:val="15"/>
+    <w:abstractNumId w:val="16"/>
   </w:num>
   <w:num w:numId="11">
-    <w:abstractNumId w:val="21"/>
+    <w:abstractNumId w:val="22"/>
   </w:num>
   <w:num w:numId="12">
-    <w:abstractNumId w:val="10"/>
+    <w:abstractNumId w:val="11"/>
   </w:num>
   <w:num w:numId="13">
-    <w:abstractNumId w:val="44"/>
+    <w:abstractNumId w:val="45"/>
   </w:num>
   <w:num w:numId="14">
     <w:abstractNumId w:val="2"/>
   </w:num>
   <w:num w:numId="15">
-    <w:abstractNumId w:val="24"/>
+    <w:abstractNumId w:val="25"/>
   </w:num>
   <w:num w:numId="16">
-    <w:abstractNumId w:val="32"/>
+    <w:abstractNumId w:val="33"/>
     <w:lvlOverride w:ilvl="0">
       <w:startOverride w:val="1"/>
     </w:lvlOverride>
@@ -43336,19 +43621,19 @@
     <w:abstractNumId w:val="5"/>
   </w:num>
   <w:num w:numId="18">
-    <w:abstractNumId w:val="7"/>
+    <w:abstractNumId w:val="8"/>
   </w:num>
   <w:num w:numId="19">
-    <w:abstractNumId w:val="37"/>
+    <w:abstractNumId w:val="38"/>
   </w:num>
   <w:num w:numId="20">
-    <w:abstractNumId w:val="38"/>
+    <w:abstractNumId w:val="39"/>
   </w:num>
   <w:num w:numId="21">
-    <w:abstractNumId w:val="31"/>
+    <w:abstractNumId w:val="32"/>
   </w:num>
   <w:num w:numId="22">
-    <w:abstractNumId w:val="43"/>
+    <w:abstractNumId w:val="44"/>
     <w:lvlOverride w:ilvl="0">
       <w:startOverride w:val="1"/>
     </w:lvlOverride>
@@ -43378,79 +43663,79 @@
     </w:lvlOverride>
   </w:num>
   <w:num w:numId="23">
-    <w:abstractNumId w:val="39"/>
+    <w:abstractNumId w:val="40"/>
   </w:num>
   <w:num w:numId="24">
-    <w:abstractNumId w:val="19"/>
+    <w:abstractNumId w:val="20"/>
   </w:num>
   <w:num w:numId="25">
+    <w:abstractNumId w:val="27"/>
+  </w:num>
+  <w:num w:numId="26">
+    <w:abstractNumId w:val="47"/>
+  </w:num>
+  <w:num w:numId="27">
     <w:abstractNumId w:val="26"/>
   </w:num>
-  <w:num w:numId="26">
-    <w:abstractNumId w:val="46"/>
-  </w:num>
-  <w:num w:numId="27">
-    <w:abstractNumId w:val="25"/>
-  </w:num>
   <w:num w:numId="28">
-    <w:abstractNumId w:val="40"/>
+    <w:abstractNumId w:val="41"/>
   </w:num>
   <w:num w:numId="29">
-    <w:abstractNumId w:val="35"/>
+    <w:abstractNumId w:val="36"/>
   </w:num>
   <w:num w:numId="30">
     <w:abstractNumId w:val="1"/>
   </w:num>
   <w:num w:numId="31">
-    <w:abstractNumId w:val="9"/>
+    <w:abstractNumId w:val="10"/>
   </w:num>
   <w:num w:numId="32">
-    <w:abstractNumId w:val="16"/>
+    <w:abstractNumId w:val="17"/>
   </w:num>
   <w:num w:numId="33">
-    <w:abstractNumId w:val="45"/>
+    <w:abstractNumId w:val="46"/>
   </w:num>
   <w:num w:numId="34">
-    <w:abstractNumId w:val="14"/>
+    <w:abstractNumId w:val="15"/>
   </w:num>
   <w:num w:numId="35">
-    <w:abstractNumId w:val="27"/>
+    <w:abstractNumId w:val="28"/>
   </w:num>
   <w:num w:numId="36">
-    <w:abstractNumId w:val="13"/>
+    <w:abstractNumId w:val="14"/>
   </w:num>
   <w:num w:numId="37">
     <w:abstractNumId w:val="0"/>
   </w:num>
   <w:num w:numId="38">
+    <w:abstractNumId w:val="35"/>
+  </w:num>
+  <w:num w:numId="39">
+    <w:abstractNumId w:val="31"/>
+  </w:num>
+  <w:num w:numId="40">
+    <w:abstractNumId w:val="21"/>
+  </w:num>
+  <w:num w:numId="41">
+    <w:abstractNumId w:val="13"/>
+  </w:num>
+  <w:num w:numId="42">
+    <w:abstractNumId w:val="19"/>
+  </w:num>
+  <w:num w:numId="43">
     <w:abstractNumId w:val="34"/>
   </w:num>
-  <w:num w:numId="39">
+  <w:num w:numId="44">
+    <w:abstractNumId w:val="42"/>
+  </w:num>
+  <w:num w:numId="45">
+    <w:abstractNumId w:val="18"/>
+  </w:num>
+  <w:num w:numId="46">
     <w:abstractNumId w:val="30"/>
   </w:num>
-  <w:num w:numId="40">
-    <w:abstractNumId w:val="20"/>
-  </w:num>
-  <w:num w:numId="41">
-    <w:abstractNumId w:val="12"/>
-  </w:num>
-  <w:num w:numId="42">
-    <w:abstractNumId w:val="18"/>
-  </w:num>
-  <w:num w:numId="43">
-    <w:abstractNumId w:val="33"/>
-  </w:num>
-  <w:num w:numId="44">
-    <w:abstractNumId w:val="41"/>
-  </w:num>
-  <w:num w:numId="45">
-    <w:abstractNumId w:val="17"/>
-  </w:num>
-  <w:num w:numId="46">
-    <w:abstractNumId w:val="29"/>
-  </w:num>
   <w:num w:numId="47">
-    <w:abstractNumId w:val="29"/>
+    <w:abstractNumId w:val="30"/>
     <w:lvlOverride w:ilvl="0">
       <w:startOverride w:val="1"/>
     </w:lvlOverride>
@@ -43480,7 +43765,10 @@
     </w:lvlOverride>
   </w:num>
   <w:num w:numId="48">
-    <w:abstractNumId w:val="36"/>
+    <w:abstractNumId w:val="37"/>
+  </w:num>
+  <w:num w:numId="49">
+    <w:abstractNumId w:val="6"/>
   </w:num>
   <w:numIdMacAtCleanup w:val="13"/>
 </w:numbering>
@@ -45349,7 +45637,7 @@
 </file>
 
 <file path=customXml/itemProps1.xml><?xml version="1.0" encoding="utf-8"?>
-<ds:datastoreItem xmlns:ds="http://schemas.openxmlformats.org/officeDocument/2006/customXml" ds:itemID="{E9F437BD-AE53-4927-943B-3A24CC3CBB0D}">
+<ds:datastoreItem xmlns:ds="http://schemas.openxmlformats.org/officeDocument/2006/customXml" ds:itemID="{21D949E6-8866-4F34-B2FD-E30BF16E2337}">
   <ds:schemaRefs>
     <ds:schemaRef ds:uri="http://schemas.openxmlformats.org/officeDocument/2006/bibliography"/>
   </ds:schemaRefs>

</xml_diff>

<commit_message>
adding model for calibration
</commit_message>
<xml_diff>
--- a/onWork/Skripsi_DeanZakaHidayat_.docx
+++ b/onWork/Skripsi_DeanZakaHidayat_.docx
@@ -25151,7 +25151,7 @@
         <w:tblLook w:val="04A0" w:firstRow="1" w:lastRow="0" w:firstColumn="1" w:lastColumn="0" w:noHBand="0" w:noVBand="1"/>
       </w:tblPr>
       <w:tblGrid>
-        <w:gridCol w:w="7624"/>
+        <w:gridCol w:w="7626"/>
       </w:tblGrid>
       <w:tr>
         <w:tc>
@@ -34649,7 +34649,7 @@
         <w:tblLook w:val="04A0" w:firstRow="1" w:lastRow="0" w:firstColumn="1" w:lastColumn="0" w:noHBand="0" w:noVBand="1"/>
       </w:tblPr>
       <w:tblGrid>
-        <w:gridCol w:w="4853"/>
+        <w:gridCol w:w="4854"/>
       </w:tblGrid>
       <w:tr>
         <w:trPr>
@@ -37274,6 +37274,484 @@
     <w:p>
       <w:pPr>
         <w:pStyle w:val="Paragraph"/>
+        <w:ind w:firstLine="0"/>
+        <w:jc w:val="center"/>
+      </w:pPr>
+      <w:r>
+        <w:rPr>
+          <w:noProof/>
+          <w:lang w:eastAsia="id-ID"/>
+        </w:rPr>
+        <w:drawing>
+          <wp:inline distT="0" distB="0" distL="0" distR="0">
+            <wp:extent cx="5039995" cy="2370455"/>
+            <wp:effectExtent l="0" t="0" r="8255" b="0"/>
+            <wp:docPr id="17" name="Picture 17"/>
+            <wp:cNvGraphicFramePr>
+              <a:graphicFrameLocks xmlns:a="http://schemas.openxmlformats.org/drawingml/2006/main" noChangeAspect="1"/>
+            </wp:cNvGraphicFramePr>
+            <a:graphic xmlns:a="http://schemas.openxmlformats.org/drawingml/2006/main">
+              <a:graphicData uri="http://schemas.openxmlformats.org/drawingml/2006/picture">
+                <pic:pic xmlns:pic="http://schemas.openxmlformats.org/drawingml/2006/picture">
+                  <pic:nvPicPr>
+                    <pic:cNvPr id="17" name="Model.PNG"/>
+                    <pic:cNvPicPr/>
+                  </pic:nvPicPr>
+                  <pic:blipFill>
+                    <a:blip r:embed="rId39">
+                      <a:extLst>
+                        <a:ext uri="{28A0092B-C50C-407E-A947-70E740481C1C}">
+                          <a14:useLocalDpi xmlns:a14="http://schemas.microsoft.com/office/drawing/2010/main" val="0"/>
+                        </a:ext>
+                      </a:extLst>
+                    </a:blip>
+                    <a:stretch>
+                      <a:fillRect/>
+                    </a:stretch>
+                  </pic:blipFill>
+                  <pic:spPr>
+                    <a:xfrm>
+                      <a:off x="0" y="0"/>
+                      <a:ext cx="5039995" cy="2370455"/>
+                    </a:xfrm>
+                    <a:prstGeom prst="rect">
+                      <a:avLst/>
+                    </a:prstGeom>
+                  </pic:spPr>
+                </pic:pic>
+              </a:graphicData>
+            </a:graphic>
+          </wp:inline>
+        </w:drawing>
+      </w:r>
+    </w:p>
+    <w:p>
+      <w:pPr>
+        <w:pStyle w:val="Caption"/>
+        <w:rPr>
+          <w:lang w:val="id-ID"/>
+        </w:rPr>
+      </w:pPr>
+      <w:r>
+        <w:t xml:space="preserve">Gambar </w:t>
+      </w:r>
+      <w:r>
+        <w:fldChar w:fldCharType="begin"/>
+      </w:r>
+      <w:r>
+        <w:instrText xml:space="preserve"> STYLEREF 2 \s </w:instrText>
+      </w:r>
+      <w:r>
+        <w:fldChar w:fldCharType="separate"/>
+      </w:r>
+      <w:r>
+        <w:rPr>
+          <w:noProof/>
+        </w:rPr>
+        <w:t>4.1</w:t>
+      </w:r>
+      <w:r>
+        <w:fldChar w:fldCharType="end"/>
+      </w:r>
+      <w:r>
+        <w:t>.</w:t>
+      </w:r>
+      <w:r>
+        <w:fldChar w:fldCharType="begin"/>
+      </w:r>
+      <w:r>
+        <w:instrText xml:space="preserve"> SEQ Gambar \* ARABIC \s 2 </w:instrText>
+      </w:r>
+      <w:r>
+        <w:fldChar w:fldCharType="separate"/>
+      </w:r>
+      <w:r>
+        <w:rPr>
+          <w:noProof/>
+        </w:rPr>
+        <w:t>1</w:t>
+      </w:r>
+      <w:r>
+        <w:fldChar w:fldCharType="end"/>
+      </w:r>
+      <w:r>
+        <w:rPr>
+          <w:lang w:val="id-ID"/>
+        </w:rPr>
+        <w:t>. Model kalibrasi epipolar geometri</w:t>
+      </w:r>
+    </w:p>
+    <w:p>
+      <w:pPr>
+        <w:pStyle w:val="Paragraph"/>
+      </w:pPr>
+      <w:r>
+        <w:t xml:space="preserve">Pada gambar di atas </w:t>
+      </w:r>
+      <w:r>
+        <w:rPr>
+          <w:rFonts w:cs="Times New Roman"/>
+        </w:rPr>
+        <w:t>α</w:t>
+      </w:r>
+      <w:r>
+        <w:t xml:space="preserve"> adalah sudut pada kamera satu, </w:t>
+      </w:r>
+      <w:r>
+        <w:rPr>
+          <w:rFonts w:cs="Times New Roman"/>
+        </w:rPr>
+        <w:t>β</w:t>
+      </w:r>
+      <w:r>
+        <w:t xml:space="preserve"> adalah sudut pada kamera dua, x adalah jarak kamera ke titik tengah antara dua kamera, sedangkan y adalah jarak dari garis antara kamera satu dan kamera dua ke obyek. Maka perhitungan untuk mendapatkan posisi obyek pada koordinat piksel tiap kamera adalah sebagai berikut:</w:t>
+      </w:r>
+    </w:p>
+    <w:p>
+      <w:pPr>
+        <w:pStyle w:val="Paragraph"/>
+        <w:ind w:firstLine="0"/>
+      </w:pPr>
+      <m:oMathPara>
+        <m:oMath>
+          <m:r>
+            <w:rPr>
+              <w:rFonts w:ascii="Cambria Math" w:hAnsi="Cambria Math"/>
+            </w:rPr>
+            <m:t>y=</m:t>
+          </m:r>
+          <m:func>
+            <m:funcPr>
+              <m:ctrlPr>
+                <w:rPr>
+                  <w:rFonts w:ascii="Cambria Math" w:hAnsi="Cambria Math"/>
+                  <w:i/>
+                </w:rPr>
+              </m:ctrlPr>
+            </m:funcPr>
+            <m:fName>
+              <m:r>
+                <m:rPr>
+                  <m:sty m:val="p"/>
+                </m:rPr>
+                <w:rPr>
+                  <w:rFonts w:ascii="Cambria Math" w:hAnsi="Cambria Math"/>
+                </w:rPr>
+                <m:t>tan</m:t>
+              </m:r>
+            </m:fName>
+            <m:e>
+              <m:r>
+                <w:rPr>
+                  <w:rFonts w:ascii="Cambria Math" w:hAnsi="Cambria Math"/>
+                </w:rPr>
+                <m:t>β ×x</m:t>
+              </m:r>
+            </m:e>
+          </m:func>
+        </m:oMath>
+      </m:oMathPara>
+    </w:p>
+    <w:p>
+      <w:pPr>
+        <w:pStyle w:val="Paragraph"/>
+        <w:ind w:firstLine="0"/>
+      </w:pPr>
+      <m:oMathPara>
+        <m:oMath>
+          <m:r>
+            <w:rPr>
+              <w:rFonts w:ascii="Cambria Math" w:hAnsi="Cambria Math"/>
+            </w:rPr>
+            <m:t>1.8 meter=</m:t>
+          </m:r>
+          <m:func>
+            <m:funcPr>
+              <m:ctrlPr>
+                <w:rPr>
+                  <w:rFonts w:ascii="Cambria Math" w:hAnsi="Cambria Math"/>
+                  <w:i/>
+                </w:rPr>
+              </m:ctrlPr>
+            </m:funcPr>
+            <m:fName>
+              <m:r>
+                <m:rPr>
+                  <m:sty m:val="p"/>
+                </m:rPr>
+                <w:rPr>
+                  <w:rFonts w:ascii="Cambria Math" w:hAnsi="Cambria Math"/>
+                </w:rPr>
+                <m:t>tan</m:t>
+              </m:r>
+            </m:fName>
+            <m:e>
+              <m:r>
+                <w:rPr>
+                  <w:rFonts w:ascii="Cambria Math" w:hAnsi="Cambria Math"/>
+                </w:rPr>
+                <m:t>β</m:t>
+              </m:r>
+            </m:e>
+          </m:func>
+          <m:r>
+            <w:rPr>
+              <w:rFonts w:ascii="Cambria Math" w:hAnsi="Cambria Math"/>
+            </w:rPr>
+            <m:t>×3 meter</m:t>
+          </m:r>
+        </m:oMath>
+      </m:oMathPara>
+    </w:p>
+    <w:p>
+      <w:pPr>
+        <w:pStyle w:val="Paragraph"/>
+        <w:ind w:firstLine="0"/>
+      </w:pPr>
+      <m:oMathPara>
+        <m:oMath>
+          <m:func>
+            <m:funcPr>
+              <m:ctrlPr>
+                <w:rPr>
+                  <w:rFonts w:ascii="Cambria Math" w:hAnsi="Cambria Math"/>
+                  <w:i/>
+                </w:rPr>
+              </m:ctrlPr>
+            </m:funcPr>
+            <m:fName>
+              <m:r>
+                <m:rPr>
+                  <m:sty m:val="p"/>
+                </m:rPr>
+                <w:rPr>
+                  <w:rFonts w:ascii="Cambria Math" w:hAnsi="Cambria Math"/>
+                </w:rPr>
+                <m:t>tan</m:t>
+              </m:r>
+            </m:fName>
+            <m:e>
+              <m:r>
+                <w:rPr>
+                  <w:rFonts w:ascii="Cambria Math" w:hAnsi="Cambria Math"/>
+                </w:rPr>
+                <m:t>β</m:t>
+              </m:r>
+            </m:e>
+          </m:func>
+          <m:r>
+            <w:rPr>
+              <w:rFonts w:ascii="Cambria Math" w:hAnsi="Cambria Math"/>
+            </w:rPr>
+            <m:t xml:space="preserve">= </m:t>
+          </m:r>
+          <m:f>
+            <m:fPr>
+              <m:ctrlPr>
+                <w:rPr>
+                  <w:rFonts w:ascii="Cambria Math" w:hAnsi="Cambria Math"/>
+                  <w:i/>
+                </w:rPr>
+              </m:ctrlPr>
+            </m:fPr>
+            <m:num>
+              <m:r>
+                <w:rPr>
+                  <w:rFonts w:ascii="Cambria Math" w:hAnsi="Cambria Math"/>
+                </w:rPr>
+                <m:t>1.8 meter</m:t>
+              </m:r>
+            </m:num>
+            <m:den>
+              <m:r>
+                <w:rPr>
+                  <w:rFonts w:ascii="Cambria Math" w:hAnsi="Cambria Math"/>
+                </w:rPr>
+                <m:t>3 meter</m:t>
+              </m:r>
+            </m:den>
+          </m:f>
+        </m:oMath>
+      </m:oMathPara>
+    </w:p>
+    <w:p>
+      <w:pPr>
+        <w:pStyle w:val="Paragraph"/>
+        <w:ind w:firstLine="0"/>
+      </w:pPr>
+      <m:oMathPara>
+        <m:oMath>
+          <m:r>
+            <w:rPr>
+              <w:rFonts w:ascii="Cambria Math" w:hAnsi="Cambria Math"/>
+            </w:rPr>
+            <m:t>β=30.96375653°</m:t>
+          </m:r>
+        </m:oMath>
+      </m:oMathPara>
+      <w:bookmarkStart w:id="73" w:name="_GoBack"/>
+      <w:bookmarkEnd w:id="73"/>
+    </w:p>
+    <w:p>
+      <w:pPr>
+        <w:pStyle w:val="Paragraph"/>
+      </w:pPr>
+      <w:r>
+        <w:lastRenderedPageBreak/>
+        <w:t>Dari hasil tersebut, dengan mengetahui nilai matriks fundamental di mana lebar gambar yang di ambil kamera pada 640 piksel adalah 64</w:t>
+      </w:r>
+      <w:r>
+        <w:rPr>
+          <w:rFonts w:cs="Times New Roman"/>
+        </w:rPr>
+        <w:t>°</w:t>
+      </w:r>
+      <w:r>
+        <w:t xml:space="preserve"> dan tinggi gambar yang diambil kamera pada 480 piksel adalah 48</w:t>
+      </w:r>
+      <w:r>
+        <w:rPr>
+          <w:rFonts w:cs="Times New Roman"/>
+        </w:rPr>
+        <w:t>°</w:t>
+      </w:r>
+      <w:r>
+        <w:t>, serta offset kamera adalah 26</w:t>
+      </w:r>
+      <w:r>
+        <w:rPr>
+          <w:rFonts w:cs="Times New Roman"/>
+        </w:rPr>
+        <w:t>°</w:t>
+      </w:r>
+      <w:r>
+        <w:t>, dapat ditentukan posisi obyek yang tepat pada kamera dua, yaitu:</w:t>
+      </w:r>
+    </w:p>
+    <w:p>
+      <w:pPr>
+        <w:pStyle w:val="Paragraph"/>
+        <w:ind w:firstLine="0"/>
+      </w:pPr>
+      <m:oMathPara>
+        <m:oMath>
+          <m:r>
+            <w:rPr>
+              <w:rFonts w:ascii="Cambria Math" w:hAnsi="Cambria Math"/>
+            </w:rPr>
+            <m:t>Cam 2 pixel</m:t>
+          </m:r>
+          <m:r>
+            <w:rPr>
+              <w:rFonts w:ascii="Cambria Math" w:hAnsi="Cambria Math"/>
+            </w:rPr>
+            <m:t xml:space="preserve"> x</m:t>
+          </m:r>
+          <m:r>
+            <w:rPr>
+              <w:rFonts w:ascii="Cambria Math" w:hAnsi="Cambria Math"/>
+            </w:rPr>
+            <m:t xml:space="preserve">= </m:t>
+          </m:r>
+          <m:f>
+            <m:fPr>
+              <m:ctrlPr>
+                <w:rPr>
+                  <w:rFonts w:ascii="Cambria Math" w:hAnsi="Cambria Math"/>
+                  <w:i/>
+                </w:rPr>
+              </m:ctrlPr>
+            </m:fPr>
+            <m:num>
+              <m:r>
+                <w:rPr>
+                  <w:rFonts w:ascii="Cambria Math" w:hAnsi="Cambria Math"/>
+                </w:rPr>
+                <m:t>β-26°</m:t>
+              </m:r>
+            </m:num>
+            <m:den>
+              <m:r>
+                <w:rPr>
+                  <w:rFonts w:ascii="Cambria Math" w:hAnsi="Cambria Math"/>
+                </w:rPr>
+                <m:t>64°</m:t>
+              </m:r>
+            </m:den>
+          </m:f>
+          <m:r>
+            <w:rPr>
+              <w:rFonts w:ascii="Cambria Math" w:hAnsi="Cambria Math"/>
+            </w:rPr>
+            <m:t>×640</m:t>
+          </m:r>
+        </m:oMath>
+      </m:oMathPara>
+    </w:p>
+    <w:p>
+      <w:pPr>
+        <w:pStyle w:val="Paragraph"/>
+        <w:ind w:firstLine="0"/>
+      </w:pPr>
+      <w:r>
+        <w:tab/>
+      </w:r>
+      <m:oMath>
+        <m:r>
+          <w:rPr>
+            <w:rFonts w:ascii="Cambria Math" w:hAnsi="Cambria Math"/>
+          </w:rPr>
+          <m:t>Cam 2 pixel</m:t>
+        </m:r>
+        <m:r>
+          <w:rPr>
+            <w:rFonts w:ascii="Cambria Math" w:hAnsi="Cambria Math"/>
+          </w:rPr>
+          <m:t xml:space="preserve"> x</m:t>
+        </m:r>
+        <m:r>
+          <w:rPr>
+            <w:rFonts w:ascii="Cambria Math" w:hAnsi="Cambria Math"/>
+          </w:rPr>
+          <m:t>=49.6</m:t>
+        </m:r>
+      </m:oMath>
+    </w:p>
+    <w:p>
+      <w:pPr>
+        <w:pStyle w:val="Paragraph"/>
+      </w:pPr>
+      <w:r>
+        <w:t>Sedangkan u</w:t>
+      </w:r>
+      <w:r>
+        <w:t>ntuk kamera satu yang berseberangan dengan kamera dua, maka posisi obyek yang tepat pada kamera 1 adalah</w:t>
+      </w:r>
+    </w:p>
+    <w:p>
+      <w:pPr>
+        <w:pStyle w:val="Paragraph"/>
+        <w:ind w:firstLine="0"/>
+      </w:pPr>
+      <m:oMathPara>
+        <m:oMath>
+          <m:r>
+            <w:rPr>
+              <w:rFonts w:ascii="Cambria Math" w:hAnsi="Cambria Math"/>
+            </w:rPr>
+            <m:t>Cam 1 pixel x=640-49.6=590.4</m:t>
+          </m:r>
+        </m:oMath>
+      </m:oMathPara>
+    </w:p>
+    <w:p>
+      <w:pPr>
+        <w:pStyle w:val="Paragraph"/>
+      </w:pPr>
+    </w:p>
+    <w:p>
+      <w:pPr>
+        <w:pStyle w:val="Paragraph"/>
       </w:pPr>
     </w:p>
     <w:p>
@@ -37413,11 +37891,11 @@
         <w:lastRenderedPageBreak/>
         <w:br/>
       </w:r>
-      <w:bookmarkStart w:id="73" w:name="_Toc420872524"/>
+      <w:bookmarkStart w:id="74" w:name="_Toc420872524"/>
       <w:r>
         <w:t>KESIMPULAN</w:t>
       </w:r>
-      <w:bookmarkEnd w:id="73"/>
+      <w:bookmarkEnd w:id="74"/>
     </w:p>
     <w:p>
       <w:pPr>
@@ -37584,12 +38062,12 @@
       <w:pPr>
         <w:pStyle w:val="Heading1"/>
       </w:pPr>
-      <w:bookmarkStart w:id="74" w:name="_Toc420872525"/>
+      <w:bookmarkStart w:id="75" w:name="_Toc420872525"/>
       <w:r>
         <w:lastRenderedPageBreak/>
         <w:t>DAFTAR PUSTAKA</w:t>
       </w:r>
-      <w:bookmarkEnd w:id="74"/>
+      <w:bookmarkEnd w:id="75"/>
     </w:p>
     <w:sdt>
       <w:sdtPr>
@@ -37693,15 +38171,7 @@
                       <w:rPr>
                         <w:noProof/>
                       </w:rPr>
-                      <w:t xml:space="preserve">A. Kaehler </w:t>
-                    </w:r>
-                    <w:bookmarkStart w:id="75" w:name="_GoBack"/>
-                    <w:bookmarkEnd w:id="75"/>
-                    <w:r>
-                      <w:rPr>
-                        <w:noProof/>
-                      </w:rPr>
-                      <w:t xml:space="preserve">dan G. Bradsky, Learning OpenCV, O'Reilly, 2013. </w:t>
+                      <w:t xml:space="preserve">A. Kaehler dan G. Bradsky, Learning OpenCV, O'Reilly, 2013. </w:t>
                     </w:r>
                   </w:p>
                 </w:tc>
@@ -38429,7 +38899,7 @@
           <w:rPr>
             <w:noProof/>
           </w:rPr>
-          <w:t>44</w:t>
+          <w:t>45</w:t>
         </w:r>
         <w:r>
           <w:rPr>
@@ -45161,6 +45631,565 @@
 </w:styles>
 </file>
 
+<file path=word/glossary/document.xml><?xml version="1.0" encoding="utf-8"?>
+<w:glossaryDocument xmlns:wpc="http://schemas.microsoft.com/office/word/2010/wordprocessingCanvas" xmlns:mc="http://schemas.openxmlformats.org/markup-compatibility/2006" xmlns:o="urn:schemas-microsoft-com:office:office" xmlns:r="http://schemas.openxmlformats.org/officeDocument/2006/relationships" xmlns:m="http://schemas.openxmlformats.org/officeDocument/2006/math" xmlns:v="urn:schemas-microsoft-com:vml" xmlns:wp14="http://schemas.microsoft.com/office/word/2010/wordprocessingDrawing" xmlns:wp="http://schemas.openxmlformats.org/drawingml/2006/wordprocessingDrawing" xmlns:w10="urn:schemas-microsoft-com:office:word" xmlns:w="http://schemas.openxmlformats.org/wordprocessingml/2006/main" xmlns:w14="http://schemas.microsoft.com/office/word/2010/wordml" xmlns:w15="http://schemas.microsoft.com/office/word/2012/wordml" xmlns:wpg="http://schemas.microsoft.com/office/word/2010/wordprocessingGroup" xmlns:wpi="http://schemas.microsoft.com/office/word/2010/wordprocessingInk" xmlns:wne="http://schemas.microsoft.com/office/word/2006/wordml" xmlns:wps="http://schemas.microsoft.com/office/word/2010/wordprocessingShape" mc:Ignorable="w14 w15 wp14"/>
+</file>
+
+<file path=word/glossary/fontTable.xml><?xml version="1.0" encoding="utf-8"?>
+<w:fonts xmlns:mc="http://schemas.openxmlformats.org/markup-compatibility/2006" xmlns:r="http://schemas.openxmlformats.org/officeDocument/2006/relationships" xmlns:w="http://schemas.openxmlformats.org/wordprocessingml/2006/main" xmlns:w14="http://schemas.microsoft.com/office/word/2010/wordml" xmlns:w15="http://schemas.microsoft.com/office/word/2012/wordml" mc:Ignorable="w14 w15">
+  <w:font w:name="Times New Roman">
+    <w:panose1 w:val="02020603050405020304"/>
+    <w:charset w:val="00"/>
+    <w:family w:val="roman"/>
+    <w:pitch w:val="variable"/>
+    <w:sig w:usb0="E0002AFF" w:usb1="C0007841" w:usb2="00000009" w:usb3="00000000" w:csb0="000001FF" w:csb1="00000000"/>
+  </w:font>
+  <w:font w:name="Wingdings">
+    <w:panose1 w:val="05000000000000000000"/>
+    <w:charset w:val="02"/>
+    <w:family w:val="auto"/>
+    <w:pitch w:val="variable"/>
+    <w:sig w:usb0="00000000" w:usb1="10000000" w:usb2="00000000" w:usb3="00000000" w:csb0="80000000" w:csb1="00000000"/>
+  </w:font>
+  <w:font w:name="Courier New">
+    <w:panose1 w:val="02070309020205020404"/>
+    <w:charset w:val="00"/>
+    <w:family w:val="modern"/>
+    <w:pitch w:val="fixed"/>
+    <w:sig w:usb0="E0002AFF" w:usb1="C0007843" w:usb2="00000009" w:usb3="00000000" w:csb0="000001FF" w:csb1="00000000"/>
+  </w:font>
+  <w:font w:name="Symbol">
+    <w:panose1 w:val="05050102010706020507"/>
+    <w:charset w:val="02"/>
+    <w:family w:val="roman"/>
+    <w:pitch w:val="variable"/>
+    <w:sig w:usb0="00000000" w:usb1="10000000" w:usb2="00000000" w:usb3="00000000" w:csb0="80000000" w:csb1="00000000"/>
+  </w:font>
+  <w:font w:name="Calibri">
+    <w:panose1 w:val="020F0502020204030204"/>
+    <w:charset w:val="00"/>
+    <w:family w:val="swiss"/>
+    <w:pitch w:val="variable"/>
+    <w:sig w:usb0="E00002FF" w:usb1="4000ACFF" w:usb2="00000001" w:usb3="00000000" w:csb0="0000019F" w:csb1="00000000"/>
+  </w:font>
+  <w:font w:name="Cambria">
+    <w:panose1 w:val="02040503050406030204"/>
+    <w:charset w:val="00"/>
+    <w:family w:val="roman"/>
+    <w:pitch w:val="variable"/>
+    <w:sig w:usb0="E00002FF" w:usb1="400004FF" w:usb2="00000000" w:usb3="00000000" w:csb0="0000019F" w:csb1="00000000"/>
+  </w:font>
+  <w:font w:name="Tahoma">
+    <w:panose1 w:val="020B0604030504040204"/>
+    <w:charset w:val="00"/>
+    <w:family w:val="swiss"/>
+    <w:pitch w:val="variable"/>
+    <w:sig w:usb0="E1002EFF" w:usb1="C000605B" w:usb2="00000029" w:usb3="00000000" w:csb0="000101FF" w:csb1="00000000"/>
+  </w:font>
+  <w:font w:name="Cambria Math">
+    <w:panose1 w:val="02040503050406030204"/>
+    <w:charset w:val="00"/>
+    <w:family w:val="roman"/>
+    <w:pitch w:val="variable"/>
+    <w:sig w:usb0="E00002FF" w:usb1="420024FF" w:usb2="00000000" w:usb3="00000000" w:csb0="0000019F" w:csb1="00000000"/>
+  </w:font>
+  <w:font w:name="Consolas">
+    <w:panose1 w:val="020B0609020204030204"/>
+    <w:charset w:val="00"/>
+    <w:family w:val="modern"/>
+    <w:pitch w:val="fixed"/>
+    <w:sig w:usb0="E10002FF" w:usb1="4000FCFF" w:usb2="00000009" w:usb3="00000000" w:csb0="0000019F" w:csb1="00000000"/>
+  </w:font>
+  <w:font w:name="Calibri Light">
+    <w:panose1 w:val="020F0302020204030204"/>
+    <w:charset w:val="00"/>
+    <w:family w:val="swiss"/>
+    <w:pitch w:val="variable"/>
+    <w:sig w:usb0="A00002EF" w:usb1="4000207B" w:usb2="00000000" w:usb3="00000000" w:csb0="0000019F" w:csb1="00000000"/>
+  </w:font>
+</w:fonts>
+</file>
+
+<file path=word/glossary/settings.xml><?xml version="1.0" encoding="utf-8"?>
+<w:settings xmlns:mc="http://schemas.openxmlformats.org/markup-compatibility/2006" xmlns:o="urn:schemas-microsoft-com:office:office" xmlns:r="http://schemas.openxmlformats.org/officeDocument/2006/relationships" xmlns:m="http://schemas.openxmlformats.org/officeDocument/2006/math" xmlns:v="urn:schemas-microsoft-com:vml" xmlns:w10="urn:schemas-microsoft-com:office:word" xmlns:w="http://schemas.openxmlformats.org/wordprocessingml/2006/main" xmlns:w14="http://schemas.microsoft.com/office/word/2010/wordml" xmlns:w15="http://schemas.microsoft.com/office/word/2012/wordml" xmlns:sl="http://schemas.openxmlformats.org/schemaLibrary/2006/main" mc:Ignorable="w14 w15">
+  <w:view w:val="normal"/>
+  <w:defaultTabStop w:val="720"/>
+  <w:characterSpacingControl w:val="doNotCompress"/>
+  <w:compat>
+    <w:useFELayout/>
+    <w:compatSetting w:name="compatibilityMode" w:uri="http://schemas.microsoft.com/office/word" w:val="15"/>
+    <w:compatSetting w:name="overrideTableStyleFontSizeAndJustification" w:uri="http://schemas.microsoft.com/office/word" w:val="1"/>
+    <w:compatSetting w:name="enableOpenTypeFeatures" w:uri="http://schemas.microsoft.com/office/word" w:val="1"/>
+    <w:compatSetting w:name="doNotFlipMirrorIndents" w:uri="http://schemas.microsoft.com/office/word" w:val="1"/>
+    <w:compatSetting w:name="differentiateMultirowTableHeaders" w:uri="http://schemas.microsoft.com/office/word" w:val="1"/>
+  </w:compat>
+  <w:rsids>
+    <w:rsidRoot w:val="003231F7"/>
+    <w:rsid w:val="003231F7"/>
+    <w:rsid w:val="00B03270"/>
+  </w:rsids>
+  <m:mathPr>
+    <m:mathFont m:val="Cambria Math"/>
+    <m:brkBin m:val="before"/>
+    <m:brkBinSub m:val="--"/>
+    <m:smallFrac m:val="0"/>
+    <m:dispDef/>
+    <m:lMargin m:val="0"/>
+    <m:rMargin m:val="0"/>
+    <m:defJc m:val="centerGroup"/>
+    <m:wrapIndent m:val="1440"/>
+    <m:intLim m:val="subSup"/>
+    <m:naryLim m:val="undOvr"/>
+  </m:mathPr>
+  <w:themeFontLang w:val="id-ID"/>
+  <w:clrSchemeMapping w:bg1="light1" w:t1="dark1" w:bg2="light2" w:t2="dark2" w:accent1="accent1" w:accent2="accent2" w:accent3="accent3" w:accent4="accent4" w:accent5="accent5" w:accent6="accent6" w:hyperlink="hyperlink" w:followedHyperlink="followedHyperlink"/>
+  <w:decimalSymbol w:val=","/>
+  <w:listSeparator w:val=";"/>
+  <w15:chartTrackingRefBased/>
+</w:settings>
+</file>
+
+<file path=word/glossary/styles.xml><?xml version="1.0" encoding="utf-8"?>
+<w:styles xmlns:mc="http://schemas.openxmlformats.org/markup-compatibility/2006" xmlns:r="http://schemas.openxmlformats.org/officeDocument/2006/relationships" xmlns:w="http://schemas.openxmlformats.org/wordprocessingml/2006/main" xmlns:w14="http://schemas.microsoft.com/office/word/2010/wordml" xmlns:w15="http://schemas.microsoft.com/office/word/2012/wordml" mc:Ignorable="w14 w15">
+  <w:docDefaults>
+    <w:rPrDefault>
+      <w:rPr>
+        <w:rFonts w:asciiTheme="minorHAnsi" w:eastAsiaTheme="minorEastAsia" w:hAnsiTheme="minorHAnsi" w:cstheme="minorBidi"/>
+        <w:sz w:val="22"/>
+        <w:szCs w:val="22"/>
+        <w:lang w:val="id-ID" w:eastAsia="id-ID" w:bidi="ar-SA"/>
+      </w:rPr>
+    </w:rPrDefault>
+    <w:pPrDefault>
+      <w:pPr>
+        <w:spacing w:after="160" w:line="259" w:lineRule="auto"/>
+      </w:pPr>
+    </w:pPrDefault>
+  </w:docDefaults>
+  <w:latentStyles w:defLockedState="0" w:defUIPriority="99" w:defSemiHidden="0" w:defUnhideWhenUsed="0" w:defQFormat="0" w:count="371">
+    <w:lsdException w:name="Normal" w:uiPriority="0" w:qFormat="1"/>
+    <w:lsdException w:name="heading 1" w:uiPriority="9" w:qFormat="1"/>
+    <w:lsdException w:name="heading 2" w:semiHidden="1" w:uiPriority="9" w:unhideWhenUsed="1" w:qFormat="1"/>
+    <w:lsdException w:name="heading 3" w:semiHidden="1" w:uiPriority="9" w:unhideWhenUsed="1" w:qFormat="1"/>
+    <w:lsdException w:name="heading 4" w:semiHidden="1" w:uiPriority="9" w:unhideWhenUsed="1" w:qFormat="1"/>
+    <w:lsdException w:name="heading 5" w:semiHidden="1" w:uiPriority="9" w:unhideWhenUsed="1" w:qFormat="1"/>
+    <w:lsdException w:name="heading 6" w:semiHidden="1" w:uiPriority="9" w:unhideWhenUsed="1" w:qFormat="1"/>
+    <w:lsdException w:name="heading 7" w:semiHidden="1" w:uiPriority="9" w:unhideWhenUsed="1" w:qFormat="1"/>
+    <w:lsdException w:name="heading 8" w:semiHidden="1" w:uiPriority="9" w:unhideWhenUsed="1" w:qFormat="1"/>
+    <w:lsdException w:name="heading 9" w:semiHidden="1" w:uiPriority="9" w:unhideWhenUsed="1" w:qFormat="1"/>
+    <w:lsdException w:name="index 1" w:semiHidden="1" w:unhideWhenUsed="1"/>
+    <w:lsdException w:name="index 2" w:semiHidden="1" w:unhideWhenUsed="1"/>
+    <w:lsdException w:name="index 3" w:semiHidden="1" w:unhideWhenUsed="1"/>
+    <w:lsdException w:name="index 4" w:semiHidden="1" w:unhideWhenUsed="1"/>
+    <w:lsdException w:name="index 5" w:semiHidden="1" w:unhideWhenUsed="1"/>
+    <w:lsdException w:name="index 6" w:semiHidden="1" w:unhideWhenUsed="1"/>
+    <w:lsdException w:name="index 7" w:semiHidden="1" w:unhideWhenUsed="1"/>
+    <w:lsdException w:name="index 8" w:semiHidden="1" w:unhideWhenUsed="1"/>
+    <w:lsdException w:name="index 9" w:semiHidden="1" w:unhideWhenUsed="1"/>
+    <w:lsdException w:name="toc 1" w:semiHidden="1" w:uiPriority="39" w:unhideWhenUsed="1"/>
+    <w:lsdException w:name="toc 2" w:semiHidden="1" w:uiPriority="39" w:unhideWhenUsed="1"/>
+    <w:lsdException w:name="toc 3" w:semiHidden="1" w:uiPriority="39" w:unhideWhenUsed="1"/>
+    <w:lsdException w:name="toc 4" w:semiHidden="1" w:uiPriority="39" w:unhideWhenUsed="1"/>
+    <w:lsdException w:name="toc 5" w:semiHidden="1" w:uiPriority="39" w:unhideWhenUsed="1"/>
+    <w:lsdException w:name="toc 6" w:semiHidden="1" w:uiPriority="39" w:unhideWhenUsed="1"/>
+    <w:lsdException w:name="toc 7" w:semiHidden="1" w:uiPriority="39" w:unhideWhenUsed="1"/>
+    <w:lsdException w:name="toc 8" w:semiHidden="1" w:uiPriority="39" w:unhideWhenUsed="1"/>
+    <w:lsdException w:name="toc 9" w:semiHidden="1" w:uiPriority="39" w:unhideWhenUsed="1"/>
+    <w:lsdException w:name="Normal Indent" w:semiHidden="1" w:unhideWhenUsed="1"/>
+    <w:lsdException w:name="footnote text" w:semiHidden="1" w:unhideWhenUsed="1"/>
+    <w:lsdException w:name="annotation text" w:semiHidden="1" w:unhideWhenUsed="1"/>
+    <w:lsdException w:name="header" w:semiHidden="1" w:unhideWhenUsed="1"/>
+    <w:lsdException w:name="footer" w:semiHidden="1" w:unhideWhenUsed="1"/>
+    <w:lsdException w:name="index heading" w:semiHidden="1" w:unhideWhenUsed="1"/>
+    <w:lsdException w:name="caption" w:semiHidden="1" w:uiPriority="35" w:unhideWhenUsed="1" w:qFormat="1"/>
+    <w:lsdException w:name="table of figures" w:semiHidden="1" w:unhideWhenUsed="1"/>
+    <w:lsdException w:name="envelope address" w:semiHidden="1" w:unhideWhenUsed="1"/>
+    <w:lsdException w:name="envelope return" w:semiHidden="1" w:unhideWhenUsed="1"/>
+    <w:lsdException w:name="footnote reference" w:semiHidden="1" w:unhideWhenUsed="1"/>
+    <w:lsdException w:name="annotation reference" w:semiHidden="1" w:unhideWhenUsed="1"/>
+    <w:lsdException w:name="line number" w:semiHidden="1" w:unhideWhenUsed="1"/>
+    <w:lsdException w:name="page number" w:semiHidden="1" w:unhideWhenUsed="1"/>
+    <w:lsdException w:name="endnote reference" w:semiHidden="1" w:unhideWhenUsed="1"/>
+    <w:lsdException w:name="endnote text" w:semiHidden="1" w:unhideWhenUsed="1"/>
+    <w:lsdException w:name="table of authorities" w:semiHidden="1" w:unhideWhenUsed="1"/>
+    <w:lsdException w:name="macro" w:semiHidden="1" w:unhideWhenUsed="1"/>
+    <w:lsdException w:name="toa heading" w:semiHidden="1" w:unhideWhenUsed="1"/>
+    <w:lsdException w:name="List" w:semiHidden="1" w:unhideWhenUsed="1"/>
+    <w:lsdException w:name="List Bullet" w:semiHidden="1" w:unhideWhenUsed="1"/>
+    <w:lsdException w:name="List Number" w:semiHidden="1" w:unhideWhenUsed="1"/>
+    <w:lsdException w:name="List 2" w:semiHidden="1" w:unhideWhenUsed="1"/>
+    <w:lsdException w:name="List 3" w:semiHidden="1" w:unhideWhenUsed="1"/>
+    <w:lsdException w:name="List 4" w:semiHidden="1" w:unhideWhenUsed="1"/>
+    <w:lsdException w:name="List 5" w:semiHidden="1" w:unhideWhenUsed="1"/>
+    <w:lsdException w:name="List Bullet 2" w:semiHidden="1" w:unhideWhenUsed="1"/>
+    <w:lsdException w:name="List Bullet 3" w:semiHidden="1" w:unhideWhenUsed="1"/>
+    <w:lsdException w:name="List Bullet 4" w:semiHidden="1" w:unhideWhenUsed="1"/>
+    <w:lsdException w:name="List Bullet 5" w:semiHidden="1" w:unhideWhenUsed="1"/>
+    <w:lsdException w:name="List Number 2" w:semiHidden="1" w:unhideWhenUsed="1"/>
+    <w:lsdException w:name="List Number 3" w:semiHidden="1" w:unhideWhenUsed="1"/>
+    <w:lsdException w:name="List Number 4" w:semiHidden="1" w:unhideWhenUsed="1"/>
+    <w:lsdException w:name="List Number 5" w:semiHidden="1" w:unhideWhenUsed="1"/>
+    <w:lsdException w:name="Title" w:uiPriority="10" w:qFormat="1"/>
+    <w:lsdException w:name="Closing" w:semiHidden="1" w:unhideWhenUsed="1"/>
+    <w:lsdException w:name="Signature" w:semiHidden="1" w:unhideWhenUsed="1"/>
+    <w:lsdException w:name="Default Paragraph Font" w:semiHidden="1" w:uiPriority="1" w:unhideWhenUsed="1"/>
+    <w:lsdException w:name="Body Text" w:semiHidden="1" w:unhideWhenUsed="1"/>
+    <w:lsdException w:name="Body Text Indent" w:semiHidden="1" w:unhideWhenUsed="1"/>
+    <w:lsdException w:name="List Continue" w:semiHidden="1" w:unhideWhenUsed="1"/>
+    <w:lsdException w:name="List Continue 2" w:semiHidden="1" w:unhideWhenUsed="1"/>
+    <w:lsdException w:name="List Continue 3" w:semiHidden="1" w:unhideWhenUsed="1"/>
+    <w:lsdException w:name="List Continue 4" w:semiHidden="1" w:unhideWhenUsed="1"/>
+    <w:lsdException w:name="List Continue 5" w:semiHidden="1" w:unhideWhenUsed="1"/>
+    <w:lsdException w:name="Message Header" w:semiHidden="1" w:unhideWhenUsed="1"/>
+    <w:lsdException w:name="Subtitle" w:uiPriority="11" w:qFormat="1"/>
+    <w:lsdException w:name="Salutation" w:semiHidden="1" w:unhideWhenUsed="1"/>
+    <w:lsdException w:name="Date" w:semiHidden="1" w:unhideWhenUsed="1"/>
+    <w:lsdException w:name="Body Text First Indent" w:semiHidden="1" w:unhideWhenUsed="1"/>
+    <w:lsdException w:name="Body Text First Indent 2" w:semiHidden="1" w:unhideWhenUsed="1"/>
+    <w:lsdException w:name="Note Heading" w:semiHidden="1" w:unhideWhenUsed="1"/>
+    <w:lsdException w:name="Body Text 2" w:semiHidden="1" w:unhideWhenUsed="1"/>
+    <w:lsdException w:name="Body Text 3" w:semiHidden="1" w:unhideWhenUsed="1"/>
+    <w:lsdException w:name="Body Text Indent 2" w:semiHidden="1" w:unhideWhenUsed="1"/>
+    <w:lsdException w:name="Body Text Indent 3" w:semiHidden="1" w:unhideWhenUsed="1"/>
+    <w:lsdException w:name="Block Text" w:semiHidden="1" w:unhideWhenUsed="1"/>
+    <w:lsdException w:name="Hyperlink" w:semiHidden="1" w:unhideWhenUsed="1"/>
+    <w:lsdException w:name="FollowedHyperlink" w:semiHidden="1" w:unhideWhenUsed="1"/>
+    <w:lsdException w:name="Strong" w:uiPriority="22" w:qFormat="1"/>
+    <w:lsdException w:name="Emphasis" w:uiPriority="20" w:qFormat="1"/>
+    <w:lsdException w:name="Document Map" w:semiHidden="1" w:unhideWhenUsed="1"/>
+    <w:lsdException w:name="Plain Text" w:semiHidden="1" w:unhideWhenUsed="1"/>
+    <w:lsdException w:name="E-mail Signature" w:semiHidden="1" w:unhideWhenUsed="1"/>
+    <w:lsdException w:name="HTML Top of Form" w:semiHidden="1" w:unhideWhenUsed="1"/>
+    <w:lsdException w:name="HTML Bottom of Form" w:semiHidden="1" w:unhideWhenUsed="1"/>
+    <w:lsdException w:name="Normal (Web)" w:semiHidden="1" w:unhideWhenUsed="1"/>
+    <w:lsdException w:name="HTML Acronym" w:semiHidden="1" w:unhideWhenUsed="1"/>
+    <w:lsdException w:name="HTML Address" w:semiHidden="1" w:unhideWhenUsed="1"/>
+    <w:lsdException w:name="HTML Cite" w:semiHidden="1" w:unhideWhenUsed="1"/>
+    <w:lsdException w:name="HTML Code" w:semiHidden="1" w:unhideWhenUsed="1"/>
+    <w:lsdException w:name="HTML Definition" w:semiHidden="1" w:unhideWhenUsed="1"/>
+    <w:lsdException w:name="HTML Keyboard" w:semiHidden="1" w:unhideWhenUsed="1"/>
+    <w:lsdException w:name="HTML Preformatted" w:semiHidden="1" w:unhideWhenUsed="1"/>
+    <w:lsdException w:name="HTML Sample" w:semiHidden="1" w:unhideWhenUsed="1"/>
+    <w:lsdException w:name="HTML Typewriter" w:semiHidden="1" w:unhideWhenUsed="1"/>
+    <w:lsdException w:name="HTML Variable" w:semiHidden="1" w:unhideWhenUsed="1"/>
+    <w:lsdException w:name="Normal Table" w:semiHidden="1" w:unhideWhenUsed="1"/>
+    <w:lsdException w:name="annotation subject" w:semiHidden="1" w:unhideWhenUsed="1"/>
+    <w:lsdException w:name="No List" w:semiHidden="1" w:unhideWhenUsed="1"/>
+    <w:lsdException w:name="Outline List 1" w:semiHidden="1" w:unhideWhenUsed="1"/>
+    <w:lsdException w:name="Outline List 2" w:semiHidden="1" w:unhideWhenUsed="1"/>
+    <w:lsdException w:name="Outline List 3" w:semiHidden="1" w:unhideWhenUsed="1"/>
+    <w:lsdException w:name="Table Simple 1" w:semiHidden="1" w:unhideWhenUsed="1"/>
+    <w:lsdException w:name="Table Simple 2" w:semiHidden="1" w:unhideWhenUsed="1"/>
+    <w:lsdException w:name="Table Simple 3" w:semiHidden="1" w:unhideWhenUsed="1"/>
+    <w:lsdException w:name="Table Classic 1" w:semiHidden="1" w:unhideWhenUsed="1"/>
+    <w:lsdException w:name="Table Classic 2" w:semiHidden="1" w:unhideWhenUsed="1"/>
+    <w:lsdException w:name="Table Classic 3" w:semiHidden="1" w:unhideWhenUsed="1"/>
+    <w:lsdException w:name="Table Classic 4" w:semiHidden="1" w:unhideWhenUsed="1"/>
+    <w:lsdException w:name="Table Colorful 1" w:semiHidden="1" w:unhideWhenUsed="1"/>
+    <w:lsdException w:name="Table Colorful 2" w:semiHidden="1" w:unhideWhenUsed="1"/>
+    <w:lsdException w:name="Table Colorful 3" w:semiHidden="1" w:unhideWhenUsed="1"/>
+    <w:lsdException w:name="Table Columns 1" w:semiHidden="1" w:unhideWhenUsed="1"/>
+    <w:lsdException w:name="Table Columns 2" w:semiHidden="1" w:unhideWhenUsed="1"/>
+    <w:lsdException w:name="Table Columns 3" w:semiHidden="1" w:unhideWhenUsed="1"/>
+    <w:lsdException w:name="Table Columns 4" w:semiHidden="1" w:unhideWhenUsed="1"/>
+    <w:lsdException w:name="Table Columns 5" w:semiHidden="1" w:unhideWhenUsed="1"/>
+    <w:lsdException w:name="Table Grid 1" w:semiHidden="1" w:unhideWhenUsed="1"/>
+    <w:lsdException w:name="Table Grid 2" w:semiHidden="1" w:unhideWhenUsed="1"/>
+    <w:lsdException w:name="Table Grid 3" w:semiHidden="1" w:unhideWhenUsed="1"/>
+    <w:lsdException w:name="Table Grid 4" w:semiHidden="1" w:unhideWhenUsed="1"/>
+    <w:lsdException w:name="Table Grid 5" w:semiHidden="1" w:unhideWhenUsed="1"/>
+    <w:lsdException w:name="Table Grid 6" w:semiHidden="1" w:unhideWhenUsed="1"/>
+    <w:lsdException w:name="Table Grid 7" w:semiHidden="1" w:unhideWhenUsed="1"/>
+    <w:lsdException w:name="Table Grid 8" w:semiHidden="1" w:unhideWhenUsed="1"/>
+    <w:lsdException w:name="Table List 1" w:semiHidden="1" w:unhideWhenUsed="1"/>
+    <w:lsdException w:name="Table List 2" w:semiHidden="1" w:unhideWhenUsed="1"/>
+    <w:lsdException w:name="Table List 3" w:semiHidden="1" w:unhideWhenUsed="1"/>
+    <w:lsdException w:name="Table List 4" w:semiHidden="1" w:unhideWhenUsed="1"/>
+    <w:lsdException w:name="Table List 5" w:semiHidden="1" w:unhideWhenUsed="1"/>
+    <w:lsdException w:name="Table List 6" w:semiHidden="1" w:unhideWhenUsed="1"/>
+    <w:lsdException w:name="Table List 7" w:semiHidden="1" w:unhideWhenUsed="1"/>
+    <w:lsdException w:name="Table List 8" w:semiHidden="1" w:unhideWhenUsed="1"/>
+    <w:lsdException w:name="Table 3D effects 1" w:semiHidden="1" w:unhideWhenUsed="1"/>
+    <w:lsdException w:name="Table 3D effects 2" w:semiHidden="1" w:unhideWhenUsed="1"/>
+    <w:lsdException w:name="Table 3D effects 3" w:semiHidden="1" w:unhideWhenUsed="1"/>
+    <w:lsdException w:name="Table Contemporary" w:semiHidden="1" w:unhideWhenUsed="1"/>
+    <w:lsdException w:name="Table Elegant" w:semiHidden="1" w:unhideWhenUsed="1"/>
+    <w:lsdException w:name="Table Professional" w:semiHidden="1" w:unhideWhenUsed="1"/>
+    <w:lsdException w:name="Table Subtle 1" w:semiHidden="1" w:unhideWhenUsed="1"/>
+    <w:lsdException w:name="Table Subtle 2" w:semiHidden="1" w:unhideWhenUsed="1"/>
+    <w:lsdException w:name="Table Web 1" w:semiHidden="1" w:unhideWhenUsed="1"/>
+    <w:lsdException w:name="Table Web 2" w:semiHidden="1" w:unhideWhenUsed="1"/>
+    <w:lsdException w:name="Table Web 3" w:semiHidden="1" w:unhideWhenUsed="1"/>
+    <w:lsdException w:name="Balloon Text" w:semiHidden="1" w:unhideWhenUsed="1"/>
+    <w:lsdException w:name="Table Grid" w:uiPriority="39"/>
+    <w:lsdException w:name="Table Theme" w:semiHidden="1" w:unhideWhenUsed="1"/>
+    <w:lsdException w:name="Placeholder Text" w:semiHidden="1"/>
+    <w:lsdException w:name="No Spacing" w:uiPriority="1" w:qFormat="1"/>
+    <w:lsdException w:name="Light Shading" w:uiPriority="60"/>
+    <w:lsdException w:name="Light List" w:uiPriority="61"/>
+    <w:lsdException w:name="Light Grid" w:uiPriority="62"/>
+    <w:lsdException w:name="Medium Shading 1" w:uiPriority="63"/>
+    <w:lsdException w:name="Medium Shading 2" w:uiPriority="64"/>
+    <w:lsdException w:name="Medium List 1" w:uiPriority="65"/>
+    <w:lsdException w:name="Medium List 2" w:uiPriority="66"/>
+    <w:lsdException w:name="Medium Grid 1" w:uiPriority="67"/>
+    <w:lsdException w:name="Medium Grid 2" w:uiPriority="68"/>
+    <w:lsdException w:name="Medium Grid 3" w:uiPriority="69"/>
+    <w:lsdException w:name="Dark List" w:uiPriority="70"/>
+    <w:lsdException w:name="Colorful Shading" w:uiPriority="71"/>
+    <w:lsdException w:name="Colorful List" w:uiPriority="72"/>
+    <w:lsdException w:name="Colorful Grid" w:uiPriority="73"/>
+    <w:lsdException w:name="Light Shading Accent 1" w:uiPriority="60"/>
+    <w:lsdException w:name="Light List Accent 1" w:uiPriority="61"/>
+    <w:lsdException w:name="Light Grid Accent 1" w:uiPriority="62"/>
+    <w:lsdException w:name="Medium Shading 1 Accent 1" w:uiPriority="63"/>
+    <w:lsdException w:name="Medium Shading 2 Accent 1" w:uiPriority="64"/>
+    <w:lsdException w:name="Medium List 1 Accent 1" w:uiPriority="65"/>
+    <w:lsdException w:name="Revision" w:semiHidden="1"/>
+    <w:lsdException w:name="List Paragraph" w:uiPriority="34" w:qFormat="1"/>
+    <w:lsdException w:name="Quote" w:uiPriority="29" w:qFormat="1"/>
+    <w:lsdException w:name="Intense Quote" w:uiPriority="30" w:qFormat="1"/>
+    <w:lsdException w:name="Medium List 2 Accent 1" w:uiPriority="66"/>
+    <w:lsdException w:name="Medium Grid 1 Accent 1" w:uiPriority="67"/>
+    <w:lsdException w:name="Medium Grid 2 Accent 1" w:uiPriority="68"/>
+    <w:lsdException w:name="Medium Grid 3 Accent 1" w:uiPriority="69"/>
+    <w:lsdException w:name="Dark List Accent 1" w:uiPriority="70"/>
+    <w:lsdException w:name="Colorful Shading Accent 1" w:uiPriority="71"/>
+    <w:lsdException w:name="Colorful List Accent 1" w:uiPriority="72"/>
+    <w:lsdException w:name="Colorful Grid Accent 1" w:uiPriority="73"/>
+    <w:lsdException w:name="Light Shading Accent 2" w:uiPriority="60"/>
+    <w:lsdException w:name="Light List Accent 2" w:uiPriority="61"/>
+    <w:lsdException w:name="Light Grid Accent 2" w:uiPriority="62"/>
+    <w:lsdException w:name="Medium Shading 1 Accent 2" w:uiPriority="63"/>
+    <w:lsdException w:name="Medium Shading 2 Accent 2" w:uiPriority="64"/>
+    <w:lsdException w:name="Medium List 1 Accent 2" w:uiPriority="65"/>
+    <w:lsdException w:name="Medium List 2 Accent 2" w:uiPriority="66"/>
+    <w:lsdException w:name="Medium Grid 1 Accent 2" w:uiPriority="67"/>
+    <w:lsdException w:name="Medium Grid 2 Accent 2" w:uiPriority="68"/>
+    <w:lsdException w:name="Medium Grid 3 Accent 2" w:uiPriority="69"/>
+    <w:lsdException w:name="Dark List Accent 2" w:uiPriority="70"/>
+    <w:lsdException w:name="Colorful Shading Accent 2" w:uiPriority="71"/>
+    <w:lsdException w:name="Colorful List Accent 2" w:uiPriority="72"/>
+    <w:lsdException w:name="Colorful Grid Accent 2" w:uiPriority="73"/>
+    <w:lsdException w:name="Light Shading Accent 3" w:uiPriority="60"/>
+    <w:lsdException w:name="Light List Accent 3" w:uiPriority="61"/>
+    <w:lsdException w:name="Light Grid Accent 3" w:uiPriority="62"/>
+    <w:lsdException w:name="Medium Shading 1 Accent 3" w:uiPriority="63"/>
+    <w:lsdException w:name="Medium Shading 2 Accent 3" w:uiPriority="64"/>
+    <w:lsdException w:name="Medium List 1 Accent 3" w:uiPriority="65"/>
+    <w:lsdException w:name="Medium List 2 Accent 3" w:uiPriority="66"/>
+    <w:lsdException w:name="Medium Grid 1 Accent 3" w:uiPriority="67"/>
+    <w:lsdException w:name="Medium Grid 2 Accent 3" w:uiPriority="68"/>
+    <w:lsdException w:name="Medium Grid 3 Accent 3" w:uiPriority="69"/>
+    <w:lsdException w:name="Dark List Accent 3" w:uiPriority="70"/>
+    <w:lsdException w:name="Colorful Shading Accent 3" w:uiPriority="71"/>
+    <w:lsdException w:name="Colorful List Accent 3" w:uiPriority="72"/>
+    <w:lsdException w:name="Colorful Grid Accent 3" w:uiPriority="73"/>
+    <w:lsdException w:name="Light Shading Accent 4" w:uiPriority="60"/>
+    <w:lsdException w:name="Light List Accent 4" w:uiPriority="61"/>
+    <w:lsdException w:name="Light Grid Accent 4" w:uiPriority="62"/>
+    <w:lsdException w:name="Medium Shading 1 Accent 4" w:uiPriority="63"/>
+    <w:lsdException w:name="Medium Shading 2 Accent 4" w:uiPriority="64"/>
+    <w:lsdException w:name="Medium List 1 Accent 4" w:uiPriority="65"/>
+    <w:lsdException w:name="Medium List 2 Accent 4" w:uiPriority="66"/>
+    <w:lsdException w:name="Medium Grid 1 Accent 4" w:uiPriority="67"/>
+    <w:lsdException w:name="Medium Grid 2 Accent 4" w:uiPriority="68"/>
+    <w:lsdException w:name="Medium Grid 3 Accent 4" w:uiPriority="69"/>
+    <w:lsdException w:name="Dark List Accent 4" w:uiPriority="70"/>
+    <w:lsdException w:name="Colorful Shading Accent 4" w:uiPriority="71"/>
+    <w:lsdException w:name="Colorful List Accent 4" w:uiPriority="72"/>
+    <w:lsdException w:name="Colorful Grid Accent 4" w:uiPriority="73"/>
+    <w:lsdException w:name="Light Shading Accent 5" w:uiPriority="60"/>
+    <w:lsdException w:name="Light List Accent 5" w:uiPriority="61"/>
+    <w:lsdException w:name="Light Grid Accent 5" w:uiPriority="62"/>
+    <w:lsdException w:name="Medium Shading 1 Accent 5" w:uiPriority="63"/>
+    <w:lsdException w:name="Medium Shading 2 Accent 5" w:uiPriority="64"/>
+    <w:lsdException w:name="Medium List 1 Accent 5" w:uiPriority="65"/>
+    <w:lsdException w:name="Medium List 2 Accent 5" w:uiPriority="66"/>
+    <w:lsdException w:name="Medium Grid 1 Accent 5" w:uiPriority="67"/>
+    <w:lsdException w:name="Medium Grid 2 Accent 5" w:uiPriority="68"/>
+    <w:lsdException w:name="Medium Grid 3 Accent 5" w:uiPriority="69"/>
+    <w:lsdException w:name="Dark List Accent 5" w:uiPriority="70"/>
+    <w:lsdException w:name="Colorful Shading Accent 5" w:uiPriority="71"/>
+    <w:lsdException w:name="Colorful List Accent 5" w:uiPriority="72"/>
+    <w:lsdException w:name="Colorful Grid Accent 5" w:uiPriority="73"/>
+    <w:lsdException w:name="Light Shading Accent 6" w:uiPriority="60"/>
+    <w:lsdException w:name="Light List Accent 6" w:uiPriority="61"/>
+    <w:lsdException w:name="Light Grid Accent 6" w:uiPriority="62"/>
+    <w:lsdException w:name="Medium Shading 1 Accent 6" w:uiPriority="63"/>
+    <w:lsdException w:name="Medium Shading 2 Accent 6" w:uiPriority="64"/>
+    <w:lsdException w:name="Medium List 1 Accent 6" w:uiPriority="65"/>
+    <w:lsdException w:name="Medium List 2 Accent 6" w:uiPriority="66"/>
+    <w:lsdException w:name="Medium Grid 1 Accent 6" w:uiPriority="67"/>
+    <w:lsdException w:name="Medium Grid 2 Accent 6" w:uiPriority="68"/>
+    <w:lsdException w:name="Medium Grid 3 Accent 6" w:uiPriority="69"/>
+    <w:lsdException w:name="Dark List Accent 6" w:uiPriority="70"/>
+    <w:lsdException w:name="Colorful Shading Accent 6" w:uiPriority="71"/>
+    <w:lsdException w:name="Colorful List Accent 6" w:uiPriority="72"/>
+    <w:lsdException w:name="Colorful Grid Accent 6" w:uiPriority="73"/>
+    <w:lsdException w:name="Subtle Emphasis" w:uiPriority="19" w:qFormat="1"/>
+    <w:lsdException w:name="Intense Emphasis" w:uiPriority="21" w:qFormat="1"/>
+    <w:lsdException w:name="Subtle Reference" w:uiPriority="31" w:qFormat="1"/>
+    <w:lsdException w:name="Intense Reference" w:uiPriority="32" w:qFormat="1"/>
+    <w:lsdException w:name="Book Title" w:uiPriority="33" w:qFormat="1"/>
+    <w:lsdException w:name="Bibliography" w:semiHidden="1" w:uiPriority="37" w:unhideWhenUsed="1"/>
+    <w:lsdException w:name="TOC Heading" w:semiHidden="1" w:uiPriority="39" w:unhideWhenUsed="1" w:qFormat="1"/>
+    <w:lsdException w:name="Plain Table 1" w:uiPriority="41"/>
+    <w:lsdException w:name="Plain Table 2" w:uiPriority="42"/>
+    <w:lsdException w:name="Plain Table 3" w:uiPriority="43"/>
+    <w:lsdException w:name="Plain Table 4" w:uiPriority="44"/>
+    <w:lsdException w:name="Plain Table 5" w:uiPriority="45"/>
+    <w:lsdException w:name="Grid Table Light" w:uiPriority="40"/>
+    <w:lsdException w:name="Grid Table 1 Light" w:uiPriority="46"/>
+    <w:lsdException w:name="Grid Table 2" w:uiPriority="47"/>
+    <w:lsdException w:name="Grid Table 3" w:uiPriority="48"/>
+    <w:lsdException w:name="Grid Table 4" w:uiPriority="49"/>
+    <w:lsdException w:name="Grid Table 5 Dark" w:uiPriority="50"/>
+    <w:lsdException w:name="Grid Table 6 Colorful" w:uiPriority="51"/>
+    <w:lsdException w:name="Grid Table 7 Colorful" w:uiPriority="52"/>
+    <w:lsdException w:name="Grid Table 1 Light Accent 1" w:uiPriority="46"/>
+    <w:lsdException w:name="Grid Table 2 Accent 1" w:uiPriority="47"/>
+    <w:lsdException w:name="Grid Table 3 Accent 1" w:uiPriority="48"/>
+    <w:lsdException w:name="Grid Table 4 Accent 1" w:uiPriority="49"/>
+    <w:lsdException w:name="Grid Table 5 Dark Accent 1" w:uiPriority="50"/>
+    <w:lsdException w:name="Grid Table 6 Colorful Accent 1" w:uiPriority="51"/>
+    <w:lsdException w:name="Grid Table 7 Colorful Accent 1" w:uiPriority="52"/>
+    <w:lsdException w:name="Grid Table 1 Light Accent 2" w:uiPriority="46"/>
+    <w:lsdException w:name="Grid Table 2 Accent 2" w:uiPriority="47"/>
+    <w:lsdException w:name="Grid Table 3 Accent 2" w:uiPriority="48"/>
+    <w:lsdException w:name="Grid Table 4 Accent 2" w:uiPriority="49"/>
+    <w:lsdException w:name="Grid Table 5 Dark Accent 2" w:uiPriority="50"/>
+    <w:lsdException w:name="Grid Table 6 Colorful Accent 2" w:uiPriority="51"/>
+    <w:lsdException w:name="Grid Table 7 Colorful Accent 2" w:uiPriority="52"/>
+    <w:lsdException w:name="Grid Table 1 Light Accent 3" w:uiPriority="46"/>
+    <w:lsdException w:name="Grid Table 2 Accent 3" w:uiPriority="47"/>
+    <w:lsdException w:name="Grid Table 3 Accent 3" w:uiPriority="48"/>
+    <w:lsdException w:name="Grid Table 4 Accent 3" w:uiPriority="49"/>
+    <w:lsdException w:name="Grid Table 5 Dark Accent 3" w:uiPriority="50"/>
+    <w:lsdException w:name="Grid Table 6 Colorful Accent 3" w:uiPriority="51"/>
+    <w:lsdException w:name="Grid Table 7 Colorful Accent 3" w:uiPriority="52"/>
+    <w:lsdException w:name="Grid Table 1 Light Accent 4" w:uiPriority="46"/>
+    <w:lsdException w:name="Grid Table 2 Accent 4" w:uiPriority="47"/>
+    <w:lsdException w:name="Grid Table 3 Accent 4" w:uiPriority="48"/>
+    <w:lsdException w:name="Grid Table 4 Accent 4" w:uiPriority="49"/>
+    <w:lsdException w:name="Grid Table 5 Dark Accent 4" w:uiPriority="50"/>
+    <w:lsdException w:name="Grid Table 6 Colorful Accent 4" w:uiPriority="51"/>
+    <w:lsdException w:name="Grid Table 7 Colorful Accent 4" w:uiPriority="52"/>
+    <w:lsdException w:name="Grid Table 1 Light Accent 5" w:uiPriority="46"/>
+    <w:lsdException w:name="Grid Table 2 Accent 5" w:uiPriority="47"/>
+    <w:lsdException w:name="Grid Table 3 Accent 5" w:uiPriority="48"/>
+    <w:lsdException w:name="Grid Table 4 Accent 5" w:uiPriority="49"/>
+    <w:lsdException w:name="Grid Table 5 Dark Accent 5" w:uiPriority="50"/>
+    <w:lsdException w:name="Grid Table 6 Colorful Accent 5" w:uiPriority="51"/>
+    <w:lsdException w:name="Grid Table 7 Colorful Accent 5" w:uiPriority="52"/>
+    <w:lsdException w:name="Grid Table 1 Light Accent 6" w:uiPriority="46"/>
+    <w:lsdException w:name="Grid Table 2 Accent 6" w:uiPriority="47"/>
+    <w:lsdException w:name="Grid Table 3 Accent 6" w:uiPriority="48"/>
+    <w:lsdException w:name="Grid Table 4 Accent 6" w:uiPriority="49"/>
+    <w:lsdException w:name="Grid Table 5 Dark Accent 6" w:uiPriority="50"/>
+    <w:lsdException w:name="Grid Table 6 Colorful Accent 6" w:uiPriority="51"/>
+    <w:lsdException w:name="Grid Table 7 Colorful Accent 6" w:uiPriority="52"/>
+    <w:lsdException w:name="List Table 1 Light" w:uiPriority="46"/>
+    <w:lsdException w:name="List Table 2" w:uiPriority="47"/>
+    <w:lsdException w:name="List Table 3" w:uiPriority="48"/>
+    <w:lsdException w:name="List Table 4" w:uiPriority="49"/>
+    <w:lsdException w:name="List Table 5 Dark" w:uiPriority="50"/>
+    <w:lsdException w:name="List Table 6 Colorful" w:uiPriority="51"/>
+    <w:lsdException w:name="List Table 7 Colorful" w:uiPriority="52"/>
+    <w:lsdException w:name="List Table 1 Light Accent 1" w:uiPriority="46"/>
+    <w:lsdException w:name="List Table 2 Accent 1" w:uiPriority="47"/>
+    <w:lsdException w:name="List Table 3 Accent 1" w:uiPriority="48"/>
+    <w:lsdException w:name="List Table 4 Accent 1" w:uiPriority="49"/>
+    <w:lsdException w:name="List Table 5 Dark Accent 1" w:uiPriority="50"/>
+    <w:lsdException w:name="List Table 6 Colorful Accent 1" w:uiPriority="51"/>
+    <w:lsdException w:name="List Table 7 Colorful Accent 1" w:uiPriority="52"/>
+    <w:lsdException w:name="List Table 1 Light Accent 2" w:uiPriority="46"/>
+    <w:lsdException w:name="List Table 2 Accent 2" w:uiPriority="47"/>
+    <w:lsdException w:name="List Table 3 Accent 2" w:uiPriority="48"/>
+    <w:lsdException w:name="List Table 4 Accent 2" w:uiPriority="49"/>
+    <w:lsdException w:name="List Table 5 Dark Accent 2" w:uiPriority="50"/>
+    <w:lsdException w:name="List Table 6 Colorful Accent 2" w:uiPriority="51"/>
+    <w:lsdException w:name="List Table 7 Colorful Accent 2" w:uiPriority="52"/>
+    <w:lsdException w:name="List Table 1 Light Accent 3" w:uiPriority="46"/>
+    <w:lsdException w:name="List Table 2 Accent 3" w:uiPriority="47"/>
+    <w:lsdException w:name="List Table 3 Accent 3" w:uiPriority="48"/>
+    <w:lsdException w:name="List Table 4 Accent 3" w:uiPriority="49"/>
+    <w:lsdException w:name="List Table 5 Dark Accent 3" w:uiPriority="50"/>
+    <w:lsdException w:name="List Table 6 Colorful Accent 3" w:uiPriority="51"/>
+    <w:lsdException w:name="List Table 7 Colorful Accent 3" w:uiPriority="52"/>
+    <w:lsdException w:name="List Table 1 Light Accent 4" w:uiPriority="46"/>
+    <w:lsdException w:name="List Table 2 Accent 4" w:uiPriority="47"/>
+    <w:lsdException w:name="List Table 3 Accent 4" w:uiPriority="48"/>
+    <w:lsdException w:name="List Table 4 Accent 4" w:uiPriority="49"/>
+    <w:lsdException w:name="List Table 5 Dark Accent 4" w:uiPriority="50"/>
+    <w:lsdException w:name="List Table 6 Colorful Accent 4" w:uiPriority="51"/>
+    <w:lsdException w:name="List Table 7 Colorful Accent 4" w:uiPriority="52"/>
+    <w:lsdException w:name="List Table 1 Light Accent 5" w:uiPriority="46"/>
+    <w:lsdException w:name="List Table 2 Accent 5" w:uiPriority="47"/>
+    <w:lsdException w:name="List Table 3 Accent 5" w:uiPriority="48"/>
+    <w:lsdException w:name="List Table 4 Accent 5" w:uiPriority="49"/>
+    <w:lsdException w:name="List Table 5 Dark Accent 5" w:uiPriority="50"/>
+    <w:lsdException w:name="List Table 6 Colorful Accent 5" w:uiPriority="51"/>
+    <w:lsdException w:name="List Table 7 Colorful Accent 5" w:uiPriority="52"/>
+    <w:lsdException w:name="List Table 1 Light Accent 6" w:uiPriority="46"/>
+    <w:lsdException w:name="List Table 2 Accent 6" w:uiPriority="47"/>
+    <w:lsdException w:name="List Table 3 Accent 6" w:uiPriority="48"/>
+    <w:lsdException w:name="List Table 4 Accent 6" w:uiPriority="49"/>
+    <w:lsdException w:name="List Table 5 Dark Accent 6" w:uiPriority="50"/>
+    <w:lsdException w:name="List Table 6 Colorful Accent 6" w:uiPriority="51"/>
+    <w:lsdException w:name="List Table 7 Colorful Accent 6" w:uiPriority="52"/>
+  </w:latentStyles>
+  <w:style w:type="paragraph" w:default="1" w:styleId="Normal">
+    <w:name w:val="Normal"/>
+    <w:qFormat/>
+  </w:style>
+  <w:style w:type="character" w:default="1" w:styleId="DefaultParagraphFont">
+    <w:name w:val="Default Paragraph Font"/>
+    <w:uiPriority w:val="1"/>
+    <w:semiHidden/>
+    <w:unhideWhenUsed/>
+  </w:style>
+  <w:style w:type="table" w:default="1" w:styleId="TableNormal">
+    <w:name w:val="Normal Table"/>
+    <w:uiPriority w:val="99"/>
+    <w:semiHidden/>
+    <w:unhideWhenUsed/>
+    <w:tblPr>
+      <w:tblInd w:w="0" w:type="dxa"/>
+      <w:tblCellMar>
+        <w:top w:w="0" w:type="dxa"/>
+        <w:left w:w="108" w:type="dxa"/>
+        <w:bottom w:w="0" w:type="dxa"/>
+        <w:right w:w="108" w:type="dxa"/>
+      </w:tblCellMar>
+    </w:tblPr>
+  </w:style>
+  <w:style w:type="numbering" w:default="1" w:styleId="NoList">
+    <w:name w:val="No List"/>
+    <w:uiPriority w:val="99"/>
+    <w:semiHidden/>
+    <w:unhideWhenUsed/>
+  </w:style>
+  <w:style w:type="character" w:styleId="PlaceholderText">
+    <w:name w:val="Placeholder Text"/>
+    <w:basedOn w:val="DefaultParagraphFont"/>
+    <w:uiPriority w:val="99"/>
+    <w:semiHidden/>
+    <w:rsid w:val="003231F7"/>
+    <w:rPr>
+      <w:color w:val="808080"/>
+    </w:rPr>
+  </w:style>
+</w:styles>
+</file>
+
+<file path=word/glossary/webSettings.xml><?xml version="1.0" encoding="utf-8"?>
+<w:webSettings xmlns:mc="http://schemas.openxmlformats.org/markup-compatibility/2006" xmlns:r="http://schemas.openxmlformats.org/officeDocument/2006/relationships" xmlns:w="http://schemas.openxmlformats.org/wordprocessingml/2006/main" xmlns:w14="http://schemas.microsoft.com/office/word/2010/wordml" xmlns:w15="http://schemas.microsoft.com/office/word/2012/wordml" mc:Ignorable="w14 w15">
+  <w:optimizeForBrowser/>
+  <w:allowPNG/>
+</w:webSettings>
+</file>
+
 <file path=word/theme/theme1.xml><?xml version="1.0" encoding="utf-8"?>
 <a:theme xmlns:a="http://schemas.openxmlformats.org/drawingml/2006/main" name="Office Theme">
   <a:themeElements>
@@ -45637,7 +46666,7 @@
 </file>
 
 <file path=customXml/itemProps1.xml><?xml version="1.0" encoding="utf-8"?>
-<ds:datastoreItem xmlns:ds="http://schemas.openxmlformats.org/officeDocument/2006/customXml" ds:itemID="{21D949E6-8866-4F34-B2FD-E30BF16E2337}">
+<ds:datastoreItem xmlns:ds="http://schemas.openxmlformats.org/officeDocument/2006/customXml" ds:itemID="{D2E909BF-2E5B-48DE-BB96-B8E668585D43}">
   <ds:schemaRefs>
     <ds:schemaRef ds:uri="http://schemas.openxmlformats.org/officeDocument/2006/bibliography"/>
   </ds:schemaRefs>

</xml_diff>